<commit_message>
I've done something to the engineering method
</commit_message>
<xml_diff>
--- a/Método de la Ingeniería.docx
+++ b/Método de la Ingeniería.docx
@@ -2,6 +2,98 @@
 <file path=word/document.xml><?xml version="1.0" encoding="utf-8"?>
 <w:document xmlns:wpc="http://schemas.microsoft.com/office/word/2010/wordprocessingCanvas" xmlns:cx="http://schemas.microsoft.com/office/drawing/2014/chartex" xmlns:cx1="http://schemas.microsoft.com/office/drawing/2015/9/8/chartex" xmlns:cx2="http://schemas.microsoft.com/office/drawing/2015/10/21/chartex" xmlns:cx3="http://schemas.microsoft.com/office/drawing/2016/5/9/chartex" xmlns:cx4="http://schemas.microsoft.com/office/drawing/2016/5/10/chartex" xmlns:cx5="http://schemas.microsoft.com/office/drawing/2016/5/11/chartex" xmlns:cx6="http://schemas.microsoft.com/office/drawing/2016/5/12/chartex" xmlns:cx7="http://schemas.microsoft.com/office/drawing/2016/5/13/chartex" xmlns:cx8="http://schemas.microsoft.com/office/drawing/2016/5/14/chartex" xmlns:mc="http://schemas.openxmlformats.org/markup-compatibility/2006" xmlns:aink="http://schemas.microsoft.com/office/drawing/2016/ink" xmlns:am3d="http://schemas.microsoft.com/office/drawing/2017/model3d" xmlns:o="urn:schemas-microsoft-com:office:office" xmlns:r="http://schemas.openxmlformats.org/officeDocument/2006/relationships" xmlns:m="http://schemas.openxmlformats.org/officeDocument/2006/math" xmlns:v="urn:schemas-microsoft-com:vml" xmlns:wp14="http://schemas.microsoft.com/office/word/2010/wordprocessingDrawing" xmlns:wp="http://schemas.openxmlformats.org/drawingml/2006/wordprocessingDrawing" xmlns:w10="urn:schemas-microsoft-com:office:word" xmlns:w="http://schemas.openxmlformats.org/wordprocessingml/2006/main" xmlns:w14="http://schemas.microsoft.com/office/word/2010/wordml" xmlns:w15="http://schemas.microsoft.com/office/word/2012/wordml" xmlns:w16cid="http://schemas.microsoft.com/office/word/2016/wordml/cid" xmlns:w16se="http://schemas.microsoft.com/office/word/2015/wordml/symex" xmlns:wpg="http://schemas.microsoft.com/office/word/2010/wordprocessingGroup" xmlns:wpi="http://schemas.microsoft.com/office/word/2010/wordprocessingInk" xmlns:wne="http://schemas.microsoft.com/office/word/2006/wordml" xmlns:wps="http://schemas.microsoft.com/office/word/2010/wordprocessingShape" mc:Ignorable="w14 w15 w16se w16cid wp14">
   <w:body>
+    <w:p>
+      <w:pPr>
+        <w:spacing w:after="0" w:line="240" w:lineRule="auto"/>
+        <w:jc w:val="center"/>
+        <w:rPr>
+          <w:rFonts w:ascii="Arial" w:hAnsi="Arial" w:cs="Arial"/>
+          <w:b/>
+          <w:sz w:val="24"/>
+          <w:szCs w:val="24"/>
+        </w:rPr>
+      </w:pPr>
+      <w:r>
+        <w:rPr>
+          <w:rFonts w:ascii="Arial" w:hAnsi="Arial" w:cs="Arial"/>
+          <w:b/>
+          <w:sz w:val="24"/>
+          <w:szCs w:val="24"/>
+        </w:rPr>
+        <w:t xml:space="preserve">Método de la ingeniería </w:t>
+      </w:r>
+    </w:p>
+    <w:p>
+      <w:pPr>
+        <w:spacing w:after="0" w:line="240" w:lineRule="auto"/>
+        <w:jc w:val="center"/>
+        <w:rPr>
+          <w:rFonts w:ascii="Arial" w:hAnsi="Arial" w:cs="Arial"/>
+          <w:b/>
+          <w:sz w:val="24"/>
+          <w:szCs w:val="24"/>
+        </w:rPr>
+      </w:pPr>
+    </w:p>
+    <w:p>
+      <w:pPr>
+        <w:spacing w:after="0" w:line="240" w:lineRule="auto"/>
+        <w:rPr>
+          <w:rFonts w:ascii="Arial" w:hAnsi="Arial" w:cs="Arial"/>
+          <w:b/>
+          <w:i/>
+          <w:sz w:val="24"/>
+          <w:szCs w:val="24"/>
+        </w:rPr>
+      </w:pPr>
+      <w:r>
+        <w:rPr>
+          <w:rFonts w:ascii="Arial" w:hAnsi="Arial" w:cs="Arial"/>
+          <w:b/>
+          <w:i/>
+          <w:sz w:val="24"/>
+          <w:szCs w:val="24"/>
+        </w:rPr>
+        <w:t>Fase 1: Identificación del problema</w:t>
+      </w:r>
+    </w:p>
+    <w:p>
+      <w:pPr>
+        <w:spacing w:after="0" w:line="240" w:lineRule="auto"/>
+        <w:rPr>
+          <w:rFonts w:ascii="Arial" w:hAnsi="Arial" w:cs="Arial"/>
+          <w:b/>
+          <w:i/>
+          <w:sz w:val="24"/>
+          <w:szCs w:val="24"/>
+        </w:rPr>
+      </w:pPr>
+    </w:p>
+    <w:p>
+      <w:pPr>
+        <w:pStyle w:val="Prrafodelista"/>
+        <w:numPr>
+          <w:ilvl w:val="0"/>
+          <w:numId w:val="1"/>
+        </w:numPr>
+        <w:spacing w:after="0" w:line="240" w:lineRule="auto"/>
+        <w:ind w:left="357" w:hanging="357"/>
+        <w:rPr>
+          <w:rFonts w:ascii="Arial" w:hAnsi="Arial" w:cs="Arial"/>
+          <w:sz w:val="24"/>
+          <w:szCs w:val="24"/>
+        </w:rPr>
+      </w:pPr>
+      <w:r>
+        <w:rPr>
+          <w:rFonts w:ascii="Arial" w:hAnsi="Arial" w:cs="Arial"/>
+          <w:b/>
+          <w:sz w:val="24"/>
+          <w:szCs w:val="24"/>
+        </w:rPr>
+        <w:t>Problema</w:t>
+      </w:r>
+    </w:p>
     <w:p>
       <w:pPr>
         <w:spacing w:after="0" w:line="240" w:lineRule="auto"/>
@@ -11,11 +103,1960 @@
           <w:szCs w:val="24"/>
         </w:rPr>
       </w:pPr>
-      <w:bookmarkStart w:id="0" w:name="_GoBack"/>
-      <w:bookmarkEnd w:id="0"/>
+    </w:p>
+    <w:p>
+      <w:pPr>
+        <w:spacing w:after="0" w:line="240" w:lineRule="auto"/>
+        <w:rPr>
+          <w:rFonts w:ascii="Arial" w:hAnsi="Arial" w:cs="Arial"/>
+          <w:sz w:val="24"/>
+          <w:szCs w:val="24"/>
+        </w:rPr>
+      </w:pPr>
+      <w:r>
+        <w:rPr>
+          <w:rFonts w:ascii="Arial" w:hAnsi="Arial" w:cs="Arial"/>
+          <w:sz w:val="24"/>
+          <w:szCs w:val="24"/>
+        </w:rPr>
+        <w:t xml:space="preserve">Actualmente las bosa de valores de Colombia (BVC) no permite tranzar con acciones internacionales ni trabajar con el mercado de divisas o derivados. Debido a esto la BVC quiere aprovechar estas coyunturas y quiere consolidar una aplicación, que permita manejar </w:t>
+      </w:r>
+      <w:r>
+        <w:rPr>
+          <w:rFonts w:ascii="Arial" w:hAnsi="Arial" w:cs="Arial"/>
+          <w:color w:val="000000"/>
+          <w:sz w:val="24"/>
+          <w:szCs w:val="24"/>
+        </w:rPr>
+        <w:t>los datos de algunos mercados de divisas y de acciones internacionales</w:t>
+      </w:r>
+      <w:r>
+        <w:rPr>
+          <w:rFonts w:ascii="Arial" w:hAnsi="Arial" w:cs="Arial"/>
+          <w:sz w:val="24"/>
+          <w:szCs w:val="24"/>
+        </w:rPr>
+        <w:t xml:space="preserve">. </w:t>
+      </w:r>
+    </w:p>
+    <w:p>
+      <w:pPr>
+        <w:spacing w:after="0" w:line="240" w:lineRule="auto"/>
+        <w:rPr>
+          <w:rFonts w:ascii="Arial" w:hAnsi="Arial" w:cs="Arial"/>
+          <w:sz w:val="24"/>
+          <w:szCs w:val="24"/>
+        </w:rPr>
+      </w:pPr>
+      <w:r>
+        <w:rPr>
+          <w:rFonts w:ascii="Arial" w:hAnsi="Arial" w:cs="Arial"/>
+          <w:sz w:val="24"/>
+          <w:szCs w:val="24"/>
+        </w:rPr>
+        <w:t>La empresa desea que la aplicación tenga los siguientes requerimientos funcionales y no funcionales.</w:t>
+      </w:r>
+    </w:p>
+    <w:p>
+      <w:pPr>
+        <w:spacing w:after="0" w:line="240" w:lineRule="auto"/>
+        <w:rPr>
+          <w:rFonts w:ascii="Arial" w:hAnsi="Arial" w:cs="Arial"/>
+          <w:sz w:val="24"/>
+          <w:szCs w:val="24"/>
+        </w:rPr>
+      </w:pPr>
+    </w:p>
+    <w:p>
+      <w:pPr>
+        <w:pStyle w:val="Prrafodelista"/>
+        <w:numPr>
+          <w:ilvl w:val="0"/>
+          <w:numId w:val="1"/>
+        </w:numPr>
+        <w:spacing w:after="0" w:line="240" w:lineRule="auto"/>
+        <w:ind w:left="357" w:hanging="357"/>
+        <w:rPr>
+          <w:rFonts w:ascii="Arial" w:hAnsi="Arial" w:cs="Arial"/>
+          <w:sz w:val="24"/>
+          <w:szCs w:val="24"/>
+        </w:rPr>
+      </w:pPr>
+      <w:r>
+        <w:rPr>
+          <w:rFonts w:ascii="Arial" w:hAnsi="Arial" w:cs="Arial"/>
+          <w:b/>
+          <w:sz w:val="24"/>
+          <w:szCs w:val="24"/>
+        </w:rPr>
+        <w:t>Requerimientos Funcionales</w:t>
+      </w:r>
+    </w:p>
+    <w:p>
+      <w:pPr>
+        <w:spacing w:after="0" w:line="240" w:lineRule="auto"/>
+        <w:rPr>
+          <w:rFonts w:ascii="Arial" w:hAnsi="Arial" w:cs="Arial"/>
+          <w:sz w:val="24"/>
+          <w:szCs w:val="24"/>
+        </w:rPr>
+      </w:pPr>
+    </w:p>
+    <w:tbl>
+      <w:tblPr>
+        <w:tblStyle w:val="Tablaconcuadrcula"/>
+        <w:tblW w:w="0" w:type="auto"/>
+        <w:tblInd w:w="357" w:type="dxa"/>
+        <w:tblLook w:val="04A0" w:firstRow="1" w:lastRow="0" w:firstColumn="1" w:lastColumn="0" w:noHBand="0" w:noVBand="1"/>
+      </w:tblPr>
+      <w:tblGrid>
+        <w:gridCol w:w="1765"/>
+        <w:gridCol w:w="6706"/>
+      </w:tblGrid>
+      <w:tr>
+        <w:tc>
+          <w:tcPr>
+            <w:tcW w:w="1765" w:type="dxa"/>
+            <w:shd w:val="clear" w:color="auto" w:fill="A6A6A6" w:themeFill="background1" w:themeFillShade="A6"/>
+            <w:vAlign w:val="center"/>
+          </w:tcPr>
+          <w:p>
+            <w:pPr>
+              <w:rPr>
+                <w:rFonts w:ascii="Arial" w:hAnsi="Arial" w:cs="Arial"/>
+                <w:b/>
+                <w:sz w:val="24"/>
+                <w:szCs w:val="24"/>
+              </w:rPr>
+            </w:pPr>
+            <w:r>
+              <w:rPr>
+                <w:rFonts w:ascii="Arial" w:hAnsi="Arial" w:cs="Arial"/>
+                <w:b/>
+                <w:sz w:val="24"/>
+                <w:szCs w:val="24"/>
+              </w:rPr>
+              <w:t>Nombre</w:t>
+            </w:r>
+          </w:p>
+        </w:tc>
+        <w:tc>
+          <w:tcPr>
+            <w:tcW w:w="6706" w:type="dxa"/>
+          </w:tcPr>
+          <w:p>
+            <w:pPr>
+              <w:rPr>
+                <w:rFonts w:ascii="Arial" w:hAnsi="Arial" w:cs="Arial"/>
+                <w:sz w:val="20"/>
+                <w:szCs w:val="20"/>
+              </w:rPr>
+            </w:pPr>
+            <w:r>
+              <w:rPr>
+                <w:rFonts w:ascii="Arial" w:hAnsi="Arial" w:cs="Arial"/>
+                <w:sz w:val="20"/>
+                <w:szCs w:val="20"/>
+              </w:rPr>
+              <w:t>R1</w:t>
+            </w:r>
+          </w:p>
+        </w:tc>
+      </w:tr>
+      <w:tr>
+        <w:tc>
+          <w:tcPr>
+            <w:tcW w:w="1765" w:type="dxa"/>
+            <w:shd w:val="clear" w:color="auto" w:fill="A6A6A6" w:themeFill="background1" w:themeFillShade="A6"/>
+            <w:vAlign w:val="center"/>
+          </w:tcPr>
+          <w:p>
+            <w:pPr>
+              <w:rPr>
+                <w:rFonts w:ascii="Arial" w:hAnsi="Arial" w:cs="Arial"/>
+                <w:b/>
+                <w:sz w:val="24"/>
+                <w:szCs w:val="24"/>
+              </w:rPr>
+            </w:pPr>
+            <w:r>
+              <w:rPr>
+                <w:rFonts w:ascii="Arial" w:hAnsi="Arial" w:cs="Arial"/>
+                <w:b/>
+                <w:sz w:val="24"/>
+                <w:szCs w:val="24"/>
+              </w:rPr>
+              <w:t>Resumen</w:t>
+            </w:r>
+          </w:p>
+        </w:tc>
+        <w:tc>
+          <w:tcPr>
+            <w:tcW w:w="6706" w:type="dxa"/>
+          </w:tcPr>
+          <w:p>
+            <w:pPr>
+              <w:rPr>
+                <w:rFonts w:ascii="Arial" w:hAnsi="Arial" w:cs="Arial"/>
+                <w:sz w:val="20"/>
+                <w:szCs w:val="20"/>
+              </w:rPr>
+            </w:pPr>
+            <w:r>
+              <w:rPr>
+                <w:rFonts w:ascii="Arial" w:hAnsi="Arial" w:cs="Arial"/>
+                <w:color w:val="000000"/>
+                <w:sz w:val="20"/>
+                <w:szCs w:val="20"/>
+              </w:rPr>
+              <w:t xml:space="preserve">Consultar el precio más alto de una acción o un mercado de </w:t>
+            </w:r>
+            <w:r>
+              <w:rPr>
+                <w:rFonts w:ascii="Arial" w:hAnsi="Arial" w:cs="Arial"/>
+                <w:color w:val="000000"/>
+                <w:sz w:val="20"/>
+                <w:szCs w:val="20"/>
+              </w:rPr>
+              <w:t>divisas en</w:t>
+            </w:r>
+            <w:r>
+              <w:rPr>
+                <w:rFonts w:ascii="Arial" w:hAnsi="Arial" w:cs="Arial"/>
+                <w:color w:val="000000"/>
+                <w:sz w:val="20"/>
+                <w:szCs w:val="20"/>
+              </w:rPr>
+              <w:t xml:space="preserve"> un rango de tiempo.</w:t>
+            </w:r>
+          </w:p>
+        </w:tc>
+      </w:tr>
+      <w:tr>
+        <w:tc>
+          <w:tcPr>
+            <w:tcW w:w="1765" w:type="dxa"/>
+            <w:shd w:val="clear" w:color="auto" w:fill="A6A6A6" w:themeFill="background1" w:themeFillShade="A6"/>
+            <w:vAlign w:val="center"/>
+          </w:tcPr>
+          <w:p>
+            <w:pPr>
+              <w:rPr>
+                <w:rFonts w:ascii="Arial" w:hAnsi="Arial" w:cs="Arial"/>
+                <w:b/>
+                <w:sz w:val="24"/>
+                <w:szCs w:val="24"/>
+              </w:rPr>
+            </w:pPr>
+            <w:r>
+              <w:rPr>
+                <w:rFonts w:ascii="Arial" w:hAnsi="Arial" w:cs="Arial"/>
+                <w:b/>
+                <w:sz w:val="24"/>
+                <w:szCs w:val="24"/>
+              </w:rPr>
+              <w:t>Entrada</w:t>
+            </w:r>
+          </w:p>
+        </w:tc>
+        <w:tc>
+          <w:tcPr>
+            <w:tcW w:w="6706" w:type="dxa"/>
+          </w:tcPr>
+          <w:p>
+            <w:pPr>
+              <w:rPr>
+                <w:rFonts w:ascii="Arial" w:hAnsi="Arial" w:cs="Arial"/>
+                <w:sz w:val="20"/>
+                <w:szCs w:val="20"/>
+              </w:rPr>
+            </w:pPr>
+            <w:r>
+              <w:rPr>
+                <w:rFonts w:ascii="Arial" w:hAnsi="Arial" w:cs="Arial"/>
+                <w:sz w:val="20"/>
+                <w:szCs w:val="20"/>
+              </w:rPr>
+              <w:t>Rango de tiempo</w:t>
+            </w:r>
+          </w:p>
+        </w:tc>
+      </w:tr>
+      <w:tr>
+        <w:tc>
+          <w:tcPr>
+            <w:tcW w:w="1765" w:type="dxa"/>
+            <w:shd w:val="clear" w:color="auto" w:fill="A6A6A6" w:themeFill="background1" w:themeFillShade="A6"/>
+            <w:vAlign w:val="center"/>
+          </w:tcPr>
+          <w:p>
+            <w:pPr>
+              <w:rPr>
+                <w:rFonts w:ascii="Arial" w:hAnsi="Arial" w:cs="Arial"/>
+                <w:b/>
+                <w:sz w:val="24"/>
+                <w:szCs w:val="24"/>
+              </w:rPr>
+            </w:pPr>
+            <w:r>
+              <w:rPr>
+                <w:rFonts w:ascii="Arial" w:hAnsi="Arial" w:cs="Arial"/>
+                <w:b/>
+                <w:sz w:val="24"/>
+                <w:szCs w:val="24"/>
+              </w:rPr>
+              <w:t>Salida</w:t>
+            </w:r>
+          </w:p>
+        </w:tc>
+        <w:tc>
+          <w:tcPr>
+            <w:tcW w:w="6706" w:type="dxa"/>
+          </w:tcPr>
+          <w:p>
+            <w:pPr>
+              <w:rPr>
+                <w:rFonts w:ascii="Arial" w:hAnsi="Arial" w:cs="Arial"/>
+                <w:sz w:val="20"/>
+                <w:szCs w:val="20"/>
+              </w:rPr>
+            </w:pPr>
+            <w:r>
+              <w:rPr>
+                <w:rFonts w:ascii="Arial" w:hAnsi="Arial" w:cs="Arial"/>
+                <w:sz w:val="20"/>
+                <w:szCs w:val="20"/>
+              </w:rPr>
+              <w:t xml:space="preserve">Precio más alto de la acción o de la divisa </w:t>
+            </w:r>
+          </w:p>
+        </w:tc>
+      </w:tr>
+    </w:tbl>
+    <w:p>
+      <w:pPr>
+        <w:spacing w:after="0" w:line="240" w:lineRule="auto"/>
+        <w:rPr>
+          <w:rFonts w:ascii="Arial" w:hAnsi="Arial" w:cs="Arial"/>
+          <w:sz w:val="24"/>
+          <w:szCs w:val="24"/>
+        </w:rPr>
+      </w:pPr>
+      <w:r>
+        <w:rPr>
+          <w:rFonts w:ascii="Arial" w:hAnsi="Arial" w:cs="Arial"/>
+          <w:sz w:val="24"/>
+          <w:szCs w:val="24"/>
+        </w:rPr>
+        <w:t xml:space="preserve"> </w:t>
+      </w:r>
+    </w:p>
+    <w:tbl>
+      <w:tblPr>
+        <w:tblStyle w:val="Tablaconcuadrcula"/>
+        <w:tblW w:w="0" w:type="auto"/>
+        <w:tblInd w:w="357" w:type="dxa"/>
+        <w:tblLook w:val="04A0" w:firstRow="1" w:lastRow="0" w:firstColumn="1" w:lastColumn="0" w:noHBand="0" w:noVBand="1"/>
+      </w:tblPr>
+      <w:tblGrid>
+        <w:gridCol w:w="1765"/>
+        <w:gridCol w:w="6706"/>
+      </w:tblGrid>
+      <w:tr>
+        <w:tc>
+          <w:tcPr>
+            <w:tcW w:w="1765" w:type="dxa"/>
+            <w:shd w:val="clear" w:color="auto" w:fill="A6A6A6" w:themeFill="background1" w:themeFillShade="A6"/>
+            <w:vAlign w:val="center"/>
+          </w:tcPr>
+          <w:p>
+            <w:pPr>
+              <w:rPr>
+                <w:rFonts w:ascii="Arial" w:hAnsi="Arial" w:cs="Arial"/>
+                <w:b/>
+                <w:sz w:val="24"/>
+                <w:szCs w:val="24"/>
+              </w:rPr>
+            </w:pPr>
+            <w:r>
+              <w:rPr>
+                <w:rFonts w:ascii="Arial" w:hAnsi="Arial" w:cs="Arial"/>
+                <w:b/>
+                <w:sz w:val="24"/>
+                <w:szCs w:val="24"/>
+              </w:rPr>
+              <w:t>Nombre</w:t>
+            </w:r>
+          </w:p>
+        </w:tc>
+        <w:tc>
+          <w:tcPr>
+            <w:tcW w:w="6706" w:type="dxa"/>
+          </w:tcPr>
+          <w:p>
+            <w:pPr>
+              <w:rPr>
+                <w:rFonts w:ascii="Arial" w:hAnsi="Arial" w:cs="Arial"/>
+                <w:sz w:val="20"/>
+                <w:szCs w:val="20"/>
+              </w:rPr>
+            </w:pPr>
+            <w:r>
+              <w:rPr>
+                <w:rFonts w:ascii="Arial" w:hAnsi="Arial" w:cs="Arial"/>
+                <w:sz w:val="20"/>
+                <w:szCs w:val="20"/>
+              </w:rPr>
+              <w:t>R</w:t>
+            </w:r>
+            <w:r>
+              <w:rPr>
+                <w:rFonts w:ascii="Arial" w:hAnsi="Arial" w:cs="Arial"/>
+                <w:sz w:val="20"/>
+                <w:szCs w:val="20"/>
+              </w:rPr>
+              <w:t>2</w:t>
+            </w:r>
+          </w:p>
+        </w:tc>
+      </w:tr>
+      <w:tr>
+        <w:tc>
+          <w:tcPr>
+            <w:tcW w:w="1765" w:type="dxa"/>
+            <w:shd w:val="clear" w:color="auto" w:fill="A6A6A6" w:themeFill="background1" w:themeFillShade="A6"/>
+            <w:vAlign w:val="center"/>
+          </w:tcPr>
+          <w:p>
+            <w:pPr>
+              <w:rPr>
+                <w:rFonts w:ascii="Arial" w:hAnsi="Arial" w:cs="Arial"/>
+                <w:b/>
+                <w:sz w:val="24"/>
+                <w:szCs w:val="24"/>
+              </w:rPr>
+            </w:pPr>
+            <w:r>
+              <w:rPr>
+                <w:rFonts w:ascii="Arial" w:hAnsi="Arial" w:cs="Arial"/>
+                <w:b/>
+                <w:sz w:val="24"/>
+                <w:szCs w:val="24"/>
+              </w:rPr>
+              <w:t>Resumen</w:t>
+            </w:r>
+          </w:p>
+        </w:tc>
+        <w:tc>
+          <w:tcPr>
+            <w:tcW w:w="6706" w:type="dxa"/>
+          </w:tcPr>
+          <w:p>
+            <w:pPr>
+              <w:rPr>
+                <w:rFonts w:ascii="Arial" w:hAnsi="Arial" w:cs="Arial"/>
+                <w:sz w:val="20"/>
+                <w:szCs w:val="20"/>
+              </w:rPr>
+            </w:pPr>
+            <w:r>
+              <w:rPr>
+                <w:rFonts w:ascii="Arial" w:hAnsi="Arial" w:cs="Arial"/>
+                <w:color w:val="000000"/>
+                <w:sz w:val="20"/>
+                <w:szCs w:val="20"/>
+              </w:rPr>
+              <w:t xml:space="preserve">Consultar el precio más </w:t>
+            </w:r>
+            <w:r>
+              <w:rPr>
+                <w:rFonts w:ascii="Arial" w:hAnsi="Arial" w:cs="Arial"/>
+                <w:color w:val="000000"/>
+                <w:sz w:val="20"/>
+                <w:szCs w:val="20"/>
+              </w:rPr>
+              <w:t>bajo</w:t>
+            </w:r>
+            <w:r>
+              <w:rPr>
+                <w:rFonts w:ascii="Arial" w:hAnsi="Arial" w:cs="Arial"/>
+                <w:color w:val="000000"/>
+                <w:sz w:val="20"/>
+                <w:szCs w:val="20"/>
+              </w:rPr>
+              <w:t xml:space="preserve"> de una acción o un mercado de divisas en un rango de tiempo.</w:t>
+            </w:r>
+          </w:p>
+        </w:tc>
+      </w:tr>
+      <w:tr>
+        <w:tc>
+          <w:tcPr>
+            <w:tcW w:w="1765" w:type="dxa"/>
+            <w:shd w:val="clear" w:color="auto" w:fill="A6A6A6" w:themeFill="background1" w:themeFillShade="A6"/>
+            <w:vAlign w:val="center"/>
+          </w:tcPr>
+          <w:p>
+            <w:pPr>
+              <w:rPr>
+                <w:rFonts w:ascii="Arial" w:hAnsi="Arial" w:cs="Arial"/>
+                <w:b/>
+                <w:sz w:val="24"/>
+                <w:szCs w:val="24"/>
+              </w:rPr>
+            </w:pPr>
+            <w:r>
+              <w:rPr>
+                <w:rFonts w:ascii="Arial" w:hAnsi="Arial" w:cs="Arial"/>
+                <w:b/>
+                <w:sz w:val="24"/>
+                <w:szCs w:val="24"/>
+              </w:rPr>
+              <w:t>Entrada</w:t>
+            </w:r>
+          </w:p>
+        </w:tc>
+        <w:tc>
+          <w:tcPr>
+            <w:tcW w:w="6706" w:type="dxa"/>
+          </w:tcPr>
+          <w:p>
+            <w:pPr>
+              <w:rPr>
+                <w:rFonts w:ascii="Arial" w:hAnsi="Arial" w:cs="Arial"/>
+                <w:sz w:val="20"/>
+                <w:szCs w:val="20"/>
+              </w:rPr>
+            </w:pPr>
+            <w:r>
+              <w:rPr>
+                <w:rFonts w:ascii="Arial" w:hAnsi="Arial" w:cs="Arial"/>
+                <w:sz w:val="20"/>
+                <w:szCs w:val="20"/>
+              </w:rPr>
+              <w:t>Rango de tiempo</w:t>
+            </w:r>
+          </w:p>
+        </w:tc>
+      </w:tr>
+      <w:tr>
+        <w:tc>
+          <w:tcPr>
+            <w:tcW w:w="1765" w:type="dxa"/>
+            <w:shd w:val="clear" w:color="auto" w:fill="A6A6A6" w:themeFill="background1" w:themeFillShade="A6"/>
+            <w:vAlign w:val="center"/>
+          </w:tcPr>
+          <w:p>
+            <w:pPr>
+              <w:rPr>
+                <w:rFonts w:ascii="Arial" w:hAnsi="Arial" w:cs="Arial"/>
+                <w:b/>
+                <w:sz w:val="24"/>
+                <w:szCs w:val="24"/>
+              </w:rPr>
+            </w:pPr>
+            <w:r>
+              <w:rPr>
+                <w:rFonts w:ascii="Arial" w:hAnsi="Arial" w:cs="Arial"/>
+                <w:b/>
+                <w:sz w:val="24"/>
+                <w:szCs w:val="24"/>
+              </w:rPr>
+              <w:t>Salida</w:t>
+            </w:r>
+          </w:p>
+        </w:tc>
+        <w:tc>
+          <w:tcPr>
+            <w:tcW w:w="6706" w:type="dxa"/>
+          </w:tcPr>
+          <w:p>
+            <w:pPr>
+              <w:rPr>
+                <w:rFonts w:ascii="Arial" w:hAnsi="Arial" w:cs="Arial"/>
+                <w:sz w:val="20"/>
+                <w:szCs w:val="20"/>
+              </w:rPr>
+            </w:pPr>
+            <w:r>
+              <w:rPr>
+                <w:rFonts w:ascii="Arial" w:hAnsi="Arial" w:cs="Arial"/>
+                <w:sz w:val="20"/>
+                <w:szCs w:val="20"/>
+              </w:rPr>
+              <w:t xml:space="preserve">Precio más </w:t>
+            </w:r>
+            <w:r>
+              <w:rPr>
+                <w:rFonts w:ascii="Arial" w:hAnsi="Arial" w:cs="Arial"/>
+                <w:sz w:val="20"/>
+                <w:szCs w:val="20"/>
+              </w:rPr>
+              <w:t xml:space="preserve">bajo </w:t>
+            </w:r>
+            <w:r>
+              <w:rPr>
+                <w:rFonts w:ascii="Arial" w:hAnsi="Arial" w:cs="Arial"/>
+                <w:sz w:val="20"/>
+                <w:szCs w:val="20"/>
+              </w:rPr>
+              <w:t xml:space="preserve">de la acción o de la divisa </w:t>
+            </w:r>
+          </w:p>
+        </w:tc>
+      </w:tr>
+    </w:tbl>
+    <w:p>
+      <w:pPr>
+        <w:spacing w:after="0" w:line="240" w:lineRule="auto"/>
+        <w:rPr>
+          <w:rFonts w:ascii="Arial" w:hAnsi="Arial" w:cs="Arial"/>
+          <w:sz w:val="24"/>
+          <w:szCs w:val="24"/>
+        </w:rPr>
+      </w:pPr>
+    </w:p>
+    <w:tbl>
+      <w:tblPr>
+        <w:tblStyle w:val="Tablaconcuadrcula"/>
+        <w:tblW w:w="0" w:type="auto"/>
+        <w:tblInd w:w="357" w:type="dxa"/>
+        <w:tblLook w:val="04A0" w:firstRow="1" w:lastRow="0" w:firstColumn="1" w:lastColumn="0" w:noHBand="0" w:noVBand="1"/>
+      </w:tblPr>
+      <w:tblGrid>
+        <w:gridCol w:w="1765"/>
+        <w:gridCol w:w="6706"/>
+      </w:tblGrid>
+      <w:tr>
+        <w:tc>
+          <w:tcPr>
+            <w:tcW w:w="1765" w:type="dxa"/>
+            <w:shd w:val="clear" w:color="auto" w:fill="A6A6A6" w:themeFill="background1" w:themeFillShade="A6"/>
+            <w:vAlign w:val="center"/>
+          </w:tcPr>
+          <w:p>
+            <w:pPr>
+              <w:rPr>
+                <w:rFonts w:ascii="Arial" w:hAnsi="Arial" w:cs="Arial"/>
+                <w:b/>
+                <w:sz w:val="24"/>
+                <w:szCs w:val="24"/>
+              </w:rPr>
+            </w:pPr>
+            <w:r>
+              <w:rPr>
+                <w:rFonts w:ascii="Arial" w:hAnsi="Arial" w:cs="Arial"/>
+                <w:b/>
+                <w:sz w:val="24"/>
+                <w:szCs w:val="24"/>
+              </w:rPr>
+              <w:t>Nombre</w:t>
+            </w:r>
+          </w:p>
+        </w:tc>
+        <w:tc>
+          <w:tcPr>
+            <w:tcW w:w="6706" w:type="dxa"/>
+          </w:tcPr>
+          <w:p>
+            <w:pPr>
+              <w:rPr>
+                <w:rFonts w:ascii="Arial" w:hAnsi="Arial" w:cs="Arial"/>
+                <w:sz w:val="20"/>
+                <w:szCs w:val="20"/>
+              </w:rPr>
+            </w:pPr>
+            <w:r>
+              <w:rPr>
+                <w:rFonts w:ascii="Arial" w:hAnsi="Arial" w:cs="Arial"/>
+                <w:sz w:val="20"/>
+                <w:szCs w:val="20"/>
+              </w:rPr>
+              <w:t>R</w:t>
+            </w:r>
+            <w:r>
+              <w:rPr>
+                <w:rFonts w:ascii="Arial" w:hAnsi="Arial" w:cs="Arial"/>
+                <w:sz w:val="20"/>
+                <w:szCs w:val="20"/>
+              </w:rPr>
+              <w:t>3</w:t>
+            </w:r>
+          </w:p>
+        </w:tc>
+      </w:tr>
+      <w:tr>
+        <w:tc>
+          <w:tcPr>
+            <w:tcW w:w="1765" w:type="dxa"/>
+            <w:shd w:val="clear" w:color="auto" w:fill="A6A6A6" w:themeFill="background1" w:themeFillShade="A6"/>
+            <w:vAlign w:val="center"/>
+          </w:tcPr>
+          <w:p>
+            <w:pPr>
+              <w:rPr>
+                <w:rFonts w:ascii="Arial" w:hAnsi="Arial" w:cs="Arial"/>
+                <w:b/>
+                <w:sz w:val="24"/>
+                <w:szCs w:val="24"/>
+              </w:rPr>
+            </w:pPr>
+            <w:r>
+              <w:rPr>
+                <w:rFonts w:ascii="Arial" w:hAnsi="Arial" w:cs="Arial"/>
+                <w:b/>
+                <w:sz w:val="24"/>
+                <w:szCs w:val="24"/>
+              </w:rPr>
+              <w:t>Resumen</w:t>
+            </w:r>
+          </w:p>
+        </w:tc>
+        <w:tc>
+          <w:tcPr>
+            <w:tcW w:w="6706" w:type="dxa"/>
+          </w:tcPr>
+          <w:p>
+            <w:pPr>
+              <w:rPr>
+                <w:rFonts w:ascii="Arial" w:hAnsi="Arial" w:cs="Arial"/>
+                <w:sz w:val="20"/>
+                <w:szCs w:val="20"/>
+              </w:rPr>
+            </w:pPr>
+            <w:r>
+              <w:rPr>
+                <w:rFonts w:ascii="Arial" w:hAnsi="Arial" w:cs="Arial"/>
+                <w:color w:val="000000"/>
+                <w:sz w:val="20"/>
+                <w:szCs w:val="20"/>
+              </w:rPr>
+              <w:t>Consultar el periodo de tiempo donde una acción / mercado de divisas tuvo su mayor crecimiento.</w:t>
+            </w:r>
+          </w:p>
+        </w:tc>
+      </w:tr>
+      <w:tr>
+        <w:tc>
+          <w:tcPr>
+            <w:tcW w:w="1765" w:type="dxa"/>
+            <w:shd w:val="clear" w:color="auto" w:fill="A6A6A6" w:themeFill="background1" w:themeFillShade="A6"/>
+            <w:vAlign w:val="center"/>
+          </w:tcPr>
+          <w:p>
+            <w:pPr>
+              <w:rPr>
+                <w:rFonts w:ascii="Arial" w:hAnsi="Arial" w:cs="Arial"/>
+                <w:b/>
+                <w:sz w:val="24"/>
+                <w:szCs w:val="24"/>
+              </w:rPr>
+            </w:pPr>
+            <w:r>
+              <w:rPr>
+                <w:rFonts w:ascii="Arial" w:hAnsi="Arial" w:cs="Arial"/>
+                <w:b/>
+                <w:sz w:val="24"/>
+                <w:szCs w:val="24"/>
+              </w:rPr>
+              <w:t>Entrada</w:t>
+            </w:r>
+          </w:p>
+        </w:tc>
+        <w:tc>
+          <w:tcPr>
+            <w:tcW w:w="6706" w:type="dxa"/>
+          </w:tcPr>
+          <w:p>
+            <w:pPr>
+              <w:rPr>
+                <w:rFonts w:ascii="Arial" w:hAnsi="Arial" w:cs="Arial"/>
+                <w:sz w:val="20"/>
+                <w:szCs w:val="20"/>
+              </w:rPr>
+            </w:pPr>
+            <w:r>
+              <w:rPr>
+                <w:rFonts w:ascii="Arial" w:hAnsi="Arial" w:cs="Arial"/>
+                <w:sz w:val="20"/>
+                <w:szCs w:val="20"/>
+              </w:rPr>
+              <w:t>Acción / Mercado de divisas</w:t>
+            </w:r>
+          </w:p>
+        </w:tc>
+      </w:tr>
+      <w:tr>
+        <w:tc>
+          <w:tcPr>
+            <w:tcW w:w="1765" w:type="dxa"/>
+            <w:shd w:val="clear" w:color="auto" w:fill="A6A6A6" w:themeFill="background1" w:themeFillShade="A6"/>
+            <w:vAlign w:val="center"/>
+          </w:tcPr>
+          <w:p>
+            <w:pPr>
+              <w:rPr>
+                <w:rFonts w:ascii="Arial" w:hAnsi="Arial" w:cs="Arial"/>
+                <w:b/>
+                <w:sz w:val="24"/>
+                <w:szCs w:val="24"/>
+              </w:rPr>
+            </w:pPr>
+            <w:r>
+              <w:rPr>
+                <w:rFonts w:ascii="Arial" w:hAnsi="Arial" w:cs="Arial"/>
+                <w:b/>
+                <w:sz w:val="24"/>
+                <w:szCs w:val="24"/>
+              </w:rPr>
+              <w:t>Salida</w:t>
+            </w:r>
+          </w:p>
+        </w:tc>
+        <w:tc>
+          <w:tcPr>
+            <w:tcW w:w="6706" w:type="dxa"/>
+          </w:tcPr>
+          <w:p>
+            <w:pPr>
+              <w:rPr>
+                <w:rFonts w:ascii="Arial" w:hAnsi="Arial" w:cs="Arial"/>
+                <w:sz w:val="20"/>
+                <w:szCs w:val="20"/>
+              </w:rPr>
+            </w:pPr>
+            <w:r>
+              <w:rPr>
+                <w:rFonts w:ascii="Arial" w:hAnsi="Arial" w:cs="Arial"/>
+                <w:sz w:val="20"/>
+                <w:szCs w:val="20"/>
+              </w:rPr>
+              <w:t>P</w:t>
+            </w:r>
+            <w:r>
+              <w:rPr>
+                <w:rFonts w:ascii="Arial" w:hAnsi="Arial" w:cs="Arial"/>
+                <w:sz w:val="20"/>
+                <w:szCs w:val="20"/>
+              </w:rPr>
+              <w:t>eriodo de tiempo con mayor crecimiento</w:t>
+            </w:r>
+            <w:r>
+              <w:rPr>
+                <w:rFonts w:ascii="Arial" w:hAnsi="Arial" w:cs="Arial"/>
+                <w:sz w:val="20"/>
+                <w:szCs w:val="20"/>
+              </w:rPr>
+              <w:t xml:space="preserve"> </w:t>
+            </w:r>
+          </w:p>
+        </w:tc>
+      </w:tr>
+    </w:tbl>
+    <w:p>
+      <w:pPr>
+        <w:spacing w:after="0" w:line="240" w:lineRule="auto"/>
+        <w:rPr>
+          <w:rFonts w:ascii="Arial" w:hAnsi="Arial" w:cs="Arial"/>
+          <w:sz w:val="24"/>
+          <w:szCs w:val="24"/>
+        </w:rPr>
+      </w:pPr>
+    </w:p>
+    <w:tbl>
+      <w:tblPr>
+        <w:tblStyle w:val="Tablaconcuadrcula"/>
+        <w:tblW w:w="0" w:type="auto"/>
+        <w:tblInd w:w="357" w:type="dxa"/>
+        <w:tblLook w:val="04A0" w:firstRow="1" w:lastRow="0" w:firstColumn="1" w:lastColumn="0" w:noHBand="0" w:noVBand="1"/>
+      </w:tblPr>
+      <w:tblGrid>
+        <w:gridCol w:w="1765"/>
+        <w:gridCol w:w="6706"/>
+      </w:tblGrid>
+      <w:tr>
+        <w:tc>
+          <w:tcPr>
+            <w:tcW w:w="1765" w:type="dxa"/>
+            <w:shd w:val="clear" w:color="auto" w:fill="A6A6A6" w:themeFill="background1" w:themeFillShade="A6"/>
+            <w:vAlign w:val="center"/>
+          </w:tcPr>
+          <w:p>
+            <w:pPr>
+              <w:rPr>
+                <w:rFonts w:ascii="Arial" w:hAnsi="Arial" w:cs="Arial"/>
+                <w:b/>
+                <w:sz w:val="24"/>
+                <w:szCs w:val="24"/>
+              </w:rPr>
+            </w:pPr>
+            <w:r>
+              <w:rPr>
+                <w:rFonts w:ascii="Arial" w:hAnsi="Arial" w:cs="Arial"/>
+                <w:b/>
+                <w:sz w:val="24"/>
+                <w:szCs w:val="24"/>
+              </w:rPr>
+              <w:t>Nombre</w:t>
+            </w:r>
+          </w:p>
+        </w:tc>
+        <w:tc>
+          <w:tcPr>
+            <w:tcW w:w="6706" w:type="dxa"/>
+          </w:tcPr>
+          <w:p>
+            <w:pPr>
+              <w:rPr>
+                <w:rFonts w:ascii="Arial" w:hAnsi="Arial" w:cs="Arial"/>
+                <w:sz w:val="20"/>
+                <w:szCs w:val="20"/>
+              </w:rPr>
+            </w:pPr>
+            <w:r>
+              <w:rPr>
+                <w:rFonts w:ascii="Arial" w:hAnsi="Arial" w:cs="Arial"/>
+                <w:sz w:val="20"/>
+                <w:szCs w:val="20"/>
+              </w:rPr>
+              <w:t>R</w:t>
+            </w:r>
+            <w:r>
+              <w:rPr>
+                <w:rFonts w:ascii="Arial" w:hAnsi="Arial" w:cs="Arial"/>
+                <w:sz w:val="20"/>
+                <w:szCs w:val="20"/>
+              </w:rPr>
+              <w:t>4</w:t>
+            </w:r>
+          </w:p>
+        </w:tc>
+      </w:tr>
+      <w:tr>
+        <w:tc>
+          <w:tcPr>
+            <w:tcW w:w="1765" w:type="dxa"/>
+            <w:shd w:val="clear" w:color="auto" w:fill="A6A6A6" w:themeFill="background1" w:themeFillShade="A6"/>
+            <w:vAlign w:val="center"/>
+          </w:tcPr>
+          <w:p>
+            <w:pPr>
+              <w:rPr>
+                <w:rFonts w:ascii="Arial" w:hAnsi="Arial" w:cs="Arial"/>
+                <w:b/>
+                <w:sz w:val="24"/>
+                <w:szCs w:val="24"/>
+              </w:rPr>
+            </w:pPr>
+            <w:r>
+              <w:rPr>
+                <w:rFonts w:ascii="Arial" w:hAnsi="Arial" w:cs="Arial"/>
+                <w:b/>
+                <w:sz w:val="24"/>
+                <w:szCs w:val="24"/>
+              </w:rPr>
+              <w:t>Resumen</w:t>
+            </w:r>
+          </w:p>
+        </w:tc>
+        <w:tc>
+          <w:tcPr>
+            <w:tcW w:w="6706" w:type="dxa"/>
+          </w:tcPr>
+          <w:p>
+            <w:pPr>
+              <w:pStyle w:val="NormalWeb"/>
+              <w:spacing w:before="0" w:beforeAutospacing="0" w:after="0" w:afterAutospacing="0"/>
+              <w:jc w:val="both"/>
+              <w:textAlignment w:val="baseline"/>
+              <w:rPr>
+                <w:rFonts w:ascii="Arial" w:hAnsi="Arial" w:cs="Arial"/>
+                <w:color w:val="000000"/>
+                <w:sz w:val="20"/>
+                <w:szCs w:val="20"/>
+              </w:rPr>
+            </w:pPr>
+            <w:r>
+              <w:rPr>
+                <w:rFonts w:ascii="Arial" w:hAnsi="Arial" w:cs="Arial"/>
+                <w:color w:val="000000"/>
+                <w:sz w:val="20"/>
+                <w:szCs w:val="20"/>
+              </w:rPr>
+              <w:t xml:space="preserve">Permitir ver </w:t>
+            </w:r>
+            <w:r>
+              <w:rPr>
+                <w:rFonts w:ascii="Arial" w:hAnsi="Arial" w:cs="Arial"/>
+                <w:color w:val="000000"/>
+                <w:sz w:val="20"/>
+                <w:szCs w:val="20"/>
+              </w:rPr>
+              <w:t>c</w:t>
+            </w:r>
+            <w:r>
+              <w:rPr>
+                <w:rFonts w:ascii="Arial" w:hAnsi="Arial" w:cs="Arial"/>
+                <w:color w:val="000000"/>
+                <w:sz w:val="20"/>
+                <w:szCs w:val="20"/>
+              </w:rPr>
+              <w:t>uáles acciones / Mercado de divisas superan un valor en un rango de tiempo.</w:t>
+            </w:r>
+          </w:p>
+        </w:tc>
+      </w:tr>
+      <w:tr>
+        <w:tc>
+          <w:tcPr>
+            <w:tcW w:w="1765" w:type="dxa"/>
+            <w:shd w:val="clear" w:color="auto" w:fill="A6A6A6" w:themeFill="background1" w:themeFillShade="A6"/>
+            <w:vAlign w:val="center"/>
+          </w:tcPr>
+          <w:p>
+            <w:pPr>
+              <w:rPr>
+                <w:rFonts w:ascii="Arial" w:hAnsi="Arial" w:cs="Arial"/>
+                <w:b/>
+                <w:sz w:val="24"/>
+                <w:szCs w:val="24"/>
+              </w:rPr>
+            </w:pPr>
+            <w:r>
+              <w:rPr>
+                <w:rFonts w:ascii="Arial" w:hAnsi="Arial" w:cs="Arial"/>
+                <w:b/>
+                <w:sz w:val="24"/>
+                <w:szCs w:val="24"/>
+              </w:rPr>
+              <w:t>Entrada</w:t>
+            </w:r>
+          </w:p>
+        </w:tc>
+        <w:tc>
+          <w:tcPr>
+            <w:tcW w:w="6706" w:type="dxa"/>
+          </w:tcPr>
+          <w:p>
+            <w:pPr>
+              <w:rPr>
+                <w:rFonts w:ascii="Arial" w:hAnsi="Arial" w:cs="Arial"/>
+                <w:sz w:val="20"/>
+                <w:szCs w:val="20"/>
+              </w:rPr>
+            </w:pPr>
+            <w:r>
+              <w:rPr>
+                <w:rFonts w:ascii="Arial" w:hAnsi="Arial" w:cs="Arial"/>
+                <w:sz w:val="20"/>
+                <w:szCs w:val="20"/>
+              </w:rPr>
+              <w:t>Rango de tiempo</w:t>
+            </w:r>
+          </w:p>
+          <w:p>
+            <w:pPr>
+              <w:rPr>
+                <w:rFonts w:ascii="Arial" w:hAnsi="Arial" w:cs="Arial"/>
+                <w:sz w:val="20"/>
+                <w:szCs w:val="20"/>
+              </w:rPr>
+            </w:pPr>
+            <w:proofErr w:type="gramStart"/>
+            <w:r>
+              <w:rPr>
+                <w:rFonts w:ascii="Arial" w:hAnsi="Arial" w:cs="Arial"/>
+                <w:sz w:val="20"/>
+                <w:szCs w:val="20"/>
+              </w:rPr>
+              <w:t>Valor a superar</w:t>
+            </w:r>
+            <w:proofErr w:type="gramEnd"/>
+          </w:p>
+        </w:tc>
+      </w:tr>
+      <w:tr>
+        <w:tc>
+          <w:tcPr>
+            <w:tcW w:w="1765" w:type="dxa"/>
+            <w:shd w:val="clear" w:color="auto" w:fill="A6A6A6" w:themeFill="background1" w:themeFillShade="A6"/>
+            <w:vAlign w:val="center"/>
+          </w:tcPr>
+          <w:p>
+            <w:pPr>
+              <w:rPr>
+                <w:rFonts w:ascii="Arial" w:hAnsi="Arial" w:cs="Arial"/>
+                <w:b/>
+                <w:sz w:val="24"/>
+                <w:szCs w:val="24"/>
+              </w:rPr>
+            </w:pPr>
+            <w:r>
+              <w:rPr>
+                <w:rFonts w:ascii="Arial" w:hAnsi="Arial" w:cs="Arial"/>
+                <w:b/>
+                <w:sz w:val="24"/>
+                <w:szCs w:val="24"/>
+              </w:rPr>
+              <w:t>Salida</w:t>
+            </w:r>
+          </w:p>
+        </w:tc>
+        <w:tc>
+          <w:tcPr>
+            <w:tcW w:w="6706" w:type="dxa"/>
+          </w:tcPr>
+          <w:p>
+            <w:pPr>
+              <w:rPr>
+                <w:rFonts w:ascii="Arial" w:hAnsi="Arial" w:cs="Arial"/>
+                <w:sz w:val="20"/>
+                <w:szCs w:val="20"/>
+              </w:rPr>
+            </w:pPr>
+            <w:r>
+              <w:rPr>
+                <w:rFonts w:ascii="Arial" w:hAnsi="Arial" w:cs="Arial"/>
+                <w:sz w:val="20"/>
+                <w:szCs w:val="20"/>
+              </w:rPr>
+              <w:t>Acciones o Mercado de divisas que superan ese valor en un determinado periodo de tiempo</w:t>
+            </w:r>
+            <w:r>
+              <w:rPr>
+                <w:rFonts w:ascii="Arial" w:hAnsi="Arial" w:cs="Arial"/>
+                <w:sz w:val="20"/>
+                <w:szCs w:val="20"/>
+              </w:rPr>
+              <w:t xml:space="preserve"> </w:t>
+            </w:r>
+          </w:p>
+        </w:tc>
+      </w:tr>
+    </w:tbl>
+    <w:p>
+      <w:pPr>
+        <w:spacing w:after="0" w:line="240" w:lineRule="auto"/>
+        <w:rPr>
+          <w:rFonts w:ascii="Arial" w:hAnsi="Arial" w:cs="Arial"/>
+          <w:sz w:val="24"/>
+          <w:szCs w:val="24"/>
+        </w:rPr>
+      </w:pPr>
+    </w:p>
+    <w:p>
+      <w:pPr>
+        <w:spacing w:after="0" w:line="240" w:lineRule="auto"/>
+        <w:rPr>
+          <w:rFonts w:ascii="Arial" w:hAnsi="Arial" w:cs="Arial"/>
+          <w:sz w:val="24"/>
+          <w:szCs w:val="24"/>
+        </w:rPr>
+      </w:pPr>
+    </w:p>
+    <w:p>
+      <w:pPr>
+        <w:spacing w:after="0" w:line="240" w:lineRule="auto"/>
+        <w:rPr>
+          <w:rFonts w:ascii="Arial" w:hAnsi="Arial" w:cs="Arial"/>
+          <w:sz w:val="24"/>
+          <w:szCs w:val="24"/>
+        </w:rPr>
+      </w:pPr>
+    </w:p>
+    <w:p>
+      <w:pPr>
+        <w:spacing w:after="0" w:line="240" w:lineRule="auto"/>
+        <w:rPr>
+          <w:rFonts w:ascii="Arial" w:hAnsi="Arial" w:cs="Arial"/>
+          <w:sz w:val="24"/>
+          <w:szCs w:val="24"/>
+        </w:rPr>
+      </w:pPr>
+    </w:p>
+    <w:p>
+      <w:pPr>
+        <w:spacing w:after="0" w:line="240" w:lineRule="auto"/>
+        <w:rPr>
+          <w:rFonts w:ascii="Arial" w:hAnsi="Arial" w:cs="Arial"/>
+          <w:sz w:val="24"/>
+          <w:szCs w:val="24"/>
+        </w:rPr>
+      </w:pPr>
+    </w:p>
+    <w:tbl>
+      <w:tblPr>
+        <w:tblStyle w:val="Tablaconcuadrcula"/>
+        <w:tblW w:w="0" w:type="auto"/>
+        <w:tblInd w:w="357" w:type="dxa"/>
+        <w:tblLook w:val="04A0" w:firstRow="1" w:lastRow="0" w:firstColumn="1" w:lastColumn="0" w:noHBand="0" w:noVBand="1"/>
+      </w:tblPr>
+      <w:tblGrid>
+        <w:gridCol w:w="1765"/>
+        <w:gridCol w:w="6706"/>
+      </w:tblGrid>
+      <w:tr>
+        <w:tc>
+          <w:tcPr>
+            <w:tcW w:w="1765" w:type="dxa"/>
+            <w:shd w:val="clear" w:color="auto" w:fill="A6A6A6" w:themeFill="background1" w:themeFillShade="A6"/>
+            <w:vAlign w:val="center"/>
+          </w:tcPr>
+          <w:p>
+            <w:pPr>
+              <w:rPr>
+                <w:rFonts w:ascii="Arial" w:hAnsi="Arial" w:cs="Arial"/>
+                <w:b/>
+                <w:sz w:val="24"/>
+                <w:szCs w:val="24"/>
+              </w:rPr>
+            </w:pPr>
+            <w:r>
+              <w:rPr>
+                <w:rFonts w:ascii="Arial" w:hAnsi="Arial" w:cs="Arial"/>
+                <w:b/>
+                <w:sz w:val="24"/>
+                <w:szCs w:val="24"/>
+              </w:rPr>
+              <w:lastRenderedPageBreak/>
+              <w:t>Nombre</w:t>
+            </w:r>
+          </w:p>
+        </w:tc>
+        <w:tc>
+          <w:tcPr>
+            <w:tcW w:w="6706" w:type="dxa"/>
+          </w:tcPr>
+          <w:p>
+            <w:pPr>
+              <w:rPr>
+                <w:rFonts w:ascii="Arial" w:hAnsi="Arial" w:cs="Arial"/>
+                <w:sz w:val="20"/>
+                <w:szCs w:val="20"/>
+              </w:rPr>
+            </w:pPr>
+            <w:r>
+              <w:rPr>
+                <w:rFonts w:ascii="Arial" w:hAnsi="Arial" w:cs="Arial"/>
+                <w:sz w:val="20"/>
+                <w:szCs w:val="20"/>
+              </w:rPr>
+              <w:t>R</w:t>
+            </w:r>
+            <w:r>
+              <w:rPr>
+                <w:rFonts w:ascii="Arial" w:hAnsi="Arial" w:cs="Arial"/>
+                <w:sz w:val="20"/>
+                <w:szCs w:val="20"/>
+              </w:rPr>
+              <w:t>5</w:t>
+            </w:r>
+          </w:p>
+        </w:tc>
+      </w:tr>
+      <w:tr>
+        <w:tc>
+          <w:tcPr>
+            <w:tcW w:w="1765" w:type="dxa"/>
+            <w:shd w:val="clear" w:color="auto" w:fill="A6A6A6" w:themeFill="background1" w:themeFillShade="A6"/>
+            <w:vAlign w:val="center"/>
+          </w:tcPr>
+          <w:p>
+            <w:pPr>
+              <w:rPr>
+                <w:rFonts w:ascii="Arial" w:hAnsi="Arial" w:cs="Arial"/>
+                <w:b/>
+                <w:sz w:val="24"/>
+                <w:szCs w:val="24"/>
+              </w:rPr>
+            </w:pPr>
+            <w:r>
+              <w:rPr>
+                <w:rFonts w:ascii="Arial" w:hAnsi="Arial" w:cs="Arial"/>
+                <w:b/>
+                <w:sz w:val="24"/>
+                <w:szCs w:val="24"/>
+              </w:rPr>
+              <w:t>Resumen</w:t>
+            </w:r>
+          </w:p>
+        </w:tc>
+        <w:tc>
+          <w:tcPr>
+            <w:tcW w:w="6706" w:type="dxa"/>
+          </w:tcPr>
+          <w:p>
+            <w:pPr>
+              <w:pStyle w:val="NormalWeb"/>
+              <w:spacing w:before="0" w:beforeAutospacing="0" w:after="0" w:afterAutospacing="0"/>
+              <w:jc w:val="both"/>
+              <w:textAlignment w:val="baseline"/>
+              <w:rPr>
+                <w:rFonts w:ascii="Arial" w:hAnsi="Arial" w:cs="Arial"/>
+                <w:color w:val="000000"/>
+                <w:sz w:val="20"/>
+                <w:szCs w:val="20"/>
+              </w:rPr>
+            </w:pPr>
+            <w:r>
+              <w:rPr>
+                <w:rFonts w:ascii="Arial" w:hAnsi="Arial" w:cs="Arial"/>
+                <w:color w:val="000000"/>
+                <w:sz w:val="20"/>
+                <w:szCs w:val="20"/>
+              </w:rPr>
+              <w:t>Consultar c</w:t>
+            </w:r>
+            <w:r>
+              <w:rPr>
+                <w:rFonts w:ascii="Arial" w:hAnsi="Arial" w:cs="Arial"/>
+                <w:color w:val="000000"/>
+                <w:sz w:val="20"/>
+                <w:szCs w:val="20"/>
+              </w:rPr>
+              <w:t xml:space="preserve">uales son las </w:t>
+            </w:r>
+            <w:r>
+              <w:rPr>
+                <w:rFonts w:ascii="Arial" w:hAnsi="Arial" w:cs="Arial"/>
+                <w:color w:val="000000"/>
+                <w:sz w:val="20"/>
+                <w:szCs w:val="20"/>
+              </w:rPr>
+              <w:t>3 acciones</w:t>
+            </w:r>
+            <w:r>
+              <w:rPr>
+                <w:rFonts w:ascii="Arial" w:hAnsi="Arial" w:cs="Arial"/>
+                <w:color w:val="000000"/>
+                <w:sz w:val="20"/>
+                <w:szCs w:val="20"/>
+              </w:rPr>
+              <w:t xml:space="preserve"> / Mercados que presentaron mayor crecimiento en un rango de tiempo.</w:t>
+            </w:r>
+          </w:p>
+        </w:tc>
+      </w:tr>
+      <w:tr>
+        <w:tc>
+          <w:tcPr>
+            <w:tcW w:w="1765" w:type="dxa"/>
+            <w:shd w:val="clear" w:color="auto" w:fill="A6A6A6" w:themeFill="background1" w:themeFillShade="A6"/>
+            <w:vAlign w:val="center"/>
+          </w:tcPr>
+          <w:p>
+            <w:pPr>
+              <w:rPr>
+                <w:rFonts w:ascii="Arial" w:hAnsi="Arial" w:cs="Arial"/>
+                <w:b/>
+                <w:sz w:val="24"/>
+                <w:szCs w:val="24"/>
+              </w:rPr>
+            </w:pPr>
+            <w:r>
+              <w:rPr>
+                <w:rFonts w:ascii="Arial" w:hAnsi="Arial" w:cs="Arial"/>
+                <w:b/>
+                <w:sz w:val="24"/>
+                <w:szCs w:val="24"/>
+              </w:rPr>
+              <w:t>Entrada</w:t>
+            </w:r>
+          </w:p>
+        </w:tc>
+        <w:tc>
+          <w:tcPr>
+            <w:tcW w:w="6706" w:type="dxa"/>
+          </w:tcPr>
+          <w:p>
+            <w:pPr>
+              <w:rPr>
+                <w:rFonts w:ascii="Arial" w:hAnsi="Arial" w:cs="Arial"/>
+                <w:sz w:val="20"/>
+                <w:szCs w:val="20"/>
+              </w:rPr>
+            </w:pPr>
+            <w:r>
+              <w:rPr>
+                <w:rFonts w:ascii="Arial" w:hAnsi="Arial" w:cs="Arial"/>
+                <w:sz w:val="20"/>
+                <w:szCs w:val="20"/>
+              </w:rPr>
+              <w:t>Rango de tiempo</w:t>
+            </w:r>
+          </w:p>
+        </w:tc>
+      </w:tr>
+      <w:tr>
+        <w:tc>
+          <w:tcPr>
+            <w:tcW w:w="1765" w:type="dxa"/>
+            <w:shd w:val="clear" w:color="auto" w:fill="A6A6A6" w:themeFill="background1" w:themeFillShade="A6"/>
+            <w:vAlign w:val="center"/>
+          </w:tcPr>
+          <w:p>
+            <w:pPr>
+              <w:rPr>
+                <w:rFonts w:ascii="Arial" w:hAnsi="Arial" w:cs="Arial"/>
+                <w:b/>
+                <w:sz w:val="24"/>
+                <w:szCs w:val="24"/>
+              </w:rPr>
+            </w:pPr>
+            <w:r>
+              <w:rPr>
+                <w:rFonts w:ascii="Arial" w:hAnsi="Arial" w:cs="Arial"/>
+                <w:b/>
+                <w:sz w:val="24"/>
+                <w:szCs w:val="24"/>
+              </w:rPr>
+              <w:t>Salida</w:t>
+            </w:r>
+          </w:p>
+        </w:tc>
+        <w:tc>
+          <w:tcPr>
+            <w:tcW w:w="6706" w:type="dxa"/>
+          </w:tcPr>
+          <w:p>
+            <w:pPr>
+              <w:rPr>
+                <w:rFonts w:ascii="Arial" w:hAnsi="Arial" w:cs="Arial"/>
+                <w:sz w:val="20"/>
+                <w:szCs w:val="20"/>
+              </w:rPr>
+            </w:pPr>
+            <w:r>
+              <w:rPr>
+                <w:rFonts w:ascii="Arial" w:hAnsi="Arial" w:cs="Arial"/>
+                <w:sz w:val="20"/>
+                <w:szCs w:val="20"/>
+              </w:rPr>
+              <w:t>Acciones o Mercado de divisas</w:t>
+            </w:r>
+            <w:r>
+              <w:rPr>
+                <w:rFonts w:ascii="Arial" w:hAnsi="Arial" w:cs="Arial"/>
+                <w:sz w:val="20"/>
+                <w:szCs w:val="20"/>
+              </w:rPr>
+              <w:t xml:space="preserve"> con mayor crecimiento en un rango de tiempo</w:t>
+            </w:r>
+            <w:r>
+              <w:rPr>
+                <w:rFonts w:ascii="Arial" w:hAnsi="Arial" w:cs="Arial"/>
+                <w:sz w:val="20"/>
+                <w:szCs w:val="20"/>
+              </w:rPr>
+              <w:t xml:space="preserve"> </w:t>
+            </w:r>
+          </w:p>
+        </w:tc>
+      </w:tr>
+    </w:tbl>
+    <w:p>
+      <w:pPr>
+        <w:spacing w:after="0" w:line="240" w:lineRule="auto"/>
+        <w:rPr>
+          <w:rFonts w:ascii="Arial" w:hAnsi="Arial" w:cs="Arial"/>
+          <w:sz w:val="24"/>
+          <w:szCs w:val="24"/>
+        </w:rPr>
+      </w:pPr>
+    </w:p>
+    <w:tbl>
+      <w:tblPr>
+        <w:tblStyle w:val="Tablaconcuadrcula"/>
+        <w:tblW w:w="0" w:type="auto"/>
+        <w:tblInd w:w="357" w:type="dxa"/>
+        <w:tblLook w:val="04A0" w:firstRow="1" w:lastRow="0" w:firstColumn="1" w:lastColumn="0" w:noHBand="0" w:noVBand="1"/>
+      </w:tblPr>
+      <w:tblGrid>
+        <w:gridCol w:w="1765"/>
+        <w:gridCol w:w="6706"/>
+      </w:tblGrid>
+      <w:tr>
+        <w:tc>
+          <w:tcPr>
+            <w:tcW w:w="1765" w:type="dxa"/>
+            <w:shd w:val="clear" w:color="auto" w:fill="A6A6A6" w:themeFill="background1" w:themeFillShade="A6"/>
+            <w:vAlign w:val="center"/>
+          </w:tcPr>
+          <w:p>
+            <w:pPr>
+              <w:rPr>
+                <w:rFonts w:ascii="Arial" w:hAnsi="Arial" w:cs="Arial"/>
+                <w:b/>
+                <w:sz w:val="24"/>
+                <w:szCs w:val="24"/>
+              </w:rPr>
+            </w:pPr>
+            <w:r>
+              <w:rPr>
+                <w:rFonts w:ascii="Arial" w:hAnsi="Arial" w:cs="Arial"/>
+                <w:b/>
+                <w:sz w:val="24"/>
+                <w:szCs w:val="24"/>
+              </w:rPr>
+              <w:t>Nombre</w:t>
+            </w:r>
+          </w:p>
+        </w:tc>
+        <w:tc>
+          <w:tcPr>
+            <w:tcW w:w="6706" w:type="dxa"/>
+          </w:tcPr>
+          <w:p>
+            <w:pPr>
+              <w:rPr>
+                <w:rFonts w:ascii="Arial" w:hAnsi="Arial" w:cs="Arial"/>
+                <w:sz w:val="20"/>
+                <w:szCs w:val="20"/>
+              </w:rPr>
+            </w:pPr>
+            <w:r>
+              <w:rPr>
+                <w:rFonts w:ascii="Arial" w:hAnsi="Arial" w:cs="Arial"/>
+                <w:sz w:val="20"/>
+                <w:szCs w:val="20"/>
+              </w:rPr>
+              <w:t>R</w:t>
+            </w:r>
+            <w:r>
+              <w:rPr>
+                <w:rFonts w:ascii="Arial" w:hAnsi="Arial" w:cs="Arial"/>
+                <w:sz w:val="20"/>
+                <w:szCs w:val="20"/>
+              </w:rPr>
+              <w:t>6</w:t>
+            </w:r>
+          </w:p>
+        </w:tc>
+      </w:tr>
+      <w:tr>
+        <w:tc>
+          <w:tcPr>
+            <w:tcW w:w="1765" w:type="dxa"/>
+            <w:shd w:val="clear" w:color="auto" w:fill="A6A6A6" w:themeFill="background1" w:themeFillShade="A6"/>
+            <w:vAlign w:val="center"/>
+          </w:tcPr>
+          <w:p>
+            <w:pPr>
+              <w:rPr>
+                <w:rFonts w:ascii="Arial" w:hAnsi="Arial" w:cs="Arial"/>
+                <w:b/>
+                <w:sz w:val="24"/>
+                <w:szCs w:val="24"/>
+              </w:rPr>
+            </w:pPr>
+            <w:r>
+              <w:rPr>
+                <w:rFonts w:ascii="Arial" w:hAnsi="Arial" w:cs="Arial"/>
+                <w:b/>
+                <w:sz w:val="24"/>
+                <w:szCs w:val="24"/>
+              </w:rPr>
+              <w:t>Resumen</w:t>
+            </w:r>
+          </w:p>
+        </w:tc>
+        <w:tc>
+          <w:tcPr>
+            <w:tcW w:w="6706" w:type="dxa"/>
+          </w:tcPr>
+          <w:p>
+            <w:pPr>
+              <w:pStyle w:val="NormalWeb"/>
+              <w:spacing w:before="0" w:beforeAutospacing="0" w:after="0" w:afterAutospacing="0"/>
+              <w:jc w:val="both"/>
+              <w:textAlignment w:val="baseline"/>
+              <w:rPr>
+                <w:rFonts w:ascii="Arial" w:hAnsi="Arial" w:cs="Arial"/>
+                <w:color w:val="000000"/>
+                <w:sz w:val="20"/>
+                <w:szCs w:val="20"/>
+              </w:rPr>
+            </w:pPr>
+            <w:r>
+              <w:rPr>
+                <w:rFonts w:ascii="Arial" w:hAnsi="Arial" w:cs="Arial"/>
+                <w:color w:val="000000"/>
+                <w:sz w:val="20"/>
+                <w:szCs w:val="20"/>
+              </w:rPr>
+              <w:t>Ingresar datos por medio de archivos de texto</w:t>
+            </w:r>
+          </w:p>
+        </w:tc>
+      </w:tr>
+      <w:tr>
+        <w:tc>
+          <w:tcPr>
+            <w:tcW w:w="1765" w:type="dxa"/>
+            <w:shd w:val="clear" w:color="auto" w:fill="A6A6A6" w:themeFill="background1" w:themeFillShade="A6"/>
+            <w:vAlign w:val="center"/>
+          </w:tcPr>
+          <w:p>
+            <w:pPr>
+              <w:rPr>
+                <w:rFonts w:ascii="Arial" w:hAnsi="Arial" w:cs="Arial"/>
+                <w:b/>
+                <w:sz w:val="24"/>
+                <w:szCs w:val="24"/>
+              </w:rPr>
+            </w:pPr>
+            <w:r>
+              <w:rPr>
+                <w:rFonts w:ascii="Arial" w:hAnsi="Arial" w:cs="Arial"/>
+                <w:b/>
+                <w:sz w:val="24"/>
+                <w:szCs w:val="24"/>
+              </w:rPr>
+              <w:t>Entrada</w:t>
+            </w:r>
+          </w:p>
+        </w:tc>
+        <w:tc>
+          <w:tcPr>
+            <w:tcW w:w="6706" w:type="dxa"/>
+          </w:tcPr>
+          <w:p>
+            <w:pPr>
+              <w:rPr>
+                <w:rFonts w:ascii="Arial" w:hAnsi="Arial" w:cs="Arial"/>
+                <w:sz w:val="20"/>
+                <w:szCs w:val="20"/>
+              </w:rPr>
+            </w:pPr>
+            <w:r>
+              <w:rPr>
+                <w:rFonts w:ascii="Arial" w:hAnsi="Arial" w:cs="Arial"/>
+                <w:sz w:val="20"/>
+                <w:szCs w:val="20"/>
+              </w:rPr>
+              <w:t>Archivo de texto</w:t>
+            </w:r>
+          </w:p>
+        </w:tc>
+      </w:tr>
+      <w:tr>
+        <w:tc>
+          <w:tcPr>
+            <w:tcW w:w="1765" w:type="dxa"/>
+            <w:shd w:val="clear" w:color="auto" w:fill="A6A6A6" w:themeFill="background1" w:themeFillShade="A6"/>
+            <w:vAlign w:val="center"/>
+          </w:tcPr>
+          <w:p>
+            <w:pPr>
+              <w:rPr>
+                <w:rFonts w:ascii="Arial" w:hAnsi="Arial" w:cs="Arial"/>
+                <w:b/>
+                <w:sz w:val="24"/>
+                <w:szCs w:val="24"/>
+              </w:rPr>
+            </w:pPr>
+            <w:r>
+              <w:rPr>
+                <w:rFonts w:ascii="Arial" w:hAnsi="Arial" w:cs="Arial"/>
+                <w:b/>
+                <w:sz w:val="24"/>
+                <w:szCs w:val="24"/>
+              </w:rPr>
+              <w:t>Salida</w:t>
+            </w:r>
+          </w:p>
+        </w:tc>
+        <w:tc>
+          <w:tcPr>
+            <w:tcW w:w="6706" w:type="dxa"/>
+          </w:tcPr>
+          <w:p>
+            <w:pPr>
+              <w:rPr>
+                <w:rFonts w:ascii="Arial" w:hAnsi="Arial" w:cs="Arial"/>
+                <w:sz w:val="20"/>
+                <w:szCs w:val="20"/>
+              </w:rPr>
+            </w:pPr>
+            <w:r>
+              <w:rPr>
+                <w:rFonts w:ascii="Arial" w:hAnsi="Arial" w:cs="Arial"/>
+                <w:sz w:val="20"/>
+                <w:szCs w:val="20"/>
+              </w:rPr>
+              <w:t>Datos Ingresados</w:t>
+            </w:r>
+          </w:p>
+        </w:tc>
+      </w:tr>
+    </w:tbl>
+    <w:p>
+      <w:pPr>
+        <w:spacing w:after="0" w:line="240" w:lineRule="auto"/>
+        <w:rPr>
+          <w:rFonts w:ascii="Arial" w:hAnsi="Arial" w:cs="Arial"/>
+          <w:sz w:val="24"/>
+          <w:szCs w:val="24"/>
+        </w:rPr>
+      </w:pPr>
+    </w:p>
+    <w:tbl>
+      <w:tblPr>
+        <w:tblStyle w:val="Tablaconcuadrcula"/>
+        <w:tblW w:w="0" w:type="auto"/>
+        <w:tblInd w:w="357" w:type="dxa"/>
+        <w:tblLook w:val="04A0" w:firstRow="1" w:lastRow="0" w:firstColumn="1" w:lastColumn="0" w:noHBand="0" w:noVBand="1"/>
+      </w:tblPr>
+      <w:tblGrid>
+        <w:gridCol w:w="1765"/>
+        <w:gridCol w:w="6706"/>
+      </w:tblGrid>
+      <w:tr>
+        <w:tc>
+          <w:tcPr>
+            <w:tcW w:w="1765" w:type="dxa"/>
+            <w:shd w:val="clear" w:color="auto" w:fill="A6A6A6" w:themeFill="background1" w:themeFillShade="A6"/>
+            <w:vAlign w:val="center"/>
+          </w:tcPr>
+          <w:p>
+            <w:pPr>
+              <w:rPr>
+                <w:rFonts w:ascii="Arial" w:hAnsi="Arial" w:cs="Arial"/>
+                <w:b/>
+                <w:sz w:val="24"/>
+                <w:szCs w:val="24"/>
+              </w:rPr>
+            </w:pPr>
+            <w:r>
+              <w:rPr>
+                <w:rFonts w:ascii="Arial" w:hAnsi="Arial" w:cs="Arial"/>
+                <w:b/>
+                <w:sz w:val="24"/>
+                <w:szCs w:val="24"/>
+              </w:rPr>
+              <w:t>Nombre</w:t>
+            </w:r>
+          </w:p>
+        </w:tc>
+        <w:tc>
+          <w:tcPr>
+            <w:tcW w:w="6706" w:type="dxa"/>
+          </w:tcPr>
+          <w:p>
+            <w:pPr>
+              <w:rPr>
+                <w:rFonts w:ascii="Arial" w:hAnsi="Arial" w:cs="Arial"/>
+                <w:sz w:val="20"/>
+                <w:szCs w:val="20"/>
+              </w:rPr>
+            </w:pPr>
+            <w:r>
+              <w:rPr>
+                <w:rFonts w:ascii="Arial" w:hAnsi="Arial" w:cs="Arial"/>
+                <w:sz w:val="20"/>
+                <w:szCs w:val="20"/>
+              </w:rPr>
+              <w:t>R</w:t>
+            </w:r>
+            <w:r>
+              <w:rPr>
+                <w:rFonts w:ascii="Arial" w:hAnsi="Arial" w:cs="Arial"/>
+                <w:sz w:val="20"/>
+                <w:szCs w:val="20"/>
+              </w:rPr>
+              <w:t>7</w:t>
+            </w:r>
+          </w:p>
+        </w:tc>
+      </w:tr>
+      <w:tr>
+        <w:tc>
+          <w:tcPr>
+            <w:tcW w:w="1765" w:type="dxa"/>
+            <w:shd w:val="clear" w:color="auto" w:fill="A6A6A6" w:themeFill="background1" w:themeFillShade="A6"/>
+            <w:vAlign w:val="center"/>
+          </w:tcPr>
+          <w:p>
+            <w:pPr>
+              <w:rPr>
+                <w:rFonts w:ascii="Arial" w:hAnsi="Arial" w:cs="Arial"/>
+                <w:b/>
+                <w:sz w:val="24"/>
+                <w:szCs w:val="24"/>
+              </w:rPr>
+            </w:pPr>
+            <w:r>
+              <w:rPr>
+                <w:rFonts w:ascii="Arial" w:hAnsi="Arial" w:cs="Arial"/>
+                <w:b/>
+                <w:sz w:val="24"/>
+                <w:szCs w:val="24"/>
+              </w:rPr>
+              <w:t>Resumen</w:t>
+            </w:r>
+          </w:p>
+        </w:tc>
+        <w:tc>
+          <w:tcPr>
+            <w:tcW w:w="6706" w:type="dxa"/>
+          </w:tcPr>
+          <w:p>
+            <w:pPr>
+              <w:pStyle w:val="NormalWeb"/>
+              <w:spacing w:before="0" w:beforeAutospacing="0" w:after="0" w:afterAutospacing="0"/>
+              <w:jc w:val="both"/>
+              <w:textAlignment w:val="baseline"/>
+              <w:rPr>
+                <w:rFonts w:ascii="Arial" w:hAnsi="Arial" w:cs="Arial"/>
+                <w:color w:val="000000"/>
+                <w:sz w:val="20"/>
+                <w:szCs w:val="20"/>
+              </w:rPr>
+            </w:pPr>
+            <w:r>
+              <w:rPr>
+                <w:rFonts w:ascii="Arial" w:hAnsi="Arial" w:cs="Arial"/>
+                <w:color w:val="000000"/>
+                <w:sz w:val="20"/>
+                <w:szCs w:val="20"/>
+              </w:rPr>
+              <w:t xml:space="preserve">Ingresar datos </w:t>
+            </w:r>
+            <w:r>
+              <w:rPr>
+                <w:rFonts w:ascii="Arial" w:hAnsi="Arial" w:cs="Arial"/>
+                <w:color w:val="000000"/>
+                <w:sz w:val="20"/>
+                <w:szCs w:val="20"/>
+              </w:rPr>
+              <w:t>de manera individual</w:t>
+            </w:r>
+          </w:p>
+        </w:tc>
+      </w:tr>
+      <w:tr>
+        <w:tc>
+          <w:tcPr>
+            <w:tcW w:w="1765" w:type="dxa"/>
+            <w:shd w:val="clear" w:color="auto" w:fill="A6A6A6" w:themeFill="background1" w:themeFillShade="A6"/>
+            <w:vAlign w:val="center"/>
+          </w:tcPr>
+          <w:p>
+            <w:pPr>
+              <w:rPr>
+                <w:rFonts w:ascii="Arial" w:hAnsi="Arial" w:cs="Arial"/>
+                <w:b/>
+                <w:sz w:val="24"/>
+                <w:szCs w:val="24"/>
+              </w:rPr>
+            </w:pPr>
+            <w:r>
+              <w:rPr>
+                <w:rFonts w:ascii="Arial" w:hAnsi="Arial" w:cs="Arial"/>
+                <w:b/>
+                <w:sz w:val="24"/>
+                <w:szCs w:val="24"/>
+              </w:rPr>
+              <w:t>Entrada</w:t>
+            </w:r>
+          </w:p>
+        </w:tc>
+        <w:tc>
+          <w:tcPr>
+            <w:tcW w:w="6706" w:type="dxa"/>
+          </w:tcPr>
+          <w:p>
+            <w:pPr>
+              <w:rPr>
+                <w:rFonts w:ascii="Arial" w:hAnsi="Arial" w:cs="Arial"/>
+                <w:sz w:val="20"/>
+                <w:szCs w:val="20"/>
+              </w:rPr>
+            </w:pPr>
+            <w:r>
+              <w:rPr>
+                <w:rFonts w:ascii="Arial" w:hAnsi="Arial" w:cs="Arial"/>
+                <w:sz w:val="20"/>
+                <w:szCs w:val="20"/>
+              </w:rPr>
+              <w:t>Acción / Divisas / Bitcoin</w:t>
+            </w:r>
+          </w:p>
+        </w:tc>
+      </w:tr>
+      <w:tr>
+        <w:tc>
+          <w:tcPr>
+            <w:tcW w:w="1765" w:type="dxa"/>
+            <w:shd w:val="clear" w:color="auto" w:fill="A6A6A6" w:themeFill="background1" w:themeFillShade="A6"/>
+            <w:vAlign w:val="center"/>
+          </w:tcPr>
+          <w:p>
+            <w:pPr>
+              <w:rPr>
+                <w:rFonts w:ascii="Arial" w:hAnsi="Arial" w:cs="Arial"/>
+                <w:b/>
+                <w:sz w:val="24"/>
+                <w:szCs w:val="24"/>
+              </w:rPr>
+            </w:pPr>
+            <w:r>
+              <w:rPr>
+                <w:rFonts w:ascii="Arial" w:hAnsi="Arial" w:cs="Arial"/>
+                <w:b/>
+                <w:sz w:val="24"/>
+                <w:szCs w:val="24"/>
+              </w:rPr>
+              <w:t>Salida</w:t>
+            </w:r>
+          </w:p>
+        </w:tc>
+        <w:tc>
+          <w:tcPr>
+            <w:tcW w:w="6706" w:type="dxa"/>
+          </w:tcPr>
+          <w:p>
+            <w:pPr>
+              <w:rPr>
+                <w:rFonts w:ascii="Arial" w:hAnsi="Arial" w:cs="Arial"/>
+                <w:sz w:val="20"/>
+                <w:szCs w:val="20"/>
+              </w:rPr>
+            </w:pPr>
+            <w:r>
+              <w:rPr>
+                <w:rFonts w:ascii="Arial" w:hAnsi="Arial" w:cs="Arial"/>
+                <w:sz w:val="20"/>
+                <w:szCs w:val="20"/>
+              </w:rPr>
+              <w:t>Dato</w:t>
+            </w:r>
+            <w:bookmarkStart w:id="0" w:name="_GoBack"/>
+            <w:bookmarkEnd w:id="0"/>
+            <w:r>
+              <w:rPr>
+                <w:rFonts w:ascii="Arial" w:hAnsi="Arial" w:cs="Arial"/>
+                <w:sz w:val="20"/>
+                <w:szCs w:val="20"/>
+              </w:rPr>
+              <w:t xml:space="preserve"> Ingresado</w:t>
+            </w:r>
+          </w:p>
+        </w:tc>
+      </w:tr>
+    </w:tbl>
+    <w:p>
+      <w:pPr>
+        <w:spacing w:after="0" w:line="240" w:lineRule="auto"/>
+        <w:rPr>
+          <w:rFonts w:ascii="Arial" w:hAnsi="Arial" w:cs="Arial"/>
+          <w:sz w:val="24"/>
+          <w:szCs w:val="24"/>
+        </w:rPr>
+      </w:pPr>
     </w:p>
     <w:sectPr>
-      <w:headerReference w:type="default" r:id="rId6"/>
+      <w:headerReference w:type="default" r:id="rId7"/>
       <w:pgSz w:w="12240" w:h="15840"/>
       <w:pgMar w:top="1417" w:right="1701" w:bottom="1417" w:left="1701" w:header="708" w:footer="708" w:gutter="0"/>
       <w:cols w:space="708"/>
@@ -119,6 +2160,279 @@
     </w:pPr>
   </w:p>
 </w:hdr>
+</file>
+
+<file path=word/numbering.xml><?xml version="1.0" encoding="utf-8"?>
+<w:numbering xmlns:wpc="http://schemas.microsoft.com/office/word/2010/wordprocessingCanvas" xmlns:cx="http://schemas.microsoft.com/office/drawing/2014/chartex" xmlns:cx1="http://schemas.microsoft.com/office/drawing/2015/9/8/chartex" xmlns:cx2="http://schemas.microsoft.com/office/drawing/2015/10/21/chartex" xmlns:cx3="http://schemas.microsoft.com/office/drawing/2016/5/9/chartex" xmlns:cx4="http://schemas.microsoft.com/office/drawing/2016/5/10/chartex" xmlns:cx5="http://schemas.microsoft.com/office/drawing/2016/5/11/chartex" xmlns:cx6="http://schemas.microsoft.com/office/drawing/2016/5/12/chartex" xmlns:cx7="http://schemas.microsoft.com/office/drawing/2016/5/13/chartex" xmlns:cx8="http://schemas.microsoft.com/office/drawing/2016/5/14/chartex" xmlns:mc="http://schemas.openxmlformats.org/markup-compatibility/2006" xmlns:aink="http://schemas.microsoft.com/office/drawing/2016/ink" xmlns:am3d="http://schemas.microsoft.com/office/drawing/2017/model3d" xmlns:o="urn:schemas-microsoft-com:office:office" xmlns:r="http://schemas.openxmlformats.org/officeDocument/2006/relationships" xmlns:m="http://schemas.openxmlformats.org/officeDocument/2006/math" xmlns:v="urn:schemas-microsoft-com:vml" xmlns:wp14="http://schemas.microsoft.com/office/word/2010/wordprocessingDrawing" xmlns:wp="http://schemas.openxmlformats.org/drawingml/2006/wordprocessingDrawing" xmlns:w10="urn:schemas-microsoft-com:office:word" xmlns:w="http://schemas.openxmlformats.org/wordprocessingml/2006/main" xmlns:w14="http://schemas.microsoft.com/office/word/2010/wordml" xmlns:w15="http://schemas.microsoft.com/office/word/2012/wordml" xmlns:w16cid="http://schemas.microsoft.com/office/word/2016/wordml/cid" xmlns:w16se="http://schemas.microsoft.com/office/word/2015/wordml/symex" xmlns:wpg="http://schemas.microsoft.com/office/word/2010/wordprocessingGroup" xmlns:wpi="http://schemas.microsoft.com/office/word/2010/wordprocessingInk" xmlns:wne="http://schemas.microsoft.com/office/word/2006/wordml" xmlns:wps="http://schemas.microsoft.com/office/word/2010/wordprocessingShape" mc:Ignorable="w14 w15 w16se w16cid wp14">
+  <w:abstractNum w:abstractNumId="0" w15:restartNumberingAfterBreak="0">
+    <w:nsid w:val="2E4A1068"/>
+    <w:multiLevelType w:val="multilevel"/>
+    <w:tmpl w:val="445E2C5A"/>
+    <w:lvl w:ilvl="0">
+      <w:start w:val="1"/>
+      <w:numFmt w:val="bullet"/>
+      <w:lvlText w:val=""/>
+      <w:lvlJc w:val="left"/>
+      <w:pPr>
+        <w:tabs>
+          <w:tab w:val="num" w:pos="720"/>
+        </w:tabs>
+        <w:ind w:left="720" w:hanging="360"/>
+      </w:pPr>
+      <w:rPr>
+        <w:rFonts w:ascii="Symbol" w:hAnsi="Symbol" w:hint="default"/>
+        <w:sz w:val="20"/>
+      </w:rPr>
+    </w:lvl>
+    <w:lvl w:ilvl="1" w:tentative="1">
+      <w:start w:val="1"/>
+      <w:numFmt w:val="bullet"/>
+      <w:lvlText w:val="o"/>
+      <w:lvlJc w:val="left"/>
+      <w:pPr>
+        <w:tabs>
+          <w:tab w:val="num" w:pos="1440"/>
+        </w:tabs>
+        <w:ind w:left="1440" w:hanging="360"/>
+      </w:pPr>
+      <w:rPr>
+        <w:rFonts w:ascii="Courier New" w:hAnsi="Courier New" w:hint="default"/>
+        <w:sz w:val="20"/>
+      </w:rPr>
+    </w:lvl>
+    <w:lvl w:ilvl="2" w:tentative="1">
+      <w:start w:val="1"/>
+      <w:numFmt w:val="bullet"/>
+      <w:lvlText w:val=""/>
+      <w:lvlJc w:val="left"/>
+      <w:pPr>
+        <w:tabs>
+          <w:tab w:val="num" w:pos="2160"/>
+        </w:tabs>
+        <w:ind w:left="2160" w:hanging="360"/>
+      </w:pPr>
+      <w:rPr>
+        <w:rFonts w:ascii="Wingdings" w:hAnsi="Wingdings" w:hint="default"/>
+        <w:sz w:val="20"/>
+      </w:rPr>
+    </w:lvl>
+    <w:lvl w:ilvl="3" w:tentative="1">
+      <w:start w:val="1"/>
+      <w:numFmt w:val="bullet"/>
+      <w:lvlText w:val=""/>
+      <w:lvlJc w:val="left"/>
+      <w:pPr>
+        <w:tabs>
+          <w:tab w:val="num" w:pos="2880"/>
+        </w:tabs>
+        <w:ind w:left="2880" w:hanging="360"/>
+      </w:pPr>
+      <w:rPr>
+        <w:rFonts w:ascii="Wingdings" w:hAnsi="Wingdings" w:hint="default"/>
+        <w:sz w:val="20"/>
+      </w:rPr>
+    </w:lvl>
+    <w:lvl w:ilvl="4" w:tentative="1">
+      <w:start w:val="1"/>
+      <w:numFmt w:val="bullet"/>
+      <w:lvlText w:val=""/>
+      <w:lvlJc w:val="left"/>
+      <w:pPr>
+        <w:tabs>
+          <w:tab w:val="num" w:pos="3600"/>
+        </w:tabs>
+        <w:ind w:left="3600" w:hanging="360"/>
+      </w:pPr>
+      <w:rPr>
+        <w:rFonts w:ascii="Wingdings" w:hAnsi="Wingdings" w:hint="default"/>
+        <w:sz w:val="20"/>
+      </w:rPr>
+    </w:lvl>
+    <w:lvl w:ilvl="5" w:tentative="1">
+      <w:start w:val="1"/>
+      <w:numFmt w:val="bullet"/>
+      <w:lvlText w:val=""/>
+      <w:lvlJc w:val="left"/>
+      <w:pPr>
+        <w:tabs>
+          <w:tab w:val="num" w:pos="4320"/>
+        </w:tabs>
+        <w:ind w:left="4320" w:hanging="360"/>
+      </w:pPr>
+      <w:rPr>
+        <w:rFonts w:ascii="Wingdings" w:hAnsi="Wingdings" w:hint="default"/>
+        <w:sz w:val="20"/>
+      </w:rPr>
+    </w:lvl>
+    <w:lvl w:ilvl="6" w:tentative="1">
+      <w:start w:val="1"/>
+      <w:numFmt w:val="bullet"/>
+      <w:lvlText w:val=""/>
+      <w:lvlJc w:val="left"/>
+      <w:pPr>
+        <w:tabs>
+          <w:tab w:val="num" w:pos="5040"/>
+        </w:tabs>
+        <w:ind w:left="5040" w:hanging="360"/>
+      </w:pPr>
+      <w:rPr>
+        <w:rFonts w:ascii="Wingdings" w:hAnsi="Wingdings" w:hint="default"/>
+        <w:sz w:val="20"/>
+      </w:rPr>
+    </w:lvl>
+    <w:lvl w:ilvl="7" w:tentative="1">
+      <w:start w:val="1"/>
+      <w:numFmt w:val="bullet"/>
+      <w:lvlText w:val=""/>
+      <w:lvlJc w:val="left"/>
+      <w:pPr>
+        <w:tabs>
+          <w:tab w:val="num" w:pos="5760"/>
+        </w:tabs>
+        <w:ind w:left="5760" w:hanging="360"/>
+      </w:pPr>
+      <w:rPr>
+        <w:rFonts w:ascii="Wingdings" w:hAnsi="Wingdings" w:hint="default"/>
+        <w:sz w:val="20"/>
+      </w:rPr>
+    </w:lvl>
+    <w:lvl w:ilvl="8" w:tentative="1">
+      <w:start w:val="1"/>
+      <w:numFmt w:val="bullet"/>
+      <w:lvlText w:val=""/>
+      <w:lvlJc w:val="left"/>
+      <w:pPr>
+        <w:tabs>
+          <w:tab w:val="num" w:pos="6480"/>
+        </w:tabs>
+        <w:ind w:left="6480" w:hanging="360"/>
+      </w:pPr>
+      <w:rPr>
+        <w:rFonts w:ascii="Wingdings" w:hAnsi="Wingdings" w:hint="default"/>
+        <w:sz w:val="20"/>
+      </w:rPr>
+    </w:lvl>
+  </w:abstractNum>
+  <w:abstractNum w:abstractNumId="1" w15:restartNumberingAfterBreak="0">
+    <w:nsid w:val="55061288"/>
+    <w:multiLevelType w:val="hybridMultilevel"/>
+    <w:tmpl w:val="62A2379E"/>
+    <w:lvl w:ilvl="0" w:tplc="240A0001">
+      <w:start w:val="1"/>
+      <w:numFmt w:val="bullet"/>
+      <w:lvlText w:val=""/>
+      <w:lvlJc w:val="left"/>
+      <w:pPr>
+        <w:ind w:left="720" w:hanging="360"/>
+      </w:pPr>
+      <w:rPr>
+        <w:rFonts w:ascii="Symbol" w:hAnsi="Symbol" w:hint="default"/>
+      </w:rPr>
+    </w:lvl>
+    <w:lvl w:ilvl="1" w:tplc="240A0003" w:tentative="1">
+      <w:start w:val="1"/>
+      <w:numFmt w:val="bullet"/>
+      <w:lvlText w:val="o"/>
+      <w:lvlJc w:val="left"/>
+      <w:pPr>
+        <w:ind w:left="1440" w:hanging="360"/>
+      </w:pPr>
+      <w:rPr>
+        <w:rFonts w:ascii="Courier New" w:hAnsi="Courier New" w:cs="Courier New" w:hint="default"/>
+      </w:rPr>
+    </w:lvl>
+    <w:lvl w:ilvl="2" w:tplc="240A0005" w:tentative="1">
+      <w:start w:val="1"/>
+      <w:numFmt w:val="bullet"/>
+      <w:lvlText w:val=""/>
+      <w:lvlJc w:val="left"/>
+      <w:pPr>
+        <w:ind w:left="2160" w:hanging="360"/>
+      </w:pPr>
+      <w:rPr>
+        <w:rFonts w:ascii="Wingdings" w:hAnsi="Wingdings" w:hint="default"/>
+      </w:rPr>
+    </w:lvl>
+    <w:lvl w:ilvl="3" w:tplc="240A0001" w:tentative="1">
+      <w:start w:val="1"/>
+      <w:numFmt w:val="bullet"/>
+      <w:lvlText w:val=""/>
+      <w:lvlJc w:val="left"/>
+      <w:pPr>
+        <w:ind w:left="2880" w:hanging="360"/>
+      </w:pPr>
+      <w:rPr>
+        <w:rFonts w:ascii="Symbol" w:hAnsi="Symbol" w:hint="default"/>
+      </w:rPr>
+    </w:lvl>
+    <w:lvl w:ilvl="4" w:tplc="240A0003" w:tentative="1">
+      <w:start w:val="1"/>
+      <w:numFmt w:val="bullet"/>
+      <w:lvlText w:val="o"/>
+      <w:lvlJc w:val="left"/>
+      <w:pPr>
+        <w:ind w:left="3600" w:hanging="360"/>
+      </w:pPr>
+      <w:rPr>
+        <w:rFonts w:ascii="Courier New" w:hAnsi="Courier New" w:cs="Courier New" w:hint="default"/>
+      </w:rPr>
+    </w:lvl>
+    <w:lvl w:ilvl="5" w:tplc="240A0005" w:tentative="1">
+      <w:start w:val="1"/>
+      <w:numFmt w:val="bullet"/>
+      <w:lvlText w:val=""/>
+      <w:lvlJc w:val="left"/>
+      <w:pPr>
+        <w:ind w:left="4320" w:hanging="360"/>
+      </w:pPr>
+      <w:rPr>
+        <w:rFonts w:ascii="Wingdings" w:hAnsi="Wingdings" w:hint="default"/>
+      </w:rPr>
+    </w:lvl>
+    <w:lvl w:ilvl="6" w:tplc="240A0001" w:tentative="1">
+      <w:start w:val="1"/>
+      <w:numFmt w:val="bullet"/>
+      <w:lvlText w:val=""/>
+      <w:lvlJc w:val="left"/>
+      <w:pPr>
+        <w:ind w:left="5040" w:hanging="360"/>
+      </w:pPr>
+      <w:rPr>
+        <w:rFonts w:ascii="Symbol" w:hAnsi="Symbol" w:hint="default"/>
+      </w:rPr>
+    </w:lvl>
+    <w:lvl w:ilvl="7" w:tplc="240A0003" w:tentative="1">
+      <w:start w:val="1"/>
+      <w:numFmt w:val="bullet"/>
+      <w:lvlText w:val="o"/>
+      <w:lvlJc w:val="left"/>
+      <w:pPr>
+        <w:ind w:left="5760" w:hanging="360"/>
+      </w:pPr>
+      <w:rPr>
+        <w:rFonts w:ascii="Courier New" w:hAnsi="Courier New" w:cs="Courier New" w:hint="default"/>
+      </w:rPr>
+    </w:lvl>
+    <w:lvl w:ilvl="8" w:tplc="240A0005" w:tentative="1">
+      <w:start w:val="1"/>
+      <w:numFmt w:val="bullet"/>
+      <w:lvlText w:val=""/>
+      <w:lvlJc w:val="left"/>
+      <w:pPr>
+        <w:ind w:left="6480" w:hanging="360"/>
+      </w:pPr>
+      <w:rPr>
+        <w:rFonts w:ascii="Wingdings" w:hAnsi="Wingdings" w:hint="default"/>
+      </w:rPr>
+    </w:lvl>
+  </w:abstractNum>
+  <w:num w:numId="1">
+    <w:abstractNumId w:val="1"/>
+  </w:num>
+  <w:num w:numId="2">
+    <w:abstractNumId w:val="0"/>
+  </w:num>
+</w:numbering>
 </file>
 
 <file path=word/styles.xml><?xml version="1.0" encoding="utf-8"?>
@@ -244,6 +2558,7 @@
     <w:lsdException w:name="HTML Sample" w:semiHidden="1" w:unhideWhenUsed="1"/>
     <w:lsdException w:name="HTML Typewriter" w:semiHidden="1" w:unhideWhenUsed="1"/>
     <w:lsdException w:name="HTML Variable" w:semiHidden="1" w:unhideWhenUsed="1"/>
+    <w:lsdException w:name="Normal Table" w:semiHidden="1" w:unhideWhenUsed="1"/>
     <w:lsdException w:name="annotation subject" w:semiHidden="1" w:unhideWhenUsed="1"/>
     <w:lsdException w:name="No List" w:semiHidden="1" w:unhideWhenUsed="1"/>
     <w:lsdException w:name="Outline List 1" w:semiHidden="1" w:unhideWhenUsed="1"/>
@@ -290,8 +2605,10 @@
     <w:lsdException w:name="Table Subtle 2" w:semiHidden="1" w:unhideWhenUsed="1"/>
     <w:lsdException w:name="Table Web 1" w:semiHidden="1" w:unhideWhenUsed="1"/>
     <w:lsdException w:name="Table Web 2" w:semiHidden="1" w:unhideWhenUsed="1"/>
+    <w:lsdException w:name="Table Web 3" w:semiHidden="1" w:unhideWhenUsed="1"/>
     <w:lsdException w:name="Balloon Text" w:semiHidden="1" w:unhideWhenUsed="1"/>
     <w:lsdException w:name="Table Grid" w:uiPriority="39"/>
+    <w:lsdException w:name="Table Theme" w:semiHidden="1" w:unhideWhenUsed="1"/>
     <w:lsdException w:name="Placeholder Text" w:semiHidden="1"/>
     <w:lsdException w:name="No Spacing" w:uiPriority="1" w:qFormat="1"/>
     <w:lsdException w:name="Light Shading" w:uiPriority="60"/>
@@ -588,6 +2905,52 @@
     <w:uiPriority w:val="99"/>
     <w:rsid w:val="005509DE"/>
   </w:style>
+  <w:style w:type="paragraph" w:styleId="Prrafodelista">
+    <w:name w:val="List Paragraph"/>
+    <w:basedOn w:val="Normal"/>
+    <w:uiPriority w:val="34"/>
+    <w:qFormat/>
+    <w:rsid w:val="006C494B"/>
+    <w:pPr>
+      <w:ind w:left="720"/>
+      <w:contextualSpacing/>
+    </w:pPr>
+  </w:style>
+  <w:style w:type="table" w:styleId="Tablaconcuadrcula">
+    <w:name w:val="Table Grid"/>
+    <w:basedOn w:val="Tablanormal"/>
+    <w:uiPriority w:val="39"/>
+    <w:rsid w:val="006C494B"/>
+    <w:pPr>
+      <w:spacing w:after="0" w:line="240" w:lineRule="auto"/>
+    </w:pPr>
+    <w:tblPr>
+      <w:tblBorders>
+        <w:top w:val="single" w:sz="4" w:space="0" w:color="auto"/>
+        <w:left w:val="single" w:sz="4" w:space="0" w:color="auto"/>
+        <w:bottom w:val="single" w:sz="4" w:space="0" w:color="auto"/>
+        <w:right w:val="single" w:sz="4" w:space="0" w:color="auto"/>
+        <w:insideH w:val="single" w:sz="4" w:space="0" w:color="auto"/>
+        <w:insideV w:val="single" w:sz="4" w:space="0" w:color="auto"/>
+      </w:tblBorders>
+    </w:tblPr>
+  </w:style>
+  <w:style w:type="paragraph" w:styleId="NormalWeb">
+    <w:name w:val="Normal (Web)"/>
+    <w:basedOn w:val="Normal"/>
+    <w:uiPriority w:val="99"/>
+    <w:unhideWhenUsed/>
+    <w:rsid w:val="00EE2293"/>
+    <w:pPr>
+      <w:spacing w:before="100" w:beforeAutospacing="1" w:after="100" w:afterAutospacing="1" w:line="240" w:lineRule="auto"/>
+    </w:pPr>
+    <w:rPr>
+      <w:rFonts w:ascii="Times New Roman" w:eastAsia="Times New Roman" w:hAnsi="Times New Roman" w:cs="Times New Roman"/>
+      <w:sz w:val="24"/>
+      <w:szCs w:val="24"/>
+      <w:lang w:eastAsia="es-CO"/>
+    </w:rPr>
+  </w:style>
 </w:styles>
 </file>
 

</xml_diff>

<commit_message>
i´ve done the no functional requirements
</commit_message>
<xml_diff>
--- a/Método de la Ingeniería.docx
+++ b/Método de la Ingeniería.docx
@@ -1,7 +1,534 @@
 
 <file path=word/document.xml><?xml version="1.0" encoding="utf-8"?>
-<w:document xmlns:wpc="http://schemas.microsoft.com/office/word/2010/wordprocessingCanvas" xmlns:cx="http://schemas.microsoft.com/office/drawing/2014/chartex" xmlns:cx1="http://schemas.microsoft.com/office/drawing/2015/9/8/chartex" xmlns:cx2="http://schemas.microsoft.com/office/drawing/2015/10/21/chartex" xmlns:cx3="http://schemas.microsoft.com/office/drawing/2016/5/9/chartex" xmlns:cx4="http://schemas.microsoft.com/office/drawing/2016/5/10/chartex" xmlns:cx5="http://schemas.microsoft.com/office/drawing/2016/5/11/chartex" xmlns:cx6="http://schemas.microsoft.com/office/drawing/2016/5/12/chartex" xmlns:cx7="http://schemas.microsoft.com/office/drawing/2016/5/13/chartex" xmlns:cx8="http://schemas.microsoft.com/office/drawing/2016/5/14/chartex" xmlns:mc="http://schemas.openxmlformats.org/markup-compatibility/2006" xmlns:aink="http://schemas.microsoft.com/office/drawing/2016/ink" xmlns:am3d="http://schemas.microsoft.com/office/drawing/2017/model3d" xmlns:o="urn:schemas-microsoft-com:office:office" xmlns:r="http://schemas.openxmlformats.org/officeDocument/2006/relationships" xmlns:m="http://schemas.openxmlformats.org/officeDocument/2006/math" xmlns:v="urn:schemas-microsoft-com:vml" xmlns:wp14="http://schemas.microsoft.com/office/word/2010/wordprocessingDrawing" xmlns:wp="http://schemas.openxmlformats.org/drawingml/2006/wordprocessingDrawing" xmlns:w10="urn:schemas-microsoft-com:office:word" xmlns:w="http://schemas.openxmlformats.org/wordprocessingml/2006/main" xmlns:w14="http://schemas.microsoft.com/office/word/2010/wordml" xmlns:w15="http://schemas.microsoft.com/office/word/2012/wordml" xmlns:w16cid="http://schemas.microsoft.com/office/word/2016/wordml/cid" xmlns:w16se="http://schemas.microsoft.com/office/word/2015/wordml/symex" xmlns:wpg="http://schemas.microsoft.com/office/word/2010/wordprocessingGroup" xmlns:wpi="http://schemas.microsoft.com/office/word/2010/wordprocessingInk" xmlns:wne="http://schemas.microsoft.com/office/word/2006/wordml" xmlns:wps="http://schemas.microsoft.com/office/word/2010/wordprocessingShape" mc:Ignorable="w14 w15 w16se w16cid wp14">
+<w:document xmlns:wpc="http://schemas.microsoft.com/office/word/2010/wordprocessingCanvas" xmlns:cx="http://schemas.microsoft.com/office/drawing/2014/chartex" xmlns:cx1="http://schemas.microsoft.com/office/drawing/2015/9/8/chartex" xmlns:mc="http://schemas.openxmlformats.org/markup-compatibility/2006" xmlns:o="urn:schemas-microsoft-com:office:office" xmlns:r="http://schemas.openxmlformats.org/officeDocument/2006/relationships" xmlns:m="http://schemas.openxmlformats.org/officeDocument/2006/math" xmlns:v="urn:schemas-microsoft-com:vml" xmlns:wp14="http://schemas.microsoft.com/office/word/2010/wordprocessingDrawing" xmlns:wp="http://schemas.openxmlformats.org/drawingml/2006/wordprocessingDrawing" xmlns:w10="urn:schemas-microsoft-com:office:word" xmlns:w="http://schemas.openxmlformats.org/wordprocessingml/2006/main" xmlns:w14="http://schemas.microsoft.com/office/word/2010/wordml" xmlns:w15="http://schemas.microsoft.com/office/word/2012/wordml" xmlns:w16se="http://schemas.microsoft.com/office/word/2015/wordml/symex" xmlns:wpg="http://schemas.microsoft.com/office/word/2010/wordprocessingGroup" xmlns:wpi="http://schemas.microsoft.com/office/word/2010/wordprocessingInk" xmlns:wne="http://schemas.microsoft.com/office/word/2006/wordml" xmlns:wps="http://schemas.microsoft.com/office/word/2010/wordprocessingShape" mc:Ignorable="w14 w15 w16se wp14">
   <w:body>
+    <w:p>
+      <w:pPr>
+        <w:pStyle w:val="Prrafodelista"/>
+        <w:numPr>
+          <w:ilvl w:val="0"/>
+          <w:numId w:val="1"/>
+        </w:numPr>
+        <w:spacing w:after="0" w:line="240" w:lineRule="auto"/>
+        <w:rPr>
+          <w:rFonts w:ascii="Arial" w:hAnsi="Arial" w:cs="Arial"/>
+          <w:b/>
+          <w:sz w:val="24"/>
+          <w:szCs w:val="24"/>
+          <w:lang w:val="es-ES"/>
+        </w:rPr>
+      </w:pPr>
+      <w:r>
+        <w:rPr>
+          <w:rFonts w:ascii="Arial" w:hAnsi="Arial" w:cs="Arial"/>
+          <w:b/>
+          <w:sz w:val="24"/>
+          <w:szCs w:val="24"/>
+          <w:lang w:val="es-ES"/>
+        </w:rPr>
+        <w:t>Requerimientos</w:t>
+      </w:r>
+      <w:r>
+        <w:rPr>
+          <w:rFonts w:ascii="Arial" w:hAnsi="Arial" w:cs="Arial"/>
+          <w:b/>
+          <w:sz w:val="24"/>
+          <w:szCs w:val="24"/>
+          <w:lang w:val="es-ES"/>
+        </w:rPr>
+        <w:t xml:space="preserve"> </w:t>
+      </w:r>
+      <w:r>
+        <w:rPr>
+          <w:rFonts w:ascii="Arial" w:hAnsi="Arial" w:cs="Arial"/>
+          <w:b/>
+          <w:sz w:val="24"/>
+          <w:szCs w:val="24"/>
+          <w:lang w:val="es-ES"/>
+        </w:rPr>
+        <w:t xml:space="preserve">no </w:t>
+      </w:r>
+      <w:r>
+        <w:rPr>
+          <w:rFonts w:ascii="Arial" w:hAnsi="Arial" w:cs="Arial"/>
+          <w:b/>
+          <w:sz w:val="24"/>
+          <w:szCs w:val="24"/>
+          <w:lang w:val="es-ES"/>
+        </w:rPr>
+        <w:t>funcionales</w:t>
+      </w:r>
+    </w:p>
+    <w:p>
+      <w:pPr>
+        <w:pStyle w:val="Prrafodelista"/>
+        <w:spacing w:after="0" w:line="240" w:lineRule="auto"/>
+        <w:rPr>
+          <w:rFonts w:ascii="Arial" w:hAnsi="Arial" w:cs="Arial"/>
+          <w:b/>
+          <w:sz w:val="24"/>
+          <w:szCs w:val="24"/>
+          <w:lang w:val="es-ES"/>
+        </w:rPr>
+      </w:pPr>
+    </w:p>
+    <w:tbl>
+      <w:tblPr>
+        <w:tblStyle w:val="Tablaconcuadrcula"/>
+        <w:tblpPr w:leftFromText="141" w:rightFromText="141" w:vertAnchor="text" w:horzAnchor="margin" w:tblpXSpec="center" w:tblpY="222"/>
+        <w:tblW w:w="0" w:type="auto"/>
+        <w:tblLook w:val="04A0" w:firstRow="1" w:lastRow="0" w:firstColumn="1" w:lastColumn="0" w:noHBand="0" w:noVBand="1"/>
+      </w:tblPr>
+      <w:tblGrid>
+        <w:gridCol w:w="1969"/>
+        <w:gridCol w:w="6139"/>
+      </w:tblGrid>
+      <w:tr>
+        <w:tc>
+          <w:tcPr>
+            <w:tcW w:w="1969" w:type="dxa"/>
+            <w:shd w:val="clear" w:color="auto" w:fill="A6A6A6" w:themeFill="background1" w:themeFillShade="A6"/>
+          </w:tcPr>
+          <w:p>
+            <w:pPr>
+              <w:pStyle w:val="Prrafodelista"/>
+              <w:ind w:left="0"/>
+              <w:rPr>
+                <w:rFonts w:ascii="Arial" w:hAnsi="Arial" w:cs="Arial"/>
+                <w:b/>
+                <w:sz w:val="24"/>
+                <w:szCs w:val="24"/>
+              </w:rPr>
+            </w:pPr>
+            <w:r>
+              <w:rPr>
+                <w:rFonts w:ascii="Arial" w:hAnsi="Arial" w:cs="Arial"/>
+                <w:b/>
+                <w:sz w:val="24"/>
+                <w:szCs w:val="24"/>
+              </w:rPr>
+              <w:t>Nombre</w:t>
+            </w:r>
+          </w:p>
+        </w:tc>
+        <w:tc>
+          <w:tcPr>
+            <w:tcW w:w="6139" w:type="dxa"/>
+          </w:tcPr>
+          <w:p>
+            <w:pPr>
+              <w:pStyle w:val="Prrafodelista"/>
+              <w:ind w:left="0"/>
+              <w:rPr>
+                <w:rFonts w:ascii="Arial" w:hAnsi="Arial" w:cs="Arial"/>
+                <w:b/>
+                <w:sz w:val="20"/>
+                <w:szCs w:val="20"/>
+              </w:rPr>
+            </w:pPr>
+            <w:r>
+              <w:rPr>
+                <w:rFonts w:ascii="Arial" w:hAnsi="Arial" w:cs="Arial"/>
+                <w:b/>
+                <w:sz w:val="20"/>
+                <w:szCs w:val="20"/>
+              </w:rPr>
+              <w:t>RFN1</w:t>
+            </w:r>
+          </w:p>
+        </w:tc>
+      </w:tr>
+      <w:tr>
+        <w:tc>
+          <w:tcPr>
+            <w:tcW w:w="1969" w:type="dxa"/>
+            <w:shd w:val="clear" w:color="auto" w:fill="A6A6A6" w:themeFill="background1" w:themeFillShade="A6"/>
+          </w:tcPr>
+          <w:p>
+            <w:pPr>
+              <w:pStyle w:val="Prrafodelista"/>
+              <w:ind w:left="0"/>
+              <w:rPr>
+                <w:rFonts w:ascii="Arial" w:hAnsi="Arial" w:cs="Arial"/>
+                <w:b/>
+                <w:sz w:val="24"/>
+                <w:szCs w:val="24"/>
+              </w:rPr>
+            </w:pPr>
+            <w:r>
+              <w:rPr>
+                <w:rFonts w:ascii="Arial" w:hAnsi="Arial" w:cs="Arial"/>
+                <w:b/>
+                <w:sz w:val="24"/>
+                <w:szCs w:val="24"/>
+              </w:rPr>
+              <w:t>Resumen</w:t>
+            </w:r>
+          </w:p>
+        </w:tc>
+        <w:tc>
+          <w:tcPr>
+            <w:tcW w:w="6139" w:type="dxa"/>
+          </w:tcPr>
+          <w:p>
+            <w:pPr>
+              <w:rPr>
+                <w:rFonts w:ascii="Arial" w:hAnsi="Arial" w:cs="Arial"/>
+                <w:sz w:val="24"/>
+                <w:szCs w:val="24"/>
+              </w:rPr>
+            </w:pPr>
+            <w:r>
+              <w:rPr>
+                <w:rFonts w:ascii="Arial" w:hAnsi="Arial" w:cs="Arial"/>
+                <w:sz w:val="24"/>
+                <w:szCs w:val="24"/>
+              </w:rPr>
+              <w:t xml:space="preserve">Para el mercado de divisas su complejidad de las operaciones básicas debe ser </w:t>
+            </w:r>
+            <w:proofErr w:type="gramStart"/>
+            <w:r>
+              <w:rPr>
+                <w:rFonts w:ascii="Arial" w:hAnsi="Arial" w:cs="Arial"/>
+                <w:sz w:val="24"/>
+                <w:szCs w:val="24"/>
+              </w:rPr>
+              <w:t>O(</w:t>
+            </w:r>
+            <w:proofErr w:type="gramEnd"/>
+            <w:r>
+              <w:rPr>
+                <w:rFonts w:ascii="Arial" w:hAnsi="Arial" w:cs="Arial"/>
+                <w:sz w:val="24"/>
+                <w:szCs w:val="24"/>
+              </w:rPr>
+              <w:t>Log n</w:t>
+            </w:r>
+            <w:r>
+              <w:rPr>
+                <w:rFonts w:ascii="Arial" w:hAnsi="Arial" w:cs="Arial"/>
+                <w:sz w:val="24"/>
+                <w:szCs w:val="24"/>
+              </w:rPr>
+              <w:t>)</w:t>
+            </w:r>
+          </w:p>
+        </w:tc>
+      </w:tr>
+    </w:tbl>
+    <w:p>
+      <w:pPr>
+        <w:tabs>
+          <w:tab w:val="left" w:pos="1020"/>
+        </w:tabs>
+        <w:rPr>
+          <w:rFonts w:ascii="Arial" w:hAnsi="Arial" w:cs="Arial"/>
+          <w:sz w:val="24"/>
+          <w:szCs w:val="24"/>
+          <w:lang w:val="es-ES"/>
+        </w:rPr>
+      </w:pPr>
+    </w:p>
+    <w:tbl>
+      <w:tblPr>
+        <w:tblStyle w:val="Tablaconcuadrcula"/>
+        <w:tblpPr w:leftFromText="141" w:rightFromText="141" w:vertAnchor="text" w:horzAnchor="margin" w:tblpXSpec="center" w:tblpY="222"/>
+        <w:tblW w:w="0" w:type="auto"/>
+        <w:tblLook w:val="04A0" w:firstRow="1" w:lastRow="0" w:firstColumn="1" w:lastColumn="0" w:noHBand="0" w:noVBand="1"/>
+      </w:tblPr>
+      <w:tblGrid>
+        <w:gridCol w:w="1969"/>
+        <w:gridCol w:w="6139"/>
+      </w:tblGrid>
+      <w:tr>
+        <w:tc>
+          <w:tcPr>
+            <w:tcW w:w="1969" w:type="dxa"/>
+            <w:shd w:val="clear" w:color="auto" w:fill="A6A6A6" w:themeFill="background1" w:themeFillShade="A6"/>
+          </w:tcPr>
+          <w:p>
+            <w:pPr>
+              <w:pStyle w:val="Prrafodelista"/>
+              <w:ind w:left="0"/>
+              <w:rPr>
+                <w:rFonts w:ascii="Arial" w:hAnsi="Arial" w:cs="Arial"/>
+                <w:b/>
+                <w:sz w:val="24"/>
+                <w:szCs w:val="24"/>
+              </w:rPr>
+            </w:pPr>
+            <w:r>
+              <w:rPr>
+                <w:rFonts w:ascii="Arial" w:hAnsi="Arial" w:cs="Arial"/>
+                <w:b/>
+                <w:sz w:val="24"/>
+                <w:szCs w:val="24"/>
+              </w:rPr>
+              <w:t>Nombre</w:t>
+            </w:r>
+          </w:p>
+        </w:tc>
+        <w:tc>
+          <w:tcPr>
+            <w:tcW w:w="6139" w:type="dxa"/>
+          </w:tcPr>
+          <w:p>
+            <w:pPr>
+              <w:pStyle w:val="Prrafodelista"/>
+              <w:ind w:left="0"/>
+              <w:rPr>
+                <w:rFonts w:ascii="Arial" w:hAnsi="Arial" w:cs="Arial"/>
+                <w:b/>
+                <w:sz w:val="20"/>
+                <w:szCs w:val="20"/>
+              </w:rPr>
+            </w:pPr>
+            <w:r>
+              <w:rPr>
+                <w:rFonts w:ascii="Arial" w:hAnsi="Arial" w:cs="Arial"/>
+                <w:b/>
+                <w:sz w:val="20"/>
+                <w:szCs w:val="20"/>
+              </w:rPr>
+              <w:t>RFN2</w:t>
+            </w:r>
+          </w:p>
+        </w:tc>
+      </w:tr>
+      <w:tr>
+        <w:tc>
+          <w:tcPr>
+            <w:tcW w:w="1969" w:type="dxa"/>
+            <w:shd w:val="clear" w:color="auto" w:fill="A6A6A6" w:themeFill="background1" w:themeFillShade="A6"/>
+          </w:tcPr>
+          <w:p>
+            <w:pPr>
+              <w:pStyle w:val="Prrafodelista"/>
+              <w:ind w:left="0"/>
+              <w:rPr>
+                <w:rFonts w:ascii="Arial" w:hAnsi="Arial" w:cs="Arial"/>
+                <w:b/>
+                <w:sz w:val="24"/>
+                <w:szCs w:val="24"/>
+              </w:rPr>
+            </w:pPr>
+            <w:r>
+              <w:rPr>
+                <w:rFonts w:ascii="Arial" w:hAnsi="Arial" w:cs="Arial"/>
+                <w:b/>
+                <w:sz w:val="24"/>
+                <w:szCs w:val="24"/>
+              </w:rPr>
+              <w:t>Resumen</w:t>
+            </w:r>
+          </w:p>
+        </w:tc>
+        <w:tc>
+          <w:tcPr>
+            <w:tcW w:w="6139" w:type="dxa"/>
+          </w:tcPr>
+          <w:p>
+            <w:pPr>
+              <w:rPr>
+                <w:rFonts w:ascii="Arial" w:hAnsi="Arial" w:cs="Arial"/>
+                <w:sz w:val="24"/>
+                <w:szCs w:val="24"/>
+              </w:rPr>
+            </w:pPr>
+            <w:r>
+              <w:rPr>
+                <w:rFonts w:ascii="Arial" w:hAnsi="Arial" w:cs="Arial"/>
+                <w:sz w:val="24"/>
+                <w:szCs w:val="24"/>
+              </w:rPr>
+              <w:t xml:space="preserve">Para el mercado de acciones su complejidad de las operaciones básicas debe ser </w:t>
+            </w:r>
+            <w:proofErr w:type="gramStart"/>
+            <w:r>
+              <w:rPr>
+                <w:rFonts w:ascii="Arial" w:hAnsi="Arial" w:cs="Arial"/>
+                <w:sz w:val="24"/>
+                <w:szCs w:val="24"/>
+              </w:rPr>
+              <w:t>O(</w:t>
+            </w:r>
+            <w:proofErr w:type="gramEnd"/>
+            <w:r>
+              <w:rPr>
+                <w:rFonts w:ascii="Arial" w:hAnsi="Arial" w:cs="Arial"/>
+                <w:sz w:val="24"/>
+                <w:szCs w:val="24"/>
+              </w:rPr>
+              <w:t>Log n</w:t>
+            </w:r>
+            <w:r>
+              <w:rPr>
+                <w:rFonts w:ascii="Arial" w:hAnsi="Arial" w:cs="Arial"/>
+                <w:sz w:val="24"/>
+                <w:szCs w:val="24"/>
+              </w:rPr>
+              <w:t>)</w:t>
+            </w:r>
+          </w:p>
+        </w:tc>
+      </w:tr>
+    </w:tbl>
+    <w:p>
+      <w:pPr>
+        <w:spacing w:after="0" w:line="240" w:lineRule="auto"/>
+        <w:rPr>
+          <w:rFonts w:ascii="Arial" w:hAnsi="Arial" w:cs="Arial"/>
+          <w:b/>
+          <w:sz w:val="24"/>
+          <w:szCs w:val="24"/>
+          <w:lang w:val="es-ES"/>
+        </w:rPr>
+      </w:pPr>
+    </w:p>
+    <w:tbl>
+      <w:tblPr>
+        <w:tblStyle w:val="Tablaconcuadrcula"/>
+        <w:tblpPr w:leftFromText="141" w:rightFromText="141" w:vertAnchor="text" w:horzAnchor="margin" w:tblpXSpec="center" w:tblpY="222"/>
+        <w:tblW w:w="0" w:type="auto"/>
+        <w:tblLook w:val="04A0" w:firstRow="1" w:lastRow="0" w:firstColumn="1" w:lastColumn="0" w:noHBand="0" w:noVBand="1"/>
+      </w:tblPr>
+      <w:tblGrid>
+        <w:gridCol w:w="1969"/>
+        <w:gridCol w:w="6139"/>
+      </w:tblGrid>
+      <w:tr>
+        <w:tc>
+          <w:tcPr>
+            <w:tcW w:w="1969" w:type="dxa"/>
+            <w:shd w:val="clear" w:color="auto" w:fill="A6A6A6" w:themeFill="background1" w:themeFillShade="A6"/>
+          </w:tcPr>
+          <w:p>
+            <w:pPr>
+              <w:pStyle w:val="Prrafodelista"/>
+              <w:ind w:left="0"/>
+              <w:rPr>
+                <w:rFonts w:ascii="Arial" w:hAnsi="Arial" w:cs="Arial"/>
+                <w:b/>
+                <w:sz w:val="24"/>
+                <w:szCs w:val="24"/>
+              </w:rPr>
+            </w:pPr>
+            <w:r>
+              <w:rPr>
+                <w:rFonts w:ascii="Arial" w:hAnsi="Arial" w:cs="Arial"/>
+                <w:b/>
+                <w:sz w:val="24"/>
+                <w:szCs w:val="24"/>
+              </w:rPr>
+              <w:t>Nombre</w:t>
+            </w:r>
+          </w:p>
+        </w:tc>
+        <w:tc>
+          <w:tcPr>
+            <w:tcW w:w="6139" w:type="dxa"/>
+          </w:tcPr>
+          <w:p>
+            <w:pPr>
+              <w:pStyle w:val="Prrafodelista"/>
+              <w:ind w:left="0"/>
+              <w:rPr>
+                <w:rFonts w:ascii="Arial" w:hAnsi="Arial" w:cs="Arial"/>
+                <w:b/>
+                <w:sz w:val="20"/>
+                <w:szCs w:val="20"/>
+              </w:rPr>
+            </w:pPr>
+            <w:r>
+              <w:rPr>
+                <w:rFonts w:ascii="Arial" w:hAnsi="Arial" w:cs="Arial"/>
+                <w:b/>
+                <w:sz w:val="20"/>
+                <w:szCs w:val="20"/>
+              </w:rPr>
+              <w:t>RFN3</w:t>
+            </w:r>
+          </w:p>
+        </w:tc>
+      </w:tr>
+      <w:tr>
+        <w:tc>
+          <w:tcPr>
+            <w:tcW w:w="1969" w:type="dxa"/>
+            <w:shd w:val="clear" w:color="auto" w:fill="A6A6A6" w:themeFill="background1" w:themeFillShade="A6"/>
+          </w:tcPr>
+          <w:p>
+            <w:pPr>
+              <w:pStyle w:val="Prrafodelista"/>
+              <w:ind w:left="0"/>
+              <w:rPr>
+                <w:rFonts w:ascii="Arial" w:hAnsi="Arial" w:cs="Arial"/>
+                <w:b/>
+                <w:sz w:val="24"/>
+                <w:szCs w:val="24"/>
+              </w:rPr>
+            </w:pPr>
+            <w:r>
+              <w:rPr>
+                <w:rFonts w:ascii="Arial" w:hAnsi="Arial" w:cs="Arial"/>
+                <w:b/>
+                <w:sz w:val="24"/>
+                <w:szCs w:val="24"/>
+              </w:rPr>
+              <w:t>Resumen</w:t>
+            </w:r>
+          </w:p>
+        </w:tc>
+        <w:tc>
+          <w:tcPr>
+            <w:tcW w:w="6139" w:type="dxa"/>
+          </w:tcPr>
+          <w:p>
+            <w:pPr>
+              <w:rPr>
+                <w:rFonts w:ascii="Arial" w:hAnsi="Arial" w:cs="Arial"/>
+                <w:sz w:val="24"/>
+                <w:szCs w:val="24"/>
+              </w:rPr>
+            </w:pPr>
+            <w:r>
+              <w:rPr>
+                <w:rFonts w:ascii="Arial" w:hAnsi="Arial" w:cs="Arial"/>
+                <w:sz w:val="24"/>
+                <w:szCs w:val="24"/>
+              </w:rPr>
+              <w:t xml:space="preserve">Para el mercado de </w:t>
+            </w:r>
+            <w:proofErr w:type="spellStart"/>
+            <w:r>
+              <w:rPr>
+                <w:rFonts w:ascii="Arial" w:hAnsi="Arial" w:cs="Arial"/>
+                <w:sz w:val="24"/>
+                <w:szCs w:val="24"/>
+              </w:rPr>
+              <w:t>BitC</w:t>
+            </w:r>
+            <w:r>
+              <w:rPr>
+                <w:rFonts w:ascii="Arial" w:hAnsi="Arial" w:cs="Arial"/>
+                <w:sz w:val="24"/>
+                <w:szCs w:val="24"/>
+              </w:rPr>
+              <w:t>oins</w:t>
+            </w:r>
+            <w:proofErr w:type="spellEnd"/>
+            <w:r>
+              <w:rPr>
+                <w:rFonts w:ascii="Arial" w:hAnsi="Arial" w:cs="Arial"/>
+                <w:sz w:val="24"/>
+                <w:szCs w:val="24"/>
+              </w:rPr>
+              <w:t xml:space="preserve"> su complejidad de las operaciones básicas debe ser O(n)</w:t>
+            </w:r>
+          </w:p>
+        </w:tc>
+      </w:tr>
+    </w:tbl>
     <w:p>
       <w:pPr>
         <w:spacing w:after="0" w:line="240" w:lineRule="auto"/>
@@ -11,11 +538,306 @@
           <w:szCs w:val="24"/>
         </w:rPr>
       </w:pPr>
+    </w:p>
+    <w:tbl>
+      <w:tblPr>
+        <w:tblStyle w:val="Tablaconcuadrcula"/>
+        <w:tblpPr w:leftFromText="141" w:rightFromText="141" w:vertAnchor="text" w:horzAnchor="margin" w:tblpXSpec="center" w:tblpY="222"/>
+        <w:tblW w:w="0" w:type="auto"/>
+        <w:tblLook w:val="04A0" w:firstRow="1" w:lastRow="0" w:firstColumn="1" w:lastColumn="0" w:noHBand="0" w:noVBand="1"/>
+      </w:tblPr>
+      <w:tblGrid>
+        <w:gridCol w:w="1969"/>
+        <w:gridCol w:w="6139"/>
+      </w:tblGrid>
+      <w:tr>
+        <w:tc>
+          <w:tcPr>
+            <w:tcW w:w="1969" w:type="dxa"/>
+            <w:shd w:val="clear" w:color="auto" w:fill="A6A6A6" w:themeFill="background1" w:themeFillShade="A6"/>
+          </w:tcPr>
+          <w:p>
+            <w:pPr>
+              <w:pStyle w:val="Prrafodelista"/>
+              <w:ind w:left="0"/>
+              <w:rPr>
+                <w:rFonts w:ascii="Arial" w:hAnsi="Arial" w:cs="Arial"/>
+                <w:b/>
+                <w:sz w:val="24"/>
+                <w:szCs w:val="24"/>
+              </w:rPr>
+            </w:pPr>
+            <w:r>
+              <w:rPr>
+                <w:rFonts w:ascii="Arial" w:hAnsi="Arial" w:cs="Arial"/>
+                <w:b/>
+                <w:sz w:val="24"/>
+                <w:szCs w:val="24"/>
+              </w:rPr>
+              <w:t>Nombre</w:t>
+            </w:r>
+          </w:p>
+        </w:tc>
+        <w:tc>
+          <w:tcPr>
+            <w:tcW w:w="6139" w:type="dxa"/>
+          </w:tcPr>
+          <w:p>
+            <w:pPr>
+              <w:pStyle w:val="Prrafodelista"/>
+              <w:ind w:left="0"/>
+              <w:rPr>
+                <w:rFonts w:ascii="Arial" w:hAnsi="Arial" w:cs="Arial"/>
+                <w:b/>
+                <w:sz w:val="20"/>
+                <w:szCs w:val="20"/>
+              </w:rPr>
+            </w:pPr>
+            <w:r>
+              <w:rPr>
+                <w:rFonts w:ascii="Arial" w:hAnsi="Arial" w:cs="Arial"/>
+                <w:b/>
+                <w:sz w:val="20"/>
+                <w:szCs w:val="20"/>
+              </w:rPr>
+              <w:t>RFN4</w:t>
+            </w:r>
+          </w:p>
+        </w:tc>
+      </w:tr>
+      <w:tr>
+        <w:tc>
+          <w:tcPr>
+            <w:tcW w:w="1969" w:type="dxa"/>
+            <w:shd w:val="clear" w:color="auto" w:fill="A6A6A6" w:themeFill="background1" w:themeFillShade="A6"/>
+          </w:tcPr>
+          <w:p>
+            <w:pPr>
+              <w:pStyle w:val="Prrafodelista"/>
+              <w:ind w:left="0"/>
+              <w:rPr>
+                <w:rFonts w:ascii="Arial" w:hAnsi="Arial" w:cs="Arial"/>
+                <w:b/>
+                <w:sz w:val="24"/>
+                <w:szCs w:val="24"/>
+              </w:rPr>
+            </w:pPr>
+            <w:r>
+              <w:rPr>
+                <w:rFonts w:ascii="Arial" w:hAnsi="Arial" w:cs="Arial"/>
+                <w:b/>
+                <w:sz w:val="24"/>
+                <w:szCs w:val="24"/>
+              </w:rPr>
+              <w:t>Resumen</w:t>
+            </w:r>
+          </w:p>
+        </w:tc>
+        <w:tc>
+          <w:tcPr>
+            <w:tcW w:w="6139" w:type="dxa"/>
+          </w:tcPr>
+          <w:p>
+            <w:pPr>
+              <w:rPr>
+                <w:rFonts w:ascii="Arial" w:hAnsi="Arial" w:cs="Arial"/>
+                <w:sz w:val="24"/>
+                <w:szCs w:val="24"/>
+              </w:rPr>
+            </w:pPr>
+            <w:r>
+              <w:rPr>
+                <w:rFonts w:ascii="Arial" w:hAnsi="Arial" w:cs="Arial"/>
+                <w:color w:val="000000"/>
+                <w:sz w:val="24"/>
+                <w:szCs w:val="24"/>
+              </w:rPr>
+              <w:t>Mostrar una gráfica del estado de los precios de una acció</w:t>
+            </w:r>
+            <w:r>
+              <w:rPr>
+                <w:rFonts w:ascii="Arial" w:hAnsi="Arial" w:cs="Arial"/>
+                <w:color w:val="000000"/>
+                <w:sz w:val="24"/>
+                <w:szCs w:val="24"/>
+              </w:rPr>
+              <w:t>n</w:t>
+            </w:r>
+            <w:r>
+              <w:rPr>
+                <w:rFonts w:ascii="Arial" w:hAnsi="Arial" w:cs="Arial"/>
+                <w:color w:val="000000"/>
+                <w:sz w:val="24"/>
+                <w:szCs w:val="24"/>
+              </w:rPr>
+              <w:t xml:space="preserve"> con un color</w:t>
+            </w:r>
+          </w:p>
+        </w:tc>
+      </w:tr>
+    </w:tbl>
+    <w:p>
+      <w:pPr>
+        <w:spacing w:after="0" w:line="240" w:lineRule="auto"/>
+        <w:rPr>
+          <w:rFonts w:ascii="Arial" w:hAnsi="Arial" w:cs="Arial"/>
+          <w:sz w:val="24"/>
+          <w:szCs w:val="24"/>
+        </w:rPr>
+      </w:pPr>
+    </w:p>
+    <w:tbl>
+      <w:tblPr>
+        <w:tblStyle w:val="Tablaconcuadrcula"/>
+        <w:tblpPr w:leftFromText="141" w:rightFromText="141" w:vertAnchor="text" w:horzAnchor="margin" w:tblpXSpec="center" w:tblpY="222"/>
+        <w:tblW w:w="0" w:type="auto"/>
+        <w:tblLook w:val="04A0" w:firstRow="1" w:lastRow="0" w:firstColumn="1" w:lastColumn="0" w:noHBand="0" w:noVBand="1"/>
+      </w:tblPr>
+      <w:tblGrid>
+        <w:gridCol w:w="1969"/>
+        <w:gridCol w:w="6139"/>
+      </w:tblGrid>
+      <w:tr>
+        <w:tc>
+          <w:tcPr>
+            <w:tcW w:w="1969" w:type="dxa"/>
+            <w:shd w:val="clear" w:color="auto" w:fill="A6A6A6" w:themeFill="background1" w:themeFillShade="A6"/>
+          </w:tcPr>
+          <w:p>
+            <w:pPr>
+              <w:pStyle w:val="Prrafodelista"/>
+              <w:ind w:left="0"/>
+              <w:rPr>
+                <w:rFonts w:ascii="Arial" w:hAnsi="Arial" w:cs="Arial"/>
+                <w:b/>
+                <w:sz w:val="24"/>
+                <w:szCs w:val="24"/>
+              </w:rPr>
+            </w:pPr>
+            <w:r>
+              <w:rPr>
+                <w:rFonts w:ascii="Arial" w:hAnsi="Arial" w:cs="Arial"/>
+                <w:b/>
+                <w:sz w:val="24"/>
+                <w:szCs w:val="24"/>
+              </w:rPr>
+              <w:t>Nombre</w:t>
+            </w:r>
+          </w:p>
+        </w:tc>
+        <w:tc>
+          <w:tcPr>
+            <w:tcW w:w="6139" w:type="dxa"/>
+          </w:tcPr>
+          <w:p>
+            <w:pPr>
+              <w:pStyle w:val="Prrafodelista"/>
+              <w:ind w:left="0"/>
+              <w:rPr>
+                <w:rFonts w:ascii="Arial" w:hAnsi="Arial" w:cs="Arial"/>
+                <w:b/>
+                <w:sz w:val="20"/>
+                <w:szCs w:val="20"/>
+              </w:rPr>
+            </w:pPr>
+            <w:r>
+              <w:rPr>
+                <w:rFonts w:ascii="Arial" w:hAnsi="Arial" w:cs="Arial"/>
+                <w:b/>
+                <w:sz w:val="20"/>
+                <w:szCs w:val="20"/>
+              </w:rPr>
+              <w:t>RFN5</w:t>
+            </w:r>
+          </w:p>
+        </w:tc>
+      </w:tr>
+      <w:tr>
+        <w:tc>
+          <w:tcPr>
+            <w:tcW w:w="1969" w:type="dxa"/>
+            <w:shd w:val="clear" w:color="auto" w:fill="A6A6A6" w:themeFill="background1" w:themeFillShade="A6"/>
+          </w:tcPr>
+          <w:p>
+            <w:pPr>
+              <w:pStyle w:val="Prrafodelista"/>
+              <w:ind w:left="0"/>
+              <w:rPr>
+                <w:rFonts w:ascii="Arial" w:hAnsi="Arial" w:cs="Arial"/>
+                <w:b/>
+                <w:sz w:val="24"/>
+                <w:szCs w:val="24"/>
+              </w:rPr>
+            </w:pPr>
+            <w:r>
+              <w:rPr>
+                <w:rFonts w:ascii="Arial" w:hAnsi="Arial" w:cs="Arial"/>
+                <w:b/>
+                <w:sz w:val="24"/>
+                <w:szCs w:val="24"/>
+              </w:rPr>
+              <w:t>Resumen</w:t>
+            </w:r>
+          </w:p>
+        </w:tc>
+        <w:tc>
+          <w:tcPr>
+            <w:tcW w:w="6139" w:type="dxa"/>
+          </w:tcPr>
+          <w:p>
+            <w:pPr>
+              <w:rPr>
+                <w:rFonts w:ascii="Arial" w:hAnsi="Arial" w:cs="Arial"/>
+                <w:sz w:val="24"/>
+                <w:szCs w:val="24"/>
+              </w:rPr>
+            </w:pPr>
+            <w:r>
+              <w:rPr>
+                <w:rFonts w:ascii="Arial" w:hAnsi="Arial" w:cs="Arial"/>
+                <w:color w:val="000000"/>
+                <w:sz w:val="24"/>
+                <w:szCs w:val="24"/>
+              </w:rPr>
+              <w:t>Mostrar una gráfica del e</w:t>
+            </w:r>
+            <w:r>
+              <w:rPr>
+                <w:rFonts w:ascii="Arial" w:hAnsi="Arial" w:cs="Arial"/>
+                <w:color w:val="000000"/>
+                <w:sz w:val="24"/>
+                <w:szCs w:val="24"/>
+              </w:rPr>
+              <w:t>stado de los precios de un mercado de divisas con un color</w:t>
+            </w:r>
+          </w:p>
+        </w:tc>
+      </w:tr>
+    </w:tbl>
+    <w:p>
+      <w:pPr>
+        <w:spacing w:after="0" w:line="240" w:lineRule="auto"/>
+        <w:rPr>
+          <w:rFonts w:ascii="Arial" w:hAnsi="Arial" w:cs="Arial"/>
+          <w:sz w:val="24"/>
+          <w:szCs w:val="24"/>
+        </w:rPr>
+      </w:pPr>
+    </w:p>
+    <w:p>
+      <w:pPr>
+        <w:spacing w:after="0" w:line="240" w:lineRule="auto"/>
+        <w:rPr>
+          <w:rFonts w:ascii="Arial" w:hAnsi="Arial" w:cs="Arial"/>
+          <w:sz w:val="24"/>
+          <w:szCs w:val="24"/>
+        </w:rPr>
+      </w:pPr>
       <w:bookmarkStart w:id="0" w:name="_GoBack"/>
       <w:bookmarkEnd w:id="0"/>
     </w:p>
     <w:sectPr>
-      <w:headerReference w:type="default" r:id="rId6"/>
+      <w:headerReference w:type="default" r:id="rId7"/>
       <w:pgSz w:w="12240" w:h="15840"/>
       <w:pgMar w:top="1417" w:right="1701" w:bottom="1417" w:left="1701" w:header="708" w:footer="708" w:gutter="0"/>
       <w:cols w:space="708"/>
@@ -26,7 +848,7 @@
 </file>
 
 <file path=word/endnotes.xml><?xml version="1.0" encoding="utf-8"?>
-<w:endnotes xmlns:wpc="http://schemas.microsoft.com/office/word/2010/wordprocessingCanvas" xmlns:cx="http://schemas.microsoft.com/office/drawing/2014/chartex" xmlns:cx1="http://schemas.microsoft.com/office/drawing/2015/9/8/chartex" xmlns:cx2="http://schemas.microsoft.com/office/drawing/2015/10/21/chartex" xmlns:cx3="http://schemas.microsoft.com/office/drawing/2016/5/9/chartex" xmlns:cx4="http://schemas.microsoft.com/office/drawing/2016/5/10/chartex" xmlns:cx5="http://schemas.microsoft.com/office/drawing/2016/5/11/chartex" xmlns:cx6="http://schemas.microsoft.com/office/drawing/2016/5/12/chartex" xmlns:cx7="http://schemas.microsoft.com/office/drawing/2016/5/13/chartex" xmlns:cx8="http://schemas.microsoft.com/office/drawing/2016/5/14/chartex" xmlns:mc="http://schemas.openxmlformats.org/markup-compatibility/2006" xmlns:aink="http://schemas.microsoft.com/office/drawing/2016/ink" xmlns:am3d="http://schemas.microsoft.com/office/drawing/2017/model3d" xmlns:o="urn:schemas-microsoft-com:office:office" xmlns:r="http://schemas.openxmlformats.org/officeDocument/2006/relationships" xmlns:m="http://schemas.openxmlformats.org/officeDocument/2006/math" xmlns:v="urn:schemas-microsoft-com:vml" xmlns:wp14="http://schemas.microsoft.com/office/word/2010/wordprocessingDrawing" xmlns:wp="http://schemas.openxmlformats.org/drawingml/2006/wordprocessingDrawing" xmlns:w10="urn:schemas-microsoft-com:office:word" xmlns:w="http://schemas.openxmlformats.org/wordprocessingml/2006/main" xmlns:w14="http://schemas.microsoft.com/office/word/2010/wordml" xmlns:w15="http://schemas.microsoft.com/office/word/2012/wordml" xmlns:w16cid="http://schemas.microsoft.com/office/word/2016/wordml/cid" xmlns:w16se="http://schemas.microsoft.com/office/word/2015/wordml/symex" xmlns:wpg="http://schemas.microsoft.com/office/word/2010/wordprocessingGroup" xmlns:wpi="http://schemas.microsoft.com/office/word/2010/wordprocessingInk" xmlns:wne="http://schemas.microsoft.com/office/word/2006/wordml" xmlns:wps="http://schemas.microsoft.com/office/word/2010/wordprocessingShape" mc:Ignorable="w14 w15 w16se w16cid wp14">
+<w:endnotes xmlns:wpc="http://schemas.microsoft.com/office/word/2010/wordprocessingCanvas" xmlns:cx="http://schemas.microsoft.com/office/drawing/2014/chartex" xmlns:cx1="http://schemas.microsoft.com/office/drawing/2015/9/8/chartex" xmlns:mc="http://schemas.openxmlformats.org/markup-compatibility/2006" xmlns:o="urn:schemas-microsoft-com:office:office" xmlns:r="http://schemas.openxmlformats.org/officeDocument/2006/relationships" xmlns:m="http://schemas.openxmlformats.org/officeDocument/2006/math" xmlns:v="urn:schemas-microsoft-com:vml" xmlns:wp14="http://schemas.microsoft.com/office/word/2010/wordprocessingDrawing" xmlns:wp="http://schemas.openxmlformats.org/drawingml/2006/wordprocessingDrawing" xmlns:w10="urn:schemas-microsoft-com:office:word" xmlns:w="http://schemas.openxmlformats.org/wordprocessingml/2006/main" xmlns:w14="http://schemas.microsoft.com/office/word/2010/wordml" xmlns:w15="http://schemas.microsoft.com/office/word/2012/wordml" xmlns:w16se="http://schemas.microsoft.com/office/word/2015/wordml/symex" xmlns:wpg="http://schemas.microsoft.com/office/word/2010/wordprocessingGroup" xmlns:wpi="http://schemas.microsoft.com/office/word/2010/wordprocessingInk" xmlns:wne="http://schemas.microsoft.com/office/word/2006/wordml" xmlns:wps="http://schemas.microsoft.com/office/word/2010/wordprocessingShape" mc:Ignorable="w14 w15 w16se wp14">
   <w:endnote w:type="separator" w:id="-1">
     <w:p>
       <w:pPr>
@@ -51,7 +873,7 @@
 </file>
 
 <file path=word/footnotes.xml><?xml version="1.0" encoding="utf-8"?>
-<w:footnotes xmlns:wpc="http://schemas.microsoft.com/office/word/2010/wordprocessingCanvas" xmlns:cx="http://schemas.microsoft.com/office/drawing/2014/chartex" xmlns:cx1="http://schemas.microsoft.com/office/drawing/2015/9/8/chartex" xmlns:cx2="http://schemas.microsoft.com/office/drawing/2015/10/21/chartex" xmlns:cx3="http://schemas.microsoft.com/office/drawing/2016/5/9/chartex" xmlns:cx4="http://schemas.microsoft.com/office/drawing/2016/5/10/chartex" xmlns:cx5="http://schemas.microsoft.com/office/drawing/2016/5/11/chartex" xmlns:cx6="http://schemas.microsoft.com/office/drawing/2016/5/12/chartex" xmlns:cx7="http://schemas.microsoft.com/office/drawing/2016/5/13/chartex" xmlns:cx8="http://schemas.microsoft.com/office/drawing/2016/5/14/chartex" xmlns:mc="http://schemas.openxmlformats.org/markup-compatibility/2006" xmlns:aink="http://schemas.microsoft.com/office/drawing/2016/ink" xmlns:am3d="http://schemas.microsoft.com/office/drawing/2017/model3d" xmlns:o="urn:schemas-microsoft-com:office:office" xmlns:r="http://schemas.openxmlformats.org/officeDocument/2006/relationships" xmlns:m="http://schemas.openxmlformats.org/officeDocument/2006/math" xmlns:v="urn:schemas-microsoft-com:vml" xmlns:wp14="http://schemas.microsoft.com/office/word/2010/wordprocessingDrawing" xmlns:wp="http://schemas.openxmlformats.org/drawingml/2006/wordprocessingDrawing" xmlns:w10="urn:schemas-microsoft-com:office:word" xmlns:w="http://schemas.openxmlformats.org/wordprocessingml/2006/main" xmlns:w14="http://schemas.microsoft.com/office/word/2010/wordml" xmlns:w15="http://schemas.microsoft.com/office/word/2012/wordml" xmlns:w16cid="http://schemas.microsoft.com/office/word/2016/wordml/cid" xmlns:w16se="http://schemas.microsoft.com/office/word/2015/wordml/symex" xmlns:wpg="http://schemas.microsoft.com/office/word/2010/wordprocessingGroup" xmlns:wpi="http://schemas.microsoft.com/office/word/2010/wordprocessingInk" xmlns:wne="http://schemas.microsoft.com/office/word/2006/wordml" xmlns:wps="http://schemas.microsoft.com/office/word/2010/wordprocessingShape" mc:Ignorable="w14 w15 w16se w16cid wp14">
+<w:footnotes xmlns:wpc="http://schemas.microsoft.com/office/word/2010/wordprocessingCanvas" xmlns:cx="http://schemas.microsoft.com/office/drawing/2014/chartex" xmlns:cx1="http://schemas.microsoft.com/office/drawing/2015/9/8/chartex" xmlns:mc="http://schemas.openxmlformats.org/markup-compatibility/2006" xmlns:o="urn:schemas-microsoft-com:office:office" xmlns:r="http://schemas.openxmlformats.org/officeDocument/2006/relationships" xmlns:m="http://schemas.openxmlformats.org/officeDocument/2006/math" xmlns:v="urn:schemas-microsoft-com:vml" xmlns:wp14="http://schemas.microsoft.com/office/word/2010/wordprocessingDrawing" xmlns:wp="http://schemas.openxmlformats.org/drawingml/2006/wordprocessingDrawing" xmlns:w10="urn:schemas-microsoft-com:office:word" xmlns:w="http://schemas.openxmlformats.org/wordprocessingml/2006/main" xmlns:w14="http://schemas.microsoft.com/office/word/2010/wordml" xmlns:w15="http://schemas.microsoft.com/office/word/2012/wordml" xmlns:w16se="http://schemas.microsoft.com/office/word/2015/wordml/symex" xmlns:wpg="http://schemas.microsoft.com/office/word/2010/wordprocessingGroup" xmlns:wpi="http://schemas.microsoft.com/office/word/2010/wordprocessingInk" xmlns:wne="http://schemas.microsoft.com/office/word/2006/wordml" xmlns:wps="http://schemas.microsoft.com/office/word/2010/wordprocessingShape" mc:Ignorable="w14 w15 w16se wp14">
   <w:footnote w:type="separator" w:id="-1">
     <w:p>
       <w:pPr>
@@ -76,7 +898,7 @@
 </file>
 
 <file path=word/header1.xml><?xml version="1.0" encoding="utf-8"?>
-<w:hdr xmlns:wpc="http://schemas.microsoft.com/office/word/2010/wordprocessingCanvas" xmlns:cx="http://schemas.microsoft.com/office/drawing/2014/chartex" xmlns:cx1="http://schemas.microsoft.com/office/drawing/2015/9/8/chartex" xmlns:cx2="http://schemas.microsoft.com/office/drawing/2015/10/21/chartex" xmlns:cx3="http://schemas.microsoft.com/office/drawing/2016/5/9/chartex" xmlns:cx4="http://schemas.microsoft.com/office/drawing/2016/5/10/chartex" xmlns:cx5="http://schemas.microsoft.com/office/drawing/2016/5/11/chartex" xmlns:cx6="http://schemas.microsoft.com/office/drawing/2016/5/12/chartex" xmlns:cx7="http://schemas.microsoft.com/office/drawing/2016/5/13/chartex" xmlns:cx8="http://schemas.microsoft.com/office/drawing/2016/5/14/chartex" xmlns:mc="http://schemas.openxmlformats.org/markup-compatibility/2006" xmlns:aink="http://schemas.microsoft.com/office/drawing/2016/ink" xmlns:am3d="http://schemas.microsoft.com/office/drawing/2017/model3d" xmlns:o="urn:schemas-microsoft-com:office:office" xmlns:r="http://schemas.openxmlformats.org/officeDocument/2006/relationships" xmlns:m="http://schemas.openxmlformats.org/officeDocument/2006/math" xmlns:v="urn:schemas-microsoft-com:vml" xmlns:wp14="http://schemas.microsoft.com/office/word/2010/wordprocessingDrawing" xmlns:wp="http://schemas.openxmlformats.org/drawingml/2006/wordprocessingDrawing" xmlns:w10="urn:schemas-microsoft-com:office:word" xmlns:w="http://schemas.openxmlformats.org/wordprocessingml/2006/main" xmlns:w14="http://schemas.microsoft.com/office/word/2010/wordml" xmlns:w15="http://schemas.microsoft.com/office/word/2012/wordml" xmlns:w16cid="http://schemas.microsoft.com/office/word/2016/wordml/cid" xmlns:w16se="http://schemas.microsoft.com/office/word/2015/wordml/symex" xmlns:wpg="http://schemas.microsoft.com/office/word/2010/wordprocessingGroup" xmlns:wpi="http://schemas.microsoft.com/office/word/2010/wordprocessingInk" xmlns:wne="http://schemas.microsoft.com/office/word/2006/wordml" xmlns:wps="http://schemas.microsoft.com/office/word/2010/wordprocessingShape" mc:Ignorable="w14 w15 w16se w16cid wp14">
+<w:hdr xmlns:wpc="http://schemas.microsoft.com/office/word/2010/wordprocessingCanvas" xmlns:cx="http://schemas.microsoft.com/office/drawing/2014/chartex" xmlns:cx1="http://schemas.microsoft.com/office/drawing/2015/9/8/chartex" xmlns:mc="http://schemas.openxmlformats.org/markup-compatibility/2006" xmlns:o="urn:schemas-microsoft-com:office:office" xmlns:r="http://schemas.openxmlformats.org/officeDocument/2006/relationships" xmlns:m="http://schemas.openxmlformats.org/officeDocument/2006/math" xmlns:v="urn:schemas-microsoft-com:vml" xmlns:wp14="http://schemas.microsoft.com/office/word/2010/wordprocessingDrawing" xmlns:wp="http://schemas.openxmlformats.org/drawingml/2006/wordprocessingDrawing" xmlns:w10="urn:schemas-microsoft-com:office:word" xmlns:w="http://schemas.openxmlformats.org/wordprocessingml/2006/main" xmlns:w14="http://schemas.microsoft.com/office/word/2010/wordml" xmlns:w15="http://schemas.microsoft.com/office/word/2012/wordml" xmlns:w16se="http://schemas.microsoft.com/office/word/2015/wordml/symex" xmlns:wpg="http://schemas.microsoft.com/office/word/2010/wordprocessingGroup" xmlns:wpi="http://schemas.microsoft.com/office/word/2010/wordprocessingInk" xmlns:wne="http://schemas.microsoft.com/office/word/2006/wordml" xmlns:wps="http://schemas.microsoft.com/office/word/2010/wordprocessingShape" mc:Ignorable="w14 w15 w16se wp14">
   <w:p>
     <w:pPr>
       <w:pStyle w:val="Encabezado"/>
@@ -121,8 +943,129 @@
 </w:hdr>
 </file>
 
+<file path=word/numbering.xml><?xml version="1.0" encoding="utf-8"?>
+<w:numbering xmlns:wpc="http://schemas.microsoft.com/office/word/2010/wordprocessingCanvas" xmlns:cx="http://schemas.microsoft.com/office/drawing/2014/chartex" xmlns:cx1="http://schemas.microsoft.com/office/drawing/2015/9/8/chartex" xmlns:mc="http://schemas.openxmlformats.org/markup-compatibility/2006" xmlns:o="urn:schemas-microsoft-com:office:office" xmlns:r="http://schemas.openxmlformats.org/officeDocument/2006/relationships" xmlns:m="http://schemas.openxmlformats.org/officeDocument/2006/math" xmlns:v="urn:schemas-microsoft-com:vml" xmlns:wp14="http://schemas.microsoft.com/office/word/2010/wordprocessingDrawing" xmlns:wp="http://schemas.openxmlformats.org/drawingml/2006/wordprocessingDrawing" xmlns:w10="urn:schemas-microsoft-com:office:word" xmlns:w="http://schemas.openxmlformats.org/wordprocessingml/2006/main" xmlns:w14="http://schemas.microsoft.com/office/word/2010/wordml" xmlns:w15="http://schemas.microsoft.com/office/word/2012/wordml" xmlns:w16se="http://schemas.microsoft.com/office/word/2015/wordml/symex" xmlns:wpg="http://schemas.microsoft.com/office/word/2010/wordprocessingGroup" xmlns:wpi="http://schemas.microsoft.com/office/word/2010/wordprocessingInk" xmlns:wne="http://schemas.microsoft.com/office/word/2006/wordml" xmlns:wps="http://schemas.microsoft.com/office/word/2010/wordprocessingShape" mc:Ignorable="w14 w15 w16se wp14">
+  <w:abstractNum w:abstractNumId="0" w15:restartNumberingAfterBreak="0">
+    <w:nsid w:val="14150FF1"/>
+    <w:multiLevelType w:val="hybridMultilevel"/>
+    <w:tmpl w:val="8C481F54"/>
+    <w:lvl w:ilvl="0" w:tplc="240A0001">
+      <w:start w:val="1"/>
+      <w:numFmt w:val="bullet"/>
+      <w:lvlText w:val=""/>
+      <w:lvlJc w:val="left"/>
+      <w:pPr>
+        <w:ind w:left="720" w:hanging="360"/>
+      </w:pPr>
+      <w:rPr>
+        <w:rFonts w:ascii="Symbol" w:hAnsi="Symbol" w:hint="default"/>
+      </w:rPr>
+    </w:lvl>
+    <w:lvl w:ilvl="1" w:tplc="240A0003" w:tentative="1">
+      <w:start w:val="1"/>
+      <w:numFmt w:val="bullet"/>
+      <w:lvlText w:val="o"/>
+      <w:lvlJc w:val="left"/>
+      <w:pPr>
+        <w:ind w:left="1440" w:hanging="360"/>
+      </w:pPr>
+      <w:rPr>
+        <w:rFonts w:ascii="Courier New" w:hAnsi="Courier New" w:cs="Courier New" w:hint="default"/>
+      </w:rPr>
+    </w:lvl>
+    <w:lvl w:ilvl="2" w:tplc="240A0005" w:tentative="1">
+      <w:start w:val="1"/>
+      <w:numFmt w:val="bullet"/>
+      <w:lvlText w:val=""/>
+      <w:lvlJc w:val="left"/>
+      <w:pPr>
+        <w:ind w:left="2160" w:hanging="360"/>
+      </w:pPr>
+      <w:rPr>
+        <w:rFonts w:ascii="Wingdings" w:hAnsi="Wingdings" w:hint="default"/>
+      </w:rPr>
+    </w:lvl>
+    <w:lvl w:ilvl="3" w:tplc="240A0001" w:tentative="1">
+      <w:start w:val="1"/>
+      <w:numFmt w:val="bullet"/>
+      <w:lvlText w:val=""/>
+      <w:lvlJc w:val="left"/>
+      <w:pPr>
+        <w:ind w:left="2880" w:hanging="360"/>
+      </w:pPr>
+      <w:rPr>
+        <w:rFonts w:ascii="Symbol" w:hAnsi="Symbol" w:hint="default"/>
+      </w:rPr>
+    </w:lvl>
+    <w:lvl w:ilvl="4" w:tplc="240A0003" w:tentative="1">
+      <w:start w:val="1"/>
+      <w:numFmt w:val="bullet"/>
+      <w:lvlText w:val="o"/>
+      <w:lvlJc w:val="left"/>
+      <w:pPr>
+        <w:ind w:left="3600" w:hanging="360"/>
+      </w:pPr>
+      <w:rPr>
+        <w:rFonts w:ascii="Courier New" w:hAnsi="Courier New" w:cs="Courier New" w:hint="default"/>
+      </w:rPr>
+    </w:lvl>
+    <w:lvl w:ilvl="5" w:tplc="240A0005" w:tentative="1">
+      <w:start w:val="1"/>
+      <w:numFmt w:val="bullet"/>
+      <w:lvlText w:val=""/>
+      <w:lvlJc w:val="left"/>
+      <w:pPr>
+        <w:ind w:left="4320" w:hanging="360"/>
+      </w:pPr>
+      <w:rPr>
+        <w:rFonts w:ascii="Wingdings" w:hAnsi="Wingdings" w:hint="default"/>
+      </w:rPr>
+    </w:lvl>
+    <w:lvl w:ilvl="6" w:tplc="240A0001" w:tentative="1">
+      <w:start w:val="1"/>
+      <w:numFmt w:val="bullet"/>
+      <w:lvlText w:val=""/>
+      <w:lvlJc w:val="left"/>
+      <w:pPr>
+        <w:ind w:left="5040" w:hanging="360"/>
+      </w:pPr>
+      <w:rPr>
+        <w:rFonts w:ascii="Symbol" w:hAnsi="Symbol" w:hint="default"/>
+      </w:rPr>
+    </w:lvl>
+    <w:lvl w:ilvl="7" w:tplc="240A0003" w:tentative="1">
+      <w:start w:val="1"/>
+      <w:numFmt w:val="bullet"/>
+      <w:lvlText w:val="o"/>
+      <w:lvlJc w:val="left"/>
+      <w:pPr>
+        <w:ind w:left="5760" w:hanging="360"/>
+      </w:pPr>
+      <w:rPr>
+        <w:rFonts w:ascii="Courier New" w:hAnsi="Courier New" w:cs="Courier New" w:hint="default"/>
+      </w:rPr>
+    </w:lvl>
+    <w:lvl w:ilvl="8" w:tplc="240A0005" w:tentative="1">
+      <w:start w:val="1"/>
+      <w:numFmt w:val="bullet"/>
+      <w:lvlText w:val=""/>
+      <w:lvlJc w:val="left"/>
+      <w:pPr>
+        <w:ind w:left="6480" w:hanging="360"/>
+      </w:pPr>
+      <w:rPr>
+        <w:rFonts w:ascii="Wingdings" w:hAnsi="Wingdings" w:hint="default"/>
+      </w:rPr>
+    </w:lvl>
+  </w:abstractNum>
+  <w:num w:numId="1">
+    <w:abstractNumId w:val="0"/>
+  </w:num>
+</w:numbering>
+</file>
+
 <file path=word/styles.xml><?xml version="1.0" encoding="utf-8"?>
-<w:styles xmlns:mc="http://schemas.openxmlformats.org/markup-compatibility/2006" xmlns:r="http://schemas.openxmlformats.org/officeDocument/2006/relationships" xmlns:w="http://schemas.openxmlformats.org/wordprocessingml/2006/main" xmlns:w14="http://schemas.microsoft.com/office/word/2010/wordml" xmlns:w15="http://schemas.microsoft.com/office/word/2012/wordml" xmlns:w16cid="http://schemas.microsoft.com/office/word/2016/wordml/cid" xmlns:w16se="http://schemas.microsoft.com/office/word/2015/wordml/symex" mc:Ignorable="w14 w15 w16se w16cid">
+<w:styles xmlns:mc="http://schemas.openxmlformats.org/markup-compatibility/2006" xmlns:r="http://schemas.openxmlformats.org/officeDocument/2006/relationships" xmlns:w="http://schemas.openxmlformats.org/wordprocessingml/2006/main" xmlns:w14="http://schemas.microsoft.com/office/word/2010/wordml" xmlns:w15="http://schemas.microsoft.com/office/word/2012/wordml" xmlns:w16se="http://schemas.microsoft.com/office/word/2015/wordml/symex" mc:Ignorable="w14 w15 w16se">
   <w:docDefaults>
     <w:rPrDefault>
       <w:rPr>
@@ -138,7 +1081,7 @@
       </w:pPr>
     </w:pPrDefault>
   </w:docDefaults>
-  <w:latentStyles w:defLockedState="0" w:defUIPriority="99" w:defSemiHidden="0" w:defUnhideWhenUsed="0" w:defQFormat="0" w:count="376">
+  <w:latentStyles w:defLockedState="0" w:defUIPriority="99" w:defSemiHidden="0" w:defUnhideWhenUsed="0" w:defQFormat="0" w:count="371">
     <w:lsdException w:name="Normal" w:uiPriority="0" w:qFormat="1"/>
     <w:lsdException w:name="heading 1" w:uiPriority="9" w:qFormat="1"/>
     <w:lsdException w:name="heading 2" w:semiHidden="1" w:uiPriority="9" w:unhideWhenUsed="1" w:qFormat="1"/>
@@ -244,6 +1187,7 @@
     <w:lsdException w:name="HTML Sample" w:semiHidden="1" w:unhideWhenUsed="1"/>
     <w:lsdException w:name="HTML Typewriter" w:semiHidden="1" w:unhideWhenUsed="1"/>
     <w:lsdException w:name="HTML Variable" w:semiHidden="1" w:unhideWhenUsed="1"/>
+    <w:lsdException w:name="Normal Table" w:semiHidden="1" w:unhideWhenUsed="1"/>
     <w:lsdException w:name="annotation subject" w:semiHidden="1" w:unhideWhenUsed="1"/>
     <w:lsdException w:name="No List" w:semiHidden="1" w:unhideWhenUsed="1"/>
     <w:lsdException w:name="Outline List 1" w:semiHidden="1" w:unhideWhenUsed="1"/>
@@ -290,8 +1234,10 @@
     <w:lsdException w:name="Table Subtle 2" w:semiHidden="1" w:unhideWhenUsed="1"/>
     <w:lsdException w:name="Table Web 1" w:semiHidden="1" w:unhideWhenUsed="1"/>
     <w:lsdException w:name="Table Web 2" w:semiHidden="1" w:unhideWhenUsed="1"/>
+    <w:lsdException w:name="Table Web 3" w:semiHidden="1" w:unhideWhenUsed="1"/>
     <w:lsdException w:name="Balloon Text" w:semiHidden="1" w:unhideWhenUsed="1"/>
     <w:lsdException w:name="Table Grid" w:uiPriority="39"/>
+    <w:lsdException w:name="Table Theme" w:semiHidden="1" w:unhideWhenUsed="1"/>
     <w:lsdException w:name="Placeholder Text" w:semiHidden="1"/>
     <w:lsdException w:name="No Spacing" w:uiPriority="1" w:qFormat="1"/>
     <w:lsdException w:name="Light Shading" w:uiPriority="60"/>
@@ -507,15 +1453,11 @@
     <w:lsdException w:name="List Table 5 Dark Accent 6" w:uiPriority="50"/>
     <w:lsdException w:name="List Table 6 Colorful Accent 6" w:uiPriority="51"/>
     <w:lsdException w:name="List Table 7 Colorful Accent 6" w:uiPriority="52"/>
-    <w:lsdException w:name="Mention" w:semiHidden="1" w:unhideWhenUsed="1"/>
-    <w:lsdException w:name="Smart Hyperlink" w:semiHidden="1" w:unhideWhenUsed="1"/>
-    <w:lsdException w:name="Hashtag" w:semiHidden="1" w:unhideWhenUsed="1"/>
-    <w:lsdException w:name="Unresolved Mention" w:semiHidden="1" w:unhideWhenUsed="1"/>
-    <w:lsdException w:name="Smart Link" w:semiHidden="1" w:unhideWhenUsed="1"/>
   </w:latentStyles>
   <w:style w:type="paragraph" w:default="1" w:styleId="Normal">
     <w:name w:val="Normal"/>
     <w:qFormat/>
+    <w:rsid w:val="000377E8"/>
   </w:style>
   <w:style w:type="character" w:default="1" w:styleId="Fuentedeprrafopredeter">
     <w:name w:val="Default Paragraph Font"/>
@@ -587,6 +1529,36 @@
     <w:link w:val="Piedepgina"/>
     <w:uiPriority w:val="99"/>
     <w:rsid w:val="005509DE"/>
+  </w:style>
+  <w:style w:type="table" w:styleId="Tablaconcuadrcula">
+    <w:name w:val="Table Grid"/>
+    <w:basedOn w:val="Tablanormal"/>
+    <w:uiPriority w:val="39"/>
+    <w:rsid w:val="000377E8"/>
+    <w:pPr>
+      <w:spacing w:after="0" w:line="240" w:lineRule="auto"/>
+    </w:pPr>
+    <w:tblPr>
+      <w:tblBorders>
+        <w:top w:val="single" w:sz="4" w:space="0" w:color="auto"/>
+        <w:left w:val="single" w:sz="4" w:space="0" w:color="auto"/>
+        <w:bottom w:val="single" w:sz="4" w:space="0" w:color="auto"/>
+        <w:right w:val="single" w:sz="4" w:space="0" w:color="auto"/>
+        <w:insideH w:val="single" w:sz="4" w:space="0" w:color="auto"/>
+        <w:insideV w:val="single" w:sz="4" w:space="0" w:color="auto"/>
+      </w:tblBorders>
+    </w:tblPr>
+  </w:style>
+  <w:style w:type="paragraph" w:styleId="Prrafodelista">
+    <w:name w:val="List Paragraph"/>
+    <w:basedOn w:val="Normal"/>
+    <w:uiPriority w:val="34"/>
+    <w:qFormat/>
+    <w:rsid w:val="000377E8"/>
+    <w:pPr>
+      <w:ind w:left="720"/>
+      <w:contextualSpacing/>
+    </w:pPr>
   </w:style>
 </w:styles>
 </file>

</xml_diff>

<commit_message>
I made part of phases 5 and 6
</commit_message>
<xml_diff>
--- a/Método de la Ingeniería.docx
+++ b/Método de la Ingeniería.docx
@@ -55,6 +55,16 @@
           <w:szCs w:val="24"/>
         </w:rPr>
         <w:t>Fase 1: Identificación del problema</w:t>
+      </w:r>
+      <w:r>
+        <w:rPr>
+          <w:rFonts w:ascii="Arial" w:hAnsi="Arial" w:cs="Arial"/>
+          <w:b/>
+          <w:i/>
+          <w:sz w:val="24"/>
+          <w:szCs w:val="24"/>
+        </w:rPr>
+        <w:t>.</w:t>
       </w:r>
     </w:p>
     <w:p>
@@ -2675,6 +2685,16 @@
         <w:lastRenderedPageBreak/>
         <w:t>Fase 2: Recopilación de la información</w:t>
       </w:r>
+      <w:r>
+        <w:rPr>
+          <w:rFonts w:ascii="Arial" w:hAnsi="Arial" w:cs="Arial"/>
+          <w:b/>
+          <w:i/>
+          <w:sz w:val="24"/>
+          <w:szCs w:val="24"/>
+        </w:rPr>
+        <w:t>.</w:t>
+      </w:r>
     </w:p>
     <w:p>
       <w:pPr>
@@ -2708,6 +2728,16 @@
           <w:szCs w:val="24"/>
         </w:rPr>
         <w:t>Fase 3: Búsqueda de soluciones creativas</w:t>
+      </w:r>
+      <w:r>
+        <w:rPr>
+          <w:rFonts w:ascii="Arial" w:hAnsi="Arial" w:cs="Arial"/>
+          <w:b/>
+          <w:i/>
+          <w:sz w:val="24"/>
+          <w:szCs w:val="24"/>
+        </w:rPr>
+        <w:t>.</w:t>
       </w:r>
     </w:p>
     <w:p>
@@ -6537,15 +6567,7 @@
           <w:sz w:val="24"/>
           <w:szCs w:val="24"/>
         </w:rPr>
-        <w:t xml:space="preserve">   Árbol </w:t>
-      </w:r>
-      <w:r>
-        <w:rPr>
-          <w:rFonts w:ascii="Arial" w:hAnsi="Arial" w:cs="Arial"/>
-          <w:sz w:val="24"/>
-          <w:szCs w:val="24"/>
-        </w:rPr>
-        <w:t>AVL de acciones</w:t>
+        <w:t xml:space="preserve">   Árbol AVL de acciones</w:t>
       </w:r>
     </w:p>
     <w:p>
@@ -8133,15 +8155,7 @@
                                   <w:sz w:val="20"/>
                                   <w:szCs w:val="20"/>
                                 </w:rPr>
-                                <w:t>Acción</w:t>
-                              </w:r>
-                              <w:r>
-                                <w:rPr>
-                                  <w:rFonts w:ascii="Arial" w:hAnsi="Arial" w:cs="Arial"/>
-                                  <w:sz w:val="20"/>
-                                  <w:szCs w:val="20"/>
-                                </w:rPr>
-                                <w:t xml:space="preserve"> 3</w:t>
+                                <w:t>Acción 3</w:t>
                               </w:r>
                             </w:p>
                           </w:txbxContent>
@@ -8183,15 +8197,7 @@
                             <w:sz w:val="20"/>
                             <w:szCs w:val="20"/>
                           </w:rPr>
-                          <w:t>Acción</w:t>
-                        </w:r>
-                        <w:r>
-                          <w:rPr>
-                            <w:rFonts w:ascii="Arial" w:hAnsi="Arial" w:cs="Arial"/>
-                            <w:sz w:val="20"/>
-                            <w:szCs w:val="20"/>
-                          </w:rPr>
-                          <w:t xml:space="preserve"> 3</w:t>
+                          <w:t>Acción 3</w:t>
                         </w:r>
                       </w:p>
                     </w:txbxContent>
@@ -8381,15 +8387,7 @@
                                   <w:sz w:val="20"/>
                                   <w:szCs w:val="20"/>
                                 </w:rPr>
-                                <w:t>Acción</w:t>
-                              </w:r>
-                              <w:r>
-                                <w:rPr>
-                                  <w:rFonts w:ascii="Arial" w:hAnsi="Arial" w:cs="Arial"/>
-                                  <w:sz w:val="20"/>
-                                  <w:szCs w:val="20"/>
-                                </w:rPr>
-                                <w:t xml:space="preserve"> 2</w:t>
+                                <w:t>Acción 2</w:t>
                               </w:r>
                             </w:p>
                           </w:txbxContent>
@@ -8431,15 +8429,7 @@
                             <w:sz w:val="20"/>
                             <w:szCs w:val="20"/>
                           </w:rPr>
-                          <w:t>Acción</w:t>
-                        </w:r>
-                        <w:r>
-                          <w:rPr>
-                            <w:rFonts w:ascii="Arial" w:hAnsi="Arial" w:cs="Arial"/>
-                            <w:sz w:val="20"/>
-                            <w:szCs w:val="20"/>
-                          </w:rPr>
-                          <w:t xml:space="preserve"> 2</w:t>
+                          <w:t>Acción 2</w:t>
                         </w:r>
                       </w:p>
                     </w:txbxContent>
@@ -14497,41 +14487,2060 @@
           <w:szCs w:val="24"/>
         </w:rPr>
       </w:pPr>
+    </w:p>
+    <w:p>
+      <w:pPr>
+        <w:pStyle w:val="Prrafodelista"/>
+        <w:ind w:left="357"/>
+        <w:rPr>
+          <w:rFonts w:ascii="Arial" w:hAnsi="Arial" w:cs="Arial"/>
+          <w:sz w:val="24"/>
+          <w:szCs w:val="24"/>
+        </w:rPr>
+      </w:pPr>
+    </w:p>
+    <w:p>
+      <w:pPr>
+        <w:pStyle w:val="Prrafodelista"/>
+        <w:ind w:left="357"/>
+        <w:rPr>
+          <w:rFonts w:ascii="Arial" w:hAnsi="Arial" w:cs="Arial"/>
+          <w:sz w:val="24"/>
+          <w:szCs w:val="24"/>
+        </w:rPr>
+      </w:pPr>
+    </w:p>
+    <w:p>
+      <w:pPr>
+        <w:pStyle w:val="Prrafodelista"/>
+        <w:ind w:left="357"/>
+        <w:rPr>
+          <w:rFonts w:ascii="Arial" w:hAnsi="Arial" w:cs="Arial"/>
+          <w:sz w:val="24"/>
+          <w:szCs w:val="24"/>
+        </w:rPr>
+      </w:pPr>
+    </w:p>
+    <w:p>
+      <w:pPr>
+        <w:pStyle w:val="Prrafodelista"/>
+        <w:ind w:left="357"/>
+        <w:rPr>
+          <w:rFonts w:ascii="Arial" w:hAnsi="Arial" w:cs="Arial"/>
+          <w:sz w:val="24"/>
+          <w:szCs w:val="24"/>
+        </w:rPr>
+      </w:pPr>
+    </w:p>
+    <w:p>
+      <w:pPr>
+        <w:pStyle w:val="Prrafodelista"/>
+        <w:ind w:left="357"/>
+        <w:rPr>
+          <w:rFonts w:ascii="Arial" w:hAnsi="Arial" w:cs="Arial"/>
+          <w:sz w:val="24"/>
+          <w:szCs w:val="24"/>
+        </w:rPr>
+      </w:pPr>
+    </w:p>
+    <w:p>
+      <w:pPr>
+        <w:rPr>
+          <w:rFonts w:ascii="Arial" w:hAnsi="Arial" w:cs="Arial"/>
+          <w:b/>
+          <w:i/>
+          <w:sz w:val="24"/>
+          <w:szCs w:val="24"/>
+        </w:rPr>
+      </w:pPr>
+      <w:r>
+        <w:rPr>
+          <w:rFonts w:ascii="Arial" w:hAnsi="Arial" w:cs="Arial"/>
+          <w:b/>
+          <w:i/>
+          <w:sz w:val="24"/>
+          <w:szCs w:val="24"/>
+        </w:rPr>
+        <w:lastRenderedPageBreak/>
+        <w:t>Fase 4: Transición de la formulación de ideas a los diseños preliminares</w:t>
+      </w:r>
+      <w:r>
+        <w:rPr>
+          <w:rFonts w:ascii="Arial" w:hAnsi="Arial" w:cs="Arial"/>
+          <w:b/>
+          <w:i/>
+          <w:sz w:val="24"/>
+          <w:szCs w:val="24"/>
+        </w:rPr>
+        <w:t>.</w:t>
+      </w:r>
+    </w:p>
+    <w:p>
+      <w:pPr>
+        <w:pStyle w:val="Prrafodelista"/>
+        <w:numPr>
+          <w:ilvl w:val="0"/>
+          <w:numId w:val="2"/>
+        </w:numPr>
+        <w:ind w:left="357" w:hanging="357"/>
+        <w:rPr>
+          <w:rFonts w:ascii="Arial" w:hAnsi="Arial" w:cs="Arial"/>
+          <w:b/>
+          <w:i/>
+          <w:sz w:val="24"/>
+          <w:szCs w:val="24"/>
+        </w:rPr>
+      </w:pPr>
+      <w:r>
+        <w:rPr>
+          <w:rFonts w:ascii="Arial" w:hAnsi="Arial" w:cs="Arial"/>
+          <w:b/>
+          <w:sz w:val="24"/>
+          <w:szCs w:val="24"/>
+        </w:rPr>
+        <w:t>Descarte de ideas no factibles</w:t>
+      </w:r>
+    </w:p>
+    <w:p>
+      <w:pPr>
+        <w:spacing w:after="0" w:line="240" w:lineRule="auto"/>
+        <w:rPr>
+          <w:rFonts w:ascii="Arial" w:hAnsi="Arial" w:cs="Arial"/>
+          <w:sz w:val="24"/>
+          <w:szCs w:val="24"/>
+        </w:rPr>
+      </w:pPr>
+      <w:r>
+        <w:rPr>
+          <w:rFonts w:ascii="Arial" w:hAnsi="Arial" w:cs="Arial"/>
+          <w:sz w:val="24"/>
+          <w:szCs w:val="24"/>
+        </w:rPr>
+        <w:t>Se descartaron las siguientes opciones de la búsqueda de soluciones creativas debido a:</w:t>
+      </w:r>
+    </w:p>
+    <w:p>
+      <w:pPr>
+        <w:spacing w:after="0" w:line="240" w:lineRule="auto"/>
+        <w:rPr>
+          <w:rFonts w:ascii="Arial" w:hAnsi="Arial" w:cs="Arial"/>
+          <w:sz w:val="24"/>
+          <w:szCs w:val="24"/>
+        </w:rPr>
+      </w:pPr>
+    </w:p>
+    <w:tbl>
+      <w:tblPr>
+        <w:tblStyle w:val="Tablaconcuadrcula"/>
+        <w:tblW w:w="0" w:type="auto"/>
+        <w:tblLook w:val="04A0" w:firstRow="1" w:lastRow="0" w:firstColumn="1" w:lastColumn="0" w:noHBand="0" w:noVBand="1"/>
+      </w:tblPr>
+      <w:tblGrid>
+        <w:gridCol w:w="2263"/>
+        <w:gridCol w:w="6565"/>
+      </w:tblGrid>
+      <w:tr>
+        <w:tc>
+          <w:tcPr>
+            <w:tcW w:w="2263" w:type="dxa"/>
+            <w:shd w:val="clear" w:color="auto" w:fill="A6A6A6" w:themeFill="background1" w:themeFillShade="A6"/>
+            <w:vAlign w:val="center"/>
+          </w:tcPr>
+          <w:p>
+            <w:pPr>
+              <w:jc w:val="center"/>
+              <w:rPr>
+                <w:rFonts w:ascii="Arial" w:hAnsi="Arial" w:cs="Arial"/>
+                <w:b/>
+                <w:sz w:val="24"/>
+                <w:szCs w:val="24"/>
+              </w:rPr>
+            </w:pPr>
+            <w:r>
+              <w:rPr>
+                <w:rFonts w:ascii="Arial" w:hAnsi="Arial" w:cs="Arial"/>
+                <w:b/>
+                <w:sz w:val="24"/>
+                <w:szCs w:val="24"/>
+              </w:rPr>
+              <w:t>Alternativa 3</w:t>
+            </w:r>
+          </w:p>
+        </w:tc>
+        <w:tc>
+          <w:tcPr>
+            <w:tcW w:w="6565" w:type="dxa"/>
+          </w:tcPr>
+          <w:p>
+            <w:pPr>
+              <w:rPr>
+                <w:rFonts w:ascii="Arial" w:hAnsi="Arial" w:cs="Arial"/>
+                <w:sz w:val="24"/>
+                <w:szCs w:val="24"/>
+              </w:rPr>
+            </w:pPr>
+            <w:r>
+              <w:rPr>
+                <w:rFonts w:ascii="Arial" w:hAnsi="Arial" w:cs="Arial"/>
+                <w:sz w:val="24"/>
+                <w:szCs w:val="24"/>
+              </w:rPr>
+              <w:t>Se descartó esta alternativa debido a que almacenar las acciones en una pila sólo nos permitiría obtener la última acción y para obtener las otras tendríamos que eliminar todas hasta que obtengamos la que queremos.</w:t>
+            </w:r>
+          </w:p>
+          <w:p>
+            <w:pPr>
+              <w:rPr>
+                <w:rFonts w:ascii="Arial" w:hAnsi="Arial" w:cs="Arial"/>
+                <w:sz w:val="24"/>
+                <w:szCs w:val="24"/>
+              </w:rPr>
+            </w:pPr>
+            <w:r>
+              <w:rPr>
+                <w:rFonts w:ascii="Arial" w:hAnsi="Arial" w:cs="Arial"/>
+                <w:sz w:val="24"/>
+                <w:szCs w:val="24"/>
+              </w:rPr>
+              <w:t>Almacenar las divisas en una cola no tendría sentido porque sólo podemos conocer la primera y la última divisa y para conocer las demás tendríamos que eliminar divisas.</w:t>
+            </w:r>
+          </w:p>
+          <w:p>
+            <w:pPr>
+              <w:rPr>
+                <w:rFonts w:ascii="Arial" w:hAnsi="Arial" w:cs="Arial"/>
+                <w:sz w:val="24"/>
+                <w:szCs w:val="24"/>
+              </w:rPr>
+            </w:pPr>
+            <w:r>
+              <w:rPr>
+                <w:rFonts w:ascii="Arial" w:hAnsi="Arial" w:cs="Arial"/>
+                <w:sz w:val="24"/>
+                <w:szCs w:val="24"/>
+              </w:rPr>
+              <w:t>Almacenar los bitcoins en una TablaHash se podría hacer, pero no va con el contexto del programa que el cliente pidió.</w:t>
+            </w:r>
+          </w:p>
+        </w:tc>
+      </w:tr>
+    </w:tbl>
+    <w:p>
+      <w:pPr>
+        <w:spacing w:after="0" w:line="240" w:lineRule="auto"/>
+        <w:rPr>
+          <w:rFonts w:ascii="Arial" w:hAnsi="Arial" w:cs="Arial"/>
+          <w:sz w:val="24"/>
+          <w:szCs w:val="24"/>
+        </w:rPr>
+      </w:pPr>
+    </w:p>
+    <w:p>
+      <w:pPr>
+        <w:spacing w:after="0" w:line="240" w:lineRule="auto"/>
+        <w:rPr>
+          <w:rFonts w:ascii="Arial" w:hAnsi="Arial" w:cs="Arial"/>
+          <w:b/>
+          <w:i/>
+          <w:sz w:val="24"/>
+          <w:szCs w:val="24"/>
+        </w:rPr>
+      </w:pPr>
+      <w:r>
+        <w:rPr>
+          <w:rFonts w:ascii="Arial" w:hAnsi="Arial" w:cs="Arial"/>
+          <w:b/>
+          <w:i/>
+          <w:sz w:val="24"/>
+          <w:szCs w:val="24"/>
+        </w:rPr>
+        <w:t>Fase 5: Evaluación y selección de la mejor solución.</w:t>
+      </w:r>
+    </w:p>
+    <w:p>
+      <w:pPr>
+        <w:spacing w:after="0" w:line="240" w:lineRule="auto"/>
+        <w:rPr>
+          <w:rFonts w:ascii="Arial" w:hAnsi="Arial" w:cs="Arial"/>
+          <w:b/>
+          <w:i/>
+          <w:sz w:val="24"/>
+          <w:szCs w:val="24"/>
+        </w:rPr>
+      </w:pPr>
+    </w:p>
+    <w:p>
+      <w:pPr>
+        <w:spacing w:after="0" w:line="240" w:lineRule="auto"/>
+        <w:rPr>
+          <w:rFonts w:ascii="Arial" w:hAnsi="Arial" w:cs="Arial"/>
+          <w:sz w:val="24"/>
+          <w:szCs w:val="24"/>
+        </w:rPr>
+      </w:pPr>
+      <w:r>
+        <w:rPr>
+          <w:rFonts w:ascii="Arial" w:hAnsi="Arial" w:cs="Arial"/>
+          <w:sz w:val="24"/>
+          <w:szCs w:val="24"/>
+        </w:rPr>
+        <w:t>Actualmente tenemos dos alternativas de solución, las cuales resuelven nuestro problema, como sólo necesitamos una alternativa, definiremos una serie de criterios que nos ayudaran a escoger la mejor solución para nuestro problema.</w:t>
+      </w:r>
+    </w:p>
+    <w:p>
+      <w:pPr>
+        <w:spacing w:after="0" w:line="240" w:lineRule="auto"/>
+        <w:rPr>
+          <w:rFonts w:ascii="Arial" w:hAnsi="Arial" w:cs="Arial"/>
+          <w:sz w:val="24"/>
+          <w:szCs w:val="24"/>
+        </w:rPr>
+      </w:pPr>
+    </w:p>
+    <w:p>
+      <w:pPr>
+        <w:pStyle w:val="Prrafodelista"/>
+        <w:numPr>
+          <w:ilvl w:val="0"/>
+          <w:numId w:val="2"/>
+        </w:numPr>
+        <w:spacing w:after="0" w:line="240" w:lineRule="auto"/>
+        <w:ind w:left="357" w:hanging="357"/>
+        <w:rPr>
+          <w:rFonts w:ascii="Arial" w:hAnsi="Arial" w:cs="Arial"/>
+          <w:sz w:val="24"/>
+          <w:szCs w:val="24"/>
+        </w:rPr>
+      </w:pPr>
+      <w:r>
+        <w:rPr>
+          <w:rFonts w:ascii="Arial" w:hAnsi="Arial" w:cs="Arial"/>
+          <w:b/>
+          <w:sz w:val="24"/>
+          <w:szCs w:val="24"/>
+        </w:rPr>
+        <w:t>Criterios</w:t>
+      </w:r>
+    </w:p>
+    <w:p>
+      <w:pPr>
+        <w:spacing w:after="0" w:line="240" w:lineRule="auto"/>
+        <w:rPr>
+          <w:rFonts w:ascii="Arial" w:hAnsi="Arial" w:cs="Arial"/>
+          <w:sz w:val="24"/>
+          <w:szCs w:val="24"/>
+        </w:rPr>
+      </w:pPr>
+    </w:p>
+    <w:p>
+      <w:pPr>
+        <w:pStyle w:val="Prrafodelista"/>
+        <w:numPr>
+          <w:ilvl w:val="0"/>
+          <w:numId w:val="4"/>
+        </w:numPr>
+        <w:spacing w:after="0" w:line="240" w:lineRule="auto"/>
+        <w:rPr>
+          <w:rFonts w:ascii="Arial" w:hAnsi="Arial" w:cs="Arial"/>
+          <w:sz w:val="24"/>
+          <w:szCs w:val="24"/>
+        </w:rPr>
+      </w:pPr>
+      <w:r>
+        <w:rPr>
+          <w:rFonts w:ascii="Arial" w:hAnsi="Arial" w:cs="Arial"/>
+          <w:b/>
+          <w:sz w:val="24"/>
+          <w:szCs w:val="24"/>
+        </w:rPr>
+        <w:t xml:space="preserve">Criterio A: Representación fiel al contexto del problema. </w:t>
+      </w:r>
+    </w:p>
+    <w:p>
+      <w:pPr>
+        <w:spacing w:after="0" w:line="240" w:lineRule="auto"/>
+        <w:ind w:left="360"/>
+        <w:rPr>
+          <w:rFonts w:ascii="Arial" w:hAnsi="Arial" w:cs="Arial"/>
+          <w:sz w:val="24"/>
+          <w:szCs w:val="24"/>
+        </w:rPr>
+      </w:pPr>
+      <w:r>
+        <w:rPr>
+          <w:rFonts w:ascii="Arial" w:hAnsi="Arial" w:cs="Arial"/>
+          <w:sz w:val="24"/>
+          <w:szCs w:val="24"/>
+        </w:rPr>
+        <w:t>Este criterio se basa en que tan representativa es la alternativa al contexto del problema.</w:t>
+      </w:r>
+    </w:p>
+    <w:p>
+      <w:pPr>
+        <w:pStyle w:val="Prrafodelista"/>
+        <w:numPr>
+          <w:ilvl w:val="0"/>
+          <w:numId w:val="5"/>
+        </w:numPr>
+        <w:spacing w:after="0" w:line="240" w:lineRule="auto"/>
+        <w:rPr>
+          <w:rFonts w:ascii="Arial" w:hAnsi="Arial" w:cs="Arial"/>
+          <w:sz w:val="24"/>
+          <w:szCs w:val="24"/>
+        </w:rPr>
+      </w:pPr>
+      <w:r>
+        <w:rPr>
+          <w:rFonts w:ascii="Arial" w:hAnsi="Arial" w:cs="Arial"/>
+          <w:sz w:val="24"/>
+          <w:szCs w:val="24"/>
+        </w:rPr>
+        <w:t>Fiel: 3 puntos</w:t>
+      </w:r>
+    </w:p>
+    <w:p>
+      <w:pPr>
+        <w:pStyle w:val="Prrafodelista"/>
+        <w:numPr>
+          <w:ilvl w:val="0"/>
+          <w:numId w:val="5"/>
+        </w:numPr>
+        <w:spacing w:after="0" w:line="240" w:lineRule="auto"/>
+        <w:rPr>
+          <w:rFonts w:ascii="Arial" w:hAnsi="Arial" w:cs="Arial"/>
+          <w:sz w:val="24"/>
+          <w:szCs w:val="24"/>
+        </w:rPr>
+      </w:pPr>
+      <w:r>
+        <w:rPr>
+          <w:rFonts w:ascii="Arial" w:hAnsi="Arial" w:cs="Arial"/>
+          <w:sz w:val="24"/>
+          <w:szCs w:val="24"/>
+        </w:rPr>
+        <w:t>Regular: 2 puntos</w:t>
+      </w:r>
+    </w:p>
+    <w:p>
+      <w:pPr>
+        <w:pStyle w:val="Prrafodelista"/>
+        <w:numPr>
+          <w:ilvl w:val="0"/>
+          <w:numId w:val="5"/>
+        </w:numPr>
+        <w:spacing w:after="0" w:line="240" w:lineRule="auto"/>
+        <w:rPr>
+          <w:rFonts w:ascii="Arial" w:hAnsi="Arial" w:cs="Arial"/>
+          <w:sz w:val="24"/>
+          <w:szCs w:val="24"/>
+        </w:rPr>
+      </w:pPr>
+      <w:r>
+        <w:rPr>
+          <w:rFonts w:ascii="Arial" w:hAnsi="Arial" w:cs="Arial"/>
+          <w:sz w:val="24"/>
+          <w:szCs w:val="24"/>
+        </w:rPr>
+        <w:t>Mala: 1 punto</w:t>
+      </w:r>
+    </w:p>
+    <w:p>
+      <w:pPr>
+        <w:spacing w:after="0" w:line="240" w:lineRule="auto"/>
+        <w:rPr>
+          <w:rFonts w:ascii="Arial" w:hAnsi="Arial" w:cs="Arial"/>
+          <w:sz w:val="24"/>
+          <w:szCs w:val="24"/>
+        </w:rPr>
+      </w:pPr>
+    </w:p>
+    <w:p>
+      <w:pPr>
+        <w:pStyle w:val="Prrafodelista"/>
+        <w:numPr>
+          <w:ilvl w:val="0"/>
+          <w:numId w:val="4"/>
+        </w:numPr>
+        <w:spacing w:after="0" w:line="240" w:lineRule="auto"/>
+        <w:rPr>
+          <w:rFonts w:ascii="Arial" w:hAnsi="Arial" w:cs="Arial"/>
+          <w:sz w:val="24"/>
+          <w:szCs w:val="24"/>
+        </w:rPr>
+      </w:pPr>
+      <w:r>
+        <w:rPr>
+          <w:rFonts w:ascii="Arial" w:hAnsi="Arial" w:cs="Arial"/>
+          <w:b/>
+          <w:sz w:val="24"/>
+          <w:szCs w:val="24"/>
+        </w:rPr>
+        <w:t>Criterio B: Complejidad Espacial en Acciones y Divisas</w:t>
+      </w:r>
+    </w:p>
+    <w:p>
+      <w:pPr>
+        <w:spacing w:after="0" w:line="240" w:lineRule="auto"/>
+        <w:ind w:left="360"/>
+        <w:rPr>
+          <w:rFonts w:ascii="Arial" w:hAnsi="Arial" w:cs="Arial"/>
+          <w:sz w:val="24"/>
+          <w:szCs w:val="24"/>
+        </w:rPr>
+      </w:pPr>
+      <w:r>
+        <w:rPr>
+          <w:rFonts w:ascii="Arial" w:hAnsi="Arial" w:cs="Arial"/>
+          <w:sz w:val="24"/>
+          <w:szCs w:val="24"/>
+        </w:rPr>
+        <w:t>Este criterio se basa en que tan eficiente en espacio de memoria es la alternativa para las acciones y divisas para la solución del problema.</w:t>
+      </w:r>
+    </w:p>
+    <w:p>
+      <w:pPr>
+        <w:pStyle w:val="Prrafodelista"/>
+        <w:numPr>
+          <w:ilvl w:val="0"/>
+          <w:numId w:val="6"/>
+        </w:numPr>
+        <w:spacing w:after="0" w:line="240" w:lineRule="auto"/>
+        <w:rPr>
+          <w:rFonts w:ascii="Arial" w:hAnsi="Arial" w:cs="Arial"/>
+          <w:sz w:val="24"/>
+          <w:szCs w:val="24"/>
+        </w:rPr>
+      </w:pPr>
+      <w:r>
+        <w:rPr>
+          <w:rFonts w:ascii="Arial" w:hAnsi="Arial" w:cs="Arial"/>
+          <w:sz w:val="24"/>
+          <w:szCs w:val="24"/>
+        </w:rPr>
+        <w:t>Constante: 6 puntos</w:t>
+      </w:r>
+    </w:p>
+    <w:p>
+      <w:pPr>
+        <w:pStyle w:val="Prrafodelista"/>
+        <w:numPr>
+          <w:ilvl w:val="0"/>
+          <w:numId w:val="6"/>
+        </w:numPr>
+        <w:spacing w:after="0" w:line="240" w:lineRule="auto"/>
+        <w:rPr>
+          <w:rFonts w:ascii="Arial" w:hAnsi="Arial" w:cs="Arial"/>
+          <w:sz w:val="24"/>
+          <w:szCs w:val="24"/>
+        </w:rPr>
+      </w:pPr>
+      <w:r>
+        <w:rPr>
+          <w:rFonts w:ascii="Arial" w:hAnsi="Arial" w:cs="Arial"/>
+          <w:sz w:val="24"/>
+          <w:szCs w:val="24"/>
+        </w:rPr>
+        <w:t>Logarítmica: 5 puntos</w:t>
+      </w:r>
+    </w:p>
+    <w:p>
+      <w:pPr>
+        <w:pStyle w:val="Prrafodelista"/>
+        <w:numPr>
+          <w:ilvl w:val="0"/>
+          <w:numId w:val="6"/>
+        </w:numPr>
+        <w:spacing w:after="0" w:line="240" w:lineRule="auto"/>
+        <w:rPr>
+          <w:rFonts w:ascii="Arial" w:hAnsi="Arial" w:cs="Arial"/>
+          <w:sz w:val="24"/>
+          <w:szCs w:val="24"/>
+        </w:rPr>
+      </w:pPr>
+      <w:r>
+        <w:rPr>
+          <w:rFonts w:ascii="Arial" w:hAnsi="Arial" w:cs="Arial"/>
+          <w:sz w:val="24"/>
+          <w:szCs w:val="24"/>
+        </w:rPr>
+        <w:t>Lineal: 4 puntos</w:t>
+      </w:r>
+    </w:p>
+    <w:p>
+      <w:pPr>
+        <w:pStyle w:val="Prrafodelista"/>
+        <w:numPr>
+          <w:ilvl w:val="0"/>
+          <w:numId w:val="6"/>
+        </w:numPr>
+        <w:spacing w:after="0" w:line="240" w:lineRule="auto"/>
+        <w:rPr>
+          <w:rFonts w:ascii="Arial" w:hAnsi="Arial" w:cs="Arial"/>
+          <w:sz w:val="24"/>
+          <w:szCs w:val="24"/>
+        </w:rPr>
+      </w:pPr>
+      <w:r>
+        <w:rPr>
+          <w:rFonts w:ascii="Arial" w:hAnsi="Arial" w:cs="Arial"/>
+          <w:sz w:val="24"/>
+          <w:szCs w:val="24"/>
+        </w:rPr>
+        <w:t>Polinomial: 3 puntos</w:t>
+      </w:r>
+    </w:p>
+    <w:p>
+      <w:pPr>
+        <w:pStyle w:val="Prrafodelista"/>
+        <w:numPr>
+          <w:ilvl w:val="0"/>
+          <w:numId w:val="6"/>
+        </w:numPr>
+        <w:spacing w:after="0" w:line="240" w:lineRule="auto"/>
+        <w:rPr>
+          <w:rFonts w:ascii="Arial" w:hAnsi="Arial" w:cs="Arial"/>
+          <w:sz w:val="24"/>
+          <w:szCs w:val="24"/>
+        </w:rPr>
+      </w:pPr>
+      <w:r>
+        <w:rPr>
+          <w:rFonts w:ascii="Arial" w:hAnsi="Arial" w:cs="Arial"/>
+          <w:sz w:val="24"/>
+          <w:szCs w:val="24"/>
+        </w:rPr>
+        <w:t>Exponencial: 2 puntos</w:t>
+      </w:r>
+    </w:p>
+    <w:p>
+      <w:pPr>
+        <w:pStyle w:val="Prrafodelista"/>
+        <w:numPr>
+          <w:ilvl w:val="0"/>
+          <w:numId w:val="6"/>
+        </w:numPr>
+        <w:spacing w:after="0" w:line="240" w:lineRule="auto"/>
+        <w:rPr>
+          <w:rFonts w:ascii="Arial" w:hAnsi="Arial" w:cs="Arial"/>
+          <w:sz w:val="24"/>
+          <w:szCs w:val="24"/>
+        </w:rPr>
+      </w:pPr>
+      <w:r>
+        <w:rPr>
+          <w:rFonts w:ascii="Arial" w:hAnsi="Arial" w:cs="Arial"/>
+          <w:sz w:val="24"/>
+          <w:szCs w:val="24"/>
+        </w:rPr>
+        <w:t>Factorial: 1 punto</w:t>
+      </w:r>
+    </w:p>
+    <w:p>
+      <w:pPr>
+        <w:spacing w:after="0" w:line="240" w:lineRule="auto"/>
+        <w:rPr>
+          <w:rFonts w:ascii="Arial" w:hAnsi="Arial" w:cs="Arial"/>
+          <w:sz w:val="24"/>
+          <w:szCs w:val="24"/>
+        </w:rPr>
+      </w:pPr>
+    </w:p>
+    <w:p>
+      <w:pPr>
+        <w:spacing w:after="0" w:line="240" w:lineRule="auto"/>
+        <w:rPr>
+          <w:rFonts w:ascii="Arial" w:hAnsi="Arial" w:cs="Arial"/>
+          <w:sz w:val="24"/>
+          <w:szCs w:val="24"/>
+        </w:rPr>
+      </w:pPr>
+    </w:p>
+    <w:p>
+      <w:pPr>
+        <w:spacing w:after="0" w:line="240" w:lineRule="auto"/>
+        <w:rPr>
+          <w:rFonts w:ascii="Arial" w:hAnsi="Arial" w:cs="Arial"/>
+          <w:sz w:val="24"/>
+          <w:szCs w:val="24"/>
+        </w:rPr>
+      </w:pPr>
+    </w:p>
+    <w:p>
+      <w:pPr>
+        <w:spacing w:after="0" w:line="240" w:lineRule="auto"/>
+        <w:rPr>
+          <w:rFonts w:ascii="Arial" w:hAnsi="Arial" w:cs="Arial"/>
+          <w:sz w:val="24"/>
+          <w:szCs w:val="24"/>
+        </w:rPr>
+      </w:pPr>
+    </w:p>
+    <w:p>
+      <w:pPr>
+        <w:pStyle w:val="Prrafodelista"/>
+        <w:numPr>
+          <w:ilvl w:val="0"/>
+          <w:numId w:val="4"/>
+        </w:numPr>
+        <w:spacing w:after="0" w:line="240" w:lineRule="auto"/>
+        <w:rPr>
+          <w:rFonts w:ascii="Arial" w:hAnsi="Arial" w:cs="Arial"/>
+          <w:sz w:val="24"/>
+          <w:szCs w:val="24"/>
+        </w:rPr>
+      </w:pPr>
+      <w:r>
+        <w:rPr>
+          <w:rFonts w:ascii="Arial" w:hAnsi="Arial" w:cs="Arial"/>
+          <w:b/>
+          <w:sz w:val="24"/>
+          <w:szCs w:val="24"/>
+        </w:rPr>
+        <w:lastRenderedPageBreak/>
+        <w:t xml:space="preserve">Criterio </w:t>
+      </w:r>
+      <w:r>
+        <w:rPr>
+          <w:rFonts w:ascii="Arial" w:hAnsi="Arial" w:cs="Arial"/>
+          <w:b/>
+          <w:sz w:val="24"/>
+          <w:szCs w:val="24"/>
+        </w:rPr>
+        <w:t>C</w:t>
+      </w:r>
+      <w:r>
+        <w:rPr>
+          <w:rFonts w:ascii="Arial" w:hAnsi="Arial" w:cs="Arial"/>
+          <w:b/>
+          <w:sz w:val="24"/>
+          <w:szCs w:val="24"/>
+        </w:rPr>
+        <w:t xml:space="preserve">: Complejidad </w:t>
+      </w:r>
+      <w:r>
+        <w:rPr>
+          <w:rFonts w:ascii="Arial" w:hAnsi="Arial" w:cs="Arial"/>
+          <w:b/>
+          <w:sz w:val="24"/>
+          <w:szCs w:val="24"/>
+        </w:rPr>
+        <w:t xml:space="preserve">Temporal </w:t>
+      </w:r>
+      <w:r>
+        <w:rPr>
+          <w:rFonts w:ascii="Arial" w:hAnsi="Arial" w:cs="Arial"/>
+          <w:b/>
+          <w:sz w:val="24"/>
+          <w:szCs w:val="24"/>
+        </w:rPr>
+        <w:t>en Acciones y Divisas</w:t>
+      </w:r>
+    </w:p>
+    <w:p>
+      <w:pPr>
+        <w:spacing w:after="0" w:line="240" w:lineRule="auto"/>
+        <w:ind w:left="360"/>
+        <w:rPr>
+          <w:rFonts w:ascii="Arial" w:hAnsi="Arial" w:cs="Arial"/>
+          <w:sz w:val="24"/>
+          <w:szCs w:val="24"/>
+        </w:rPr>
+      </w:pPr>
+      <w:r>
+        <w:rPr>
+          <w:rFonts w:ascii="Arial" w:hAnsi="Arial" w:cs="Arial"/>
+          <w:sz w:val="24"/>
+          <w:szCs w:val="24"/>
+        </w:rPr>
+        <w:t xml:space="preserve">Este criterio se basa en que tan eficiente </w:t>
+      </w:r>
+      <w:r>
+        <w:rPr>
+          <w:rFonts w:ascii="Arial" w:hAnsi="Arial" w:cs="Arial"/>
+          <w:sz w:val="24"/>
+          <w:szCs w:val="24"/>
+        </w:rPr>
+        <w:t xml:space="preserve">es en tiempo </w:t>
+      </w:r>
+      <w:r>
+        <w:rPr>
+          <w:rFonts w:ascii="Arial" w:hAnsi="Arial" w:cs="Arial"/>
+          <w:sz w:val="24"/>
+          <w:szCs w:val="24"/>
+        </w:rPr>
+        <w:t>la alternativa para las acciones y divisas para la solución del problema.</w:t>
+      </w:r>
+    </w:p>
+    <w:p>
+      <w:pPr>
+        <w:pStyle w:val="Prrafodelista"/>
+        <w:numPr>
+          <w:ilvl w:val="0"/>
+          <w:numId w:val="6"/>
+        </w:numPr>
+        <w:spacing w:after="0" w:line="240" w:lineRule="auto"/>
+        <w:rPr>
+          <w:rFonts w:ascii="Arial" w:hAnsi="Arial" w:cs="Arial"/>
+          <w:sz w:val="24"/>
+          <w:szCs w:val="24"/>
+        </w:rPr>
+      </w:pPr>
+      <w:r>
+        <w:rPr>
+          <w:rFonts w:ascii="Arial" w:hAnsi="Arial" w:cs="Arial"/>
+          <w:sz w:val="24"/>
+          <w:szCs w:val="24"/>
+        </w:rPr>
+        <w:t>Constante: 6 puntos</w:t>
+      </w:r>
+    </w:p>
+    <w:p>
+      <w:pPr>
+        <w:pStyle w:val="Prrafodelista"/>
+        <w:numPr>
+          <w:ilvl w:val="0"/>
+          <w:numId w:val="6"/>
+        </w:numPr>
+        <w:spacing w:after="0" w:line="240" w:lineRule="auto"/>
+        <w:rPr>
+          <w:rFonts w:ascii="Arial" w:hAnsi="Arial" w:cs="Arial"/>
+          <w:sz w:val="24"/>
+          <w:szCs w:val="24"/>
+        </w:rPr>
+      </w:pPr>
+      <w:r>
+        <w:rPr>
+          <w:rFonts w:ascii="Arial" w:hAnsi="Arial" w:cs="Arial"/>
+          <w:sz w:val="24"/>
+          <w:szCs w:val="24"/>
+        </w:rPr>
+        <w:t>Logarítmica: 5 puntos</w:t>
+      </w:r>
+    </w:p>
+    <w:p>
+      <w:pPr>
+        <w:pStyle w:val="Prrafodelista"/>
+        <w:numPr>
+          <w:ilvl w:val="0"/>
+          <w:numId w:val="6"/>
+        </w:numPr>
+        <w:spacing w:after="0" w:line="240" w:lineRule="auto"/>
+        <w:rPr>
+          <w:rFonts w:ascii="Arial" w:hAnsi="Arial" w:cs="Arial"/>
+          <w:sz w:val="24"/>
+          <w:szCs w:val="24"/>
+        </w:rPr>
+      </w:pPr>
+      <w:r>
+        <w:rPr>
+          <w:rFonts w:ascii="Arial" w:hAnsi="Arial" w:cs="Arial"/>
+          <w:sz w:val="24"/>
+          <w:szCs w:val="24"/>
+        </w:rPr>
+        <w:t>Lineal: 4 puntos</w:t>
+      </w:r>
+    </w:p>
+    <w:p>
+      <w:pPr>
+        <w:pStyle w:val="Prrafodelista"/>
+        <w:numPr>
+          <w:ilvl w:val="0"/>
+          <w:numId w:val="6"/>
+        </w:numPr>
+        <w:spacing w:after="0" w:line="240" w:lineRule="auto"/>
+        <w:rPr>
+          <w:rFonts w:ascii="Arial" w:hAnsi="Arial" w:cs="Arial"/>
+          <w:sz w:val="24"/>
+          <w:szCs w:val="24"/>
+        </w:rPr>
+      </w:pPr>
+      <w:r>
+        <w:rPr>
+          <w:rFonts w:ascii="Arial" w:hAnsi="Arial" w:cs="Arial"/>
+          <w:sz w:val="24"/>
+          <w:szCs w:val="24"/>
+        </w:rPr>
+        <w:t>Polinomial: 3 puntos</w:t>
+      </w:r>
+    </w:p>
+    <w:p>
+      <w:pPr>
+        <w:pStyle w:val="Prrafodelista"/>
+        <w:numPr>
+          <w:ilvl w:val="0"/>
+          <w:numId w:val="6"/>
+        </w:numPr>
+        <w:spacing w:after="0" w:line="240" w:lineRule="auto"/>
+        <w:rPr>
+          <w:rFonts w:ascii="Arial" w:hAnsi="Arial" w:cs="Arial"/>
+          <w:sz w:val="24"/>
+          <w:szCs w:val="24"/>
+        </w:rPr>
+      </w:pPr>
+      <w:r>
+        <w:rPr>
+          <w:rFonts w:ascii="Arial" w:hAnsi="Arial" w:cs="Arial"/>
+          <w:sz w:val="24"/>
+          <w:szCs w:val="24"/>
+        </w:rPr>
+        <w:t>Exponencial: 2 puntos</w:t>
+      </w:r>
+    </w:p>
+    <w:p>
+      <w:pPr>
+        <w:pStyle w:val="Prrafodelista"/>
+        <w:numPr>
+          <w:ilvl w:val="0"/>
+          <w:numId w:val="6"/>
+        </w:numPr>
+        <w:spacing w:after="0" w:line="240" w:lineRule="auto"/>
+        <w:rPr>
+          <w:rFonts w:ascii="Arial" w:hAnsi="Arial" w:cs="Arial"/>
+          <w:sz w:val="24"/>
+          <w:szCs w:val="24"/>
+        </w:rPr>
+      </w:pPr>
+      <w:r>
+        <w:rPr>
+          <w:rFonts w:ascii="Arial" w:hAnsi="Arial" w:cs="Arial"/>
+          <w:sz w:val="24"/>
+          <w:szCs w:val="24"/>
+        </w:rPr>
+        <w:t>Factorial: 1 punto</w:t>
+      </w:r>
+    </w:p>
+    <w:p>
+      <w:pPr>
+        <w:spacing w:after="0" w:line="240" w:lineRule="auto"/>
+        <w:rPr>
+          <w:rFonts w:ascii="Arial" w:hAnsi="Arial" w:cs="Arial"/>
+          <w:sz w:val="24"/>
+          <w:szCs w:val="24"/>
+        </w:rPr>
+      </w:pPr>
+    </w:p>
+    <w:p>
+      <w:pPr>
+        <w:pStyle w:val="Prrafodelista"/>
+        <w:numPr>
+          <w:ilvl w:val="0"/>
+          <w:numId w:val="4"/>
+        </w:numPr>
+        <w:spacing w:after="0" w:line="240" w:lineRule="auto"/>
+        <w:rPr>
+          <w:rFonts w:ascii="Arial" w:hAnsi="Arial" w:cs="Arial"/>
+          <w:sz w:val="24"/>
+          <w:szCs w:val="24"/>
+        </w:rPr>
+      </w:pPr>
+      <w:r>
+        <w:rPr>
+          <w:rFonts w:ascii="Arial" w:hAnsi="Arial" w:cs="Arial"/>
+          <w:b/>
+          <w:sz w:val="24"/>
+          <w:szCs w:val="24"/>
+        </w:rPr>
+        <w:t xml:space="preserve">Criterio </w:t>
+      </w:r>
+      <w:r>
+        <w:rPr>
+          <w:rFonts w:ascii="Arial" w:hAnsi="Arial" w:cs="Arial"/>
+          <w:b/>
+          <w:sz w:val="24"/>
+          <w:szCs w:val="24"/>
+        </w:rPr>
+        <w:t>D</w:t>
+      </w:r>
+      <w:r>
+        <w:rPr>
+          <w:rFonts w:ascii="Arial" w:hAnsi="Arial" w:cs="Arial"/>
+          <w:b/>
+          <w:sz w:val="24"/>
+          <w:szCs w:val="24"/>
+        </w:rPr>
+        <w:t xml:space="preserve">: Complejidad Temporal en </w:t>
+      </w:r>
+      <w:r>
+        <w:rPr>
+          <w:rFonts w:ascii="Arial" w:hAnsi="Arial" w:cs="Arial"/>
+          <w:b/>
+          <w:sz w:val="24"/>
+          <w:szCs w:val="24"/>
+        </w:rPr>
+        <w:t>Bitcoins</w:t>
+      </w:r>
+    </w:p>
+    <w:p>
+      <w:pPr>
+        <w:spacing w:after="0" w:line="240" w:lineRule="auto"/>
+        <w:ind w:left="360"/>
+        <w:rPr>
+          <w:rFonts w:ascii="Arial" w:hAnsi="Arial" w:cs="Arial"/>
+          <w:sz w:val="24"/>
+          <w:szCs w:val="24"/>
+        </w:rPr>
+      </w:pPr>
+      <w:r>
+        <w:rPr>
+          <w:rFonts w:ascii="Arial" w:hAnsi="Arial" w:cs="Arial"/>
+          <w:sz w:val="24"/>
+          <w:szCs w:val="24"/>
+        </w:rPr>
+        <w:t xml:space="preserve">Este criterio se basa en que tan eficiente es en tiempo la alternativa </w:t>
+      </w:r>
+      <w:r>
+        <w:rPr>
+          <w:rFonts w:ascii="Arial" w:hAnsi="Arial" w:cs="Arial"/>
+          <w:sz w:val="24"/>
+          <w:szCs w:val="24"/>
+        </w:rPr>
+        <w:t>para los bitcoins.</w:t>
+      </w:r>
+    </w:p>
+    <w:p>
+      <w:pPr>
+        <w:pStyle w:val="Prrafodelista"/>
+        <w:numPr>
+          <w:ilvl w:val="0"/>
+          <w:numId w:val="6"/>
+        </w:numPr>
+        <w:spacing w:after="0" w:line="240" w:lineRule="auto"/>
+        <w:rPr>
+          <w:rFonts w:ascii="Arial" w:hAnsi="Arial" w:cs="Arial"/>
+          <w:sz w:val="24"/>
+          <w:szCs w:val="24"/>
+        </w:rPr>
+      </w:pPr>
+      <w:r>
+        <w:rPr>
+          <w:rFonts w:ascii="Arial" w:hAnsi="Arial" w:cs="Arial"/>
+          <w:sz w:val="24"/>
+          <w:szCs w:val="24"/>
+        </w:rPr>
+        <w:t>Constante: 6 puntos</w:t>
+      </w:r>
+    </w:p>
+    <w:p>
+      <w:pPr>
+        <w:pStyle w:val="Prrafodelista"/>
+        <w:numPr>
+          <w:ilvl w:val="0"/>
+          <w:numId w:val="6"/>
+        </w:numPr>
+        <w:spacing w:after="0" w:line="240" w:lineRule="auto"/>
+        <w:rPr>
+          <w:rFonts w:ascii="Arial" w:hAnsi="Arial" w:cs="Arial"/>
+          <w:sz w:val="24"/>
+          <w:szCs w:val="24"/>
+        </w:rPr>
+      </w:pPr>
+      <w:r>
+        <w:rPr>
+          <w:rFonts w:ascii="Arial" w:hAnsi="Arial" w:cs="Arial"/>
+          <w:sz w:val="24"/>
+          <w:szCs w:val="24"/>
+        </w:rPr>
+        <w:t>Logarítmica: 5 puntos</w:t>
+      </w:r>
+    </w:p>
+    <w:p>
+      <w:pPr>
+        <w:pStyle w:val="Prrafodelista"/>
+        <w:numPr>
+          <w:ilvl w:val="0"/>
+          <w:numId w:val="6"/>
+        </w:numPr>
+        <w:spacing w:after="0" w:line="240" w:lineRule="auto"/>
+        <w:rPr>
+          <w:rFonts w:ascii="Arial" w:hAnsi="Arial" w:cs="Arial"/>
+          <w:sz w:val="24"/>
+          <w:szCs w:val="24"/>
+        </w:rPr>
+      </w:pPr>
+      <w:r>
+        <w:rPr>
+          <w:rFonts w:ascii="Arial" w:hAnsi="Arial" w:cs="Arial"/>
+          <w:sz w:val="24"/>
+          <w:szCs w:val="24"/>
+        </w:rPr>
+        <w:t>Lineal: 4 puntos</w:t>
+      </w:r>
+    </w:p>
+    <w:p>
+      <w:pPr>
+        <w:pStyle w:val="Prrafodelista"/>
+        <w:numPr>
+          <w:ilvl w:val="0"/>
+          <w:numId w:val="6"/>
+        </w:numPr>
+        <w:spacing w:after="0" w:line="240" w:lineRule="auto"/>
+        <w:rPr>
+          <w:rFonts w:ascii="Arial" w:hAnsi="Arial" w:cs="Arial"/>
+          <w:sz w:val="24"/>
+          <w:szCs w:val="24"/>
+        </w:rPr>
+      </w:pPr>
+      <w:r>
+        <w:rPr>
+          <w:rFonts w:ascii="Arial" w:hAnsi="Arial" w:cs="Arial"/>
+          <w:sz w:val="24"/>
+          <w:szCs w:val="24"/>
+        </w:rPr>
+        <w:t>Polinomial: 3 puntos</w:t>
+      </w:r>
+    </w:p>
+    <w:p>
+      <w:pPr>
+        <w:pStyle w:val="Prrafodelista"/>
+        <w:numPr>
+          <w:ilvl w:val="0"/>
+          <w:numId w:val="6"/>
+        </w:numPr>
+        <w:spacing w:after="0" w:line="240" w:lineRule="auto"/>
+        <w:rPr>
+          <w:rFonts w:ascii="Arial" w:hAnsi="Arial" w:cs="Arial"/>
+          <w:sz w:val="24"/>
+          <w:szCs w:val="24"/>
+        </w:rPr>
+      </w:pPr>
+      <w:r>
+        <w:rPr>
+          <w:rFonts w:ascii="Arial" w:hAnsi="Arial" w:cs="Arial"/>
+          <w:sz w:val="24"/>
+          <w:szCs w:val="24"/>
+        </w:rPr>
+        <w:t>Exponencial: 2 puntos</w:t>
+      </w:r>
+    </w:p>
+    <w:p>
+      <w:pPr>
+        <w:pStyle w:val="Prrafodelista"/>
+        <w:numPr>
+          <w:ilvl w:val="0"/>
+          <w:numId w:val="6"/>
+        </w:numPr>
+        <w:spacing w:after="0" w:line="240" w:lineRule="auto"/>
+        <w:rPr>
+          <w:rFonts w:ascii="Arial" w:hAnsi="Arial" w:cs="Arial"/>
+          <w:sz w:val="24"/>
+          <w:szCs w:val="24"/>
+        </w:rPr>
+      </w:pPr>
+      <w:r>
+        <w:rPr>
+          <w:rFonts w:ascii="Arial" w:hAnsi="Arial" w:cs="Arial"/>
+          <w:sz w:val="24"/>
+          <w:szCs w:val="24"/>
+        </w:rPr>
+        <w:t>Factorial: 1 punto</w:t>
+      </w:r>
+    </w:p>
+    <w:p>
+      <w:pPr>
+        <w:spacing w:after="0" w:line="240" w:lineRule="auto"/>
+        <w:rPr>
+          <w:rFonts w:ascii="Arial" w:hAnsi="Arial" w:cs="Arial"/>
+          <w:sz w:val="24"/>
+          <w:szCs w:val="24"/>
+        </w:rPr>
+      </w:pPr>
+    </w:p>
+    <w:p>
+      <w:pPr>
+        <w:pStyle w:val="Prrafodelista"/>
+        <w:numPr>
+          <w:ilvl w:val="0"/>
+          <w:numId w:val="4"/>
+        </w:numPr>
+        <w:spacing w:after="0" w:line="240" w:lineRule="auto"/>
+        <w:rPr>
+          <w:rFonts w:ascii="Arial" w:hAnsi="Arial" w:cs="Arial"/>
+          <w:sz w:val="24"/>
+          <w:szCs w:val="24"/>
+        </w:rPr>
+      </w:pPr>
+      <w:r>
+        <w:rPr>
+          <w:rFonts w:ascii="Arial" w:hAnsi="Arial" w:cs="Arial"/>
+          <w:b/>
+          <w:sz w:val="24"/>
+          <w:szCs w:val="24"/>
+        </w:rPr>
+        <w:t xml:space="preserve">Criterio </w:t>
+      </w:r>
+      <w:r>
+        <w:rPr>
+          <w:rFonts w:ascii="Arial" w:hAnsi="Arial" w:cs="Arial"/>
+          <w:b/>
+          <w:sz w:val="24"/>
+          <w:szCs w:val="24"/>
+        </w:rPr>
+        <w:t>E</w:t>
+      </w:r>
+      <w:r>
+        <w:rPr>
+          <w:rFonts w:ascii="Arial" w:hAnsi="Arial" w:cs="Arial"/>
+          <w:b/>
+          <w:sz w:val="24"/>
+          <w:szCs w:val="24"/>
+        </w:rPr>
+        <w:t xml:space="preserve">: Complejidad </w:t>
+      </w:r>
+      <w:r>
+        <w:rPr>
+          <w:rFonts w:ascii="Arial" w:hAnsi="Arial" w:cs="Arial"/>
+          <w:b/>
+          <w:sz w:val="24"/>
+          <w:szCs w:val="24"/>
+        </w:rPr>
+        <w:t>Espacial</w:t>
+      </w:r>
+      <w:r>
+        <w:rPr>
+          <w:rFonts w:ascii="Arial" w:hAnsi="Arial" w:cs="Arial"/>
+          <w:b/>
+          <w:sz w:val="24"/>
+          <w:szCs w:val="24"/>
+        </w:rPr>
+        <w:t xml:space="preserve"> en </w:t>
+      </w:r>
+      <w:r>
+        <w:rPr>
+          <w:rFonts w:ascii="Arial" w:hAnsi="Arial" w:cs="Arial"/>
+          <w:b/>
+          <w:sz w:val="24"/>
+          <w:szCs w:val="24"/>
+        </w:rPr>
+        <w:t>Bitcoins</w:t>
+      </w:r>
+    </w:p>
+    <w:p>
+      <w:pPr>
+        <w:spacing w:after="0" w:line="240" w:lineRule="auto"/>
+        <w:ind w:left="360"/>
+        <w:rPr>
+          <w:rFonts w:ascii="Arial" w:hAnsi="Arial" w:cs="Arial"/>
+          <w:sz w:val="24"/>
+          <w:szCs w:val="24"/>
+        </w:rPr>
+      </w:pPr>
+      <w:r>
+        <w:rPr>
+          <w:rFonts w:ascii="Arial" w:hAnsi="Arial" w:cs="Arial"/>
+          <w:sz w:val="24"/>
+          <w:szCs w:val="24"/>
+        </w:rPr>
+        <w:t xml:space="preserve">Este criterio se basa en que tan eficiente en espacio de memoria es la alternativa para </w:t>
+      </w:r>
+      <w:r>
+        <w:rPr>
+          <w:rFonts w:ascii="Arial" w:hAnsi="Arial" w:cs="Arial"/>
+          <w:sz w:val="24"/>
+          <w:szCs w:val="24"/>
+        </w:rPr>
+        <w:t>los bitcoins.</w:t>
+      </w:r>
+    </w:p>
+    <w:p>
+      <w:pPr>
+        <w:pStyle w:val="Prrafodelista"/>
+        <w:numPr>
+          <w:ilvl w:val="0"/>
+          <w:numId w:val="6"/>
+        </w:numPr>
+        <w:spacing w:after="0" w:line="240" w:lineRule="auto"/>
+        <w:rPr>
+          <w:rFonts w:ascii="Arial" w:hAnsi="Arial" w:cs="Arial"/>
+          <w:sz w:val="24"/>
+          <w:szCs w:val="24"/>
+        </w:rPr>
+      </w:pPr>
+      <w:r>
+        <w:rPr>
+          <w:rFonts w:ascii="Arial" w:hAnsi="Arial" w:cs="Arial"/>
+          <w:sz w:val="24"/>
+          <w:szCs w:val="24"/>
+        </w:rPr>
+        <w:t>Constante: 6 puntos</w:t>
+      </w:r>
+    </w:p>
+    <w:p>
+      <w:pPr>
+        <w:pStyle w:val="Prrafodelista"/>
+        <w:numPr>
+          <w:ilvl w:val="0"/>
+          <w:numId w:val="6"/>
+        </w:numPr>
+        <w:spacing w:after="0" w:line="240" w:lineRule="auto"/>
+        <w:rPr>
+          <w:rFonts w:ascii="Arial" w:hAnsi="Arial" w:cs="Arial"/>
+          <w:sz w:val="24"/>
+          <w:szCs w:val="24"/>
+        </w:rPr>
+      </w:pPr>
+      <w:r>
+        <w:rPr>
+          <w:rFonts w:ascii="Arial" w:hAnsi="Arial" w:cs="Arial"/>
+          <w:sz w:val="24"/>
+          <w:szCs w:val="24"/>
+        </w:rPr>
+        <w:t>Logarítmica: 5 puntos</w:t>
+      </w:r>
+    </w:p>
+    <w:p>
+      <w:pPr>
+        <w:pStyle w:val="Prrafodelista"/>
+        <w:numPr>
+          <w:ilvl w:val="0"/>
+          <w:numId w:val="6"/>
+        </w:numPr>
+        <w:spacing w:after="0" w:line="240" w:lineRule="auto"/>
+        <w:rPr>
+          <w:rFonts w:ascii="Arial" w:hAnsi="Arial" w:cs="Arial"/>
+          <w:sz w:val="24"/>
+          <w:szCs w:val="24"/>
+        </w:rPr>
+      </w:pPr>
+      <w:r>
+        <w:rPr>
+          <w:rFonts w:ascii="Arial" w:hAnsi="Arial" w:cs="Arial"/>
+          <w:sz w:val="24"/>
+          <w:szCs w:val="24"/>
+        </w:rPr>
+        <w:t>Lineal: 4 puntos</w:t>
+      </w:r>
+    </w:p>
+    <w:p>
+      <w:pPr>
+        <w:pStyle w:val="Prrafodelista"/>
+        <w:numPr>
+          <w:ilvl w:val="0"/>
+          <w:numId w:val="6"/>
+        </w:numPr>
+        <w:spacing w:after="0" w:line="240" w:lineRule="auto"/>
+        <w:rPr>
+          <w:rFonts w:ascii="Arial" w:hAnsi="Arial" w:cs="Arial"/>
+          <w:sz w:val="24"/>
+          <w:szCs w:val="24"/>
+        </w:rPr>
+      </w:pPr>
+      <w:r>
+        <w:rPr>
+          <w:rFonts w:ascii="Arial" w:hAnsi="Arial" w:cs="Arial"/>
+          <w:sz w:val="24"/>
+          <w:szCs w:val="24"/>
+        </w:rPr>
+        <w:t>Polinomial: 3 puntos</w:t>
+      </w:r>
+    </w:p>
+    <w:p>
+      <w:pPr>
+        <w:pStyle w:val="Prrafodelista"/>
+        <w:numPr>
+          <w:ilvl w:val="0"/>
+          <w:numId w:val="6"/>
+        </w:numPr>
+        <w:spacing w:after="0" w:line="240" w:lineRule="auto"/>
+        <w:rPr>
+          <w:rFonts w:ascii="Arial" w:hAnsi="Arial" w:cs="Arial"/>
+          <w:sz w:val="24"/>
+          <w:szCs w:val="24"/>
+        </w:rPr>
+      </w:pPr>
+      <w:r>
+        <w:rPr>
+          <w:rFonts w:ascii="Arial" w:hAnsi="Arial" w:cs="Arial"/>
+          <w:sz w:val="24"/>
+          <w:szCs w:val="24"/>
+        </w:rPr>
+        <w:t>Exponencial: 2 puntos</w:t>
+      </w:r>
+    </w:p>
+    <w:p>
+      <w:pPr>
+        <w:pStyle w:val="Prrafodelista"/>
+        <w:numPr>
+          <w:ilvl w:val="0"/>
+          <w:numId w:val="6"/>
+        </w:numPr>
+        <w:spacing w:after="0" w:line="240" w:lineRule="auto"/>
+        <w:rPr>
+          <w:rFonts w:ascii="Arial" w:hAnsi="Arial" w:cs="Arial"/>
+          <w:sz w:val="24"/>
+          <w:szCs w:val="24"/>
+        </w:rPr>
+      </w:pPr>
+      <w:r>
+        <w:rPr>
+          <w:rFonts w:ascii="Arial" w:hAnsi="Arial" w:cs="Arial"/>
+          <w:sz w:val="24"/>
+          <w:szCs w:val="24"/>
+        </w:rPr>
+        <w:t>Factorial: 1 punto</w:t>
+      </w:r>
+    </w:p>
+    <w:p>
+      <w:pPr>
+        <w:spacing w:after="0" w:line="240" w:lineRule="auto"/>
+        <w:rPr>
+          <w:rFonts w:ascii="Arial" w:hAnsi="Arial" w:cs="Arial"/>
+          <w:sz w:val="24"/>
+          <w:szCs w:val="24"/>
+        </w:rPr>
+      </w:pPr>
+    </w:p>
+    <w:p>
+      <w:pPr>
+        <w:pStyle w:val="Prrafodelista"/>
+        <w:numPr>
+          <w:ilvl w:val="0"/>
+          <w:numId w:val="2"/>
+        </w:numPr>
+        <w:spacing w:after="0" w:line="240" w:lineRule="auto"/>
+        <w:ind w:left="357" w:hanging="357"/>
+        <w:rPr>
+          <w:rFonts w:ascii="Arial" w:hAnsi="Arial" w:cs="Arial"/>
+          <w:sz w:val="24"/>
+          <w:szCs w:val="24"/>
+        </w:rPr>
+      </w:pPr>
+      <w:r>
+        <w:rPr>
+          <w:rFonts w:ascii="Arial" w:hAnsi="Arial" w:cs="Arial"/>
+          <w:b/>
+          <w:sz w:val="24"/>
+          <w:szCs w:val="24"/>
+        </w:rPr>
+        <w:t>Evaluación:</w:t>
+      </w:r>
+    </w:p>
+    <w:p>
+      <w:pPr>
+        <w:spacing w:after="0" w:line="240" w:lineRule="auto"/>
+        <w:rPr>
+          <w:rFonts w:ascii="Arial" w:hAnsi="Arial" w:cs="Arial"/>
+          <w:sz w:val="24"/>
+          <w:szCs w:val="24"/>
+        </w:rPr>
+      </w:pPr>
+    </w:p>
+    <w:tbl>
+      <w:tblPr>
+        <w:tblStyle w:val="Tablaconcuadrcula"/>
+        <w:tblW w:w="0" w:type="auto"/>
+        <w:tblLook w:val="04A0" w:firstRow="1" w:lastRow="0" w:firstColumn="1" w:lastColumn="0" w:noHBand="0" w:noVBand="1"/>
+      </w:tblPr>
+      <w:tblGrid>
+        <w:gridCol w:w="1261"/>
+        <w:gridCol w:w="1261"/>
+        <w:gridCol w:w="1261"/>
+        <w:gridCol w:w="1261"/>
+        <w:gridCol w:w="1261"/>
+        <w:gridCol w:w="1261"/>
+        <w:gridCol w:w="1262"/>
+      </w:tblGrid>
+      <w:tr>
+        <w:tc>
+          <w:tcPr>
+            <w:tcW w:w="1261" w:type="dxa"/>
+            <w:shd w:val="clear" w:color="auto" w:fill="A6A6A6" w:themeFill="background1" w:themeFillShade="A6"/>
+            <w:vAlign w:val="center"/>
+          </w:tcPr>
+          <w:p>
+            <w:pPr>
+              <w:jc w:val="center"/>
+              <w:rPr>
+                <w:rFonts w:ascii="Arial" w:hAnsi="Arial" w:cs="Arial"/>
+                <w:b/>
+                <w:sz w:val="24"/>
+                <w:szCs w:val="24"/>
+              </w:rPr>
+            </w:pPr>
+          </w:p>
+        </w:tc>
+        <w:tc>
+          <w:tcPr>
+            <w:tcW w:w="1261" w:type="dxa"/>
+            <w:shd w:val="clear" w:color="auto" w:fill="A6A6A6" w:themeFill="background1" w:themeFillShade="A6"/>
+            <w:vAlign w:val="center"/>
+          </w:tcPr>
+          <w:p>
+            <w:pPr>
+              <w:jc w:val="center"/>
+              <w:rPr>
+                <w:rFonts w:ascii="Arial" w:hAnsi="Arial" w:cs="Arial"/>
+                <w:b/>
+                <w:sz w:val="20"/>
+                <w:szCs w:val="20"/>
+              </w:rPr>
+            </w:pPr>
+            <w:r>
+              <w:rPr>
+                <w:rFonts w:ascii="Arial" w:hAnsi="Arial" w:cs="Arial"/>
+                <w:b/>
+                <w:sz w:val="20"/>
+                <w:szCs w:val="20"/>
+              </w:rPr>
+              <w:t>Criterio A</w:t>
+            </w:r>
+          </w:p>
+        </w:tc>
+        <w:tc>
+          <w:tcPr>
+            <w:tcW w:w="1261" w:type="dxa"/>
+            <w:shd w:val="clear" w:color="auto" w:fill="A6A6A6" w:themeFill="background1" w:themeFillShade="A6"/>
+            <w:vAlign w:val="center"/>
+          </w:tcPr>
+          <w:p>
+            <w:pPr>
+              <w:jc w:val="center"/>
+              <w:rPr>
+                <w:rFonts w:ascii="Arial" w:hAnsi="Arial" w:cs="Arial"/>
+                <w:b/>
+                <w:sz w:val="24"/>
+                <w:szCs w:val="24"/>
+              </w:rPr>
+            </w:pPr>
+            <w:r>
+              <w:rPr>
+                <w:rFonts w:ascii="Arial" w:hAnsi="Arial" w:cs="Arial"/>
+                <w:b/>
+                <w:sz w:val="20"/>
+                <w:szCs w:val="20"/>
+              </w:rPr>
+              <w:t xml:space="preserve">Criterio </w:t>
+            </w:r>
+            <w:r>
+              <w:rPr>
+                <w:rFonts w:ascii="Arial" w:hAnsi="Arial" w:cs="Arial"/>
+                <w:b/>
+                <w:sz w:val="20"/>
+                <w:szCs w:val="20"/>
+              </w:rPr>
+              <w:t>B</w:t>
+            </w:r>
+          </w:p>
+        </w:tc>
+        <w:tc>
+          <w:tcPr>
+            <w:tcW w:w="1261" w:type="dxa"/>
+            <w:shd w:val="clear" w:color="auto" w:fill="A6A6A6" w:themeFill="background1" w:themeFillShade="A6"/>
+            <w:vAlign w:val="center"/>
+          </w:tcPr>
+          <w:p>
+            <w:pPr>
+              <w:jc w:val="center"/>
+              <w:rPr>
+                <w:rFonts w:ascii="Arial" w:hAnsi="Arial" w:cs="Arial"/>
+                <w:b/>
+                <w:sz w:val="24"/>
+                <w:szCs w:val="24"/>
+              </w:rPr>
+            </w:pPr>
+            <w:r>
+              <w:rPr>
+                <w:rFonts w:ascii="Arial" w:hAnsi="Arial" w:cs="Arial"/>
+                <w:b/>
+                <w:sz w:val="20"/>
+                <w:szCs w:val="20"/>
+              </w:rPr>
+              <w:t xml:space="preserve">Criterio </w:t>
+            </w:r>
+            <w:r>
+              <w:rPr>
+                <w:rFonts w:ascii="Arial" w:hAnsi="Arial" w:cs="Arial"/>
+                <w:b/>
+                <w:sz w:val="20"/>
+                <w:szCs w:val="20"/>
+              </w:rPr>
+              <w:t>C</w:t>
+            </w:r>
+          </w:p>
+        </w:tc>
+        <w:tc>
+          <w:tcPr>
+            <w:tcW w:w="1261" w:type="dxa"/>
+            <w:shd w:val="clear" w:color="auto" w:fill="A6A6A6" w:themeFill="background1" w:themeFillShade="A6"/>
+            <w:vAlign w:val="center"/>
+          </w:tcPr>
+          <w:p>
+            <w:pPr>
+              <w:jc w:val="center"/>
+              <w:rPr>
+                <w:rFonts w:ascii="Arial" w:hAnsi="Arial" w:cs="Arial"/>
+                <w:b/>
+                <w:sz w:val="24"/>
+                <w:szCs w:val="24"/>
+              </w:rPr>
+            </w:pPr>
+            <w:r>
+              <w:rPr>
+                <w:rFonts w:ascii="Arial" w:hAnsi="Arial" w:cs="Arial"/>
+                <w:b/>
+                <w:sz w:val="20"/>
+                <w:szCs w:val="20"/>
+              </w:rPr>
+              <w:t xml:space="preserve">Criterio </w:t>
+            </w:r>
+            <w:r>
+              <w:rPr>
+                <w:rFonts w:ascii="Arial" w:hAnsi="Arial" w:cs="Arial"/>
+                <w:b/>
+                <w:sz w:val="20"/>
+                <w:szCs w:val="20"/>
+              </w:rPr>
+              <w:t>D</w:t>
+            </w:r>
+          </w:p>
+        </w:tc>
+        <w:tc>
+          <w:tcPr>
+            <w:tcW w:w="1261" w:type="dxa"/>
+            <w:shd w:val="clear" w:color="auto" w:fill="A6A6A6" w:themeFill="background1" w:themeFillShade="A6"/>
+            <w:vAlign w:val="center"/>
+          </w:tcPr>
+          <w:p>
+            <w:pPr>
+              <w:jc w:val="center"/>
+              <w:rPr>
+                <w:rFonts w:ascii="Arial" w:hAnsi="Arial" w:cs="Arial"/>
+                <w:b/>
+                <w:sz w:val="24"/>
+                <w:szCs w:val="24"/>
+              </w:rPr>
+            </w:pPr>
+            <w:r>
+              <w:rPr>
+                <w:rFonts w:ascii="Arial" w:hAnsi="Arial" w:cs="Arial"/>
+                <w:b/>
+                <w:sz w:val="20"/>
+                <w:szCs w:val="20"/>
+              </w:rPr>
+              <w:t xml:space="preserve">Criterio </w:t>
+            </w:r>
+            <w:r>
+              <w:rPr>
+                <w:rFonts w:ascii="Arial" w:hAnsi="Arial" w:cs="Arial"/>
+                <w:b/>
+                <w:sz w:val="20"/>
+                <w:szCs w:val="20"/>
+              </w:rPr>
+              <w:t>E</w:t>
+            </w:r>
+          </w:p>
+        </w:tc>
+        <w:tc>
+          <w:tcPr>
+            <w:tcW w:w="1262" w:type="dxa"/>
+            <w:shd w:val="clear" w:color="auto" w:fill="A6A6A6" w:themeFill="background1" w:themeFillShade="A6"/>
+            <w:vAlign w:val="center"/>
+          </w:tcPr>
+          <w:p>
+            <w:pPr>
+              <w:jc w:val="center"/>
+              <w:rPr>
+                <w:rFonts w:ascii="Arial" w:hAnsi="Arial" w:cs="Arial"/>
+                <w:b/>
+                <w:sz w:val="20"/>
+                <w:szCs w:val="20"/>
+              </w:rPr>
+            </w:pPr>
+            <w:r>
+              <w:rPr>
+                <w:rFonts w:ascii="Arial" w:hAnsi="Arial" w:cs="Arial"/>
+                <w:b/>
+                <w:sz w:val="20"/>
+                <w:szCs w:val="20"/>
+              </w:rPr>
+              <w:t>Total</w:t>
+            </w:r>
+          </w:p>
+        </w:tc>
+      </w:tr>
+      <w:tr>
+        <w:tc>
+          <w:tcPr>
+            <w:tcW w:w="1261" w:type="dxa"/>
+            <w:shd w:val="clear" w:color="auto" w:fill="A6A6A6" w:themeFill="background1" w:themeFillShade="A6"/>
+            <w:vAlign w:val="center"/>
+          </w:tcPr>
+          <w:p>
+            <w:pPr>
+              <w:jc w:val="center"/>
+              <w:rPr>
+                <w:rFonts w:ascii="Arial" w:hAnsi="Arial" w:cs="Arial"/>
+                <w:b/>
+                <w:sz w:val="20"/>
+                <w:szCs w:val="20"/>
+              </w:rPr>
+            </w:pPr>
+            <w:r>
+              <w:rPr>
+                <w:rFonts w:ascii="Arial" w:hAnsi="Arial" w:cs="Arial"/>
+                <w:b/>
+                <w:sz w:val="20"/>
+                <w:szCs w:val="20"/>
+              </w:rPr>
+              <w:t>Alternativa 1</w:t>
+            </w:r>
+          </w:p>
+        </w:tc>
+        <w:tc>
+          <w:tcPr>
+            <w:tcW w:w="1261" w:type="dxa"/>
+            <w:vAlign w:val="center"/>
+          </w:tcPr>
+          <w:p>
+            <w:pPr>
+              <w:jc w:val="center"/>
+              <w:rPr>
+                <w:rFonts w:ascii="Arial" w:hAnsi="Arial" w:cs="Arial"/>
+                <w:sz w:val="24"/>
+                <w:szCs w:val="24"/>
+              </w:rPr>
+            </w:pPr>
+            <w:r>
+              <w:rPr>
+                <w:rFonts w:ascii="Arial" w:hAnsi="Arial" w:cs="Arial"/>
+                <w:sz w:val="24"/>
+                <w:szCs w:val="24"/>
+              </w:rPr>
+              <w:t>3</w:t>
+            </w:r>
+          </w:p>
+        </w:tc>
+        <w:tc>
+          <w:tcPr>
+            <w:tcW w:w="1261" w:type="dxa"/>
+            <w:vAlign w:val="center"/>
+          </w:tcPr>
+          <w:p>
+            <w:pPr>
+              <w:jc w:val="center"/>
+              <w:rPr>
+                <w:rFonts w:ascii="Arial" w:hAnsi="Arial" w:cs="Arial"/>
+                <w:sz w:val="24"/>
+                <w:szCs w:val="24"/>
+              </w:rPr>
+            </w:pPr>
+            <w:r>
+              <w:rPr>
+                <w:rFonts w:ascii="Arial" w:hAnsi="Arial" w:cs="Arial"/>
+                <w:sz w:val="24"/>
+                <w:szCs w:val="24"/>
+              </w:rPr>
+              <w:t>4</w:t>
+            </w:r>
+          </w:p>
+        </w:tc>
+        <w:tc>
+          <w:tcPr>
+            <w:tcW w:w="1261" w:type="dxa"/>
+            <w:vAlign w:val="center"/>
+          </w:tcPr>
+          <w:p>
+            <w:pPr>
+              <w:jc w:val="center"/>
+              <w:rPr>
+                <w:rFonts w:ascii="Arial" w:hAnsi="Arial" w:cs="Arial"/>
+                <w:sz w:val="24"/>
+                <w:szCs w:val="24"/>
+              </w:rPr>
+            </w:pPr>
+            <w:r>
+              <w:rPr>
+                <w:rFonts w:ascii="Arial" w:hAnsi="Arial" w:cs="Arial"/>
+                <w:sz w:val="24"/>
+                <w:szCs w:val="24"/>
+              </w:rPr>
+              <w:t>5</w:t>
+            </w:r>
+          </w:p>
+        </w:tc>
+        <w:tc>
+          <w:tcPr>
+            <w:tcW w:w="1261" w:type="dxa"/>
+            <w:vAlign w:val="center"/>
+          </w:tcPr>
+          <w:p>
+            <w:pPr>
+              <w:jc w:val="center"/>
+              <w:rPr>
+                <w:rFonts w:ascii="Arial" w:hAnsi="Arial" w:cs="Arial"/>
+                <w:sz w:val="24"/>
+                <w:szCs w:val="24"/>
+              </w:rPr>
+            </w:pPr>
+            <w:r>
+              <w:rPr>
+                <w:rFonts w:ascii="Arial" w:hAnsi="Arial" w:cs="Arial"/>
+                <w:sz w:val="24"/>
+                <w:szCs w:val="24"/>
+              </w:rPr>
+              <w:t>4</w:t>
+            </w:r>
+          </w:p>
+        </w:tc>
+        <w:tc>
+          <w:tcPr>
+            <w:tcW w:w="1261" w:type="dxa"/>
+            <w:vAlign w:val="center"/>
+          </w:tcPr>
+          <w:p>
+            <w:pPr>
+              <w:jc w:val="center"/>
+              <w:rPr>
+                <w:rFonts w:ascii="Arial" w:hAnsi="Arial" w:cs="Arial"/>
+                <w:sz w:val="24"/>
+                <w:szCs w:val="24"/>
+              </w:rPr>
+            </w:pPr>
+            <w:r>
+              <w:rPr>
+                <w:rFonts w:ascii="Arial" w:hAnsi="Arial" w:cs="Arial"/>
+                <w:sz w:val="24"/>
+                <w:szCs w:val="24"/>
+              </w:rPr>
+              <w:t>4</w:t>
+            </w:r>
+          </w:p>
+        </w:tc>
+        <w:tc>
+          <w:tcPr>
+            <w:tcW w:w="1262" w:type="dxa"/>
+            <w:vAlign w:val="center"/>
+          </w:tcPr>
+          <w:p>
+            <w:pPr>
+              <w:jc w:val="center"/>
+              <w:rPr>
+                <w:rFonts w:ascii="Arial" w:hAnsi="Arial" w:cs="Arial"/>
+                <w:sz w:val="24"/>
+                <w:szCs w:val="24"/>
+              </w:rPr>
+            </w:pPr>
+            <w:r>
+              <w:rPr>
+                <w:rFonts w:ascii="Arial" w:hAnsi="Arial" w:cs="Arial"/>
+                <w:sz w:val="24"/>
+                <w:szCs w:val="24"/>
+              </w:rPr>
+              <w:t>20</w:t>
+            </w:r>
+          </w:p>
+        </w:tc>
+      </w:tr>
+      <w:tr>
+        <w:tc>
+          <w:tcPr>
+            <w:tcW w:w="1261" w:type="dxa"/>
+            <w:shd w:val="clear" w:color="auto" w:fill="A6A6A6" w:themeFill="background1" w:themeFillShade="A6"/>
+            <w:vAlign w:val="center"/>
+          </w:tcPr>
+          <w:p>
+            <w:pPr>
+              <w:jc w:val="center"/>
+              <w:rPr>
+                <w:rFonts w:ascii="Arial" w:hAnsi="Arial" w:cs="Arial"/>
+                <w:b/>
+                <w:sz w:val="20"/>
+                <w:szCs w:val="20"/>
+              </w:rPr>
+            </w:pPr>
+            <w:r>
+              <w:rPr>
+                <w:rFonts w:ascii="Arial" w:hAnsi="Arial" w:cs="Arial"/>
+                <w:b/>
+                <w:sz w:val="20"/>
+                <w:szCs w:val="20"/>
+              </w:rPr>
+              <w:t>Alternativa 2</w:t>
+            </w:r>
+          </w:p>
+        </w:tc>
+        <w:tc>
+          <w:tcPr>
+            <w:tcW w:w="1261" w:type="dxa"/>
+            <w:vAlign w:val="center"/>
+          </w:tcPr>
+          <w:p>
+            <w:pPr>
+              <w:jc w:val="center"/>
+              <w:rPr>
+                <w:rFonts w:ascii="Arial" w:hAnsi="Arial" w:cs="Arial"/>
+                <w:sz w:val="24"/>
+                <w:szCs w:val="24"/>
+              </w:rPr>
+            </w:pPr>
+            <w:r>
+              <w:rPr>
+                <w:rFonts w:ascii="Arial" w:hAnsi="Arial" w:cs="Arial"/>
+                <w:sz w:val="24"/>
+                <w:szCs w:val="24"/>
+              </w:rPr>
+              <w:t>2</w:t>
+            </w:r>
+          </w:p>
+        </w:tc>
+        <w:tc>
+          <w:tcPr>
+            <w:tcW w:w="1261" w:type="dxa"/>
+            <w:vAlign w:val="center"/>
+          </w:tcPr>
+          <w:p>
+            <w:pPr>
+              <w:jc w:val="center"/>
+              <w:rPr>
+                <w:rFonts w:ascii="Arial" w:hAnsi="Arial" w:cs="Arial"/>
+                <w:sz w:val="24"/>
+                <w:szCs w:val="24"/>
+              </w:rPr>
+            </w:pPr>
+            <w:r>
+              <w:rPr>
+                <w:rFonts w:ascii="Arial" w:hAnsi="Arial" w:cs="Arial"/>
+                <w:sz w:val="24"/>
+                <w:szCs w:val="24"/>
+              </w:rPr>
+              <w:t>4</w:t>
+            </w:r>
+          </w:p>
+        </w:tc>
+        <w:tc>
+          <w:tcPr>
+            <w:tcW w:w="1261" w:type="dxa"/>
+            <w:vAlign w:val="center"/>
+          </w:tcPr>
+          <w:p>
+            <w:pPr>
+              <w:jc w:val="center"/>
+              <w:rPr>
+                <w:rFonts w:ascii="Arial" w:hAnsi="Arial" w:cs="Arial"/>
+                <w:sz w:val="24"/>
+                <w:szCs w:val="24"/>
+              </w:rPr>
+            </w:pPr>
+            <w:r>
+              <w:rPr>
+                <w:rFonts w:ascii="Arial" w:hAnsi="Arial" w:cs="Arial"/>
+                <w:sz w:val="24"/>
+                <w:szCs w:val="24"/>
+              </w:rPr>
+              <w:t>4</w:t>
+            </w:r>
+          </w:p>
+        </w:tc>
+        <w:tc>
+          <w:tcPr>
+            <w:tcW w:w="1261" w:type="dxa"/>
+            <w:vAlign w:val="center"/>
+          </w:tcPr>
+          <w:p>
+            <w:pPr>
+              <w:jc w:val="center"/>
+              <w:rPr>
+                <w:rFonts w:ascii="Arial" w:hAnsi="Arial" w:cs="Arial"/>
+                <w:sz w:val="24"/>
+                <w:szCs w:val="24"/>
+              </w:rPr>
+            </w:pPr>
+            <w:r>
+              <w:rPr>
+                <w:rFonts w:ascii="Arial" w:hAnsi="Arial" w:cs="Arial"/>
+                <w:sz w:val="24"/>
+                <w:szCs w:val="24"/>
+              </w:rPr>
+              <w:t>4</w:t>
+            </w:r>
+          </w:p>
+        </w:tc>
+        <w:tc>
+          <w:tcPr>
+            <w:tcW w:w="1261" w:type="dxa"/>
+            <w:vAlign w:val="center"/>
+          </w:tcPr>
+          <w:p>
+            <w:pPr>
+              <w:jc w:val="center"/>
+              <w:rPr>
+                <w:rFonts w:ascii="Arial" w:hAnsi="Arial" w:cs="Arial"/>
+                <w:sz w:val="24"/>
+                <w:szCs w:val="24"/>
+              </w:rPr>
+            </w:pPr>
+            <w:r>
+              <w:rPr>
+                <w:rFonts w:ascii="Arial" w:hAnsi="Arial" w:cs="Arial"/>
+                <w:sz w:val="24"/>
+                <w:szCs w:val="24"/>
+              </w:rPr>
+              <w:t>4</w:t>
+            </w:r>
+          </w:p>
+        </w:tc>
+        <w:tc>
+          <w:tcPr>
+            <w:tcW w:w="1262" w:type="dxa"/>
+            <w:vAlign w:val="center"/>
+          </w:tcPr>
+          <w:p>
+            <w:pPr>
+              <w:jc w:val="center"/>
+              <w:rPr>
+                <w:rFonts w:ascii="Arial" w:hAnsi="Arial" w:cs="Arial"/>
+                <w:sz w:val="24"/>
+                <w:szCs w:val="24"/>
+              </w:rPr>
+            </w:pPr>
+            <w:r>
+              <w:rPr>
+                <w:rFonts w:ascii="Arial" w:hAnsi="Arial" w:cs="Arial"/>
+                <w:sz w:val="24"/>
+                <w:szCs w:val="24"/>
+              </w:rPr>
+              <w:t>18</w:t>
+            </w:r>
+          </w:p>
+        </w:tc>
+      </w:tr>
+    </w:tbl>
+    <w:p>
+      <w:pPr>
+        <w:spacing w:after="0" w:line="240" w:lineRule="auto"/>
+        <w:rPr>
+          <w:rFonts w:ascii="Arial" w:hAnsi="Arial" w:cs="Arial"/>
+          <w:sz w:val="24"/>
+          <w:szCs w:val="24"/>
+        </w:rPr>
+      </w:pPr>
+    </w:p>
+    <w:p>
+      <w:pPr>
+        <w:spacing w:after="0" w:line="240" w:lineRule="auto"/>
+        <w:rPr>
+          <w:rFonts w:ascii="Arial" w:hAnsi="Arial" w:cs="Arial"/>
+          <w:sz w:val="24"/>
+          <w:szCs w:val="24"/>
+        </w:rPr>
+      </w:pPr>
+      <w:r>
+        <w:rPr>
+          <w:rFonts w:ascii="Arial" w:hAnsi="Arial" w:cs="Arial"/>
+          <w:sz w:val="24"/>
+          <w:szCs w:val="24"/>
+        </w:rPr>
+        <w:t xml:space="preserve">Con base en los resultados obtenidos la alternativa 2 va a ser descartada y por tanto la alternativa 1 será </w:t>
+      </w:r>
       <w:bookmarkStart w:id="0" w:name="_GoBack"/>
       <w:bookmarkEnd w:id="0"/>
-    </w:p>
-    <w:p>
-      <w:pPr>
-        <w:pStyle w:val="Prrafodelista"/>
-        <w:ind w:left="357"/>
-        <w:rPr>
-          <w:rFonts w:ascii="Arial" w:hAnsi="Arial" w:cs="Arial"/>
-          <w:sz w:val="24"/>
-          <w:szCs w:val="24"/>
-        </w:rPr>
-      </w:pPr>
-    </w:p>
-    <w:p>
-      <w:pPr>
-        <w:pStyle w:val="Prrafodelista"/>
-        <w:ind w:left="357"/>
-        <w:rPr>
-          <w:rFonts w:ascii="Arial" w:hAnsi="Arial" w:cs="Arial"/>
-          <w:sz w:val="24"/>
-          <w:szCs w:val="24"/>
-        </w:rPr>
-      </w:pPr>
-    </w:p>
-    <w:p>
-      <w:pPr>
-        <w:pStyle w:val="Prrafodelista"/>
-        <w:ind w:left="357"/>
-        <w:rPr>
-          <w:rFonts w:ascii="Arial" w:hAnsi="Arial" w:cs="Arial"/>
-          <w:sz w:val="24"/>
-          <w:szCs w:val="24"/>
-        </w:rPr>
-      </w:pPr>
+      <w:r>
+        <w:rPr>
+          <w:rFonts w:ascii="Arial" w:hAnsi="Arial" w:cs="Arial"/>
+          <w:sz w:val="24"/>
+          <w:szCs w:val="24"/>
+        </w:rPr>
+        <w:t>la utilizada para dar solución al problema.</w:t>
+      </w:r>
     </w:p>
     <w:sectPr>
       <w:headerReference w:type="default" r:id="rId8"/>
@@ -14642,14 +16651,41 @@
 
 <file path=word/numbering.xml><?xml version="1.0" encoding="utf-8"?>
 <w:numbering xmlns:wpc="http://schemas.microsoft.com/office/word/2010/wordprocessingCanvas" xmlns:cx="http://schemas.microsoft.com/office/drawing/2014/chartex" xmlns:cx1="http://schemas.microsoft.com/office/drawing/2015/9/8/chartex" xmlns:cx2="http://schemas.microsoft.com/office/drawing/2015/10/21/chartex" xmlns:cx3="http://schemas.microsoft.com/office/drawing/2016/5/9/chartex" xmlns:cx4="http://schemas.microsoft.com/office/drawing/2016/5/10/chartex" xmlns:cx5="http://schemas.microsoft.com/office/drawing/2016/5/11/chartex" xmlns:cx6="http://schemas.microsoft.com/office/drawing/2016/5/12/chartex" xmlns:cx7="http://schemas.microsoft.com/office/drawing/2016/5/13/chartex" xmlns:cx8="http://schemas.microsoft.com/office/drawing/2016/5/14/chartex" xmlns:mc="http://schemas.openxmlformats.org/markup-compatibility/2006" xmlns:aink="http://schemas.microsoft.com/office/drawing/2016/ink" xmlns:am3d="http://schemas.microsoft.com/office/drawing/2017/model3d" xmlns:o="urn:schemas-microsoft-com:office:office" xmlns:r="http://schemas.openxmlformats.org/officeDocument/2006/relationships" xmlns:m="http://schemas.openxmlformats.org/officeDocument/2006/math" xmlns:v="urn:schemas-microsoft-com:vml" xmlns:wp14="http://schemas.microsoft.com/office/word/2010/wordprocessingDrawing" xmlns:wp="http://schemas.openxmlformats.org/drawingml/2006/wordprocessingDrawing" xmlns:w10="urn:schemas-microsoft-com:office:word" xmlns:w="http://schemas.openxmlformats.org/wordprocessingml/2006/main" xmlns:w14="http://schemas.microsoft.com/office/word/2010/wordml" xmlns:w15="http://schemas.microsoft.com/office/word/2012/wordml" xmlns:w16cid="http://schemas.microsoft.com/office/word/2016/wordml/cid" xmlns:w16se="http://schemas.microsoft.com/office/word/2015/wordml/symex" xmlns:wpg="http://schemas.microsoft.com/office/word/2010/wordprocessingGroup" xmlns:wpi="http://schemas.microsoft.com/office/word/2010/wordprocessingInk" xmlns:wne="http://schemas.microsoft.com/office/word/2006/wordml" xmlns:wps="http://schemas.microsoft.com/office/word/2010/wordprocessingShape" mc:Ignorable="w14 w15 w16se w16cid wp14">
+  <w:numPicBullet w:numPicBulletId="0">
+    <w:pict>
+      <v:shapetype id="_x0000_t75" coordsize="21600,21600" o:spt="75" o:preferrelative="t" path="m@4@5l@4@11@9@11@9@5xe" filled="f" stroked="f">
+        <v:stroke joinstyle="miter"/>
+        <v:formulas>
+          <v:f eqn="if lineDrawn pixelLineWidth 0"/>
+          <v:f eqn="sum @0 1 0"/>
+          <v:f eqn="sum 0 0 @1"/>
+          <v:f eqn="prod @2 1 2"/>
+          <v:f eqn="prod @3 21600 pixelWidth"/>
+          <v:f eqn="prod @3 21600 pixelHeight"/>
+          <v:f eqn="sum @0 0 1"/>
+          <v:f eqn="prod @6 1 2"/>
+          <v:f eqn="prod @7 21600 pixelWidth"/>
+          <v:f eqn="sum @8 21600 0"/>
+          <v:f eqn="prod @7 21600 pixelHeight"/>
+          <v:f eqn="sum @10 21600 0"/>
+        </v:formulas>
+        <v:path o:extrusionok="f" gradientshapeok="t" o:connecttype="rect"/>
+        <o:lock v:ext="edit" aspectratio="t"/>
+      </v:shapetype>
+      <v:shape id="_x0000_i1060" type="#_x0000_t75" style="width:11.25pt;height:11.25pt" o:bullet="t">
+        <v:imagedata r:id="rId1" o:title="mso7C52"/>
+      </v:shape>
+    </w:pict>
+  </w:numPicBullet>
   <w:abstractNum w:abstractNumId="0" w15:restartNumberingAfterBreak="0">
-    <w:nsid w:val="14150FF1"/>
+    <w:nsid w:val="11005B6C"/>
     <w:multiLevelType w:val="hybridMultilevel"/>
-    <w:tmpl w:val="8C481F54"/>
-    <w:lvl w:ilvl="0" w:tplc="240A0001">
+    <w:tmpl w:val="CDB2B84A"/>
+    <w:lvl w:ilvl="0" w:tplc="240A0007">
       <w:start w:val="1"/>
       <w:numFmt w:val="bullet"/>
       <w:lvlText w:val=""/>
+      <w:lvlPicBulletId w:val="0"/>
       <w:lvlJc w:val="left"/>
       <w:pPr>
         <w:ind w:left="720" w:hanging="360"/>
@@ -14756,6 +16792,232 @@
     </w:lvl>
   </w:abstractNum>
   <w:abstractNum w:abstractNumId="1" w15:restartNumberingAfterBreak="0">
+    <w:nsid w:val="14150FF1"/>
+    <w:multiLevelType w:val="hybridMultilevel"/>
+    <w:tmpl w:val="8C481F54"/>
+    <w:lvl w:ilvl="0" w:tplc="240A0001">
+      <w:start w:val="1"/>
+      <w:numFmt w:val="bullet"/>
+      <w:lvlText w:val=""/>
+      <w:lvlJc w:val="left"/>
+      <w:pPr>
+        <w:ind w:left="720" w:hanging="360"/>
+      </w:pPr>
+      <w:rPr>
+        <w:rFonts w:ascii="Symbol" w:hAnsi="Symbol" w:hint="default"/>
+      </w:rPr>
+    </w:lvl>
+    <w:lvl w:ilvl="1" w:tplc="240A0003" w:tentative="1">
+      <w:start w:val="1"/>
+      <w:numFmt w:val="bullet"/>
+      <w:lvlText w:val="o"/>
+      <w:lvlJc w:val="left"/>
+      <w:pPr>
+        <w:ind w:left="1440" w:hanging="360"/>
+      </w:pPr>
+      <w:rPr>
+        <w:rFonts w:ascii="Courier New" w:hAnsi="Courier New" w:cs="Courier New" w:hint="default"/>
+      </w:rPr>
+    </w:lvl>
+    <w:lvl w:ilvl="2" w:tplc="240A0005" w:tentative="1">
+      <w:start w:val="1"/>
+      <w:numFmt w:val="bullet"/>
+      <w:lvlText w:val=""/>
+      <w:lvlJc w:val="left"/>
+      <w:pPr>
+        <w:ind w:left="2160" w:hanging="360"/>
+      </w:pPr>
+      <w:rPr>
+        <w:rFonts w:ascii="Wingdings" w:hAnsi="Wingdings" w:hint="default"/>
+      </w:rPr>
+    </w:lvl>
+    <w:lvl w:ilvl="3" w:tplc="240A0001" w:tentative="1">
+      <w:start w:val="1"/>
+      <w:numFmt w:val="bullet"/>
+      <w:lvlText w:val=""/>
+      <w:lvlJc w:val="left"/>
+      <w:pPr>
+        <w:ind w:left="2880" w:hanging="360"/>
+      </w:pPr>
+      <w:rPr>
+        <w:rFonts w:ascii="Symbol" w:hAnsi="Symbol" w:hint="default"/>
+      </w:rPr>
+    </w:lvl>
+    <w:lvl w:ilvl="4" w:tplc="240A0003" w:tentative="1">
+      <w:start w:val="1"/>
+      <w:numFmt w:val="bullet"/>
+      <w:lvlText w:val="o"/>
+      <w:lvlJc w:val="left"/>
+      <w:pPr>
+        <w:ind w:left="3600" w:hanging="360"/>
+      </w:pPr>
+      <w:rPr>
+        <w:rFonts w:ascii="Courier New" w:hAnsi="Courier New" w:cs="Courier New" w:hint="default"/>
+      </w:rPr>
+    </w:lvl>
+    <w:lvl w:ilvl="5" w:tplc="240A0005" w:tentative="1">
+      <w:start w:val="1"/>
+      <w:numFmt w:val="bullet"/>
+      <w:lvlText w:val=""/>
+      <w:lvlJc w:val="left"/>
+      <w:pPr>
+        <w:ind w:left="4320" w:hanging="360"/>
+      </w:pPr>
+      <w:rPr>
+        <w:rFonts w:ascii="Wingdings" w:hAnsi="Wingdings" w:hint="default"/>
+      </w:rPr>
+    </w:lvl>
+    <w:lvl w:ilvl="6" w:tplc="240A0001" w:tentative="1">
+      <w:start w:val="1"/>
+      <w:numFmt w:val="bullet"/>
+      <w:lvlText w:val=""/>
+      <w:lvlJc w:val="left"/>
+      <w:pPr>
+        <w:ind w:left="5040" w:hanging="360"/>
+      </w:pPr>
+      <w:rPr>
+        <w:rFonts w:ascii="Symbol" w:hAnsi="Symbol" w:hint="default"/>
+      </w:rPr>
+    </w:lvl>
+    <w:lvl w:ilvl="7" w:tplc="240A0003" w:tentative="1">
+      <w:start w:val="1"/>
+      <w:numFmt w:val="bullet"/>
+      <w:lvlText w:val="o"/>
+      <w:lvlJc w:val="left"/>
+      <w:pPr>
+        <w:ind w:left="5760" w:hanging="360"/>
+      </w:pPr>
+      <w:rPr>
+        <w:rFonts w:ascii="Courier New" w:hAnsi="Courier New" w:cs="Courier New" w:hint="default"/>
+      </w:rPr>
+    </w:lvl>
+    <w:lvl w:ilvl="8" w:tplc="240A0005" w:tentative="1">
+      <w:start w:val="1"/>
+      <w:numFmt w:val="bullet"/>
+      <w:lvlText w:val=""/>
+      <w:lvlJc w:val="left"/>
+      <w:pPr>
+        <w:ind w:left="6480" w:hanging="360"/>
+      </w:pPr>
+      <w:rPr>
+        <w:rFonts w:ascii="Wingdings" w:hAnsi="Wingdings" w:hint="default"/>
+      </w:rPr>
+    </w:lvl>
+  </w:abstractNum>
+  <w:abstractNum w:abstractNumId="2" w15:restartNumberingAfterBreak="0">
+    <w:nsid w:val="1CAD54E0"/>
+    <w:multiLevelType w:val="hybridMultilevel"/>
+    <w:tmpl w:val="DBF60E58"/>
+    <w:lvl w:ilvl="0" w:tplc="240A0003">
+      <w:start w:val="1"/>
+      <w:numFmt w:val="bullet"/>
+      <w:lvlText w:val="o"/>
+      <w:lvlJc w:val="left"/>
+      <w:pPr>
+        <w:ind w:left="1080" w:hanging="360"/>
+      </w:pPr>
+      <w:rPr>
+        <w:rFonts w:ascii="Courier New" w:hAnsi="Courier New" w:cs="Courier New" w:hint="default"/>
+      </w:rPr>
+    </w:lvl>
+    <w:lvl w:ilvl="1" w:tplc="240A0003" w:tentative="1">
+      <w:start w:val="1"/>
+      <w:numFmt w:val="bullet"/>
+      <w:lvlText w:val="o"/>
+      <w:lvlJc w:val="left"/>
+      <w:pPr>
+        <w:ind w:left="1800" w:hanging="360"/>
+      </w:pPr>
+      <w:rPr>
+        <w:rFonts w:ascii="Courier New" w:hAnsi="Courier New" w:cs="Courier New" w:hint="default"/>
+      </w:rPr>
+    </w:lvl>
+    <w:lvl w:ilvl="2" w:tplc="240A0005" w:tentative="1">
+      <w:start w:val="1"/>
+      <w:numFmt w:val="bullet"/>
+      <w:lvlText w:val=""/>
+      <w:lvlJc w:val="left"/>
+      <w:pPr>
+        <w:ind w:left="2520" w:hanging="360"/>
+      </w:pPr>
+      <w:rPr>
+        <w:rFonts w:ascii="Wingdings" w:hAnsi="Wingdings" w:hint="default"/>
+      </w:rPr>
+    </w:lvl>
+    <w:lvl w:ilvl="3" w:tplc="240A0001" w:tentative="1">
+      <w:start w:val="1"/>
+      <w:numFmt w:val="bullet"/>
+      <w:lvlText w:val=""/>
+      <w:lvlJc w:val="left"/>
+      <w:pPr>
+        <w:ind w:left="3240" w:hanging="360"/>
+      </w:pPr>
+      <w:rPr>
+        <w:rFonts w:ascii="Symbol" w:hAnsi="Symbol" w:hint="default"/>
+      </w:rPr>
+    </w:lvl>
+    <w:lvl w:ilvl="4" w:tplc="240A0003" w:tentative="1">
+      <w:start w:val="1"/>
+      <w:numFmt w:val="bullet"/>
+      <w:lvlText w:val="o"/>
+      <w:lvlJc w:val="left"/>
+      <w:pPr>
+        <w:ind w:left="3960" w:hanging="360"/>
+      </w:pPr>
+      <w:rPr>
+        <w:rFonts w:ascii="Courier New" w:hAnsi="Courier New" w:cs="Courier New" w:hint="default"/>
+      </w:rPr>
+    </w:lvl>
+    <w:lvl w:ilvl="5" w:tplc="240A0005" w:tentative="1">
+      <w:start w:val="1"/>
+      <w:numFmt w:val="bullet"/>
+      <w:lvlText w:val=""/>
+      <w:lvlJc w:val="left"/>
+      <w:pPr>
+        <w:ind w:left="4680" w:hanging="360"/>
+      </w:pPr>
+      <w:rPr>
+        <w:rFonts w:ascii="Wingdings" w:hAnsi="Wingdings" w:hint="default"/>
+      </w:rPr>
+    </w:lvl>
+    <w:lvl w:ilvl="6" w:tplc="240A0001" w:tentative="1">
+      <w:start w:val="1"/>
+      <w:numFmt w:val="bullet"/>
+      <w:lvlText w:val=""/>
+      <w:lvlJc w:val="left"/>
+      <w:pPr>
+        <w:ind w:left="5400" w:hanging="360"/>
+      </w:pPr>
+      <w:rPr>
+        <w:rFonts w:ascii="Symbol" w:hAnsi="Symbol" w:hint="default"/>
+      </w:rPr>
+    </w:lvl>
+    <w:lvl w:ilvl="7" w:tplc="240A0003" w:tentative="1">
+      <w:start w:val="1"/>
+      <w:numFmt w:val="bullet"/>
+      <w:lvlText w:val="o"/>
+      <w:lvlJc w:val="left"/>
+      <w:pPr>
+        <w:ind w:left="6120" w:hanging="360"/>
+      </w:pPr>
+      <w:rPr>
+        <w:rFonts w:ascii="Courier New" w:hAnsi="Courier New" w:cs="Courier New" w:hint="default"/>
+      </w:rPr>
+    </w:lvl>
+    <w:lvl w:ilvl="8" w:tplc="240A0005" w:tentative="1">
+      <w:start w:val="1"/>
+      <w:numFmt w:val="bullet"/>
+      <w:lvlText w:val=""/>
+      <w:lvlJc w:val="left"/>
+      <w:pPr>
+        <w:ind w:left="6840" w:hanging="360"/>
+      </w:pPr>
+      <w:rPr>
+        <w:rFonts w:ascii="Wingdings" w:hAnsi="Wingdings" w:hint="default"/>
+      </w:rPr>
+    </w:lvl>
+  </w:abstractNum>
+  <w:abstractNum w:abstractNumId="3" w15:restartNumberingAfterBreak="0">
     <w:nsid w:val="28E505DD"/>
     <w:multiLevelType w:val="hybridMultilevel"/>
     <w:tmpl w:val="8CB68868"/>
@@ -14868,10 +17130,10 @@
       </w:rPr>
     </w:lvl>
   </w:abstractNum>
-  <w:abstractNum w:abstractNumId="2" w15:restartNumberingAfterBreak="0">
+  <w:abstractNum w:abstractNumId="4" w15:restartNumberingAfterBreak="0">
     <w:nsid w:val="55061288"/>
     <w:multiLevelType w:val="hybridMultilevel"/>
-    <w:tmpl w:val="7A58E67A"/>
+    <w:tmpl w:val="5B262FD4"/>
     <w:lvl w:ilvl="0" w:tplc="240A0001">
       <w:start w:val="1"/>
       <w:numFmt w:val="bullet"/>
@@ -14981,14 +17243,136 @@
       </w:rPr>
     </w:lvl>
   </w:abstractNum>
+  <w:abstractNum w:abstractNumId="5" w15:restartNumberingAfterBreak="0">
+    <w:nsid w:val="7BF07BBE"/>
+    <w:multiLevelType w:val="hybridMultilevel"/>
+    <w:tmpl w:val="05E228E8"/>
+    <w:lvl w:ilvl="0" w:tplc="240A0003">
+      <w:start w:val="1"/>
+      <w:numFmt w:val="bullet"/>
+      <w:lvlText w:val="o"/>
+      <w:lvlJc w:val="left"/>
+      <w:pPr>
+        <w:ind w:left="1080" w:hanging="360"/>
+      </w:pPr>
+      <w:rPr>
+        <w:rFonts w:ascii="Courier New" w:hAnsi="Courier New" w:cs="Courier New" w:hint="default"/>
+      </w:rPr>
+    </w:lvl>
+    <w:lvl w:ilvl="1" w:tplc="240A0003" w:tentative="1">
+      <w:start w:val="1"/>
+      <w:numFmt w:val="bullet"/>
+      <w:lvlText w:val="o"/>
+      <w:lvlJc w:val="left"/>
+      <w:pPr>
+        <w:ind w:left="1800" w:hanging="360"/>
+      </w:pPr>
+      <w:rPr>
+        <w:rFonts w:ascii="Courier New" w:hAnsi="Courier New" w:cs="Courier New" w:hint="default"/>
+      </w:rPr>
+    </w:lvl>
+    <w:lvl w:ilvl="2" w:tplc="240A0005" w:tentative="1">
+      <w:start w:val="1"/>
+      <w:numFmt w:val="bullet"/>
+      <w:lvlText w:val=""/>
+      <w:lvlJc w:val="left"/>
+      <w:pPr>
+        <w:ind w:left="2520" w:hanging="360"/>
+      </w:pPr>
+      <w:rPr>
+        <w:rFonts w:ascii="Wingdings" w:hAnsi="Wingdings" w:hint="default"/>
+      </w:rPr>
+    </w:lvl>
+    <w:lvl w:ilvl="3" w:tplc="240A0001" w:tentative="1">
+      <w:start w:val="1"/>
+      <w:numFmt w:val="bullet"/>
+      <w:lvlText w:val=""/>
+      <w:lvlJc w:val="left"/>
+      <w:pPr>
+        <w:ind w:left="3240" w:hanging="360"/>
+      </w:pPr>
+      <w:rPr>
+        <w:rFonts w:ascii="Symbol" w:hAnsi="Symbol" w:hint="default"/>
+      </w:rPr>
+    </w:lvl>
+    <w:lvl w:ilvl="4" w:tplc="240A0003" w:tentative="1">
+      <w:start w:val="1"/>
+      <w:numFmt w:val="bullet"/>
+      <w:lvlText w:val="o"/>
+      <w:lvlJc w:val="left"/>
+      <w:pPr>
+        <w:ind w:left="3960" w:hanging="360"/>
+      </w:pPr>
+      <w:rPr>
+        <w:rFonts w:ascii="Courier New" w:hAnsi="Courier New" w:cs="Courier New" w:hint="default"/>
+      </w:rPr>
+    </w:lvl>
+    <w:lvl w:ilvl="5" w:tplc="240A0005" w:tentative="1">
+      <w:start w:val="1"/>
+      <w:numFmt w:val="bullet"/>
+      <w:lvlText w:val=""/>
+      <w:lvlJc w:val="left"/>
+      <w:pPr>
+        <w:ind w:left="4680" w:hanging="360"/>
+      </w:pPr>
+      <w:rPr>
+        <w:rFonts w:ascii="Wingdings" w:hAnsi="Wingdings" w:hint="default"/>
+      </w:rPr>
+    </w:lvl>
+    <w:lvl w:ilvl="6" w:tplc="240A0001" w:tentative="1">
+      <w:start w:val="1"/>
+      <w:numFmt w:val="bullet"/>
+      <w:lvlText w:val=""/>
+      <w:lvlJc w:val="left"/>
+      <w:pPr>
+        <w:ind w:left="5400" w:hanging="360"/>
+      </w:pPr>
+      <w:rPr>
+        <w:rFonts w:ascii="Symbol" w:hAnsi="Symbol" w:hint="default"/>
+      </w:rPr>
+    </w:lvl>
+    <w:lvl w:ilvl="7" w:tplc="240A0003" w:tentative="1">
+      <w:start w:val="1"/>
+      <w:numFmt w:val="bullet"/>
+      <w:lvlText w:val="o"/>
+      <w:lvlJc w:val="left"/>
+      <w:pPr>
+        <w:ind w:left="6120" w:hanging="360"/>
+      </w:pPr>
+      <w:rPr>
+        <w:rFonts w:ascii="Courier New" w:hAnsi="Courier New" w:cs="Courier New" w:hint="default"/>
+      </w:rPr>
+    </w:lvl>
+    <w:lvl w:ilvl="8" w:tplc="240A0005" w:tentative="1">
+      <w:start w:val="1"/>
+      <w:numFmt w:val="bullet"/>
+      <w:lvlText w:val=""/>
+      <w:lvlJc w:val="left"/>
+      <w:pPr>
+        <w:ind w:left="6840" w:hanging="360"/>
+      </w:pPr>
+      <w:rPr>
+        <w:rFonts w:ascii="Wingdings" w:hAnsi="Wingdings" w:hint="default"/>
+      </w:rPr>
+    </w:lvl>
+  </w:abstractNum>
   <w:num w:numId="1">
+    <w:abstractNumId w:val="1"/>
+  </w:num>
+  <w:num w:numId="2">
+    <w:abstractNumId w:val="4"/>
+  </w:num>
+  <w:num w:numId="3">
+    <w:abstractNumId w:val="3"/>
+  </w:num>
+  <w:num w:numId="4">
     <w:abstractNumId w:val="0"/>
   </w:num>
-  <w:num w:numId="2">
+  <w:num w:numId="5">
+    <w:abstractNumId w:val="5"/>
+  </w:num>
+  <w:num w:numId="6">
     <w:abstractNumId w:val="2"/>
-  </w:num>
-  <w:num w:numId="3">
-    <w:abstractNumId w:val="1"/>
   </w:num>
 </w:numbering>
 </file>

</xml_diff>

<commit_message>
I've added some definitions in te engineering method
</commit_message>
<xml_diff>
--- a/Método de la Ingeniería.docx
+++ b/Método de la Ingeniería.docx
@@ -1,6 +1,6 @@
 
 <file path=word/document.xml><?xml version="1.0" encoding="utf-8"?>
-<w:document xmlns:wpc="http://schemas.microsoft.com/office/word/2010/wordprocessingCanvas" xmlns:cx="http://schemas.microsoft.com/office/drawing/2014/chartex" xmlns:cx1="http://schemas.microsoft.com/office/drawing/2015/9/8/chartex" xmlns:cx2="http://schemas.microsoft.com/office/drawing/2015/10/21/chartex" xmlns:cx3="http://schemas.microsoft.com/office/drawing/2016/5/9/chartex" xmlns:cx4="http://schemas.microsoft.com/office/drawing/2016/5/10/chartex" xmlns:cx5="http://schemas.microsoft.com/office/drawing/2016/5/11/chartex" xmlns:cx6="http://schemas.microsoft.com/office/drawing/2016/5/12/chartex" xmlns:cx7="http://schemas.microsoft.com/office/drawing/2016/5/13/chartex" xmlns:cx8="http://schemas.microsoft.com/office/drawing/2016/5/14/chartex" xmlns:mc="http://schemas.openxmlformats.org/markup-compatibility/2006" xmlns:aink="http://schemas.microsoft.com/office/drawing/2016/ink" xmlns:am3d="http://schemas.microsoft.com/office/drawing/2017/model3d" xmlns:o="urn:schemas-microsoft-com:office:office" xmlns:r="http://schemas.openxmlformats.org/officeDocument/2006/relationships" xmlns:m="http://schemas.openxmlformats.org/officeDocument/2006/math" xmlns:v="urn:schemas-microsoft-com:vml" xmlns:wp14="http://schemas.microsoft.com/office/word/2010/wordprocessingDrawing" xmlns:wp="http://schemas.openxmlformats.org/drawingml/2006/wordprocessingDrawing" xmlns:w10="urn:schemas-microsoft-com:office:word" xmlns:w="http://schemas.openxmlformats.org/wordprocessingml/2006/main" xmlns:w14="http://schemas.microsoft.com/office/word/2010/wordml" xmlns:w15="http://schemas.microsoft.com/office/word/2012/wordml" xmlns:w16cid="http://schemas.microsoft.com/office/word/2016/wordml/cid" xmlns:w16se="http://schemas.microsoft.com/office/word/2015/wordml/symex" xmlns:wpg="http://schemas.microsoft.com/office/word/2010/wordprocessingGroup" xmlns:wpi="http://schemas.microsoft.com/office/word/2010/wordprocessingInk" xmlns:wne="http://schemas.microsoft.com/office/word/2006/wordml" xmlns:wps="http://schemas.microsoft.com/office/word/2010/wordprocessingShape" mc:Ignorable="w14 w15 w16se w16cid wp14">
+<w:document xmlns:wpc="http://schemas.microsoft.com/office/word/2010/wordprocessingCanvas" xmlns:cx="http://schemas.microsoft.com/office/drawing/2014/chartex" xmlns:cx1="http://schemas.microsoft.com/office/drawing/2015/9/8/chartex" xmlns:mc="http://schemas.openxmlformats.org/markup-compatibility/2006" xmlns:o="urn:schemas-microsoft-com:office:office" xmlns:r="http://schemas.openxmlformats.org/officeDocument/2006/relationships" xmlns:m="http://schemas.openxmlformats.org/officeDocument/2006/math" xmlns:v="urn:schemas-microsoft-com:vml" xmlns:wp14="http://schemas.microsoft.com/office/word/2010/wordprocessingDrawing" xmlns:wp="http://schemas.openxmlformats.org/drawingml/2006/wordprocessingDrawing" xmlns:w10="urn:schemas-microsoft-com:office:word" xmlns:w="http://schemas.openxmlformats.org/wordprocessingml/2006/main" xmlns:w14="http://schemas.microsoft.com/office/word/2010/wordml" xmlns:w15="http://schemas.microsoft.com/office/word/2012/wordml" xmlns:w16se="http://schemas.microsoft.com/office/word/2015/wordml/symex" xmlns:wpg="http://schemas.microsoft.com/office/word/2010/wordprocessingGroup" xmlns:wpi="http://schemas.microsoft.com/office/word/2010/wordprocessingInk" xmlns:wne="http://schemas.microsoft.com/office/word/2006/wordml" xmlns:wps="http://schemas.microsoft.com/office/word/2010/wordprocessingShape" mc:Ignorable="w14 w15 w16se wp14">
   <w:body>
     <w:p>
       <w:pPr>
@@ -1098,7 +1098,6 @@
                 <w:szCs w:val="20"/>
               </w:rPr>
             </w:pPr>
-            <w:proofErr w:type="gramStart"/>
             <w:r>
               <w:rPr>
                 <w:rFonts w:ascii="Arial" w:hAnsi="Arial" w:cs="Arial"/>
@@ -1107,7 +1106,6 @@
               </w:rPr>
               <w:t>Valor a superar</w:t>
             </w:r>
-            <w:proofErr w:type="gramEnd"/>
           </w:p>
         </w:tc>
       </w:tr>
@@ -2727,9 +2725,76 @@
           <w:sz w:val="24"/>
           <w:szCs w:val="24"/>
         </w:rPr>
-        <w:t>Fase 3: Búsqueda de soluciones creativas</w:t>
-      </w:r>
-      <w:r>
+        <w:t xml:space="preserve">Mercado de acciones: </w:t>
+      </w:r>
+    </w:p>
+    <w:p>
+      <w:pPr>
+        <w:spacing w:after="0" w:line="240" w:lineRule="auto"/>
+        <w:rPr>
+          <w:rFonts w:ascii="Arial" w:hAnsi="Arial" w:cs="Arial"/>
+          <w:sz w:val="24"/>
+          <w:szCs w:val="24"/>
+        </w:rPr>
+      </w:pPr>
+      <w:r>
+        <w:rPr>
+          <w:rFonts w:ascii="Arial" w:hAnsi="Arial" w:cs="Arial"/>
+          <w:sz w:val="24"/>
+          <w:szCs w:val="24"/>
+        </w:rPr>
+        <w:t>El Capital Social de una empresa representa el capital originalmente pagado o invertido en el negocio por sus fundadores. Sirve como garantía para los acreedores de una empresa, ya que no pueden ser retirados en detrimento de los acreedores.</w:t>
+      </w:r>
+    </w:p>
+    <w:p>
+      <w:pPr>
+        <w:spacing w:after="0" w:line="240" w:lineRule="auto"/>
+        <w:rPr>
+          <w:rFonts w:ascii="Arial" w:hAnsi="Arial" w:cs="Arial"/>
+          <w:sz w:val="24"/>
+          <w:szCs w:val="24"/>
+        </w:rPr>
+      </w:pPr>
+      <w:r>
+        <w:rPr>
+          <w:rFonts w:ascii="Arial" w:hAnsi="Arial" w:cs="Arial"/>
+          <w:sz w:val="24"/>
+          <w:szCs w:val="24"/>
+        </w:rPr>
+        <w:t>El capital social de una empresa se divide en acciones, el total de los que deben declararse en el momento de la creación de empresas. Según la cantidad total de dinero invertido en el negocio, cada acción tiene un cierto valor nominal, comúnmente conocido como el valor nominal de la acción. Las acciones representan una fracción de la propiedad en una empresa. (</w:t>
+      </w:r>
+      <w:proofErr w:type="spellStart"/>
+      <w:r>
+        <w:rPr>
+          <w:rFonts w:ascii="Arial" w:hAnsi="Arial" w:cs="Arial"/>
+          <w:sz w:val="24"/>
+          <w:szCs w:val="24"/>
+        </w:rPr>
+        <w:t>Perez</w:t>
+      </w:r>
+      <w:proofErr w:type="spellEnd"/>
+      <w:r>
+        <w:rPr>
+          <w:rFonts w:ascii="Arial" w:hAnsi="Arial" w:cs="Arial"/>
+          <w:sz w:val="24"/>
+          <w:szCs w:val="24"/>
+        </w:rPr>
+        <w:t>, 2018)</w:t>
+      </w:r>
+    </w:p>
+    <w:p>
+      <w:pPr>
+        <w:spacing w:after="0" w:line="240" w:lineRule="auto"/>
+        <w:rPr>
+          <w:rFonts w:ascii="Arial" w:hAnsi="Arial" w:cs="Arial"/>
+          <w:sz w:val="24"/>
+          <w:szCs w:val="24"/>
+        </w:rPr>
+      </w:pPr>
+    </w:p>
+    <w:p>
+      <w:pPr>
+        <w:spacing w:after="0" w:line="240" w:lineRule="auto"/>
         <w:rPr>
           <w:rFonts w:ascii="Arial" w:hAnsi="Arial" w:cs="Arial"/>
           <w:b/>
@@ -2737,12 +2802,8 @@
           <w:sz w:val="24"/>
           <w:szCs w:val="24"/>
         </w:rPr>
-        <w:t>.</w:t>
-      </w:r>
-    </w:p>
-    <w:p>
-      <w:pPr>
-        <w:spacing w:after="0" w:line="240" w:lineRule="auto"/>
+      </w:pPr>
+      <w:r>
         <w:rPr>
           <w:rFonts w:ascii="Arial" w:hAnsi="Arial" w:cs="Arial"/>
           <w:b/>
@@ -2750,7 +2811,8 @@
           <w:sz w:val="24"/>
           <w:szCs w:val="24"/>
         </w:rPr>
-      </w:pPr>
+        <w:t>Mercado de divisas:</w:t>
+      </w:r>
     </w:p>
     <w:p>
       <w:pPr>
@@ -2767,6 +2829,1126 @@
           <w:sz w:val="24"/>
           <w:szCs w:val="24"/>
         </w:rPr>
+        <w:t>El mercado de divisas o mercado cambiario es un mercado que se caracteriza por el libre cambio de divisas, es decir, su objetivo principal es el de facilitar el comercio internacional y la inversión. También se conoce como FOREX (</w:t>
+      </w:r>
+      <w:proofErr w:type="spellStart"/>
+      <w:r>
+        <w:rPr>
+          <w:rFonts w:ascii="Arial" w:hAnsi="Arial" w:cs="Arial"/>
+          <w:sz w:val="24"/>
+          <w:szCs w:val="24"/>
+        </w:rPr>
+        <w:t>Foreign</w:t>
+      </w:r>
+      <w:proofErr w:type="spellEnd"/>
+      <w:r>
+        <w:rPr>
+          <w:rFonts w:ascii="Arial" w:hAnsi="Arial" w:cs="Arial"/>
+          <w:sz w:val="24"/>
+          <w:szCs w:val="24"/>
+        </w:rPr>
+        <w:t xml:space="preserve"> Exchange, que se traduce como intercambio de monedas extranjeras).</w:t>
+      </w:r>
+    </w:p>
+    <w:p>
+      <w:pPr>
+        <w:spacing w:after="0" w:line="240" w:lineRule="auto"/>
+        <w:rPr>
+          <w:rFonts w:ascii="Arial" w:hAnsi="Arial" w:cs="Arial"/>
+          <w:sz w:val="24"/>
+          <w:szCs w:val="24"/>
+        </w:rPr>
+      </w:pPr>
+      <w:r>
+        <w:rPr>
+          <w:rFonts w:ascii="Arial" w:hAnsi="Arial" w:cs="Arial"/>
+          <w:sz w:val="24"/>
+          <w:szCs w:val="24"/>
+        </w:rPr>
+        <w:t>En ese espacio físico o virtual se fija el precio de cada moneda denominado tipo de cambio. Dicha cotización depende exclusivamente de la oferta y demanda de los participantes.</w:t>
+      </w:r>
+    </w:p>
+    <w:p>
+      <w:pPr>
+        <w:spacing w:after="0" w:line="240" w:lineRule="auto"/>
+        <w:rPr>
+          <w:rFonts w:ascii="Arial" w:hAnsi="Arial" w:cs="Arial"/>
+          <w:sz w:val="24"/>
+          <w:szCs w:val="24"/>
+        </w:rPr>
+      </w:pPr>
+      <w:r>
+        <w:rPr>
+          <w:rFonts w:ascii="Arial" w:hAnsi="Arial" w:cs="Arial"/>
+          <w:sz w:val="24"/>
+          <w:szCs w:val="24"/>
+        </w:rPr>
+        <w:t>Cabe precisar que en el mercado cambiario no se negocia solo efectivo. Por el contrario, también se comercializan depósitos registrados en instituciones financieras o documentos que otorguen el derecho a cobrar una cantidad de dinero. (Arias, 2019)</w:t>
+      </w:r>
+    </w:p>
+    <w:p>
+      <w:pPr>
+        <w:spacing w:after="0" w:line="240" w:lineRule="auto"/>
+        <w:rPr>
+          <w:rFonts w:ascii="Arial" w:hAnsi="Arial" w:cs="Arial"/>
+          <w:sz w:val="24"/>
+          <w:szCs w:val="24"/>
+        </w:rPr>
+      </w:pPr>
+    </w:p>
+    <w:p>
+      <w:pPr>
+        <w:spacing w:after="0" w:line="240" w:lineRule="auto"/>
+        <w:rPr>
+          <w:rFonts w:ascii="Arial" w:hAnsi="Arial" w:cs="Arial"/>
+          <w:b/>
+          <w:i/>
+          <w:sz w:val="24"/>
+          <w:szCs w:val="24"/>
+        </w:rPr>
+      </w:pPr>
+      <w:proofErr w:type="spellStart"/>
+      <w:r>
+        <w:rPr>
+          <w:rFonts w:ascii="Arial" w:hAnsi="Arial" w:cs="Arial"/>
+          <w:b/>
+          <w:i/>
+          <w:sz w:val="24"/>
+          <w:szCs w:val="24"/>
+        </w:rPr>
+        <w:t>Criptomoneda</w:t>
+      </w:r>
+      <w:proofErr w:type="spellEnd"/>
+      <w:r>
+        <w:rPr>
+          <w:rFonts w:ascii="Arial" w:hAnsi="Arial" w:cs="Arial"/>
+          <w:b/>
+          <w:i/>
+          <w:sz w:val="24"/>
+          <w:szCs w:val="24"/>
+        </w:rPr>
+        <w:t>:</w:t>
+      </w:r>
+    </w:p>
+    <w:p>
+      <w:pPr>
+        <w:spacing w:after="0" w:line="240" w:lineRule="auto"/>
+        <w:rPr>
+          <w:rFonts w:ascii="Arial" w:hAnsi="Arial" w:cs="Arial"/>
+          <w:sz w:val="24"/>
+          <w:szCs w:val="24"/>
+        </w:rPr>
+      </w:pPr>
+      <w:r>
+        <w:rPr>
+          <w:rFonts w:ascii="Arial" w:hAnsi="Arial" w:cs="Arial"/>
+          <w:sz w:val="24"/>
+          <w:szCs w:val="24"/>
+        </w:rPr>
+        <w:t xml:space="preserve">Las </w:t>
+      </w:r>
+      <w:proofErr w:type="spellStart"/>
+      <w:r>
+        <w:rPr>
+          <w:rFonts w:ascii="Arial" w:hAnsi="Arial" w:cs="Arial"/>
+          <w:sz w:val="24"/>
+          <w:szCs w:val="24"/>
+        </w:rPr>
+        <w:t>criptomonedas</w:t>
+      </w:r>
+      <w:proofErr w:type="spellEnd"/>
+      <w:r>
+        <w:rPr>
+          <w:rFonts w:ascii="Arial" w:hAnsi="Arial" w:cs="Arial"/>
+          <w:sz w:val="24"/>
+          <w:szCs w:val="24"/>
+        </w:rPr>
+        <w:t xml:space="preserve"> son monedas virtuales. Pueden ser intercambiadas y operadas como cualquier otra divisa tradicional, pero están fuera del control de los gobiernos e instituciones financieras.</w:t>
+      </w:r>
+    </w:p>
+    <w:p>
+      <w:pPr>
+        <w:spacing w:after="0" w:line="240" w:lineRule="auto"/>
+        <w:rPr>
+          <w:rFonts w:ascii="Arial" w:hAnsi="Arial" w:cs="Arial"/>
+          <w:sz w:val="24"/>
+          <w:szCs w:val="24"/>
+        </w:rPr>
+      </w:pPr>
+      <w:r>
+        <w:rPr>
+          <w:rFonts w:ascii="Arial" w:hAnsi="Arial" w:cs="Arial"/>
+          <w:sz w:val="24"/>
+          <w:szCs w:val="24"/>
+        </w:rPr>
+        <w:t xml:space="preserve">Existe un gran número de </w:t>
+      </w:r>
+      <w:proofErr w:type="spellStart"/>
+      <w:r>
+        <w:rPr>
+          <w:rFonts w:ascii="Arial" w:hAnsi="Arial" w:cs="Arial"/>
+          <w:sz w:val="24"/>
+          <w:szCs w:val="24"/>
+        </w:rPr>
+        <w:t>criptodivisas</w:t>
+      </w:r>
+      <w:proofErr w:type="spellEnd"/>
+      <w:r>
+        <w:rPr>
+          <w:rFonts w:ascii="Arial" w:hAnsi="Arial" w:cs="Arial"/>
+          <w:sz w:val="24"/>
+          <w:szCs w:val="24"/>
+        </w:rPr>
+        <w:t xml:space="preserve"> disponibles, todas con sus propias características y aplicaciones. Las que tienen mayor capitalización de mercado son -al menos por ahora- una minoría, que incluye </w:t>
+      </w:r>
+      <w:proofErr w:type="spellStart"/>
+      <w:r>
+        <w:rPr>
+          <w:rFonts w:ascii="Arial" w:hAnsi="Arial" w:cs="Arial"/>
+          <w:sz w:val="24"/>
+          <w:szCs w:val="24"/>
+        </w:rPr>
+        <w:t>bitcoin</w:t>
+      </w:r>
+      <w:proofErr w:type="spellEnd"/>
+      <w:r>
+        <w:rPr>
+          <w:rFonts w:ascii="Arial" w:hAnsi="Arial" w:cs="Arial"/>
+          <w:sz w:val="24"/>
+          <w:szCs w:val="24"/>
+        </w:rPr>
+        <w:t xml:space="preserve">, </w:t>
+      </w:r>
+      <w:proofErr w:type="spellStart"/>
+      <w:r>
+        <w:rPr>
+          <w:rFonts w:ascii="Arial" w:hAnsi="Arial" w:cs="Arial"/>
+          <w:sz w:val="24"/>
+          <w:szCs w:val="24"/>
+        </w:rPr>
+        <w:t>bitcoin</w:t>
+      </w:r>
+      <w:proofErr w:type="spellEnd"/>
+      <w:r>
+        <w:rPr>
+          <w:rFonts w:ascii="Arial" w:hAnsi="Arial" w:cs="Arial"/>
+          <w:sz w:val="24"/>
+          <w:szCs w:val="24"/>
+        </w:rPr>
+        <w:t xml:space="preserve"> cash, </w:t>
+      </w:r>
+      <w:proofErr w:type="spellStart"/>
+      <w:r>
+        <w:rPr>
+          <w:rFonts w:ascii="Arial" w:hAnsi="Arial" w:cs="Arial"/>
+          <w:sz w:val="24"/>
+          <w:szCs w:val="24"/>
+        </w:rPr>
+        <w:t>ether</w:t>
+      </w:r>
+      <w:proofErr w:type="spellEnd"/>
+      <w:r>
+        <w:rPr>
+          <w:rFonts w:ascii="Arial" w:hAnsi="Arial" w:cs="Arial"/>
+          <w:sz w:val="24"/>
+          <w:szCs w:val="24"/>
+        </w:rPr>
+        <w:t xml:space="preserve">, </w:t>
+      </w:r>
+      <w:proofErr w:type="spellStart"/>
+      <w:r>
+        <w:rPr>
+          <w:rFonts w:ascii="Arial" w:hAnsi="Arial" w:cs="Arial"/>
+          <w:sz w:val="24"/>
+          <w:szCs w:val="24"/>
+        </w:rPr>
+        <w:t>litecoin</w:t>
+      </w:r>
+      <w:proofErr w:type="spellEnd"/>
+      <w:r>
+        <w:rPr>
+          <w:rFonts w:ascii="Arial" w:hAnsi="Arial" w:cs="Arial"/>
+          <w:sz w:val="24"/>
+          <w:szCs w:val="24"/>
+        </w:rPr>
+        <w:t xml:space="preserve">, </w:t>
+      </w:r>
+      <w:proofErr w:type="spellStart"/>
+      <w:r>
+        <w:rPr>
+          <w:rFonts w:ascii="Arial" w:hAnsi="Arial" w:cs="Arial"/>
+          <w:sz w:val="24"/>
+          <w:szCs w:val="24"/>
+        </w:rPr>
+        <w:t>ripple</w:t>
+      </w:r>
+      <w:proofErr w:type="spellEnd"/>
+      <w:r>
+        <w:rPr>
+          <w:rFonts w:ascii="Arial" w:hAnsi="Arial" w:cs="Arial"/>
+          <w:sz w:val="24"/>
+          <w:szCs w:val="24"/>
+        </w:rPr>
+        <w:t xml:space="preserve"> y </w:t>
+      </w:r>
+      <w:proofErr w:type="spellStart"/>
+      <w:r>
+        <w:rPr>
+          <w:rFonts w:ascii="Arial" w:hAnsi="Arial" w:cs="Arial"/>
+          <w:sz w:val="24"/>
+          <w:szCs w:val="24"/>
+        </w:rPr>
+        <w:t>dash</w:t>
+      </w:r>
+      <w:proofErr w:type="spellEnd"/>
+      <w:r>
+        <w:rPr>
+          <w:rFonts w:ascii="Arial" w:hAnsi="Arial" w:cs="Arial"/>
+          <w:sz w:val="24"/>
+          <w:szCs w:val="24"/>
+        </w:rPr>
+        <w:t>. (</w:t>
+      </w:r>
+      <w:proofErr w:type="spellStart"/>
+      <w:r>
+        <w:rPr>
+          <w:rFonts w:ascii="Arial" w:hAnsi="Arial" w:cs="Arial"/>
+          <w:sz w:val="24"/>
+          <w:szCs w:val="24"/>
+        </w:rPr>
+        <w:t>Limited</w:t>
+      </w:r>
+      <w:proofErr w:type="spellEnd"/>
+      <w:r>
+        <w:rPr>
+          <w:rFonts w:ascii="Arial" w:hAnsi="Arial" w:cs="Arial"/>
+          <w:sz w:val="24"/>
+          <w:szCs w:val="24"/>
+        </w:rPr>
+        <w:t>, 2019)</w:t>
+      </w:r>
+    </w:p>
+    <w:p>
+      <w:pPr>
+        <w:spacing w:after="0" w:line="240" w:lineRule="auto"/>
+        <w:rPr>
+          <w:rFonts w:ascii="Arial" w:hAnsi="Arial" w:cs="Arial"/>
+          <w:sz w:val="24"/>
+          <w:szCs w:val="24"/>
+        </w:rPr>
+      </w:pPr>
+    </w:p>
+    <w:p>
+      <w:pPr>
+        <w:spacing w:after="0" w:line="240" w:lineRule="auto"/>
+        <w:rPr>
+          <w:rFonts w:ascii="Arial" w:hAnsi="Arial" w:cs="Arial"/>
+          <w:b/>
+          <w:i/>
+          <w:sz w:val="24"/>
+          <w:szCs w:val="24"/>
+        </w:rPr>
+      </w:pPr>
+      <w:proofErr w:type="spellStart"/>
+      <w:r>
+        <w:rPr>
+          <w:rFonts w:ascii="Arial" w:hAnsi="Arial" w:cs="Arial"/>
+          <w:b/>
+          <w:i/>
+          <w:sz w:val="24"/>
+          <w:szCs w:val="24"/>
+        </w:rPr>
+        <w:t>Bitcoin</w:t>
+      </w:r>
+      <w:proofErr w:type="spellEnd"/>
+      <w:r>
+        <w:rPr>
+          <w:rFonts w:ascii="Arial" w:hAnsi="Arial" w:cs="Arial"/>
+          <w:b/>
+          <w:i/>
+          <w:sz w:val="24"/>
+          <w:szCs w:val="24"/>
+        </w:rPr>
+        <w:t>:</w:t>
+      </w:r>
+    </w:p>
+    <w:p>
+      <w:pPr>
+        <w:spacing w:after="0" w:line="240" w:lineRule="auto"/>
+        <w:rPr>
+          <w:rFonts w:ascii="Arial" w:hAnsi="Arial" w:cs="Arial"/>
+          <w:sz w:val="24"/>
+          <w:szCs w:val="24"/>
+        </w:rPr>
+      </w:pPr>
+      <w:r>
+        <w:rPr>
+          <w:rFonts w:ascii="Arial" w:hAnsi="Arial" w:cs="Arial"/>
+          <w:sz w:val="24"/>
+          <w:szCs w:val="24"/>
+        </w:rPr>
+        <w:t xml:space="preserve">Lo primero que se debe saber es que </w:t>
+      </w:r>
+      <w:proofErr w:type="spellStart"/>
+      <w:r>
+        <w:rPr>
+          <w:rFonts w:ascii="Arial" w:hAnsi="Arial" w:cs="Arial"/>
+          <w:sz w:val="24"/>
+          <w:szCs w:val="24"/>
+        </w:rPr>
+        <w:t>Bitcoin</w:t>
+      </w:r>
+      <w:proofErr w:type="spellEnd"/>
+      <w:r>
+        <w:rPr>
+          <w:rFonts w:ascii="Arial" w:hAnsi="Arial" w:cs="Arial"/>
+          <w:sz w:val="24"/>
+          <w:szCs w:val="24"/>
+        </w:rPr>
+        <w:t xml:space="preserve"> es tanto una moneda como un sistema digital. Como moneda puede servir para todo lo que cualquier moneda sirve, pero en lugar de tener un ente gubernamental —como un banco central— que lo emita y lo respalde, se basa por completo en el sistema digital que fue ideado por su creador, </w:t>
+      </w:r>
+      <w:proofErr w:type="spellStart"/>
+      <w:r>
+        <w:rPr>
+          <w:rFonts w:ascii="Arial" w:hAnsi="Arial" w:cs="Arial"/>
+          <w:sz w:val="24"/>
+          <w:szCs w:val="24"/>
+        </w:rPr>
+        <w:t>Satoshi</w:t>
+      </w:r>
+      <w:proofErr w:type="spellEnd"/>
+      <w:r>
+        <w:rPr>
+          <w:rFonts w:ascii="Arial" w:hAnsi="Arial" w:cs="Arial"/>
+          <w:sz w:val="24"/>
+          <w:szCs w:val="24"/>
+        </w:rPr>
+        <w:t xml:space="preserve"> </w:t>
+      </w:r>
+      <w:proofErr w:type="spellStart"/>
+      <w:r>
+        <w:rPr>
+          <w:rFonts w:ascii="Arial" w:hAnsi="Arial" w:cs="Arial"/>
+          <w:sz w:val="24"/>
+          <w:szCs w:val="24"/>
+        </w:rPr>
+        <w:t>Nakamoto</w:t>
+      </w:r>
+      <w:proofErr w:type="spellEnd"/>
+      <w:r>
+        <w:rPr>
+          <w:rFonts w:ascii="Arial" w:hAnsi="Arial" w:cs="Arial"/>
+          <w:sz w:val="24"/>
+          <w:szCs w:val="24"/>
+        </w:rPr>
+        <w:t xml:space="preserve">. Como consecuencia, una de las características más resaltantes de </w:t>
+      </w:r>
+      <w:proofErr w:type="spellStart"/>
+      <w:r>
+        <w:rPr>
+          <w:rFonts w:ascii="Arial" w:hAnsi="Arial" w:cs="Arial"/>
+          <w:sz w:val="24"/>
+          <w:szCs w:val="24"/>
+        </w:rPr>
+        <w:t>Bitcoin</w:t>
+      </w:r>
+      <w:proofErr w:type="spellEnd"/>
+      <w:r>
+        <w:rPr>
+          <w:rFonts w:ascii="Arial" w:hAnsi="Arial" w:cs="Arial"/>
+          <w:sz w:val="24"/>
+          <w:szCs w:val="24"/>
+        </w:rPr>
+        <w:t xml:space="preserve"> es que no le pertenece a ningún país o gobierno; y dado que su creador es anónimo y decidió que su invento fuera de licencia libre, tampoco le pertenece a ningún individuo o compañía privada. </w:t>
+      </w:r>
+      <w:r>
+        <w:rPr>
+          <w:rFonts w:ascii="Arial" w:hAnsi="Arial" w:cs="Arial"/>
+          <w:sz w:val="24"/>
+          <w:szCs w:val="24"/>
+        </w:rPr>
+        <w:lastRenderedPageBreak/>
+        <w:t>Quienes mantienen en funcionamiento su plataforma son los propios usuarios. (</w:t>
+      </w:r>
+      <w:proofErr w:type="spellStart"/>
+      <w:r>
+        <w:rPr>
+          <w:rFonts w:ascii="Arial" w:hAnsi="Arial" w:cs="Arial"/>
+          <w:sz w:val="24"/>
+          <w:szCs w:val="24"/>
+        </w:rPr>
+        <w:t>Criptonoticias</w:t>
+      </w:r>
+      <w:proofErr w:type="spellEnd"/>
+      <w:r>
+        <w:rPr>
+          <w:rFonts w:ascii="Arial" w:hAnsi="Arial" w:cs="Arial"/>
+          <w:sz w:val="24"/>
+          <w:szCs w:val="24"/>
+        </w:rPr>
+        <w:t>, 2019)</w:t>
+      </w:r>
+    </w:p>
+    <w:p>
+      <w:pPr>
+        <w:spacing w:after="0" w:line="240" w:lineRule="auto"/>
+        <w:rPr>
+          <w:rFonts w:ascii="Arial" w:hAnsi="Arial" w:cs="Arial"/>
+          <w:sz w:val="24"/>
+          <w:szCs w:val="24"/>
+        </w:rPr>
+      </w:pPr>
+    </w:p>
+    <w:p>
+      <w:pPr>
+        <w:spacing w:after="0" w:line="240" w:lineRule="auto"/>
+        <w:rPr>
+          <w:rFonts w:ascii="Arial" w:hAnsi="Arial" w:cs="Arial"/>
+          <w:b/>
+          <w:i/>
+          <w:sz w:val="24"/>
+          <w:szCs w:val="24"/>
+        </w:rPr>
+      </w:pPr>
+      <w:r>
+        <w:rPr>
+          <w:rFonts w:ascii="Arial" w:hAnsi="Arial" w:cs="Arial"/>
+          <w:b/>
+          <w:i/>
+          <w:sz w:val="24"/>
+          <w:szCs w:val="24"/>
+        </w:rPr>
+        <w:t>La tasa de US30:</w:t>
+      </w:r>
+    </w:p>
+    <w:p>
+      <w:pPr>
+        <w:spacing w:after="0" w:line="240" w:lineRule="auto"/>
+        <w:rPr>
+          <w:rFonts w:ascii="Arial" w:hAnsi="Arial" w:cs="Arial"/>
+          <w:sz w:val="24"/>
+          <w:szCs w:val="24"/>
+        </w:rPr>
+      </w:pPr>
+      <w:r>
+        <w:rPr>
+          <w:rFonts w:ascii="Arial" w:hAnsi="Arial" w:cs="Arial"/>
+          <w:sz w:val="24"/>
+          <w:szCs w:val="24"/>
+        </w:rPr>
+        <w:t xml:space="preserve">El US 30 es un instrumento financiero popular que se basa en el desempeño del índice Dow Jones Industrial </w:t>
+      </w:r>
+      <w:proofErr w:type="spellStart"/>
+      <w:r>
+        <w:rPr>
+          <w:rFonts w:ascii="Arial" w:hAnsi="Arial" w:cs="Arial"/>
+          <w:sz w:val="24"/>
+          <w:szCs w:val="24"/>
+        </w:rPr>
+        <w:t>Average</w:t>
+      </w:r>
+      <w:proofErr w:type="spellEnd"/>
+      <w:r>
+        <w:rPr>
+          <w:rFonts w:ascii="Arial" w:hAnsi="Arial" w:cs="Arial"/>
+          <w:sz w:val="24"/>
+          <w:szCs w:val="24"/>
+        </w:rPr>
+        <w:t xml:space="preserve"> </w:t>
+      </w:r>
+      <w:proofErr w:type="spellStart"/>
+      <w:r>
+        <w:rPr>
+          <w:rFonts w:ascii="Arial" w:hAnsi="Arial" w:cs="Arial"/>
+          <w:sz w:val="24"/>
+          <w:szCs w:val="24"/>
+        </w:rPr>
+        <w:t>Future</w:t>
+      </w:r>
+      <w:proofErr w:type="spellEnd"/>
+      <w:r>
+        <w:rPr>
+          <w:rFonts w:ascii="Arial" w:hAnsi="Arial" w:cs="Arial"/>
+          <w:sz w:val="24"/>
+          <w:szCs w:val="24"/>
+        </w:rPr>
+        <w:t>. Puede cambiarlo en cualquier dirección, hacia arriba o hacia abajo, utilizando apalancamiento de hasta 200:1.</w:t>
+      </w:r>
+    </w:p>
+    <w:p>
+      <w:pPr>
+        <w:spacing w:after="0" w:line="240" w:lineRule="auto"/>
+        <w:rPr>
+          <w:rFonts w:ascii="Arial" w:hAnsi="Arial" w:cs="Arial"/>
+          <w:sz w:val="24"/>
+          <w:szCs w:val="24"/>
+        </w:rPr>
+      </w:pPr>
+      <w:proofErr w:type="spellStart"/>
+      <w:proofErr w:type="gramStart"/>
+      <w:r>
+        <w:rPr>
+          <w:rFonts w:ascii="Arial" w:hAnsi="Arial" w:cs="Arial"/>
+          <w:sz w:val="24"/>
+          <w:szCs w:val="24"/>
+        </w:rPr>
+        <w:t>iFOREX</w:t>
+      </w:r>
+      <w:proofErr w:type="spellEnd"/>
+      <w:r>
+        <w:rPr>
+          <w:rFonts w:ascii="Arial" w:hAnsi="Arial" w:cs="Arial"/>
+          <w:sz w:val="24"/>
+          <w:szCs w:val="24"/>
+        </w:rPr>
+        <w:t xml:space="preserve">  ofrece</w:t>
+      </w:r>
+      <w:proofErr w:type="gramEnd"/>
+      <w:r>
+        <w:rPr>
+          <w:rFonts w:ascii="Arial" w:hAnsi="Arial" w:cs="Arial"/>
+          <w:sz w:val="24"/>
+          <w:szCs w:val="24"/>
+        </w:rPr>
+        <w:t xml:space="preserve"> la oportunidad de invertir en el US 30, que se basa en el rendimiento del índice futuro del Dow Jones, en forma de CFD.</w:t>
+      </w:r>
+    </w:p>
+    <w:p>
+      <w:pPr>
+        <w:spacing w:after="0" w:line="240" w:lineRule="auto"/>
+        <w:rPr>
+          <w:rFonts w:ascii="Arial" w:hAnsi="Arial" w:cs="Arial"/>
+          <w:sz w:val="24"/>
+          <w:szCs w:val="24"/>
+        </w:rPr>
+      </w:pPr>
+      <w:r>
+        <w:rPr>
+          <w:rFonts w:ascii="Arial" w:hAnsi="Arial" w:cs="Arial"/>
+          <w:sz w:val="24"/>
+          <w:szCs w:val="24"/>
+        </w:rPr>
+        <w:t xml:space="preserve">El Dow Jones Índice Industrial es uno de los índices bursátiles estadounidenses más famosos y seguidos de cerca. Fue fundado en 1896 por Charles Dow, editor del Wall Street </w:t>
+      </w:r>
+      <w:proofErr w:type="spellStart"/>
+      <w:r>
+        <w:rPr>
+          <w:rFonts w:ascii="Arial" w:hAnsi="Arial" w:cs="Arial"/>
+          <w:sz w:val="24"/>
+          <w:szCs w:val="24"/>
+        </w:rPr>
+        <w:t>Journal</w:t>
+      </w:r>
+      <w:proofErr w:type="spellEnd"/>
+      <w:r>
+        <w:rPr>
+          <w:rFonts w:ascii="Arial" w:hAnsi="Arial" w:cs="Arial"/>
+          <w:sz w:val="24"/>
+          <w:szCs w:val="24"/>
+        </w:rPr>
+        <w:t xml:space="preserve"> y </w:t>
+      </w:r>
+      <w:proofErr w:type="spellStart"/>
+      <w:r>
+        <w:rPr>
+          <w:rFonts w:ascii="Arial" w:hAnsi="Arial" w:cs="Arial"/>
+          <w:sz w:val="24"/>
+          <w:szCs w:val="24"/>
+        </w:rPr>
+        <w:t>co</w:t>
+      </w:r>
+      <w:proofErr w:type="spellEnd"/>
+      <w:r>
+        <w:rPr>
+          <w:rFonts w:ascii="Arial" w:hAnsi="Arial" w:cs="Arial"/>
+          <w:sz w:val="24"/>
+          <w:szCs w:val="24"/>
+        </w:rPr>
+        <w:t>-fundador de US 30 &amp; Company. Contiene 30 de las empresas más grandes cotizadas en bolsa con sede en los Estados Unidos de América. El índice está basado en un promedio ponderado de precios, y para compensar los efectos de divisiones de acciones y otros ajustes, actualmente es un promedio escalonado. (</w:t>
+      </w:r>
+      <w:proofErr w:type="spellStart"/>
+      <w:r>
+        <w:rPr>
+          <w:rFonts w:ascii="Arial" w:hAnsi="Arial" w:cs="Arial"/>
+          <w:sz w:val="24"/>
+          <w:szCs w:val="24"/>
+        </w:rPr>
+        <w:t>iForex</w:t>
+      </w:r>
+      <w:proofErr w:type="spellEnd"/>
+      <w:r>
+        <w:rPr>
+          <w:rFonts w:ascii="Arial" w:hAnsi="Arial" w:cs="Arial"/>
+          <w:sz w:val="24"/>
+          <w:szCs w:val="24"/>
+        </w:rPr>
+        <w:t>, 2019)</w:t>
+      </w:r>
+    </w:p>
+    <w:p>
+      <w:pPr>
+        <w:spacing w:after="0" w:line="240" w:lineRule="auto"/>
+        <w:rPr>
+          <w:rFonts w:ascii="Arial" w:hAnsi="Arial" w:cs="Arial"/>
+          <w:b/>
+          <w:i/>
+          <w:sz w:val="24"/>
+          <w:szCs w:val="24"/>
+        </w:rPr>
+      </w:pPr>
+    </w:p>
+    <w:p>
+      <w:pPr>
+        <w:spacing w:after="0" w:line="240" w:lineRule="auto"/>
+        <w:rPr>
+          <w:rFonts w:ascii="Arial" w:hAnsi="Arial" w:cs="Arial"/>
+          <w:b/>
+          <w:i/>
+          <w:sz w:val="24"/>
+          <w:szCs w:val="24"/>
+        </w:rPr>
+      </w:pPr>
+      <w:r>
+        <w:rPr>
+          <w:rFonts w:ascii="Arial" w:hAnsi="Arial" w:cs="Arial"/>
+          <w:b/>
+          <w:i/>
+          <w:sz w:val="24"/>
+          <w:szCs w:val="24"/>
+        </w:rPr>
+        <w:t>US SPX 500:</w:t>
+      </w:r>
+    </w:p>
+    <w:p>
+      <w:pPr>
+        <w:spacing w:after="0" w:line="240" w:lineRule="auto"/>
+        <w:rPr>
+          <w:rFonts w:ascii="Arial" w:hAnsi="Arial" w:cs="Arial"/>
+          <w:sz w:val="24"/>
+          <w:szCs w:val="24"/>
+        </w:rPr>
+      </w:pPr>
+      <w:r>
+        <w:rPr>
+          <w:rFonts w:ascii="Arial" w:hAnsi="Arial" w:cs="Arial"/>
+          <w:sz w:val="24"/>
+          <w:szCs w:val="24"/>
+        </w:rPr>
+        <w:t xml:space="preserve">El índice Standard &amp; </w:t>
+      </w:r>
+      <w:proofErr w:type="spellStart"/>
+      <w:r>
+        <w:rPr>
+          <w:rFonts w:ascii="Arial" w:hAnsi="Arial" w:cs="Arial"/>
+          <w:sz w:val="24"/>
+          <w:szCs w:val="24"/>
+        </w:rPr>
+        <w:t>Poor's</w:t>
+      </w:r>
+      <w:proofErr w:type="spellEnd"/>
+      <w:r>
+        <w:rPr>
+          <w:rFonts w:ascii="Arial" w:hAnsi="Arial" w:cs="Arial"/>
+          <w:sz w:val="24"/>
+          <w:szCs w:val="24"/>
+        </w:rPr>
+        <w:t xml:space="preserve"> 500 (Standard &amp; </w:t>
+      </w:r>
+      <w:proofErr w:type="spellStart"/>
+      <w:r>
+        <w:rPr>
+          <w:rFonts w:ascii="Arial" w:hAnsi="Arial" w:cs="Arial"/>
+          <w:sz w:val="24"/>
+          <w:szCs w:val="24"/>
+        </w:rPr>
+        <w:t>Poor's</w:t>
+      </w:r>
+      <w:proofErr w:type="spellEnd"/>
+      <w:r>
+        <w:rPr>
+          <w:rFonts w:ascii="Arial" w:hAnsi="Arial" w:cs="Arial"/>
+          <w:sz w:val="24"/>
+          <w:szCs w:val="24"/>
+        </w:rPr>
+        <w:t xml:space="preserve"> 500 </w:t>
+      </w:r>
+      <w:proofErr w:type="spellStart"/>
+      <w:r>
+        <w:rPr>
+          <w:rFonts w:ascii="Arial" w:hAnsi="Arial" w:cs="Arial"/>
+          <w:sz w:val="24"/>
+          <w:szCs w:val="24"/>
+        </w:rPr>
+        <w:t>Index</w:t>
+      </w:r>
+      <w:proofErr w:type="spellEnd"/>
+      <w:r>
+        <w:rPr>
+          <w:rFonts w:ascii="Arial" w:hAnsi="Arial" w:cs="Arial"/>
+          <w:sz w:val="24"/>
+          <w:szCs w:val="24"/>
+        </w:rPr>
+        <w:t xml:space="preserve">) también conocido como S&amp;P 500 es uno de los índices bursátiles más importantes de Estados Unidos. Al S&amp;P 500 se lo considera el índice más representativo de la situación </w:t>
+      </w:r>
+      <w:bookmarkStart w:id="0" w:name="_GoBack"/>
+      <w:bookmarkEnd w:id="0"/>
+      <w:r>
+        <w:rPr>
+          <w:rFonts w:ascii="Arial" w:hAnsi="Arial" w:cs="Arial"/>
+          <w:sz w:val="24"/>
+          <w:szCs w:val="24"/>
+        </w:rPr>
+        <w:t>real del mercado.1</w:t>
+      </w:r>
+    </w:p>
+    <w:p>
+      <w:pPr>
+        <w:spacing w:after="0" w:line="240" w:lineRule="auto"/>
+        <w:rPr>
+          <w:rFonts w:ascii="Arial" w:hAnsi="Arial" w:cs="Arial"/>
+          <w:sz w:val="24"/>
+          <w:szCs w:val="24"/>
+        </w:rPr>
+      </w:pPr>
+      <w:r>
+        <w:rPr>
+          <w:rFonts w:ascii="Arial" w:hAnsi="Arial" w:cs="Arial"/>
+          <w:sz w:val="24"/>
+          <w:szCs w:val="24"/>
+        </w:rPr>
+        <w:t xml:space="preserve">El índice se basa en la capitalización bursátil de 500 grandes empresas que poseen acciones que cotizan en las bolsas NYSE o NASDAQ, el índice captura aproximadamente el 80% de toda la capitalización de mercado en Estados Unidos. Los componentes del índice S&amp;P 500 y su ponderación son determinados por S&amp;P Dow Jones </w:t>
+      </w:r>
+      <w:proofErr w:type="spellStart"/>
+      <w:r>
+        <w:rPr>
+          <w:rFonts w:ascii="Arial" w:hAnsi="Arial" w:cs="Arial"/>
+          <w:sz w:val="24"/>
+          <w:szCs w:val="24"/>
+        </w:rPr>
+        <w:t>Indices</w:t>
+      </w:r>
+      <w:proofErr w:type="spellEnd"/>
+      <w:r>
+        <w:rPr>
+          <w:rFonts w:ascii="Arial" w:hAnsi="Arial" w:cs="Arial"/>
+          <w:sz w:val="24"/>
+          <w:szCs w:val="24"/>
+        </w:rPr>
+        <w:t xml:space="preserve">. Se diferencia de otros índices de mercados financieros de Estados Unidos, tales como el Dow Jones Industrial </w:t>
+      </w:r>
+      <w:proofErr w:type="spellStart"/>
+      <w:r>
+        <w:rPr>
+          <w:rFonts w:ascii="Arial" w:hAnsi="Arial" w:cs="Arial"/>
+          <w:sz w:val="24"/>
+          <w:szCs w:val="24"/>
+        </w:rPr>
+        <w:t>Average</w:t>
+      </w:r>
+      <w:proofErr w:type="spellEnd"/>
+      <w:r>
+        <w:rPr>
+          <w:rFonts w:ascii="Arial" w:hAnsi="Arial" w:cs="Arial"/>
+          <w:sz w:val="24"/>
+          <w:szCs w:val="24"/>
+        </w:rPr>
+        <w:t xml:space="preserve"> o el índice Nasdaq </w:t>
+      </w:r>
+      <w:proofErr w:type="spellStart"/>
+      <w:r>
+        <w:rPr>
+          <w:rFonts w:ascii="Arial" w:hAnsi="Arial" w:cs="Arial"/>
+          <w:sz w:val="24"/>
+          <w:szCs w:val="24"/>
+        </w:rPr>
+        <w:t>Composite</w:t>
+      </w:r>
+      <w:proofErr w:type="spellEnd"/>
+      <w:r>
+        <w:rPr>
+          <w:rFonts w:ascii="Arial" w:hAnsi="Arial" w:cs="Arial"/>
+          <w:sz w:val="24"/>
+          <w:szCs w:val="24"/>
+        </w:rPr>
+        <w:t>, en la diversidad de los rubros que lo conforman y en su metodología de ponderación. (Wikipedia, 2019).</w:t>
+      </w:r>
+    </w:p>
+    <w:p>
+      <w:pPr>
+        <w:spacing w:after="0" w:line="240" w:lineRule="auto"/>
+        <w:rPr>
+          <w:rFonts w:ascii="Arial" w:hAnsi="Arial" w:cs="Arial"/>
+          <w:sz w:val="24"/>
+          <w:szCs w:val="24"/>
+        </w:rPr>
+      </w:pPr>
+    </w:p>
+    <w:p>
+      <w:pPr>
+        <w:spacing w:after="0" w:line="240" w:lineRule="auto"/>
+        <w:rPr>
+          <w:rFonts w:ascii="Arial" w:hAnsi="Arial" w:cs="Arial"/>
+          <w:b/>
+          <w:i/>
+          <w:sz w:val="24"/>
+          <w:szCs w:val="24"/>
+        </w:rPr>
+      </w:pPr>
+      <w:r>
+        <w:rPr>
+          <w:rFonts w:ascii="Arial" w:hAnsi="Arial" w:cs="Arial"/>
+          <w:b/>
+          <w:i/>
+          <w:sz w:val="24"/>
+          <w:szCs w:val="24"/>
+        </w:rPr>
+        <w:t xml:space="preserve">AAPL: </w:t>
+      </w:r>
+    </w:p>
+    <w:p>
+      <w:pPr>
+        <w:spacing w:after="0" w:line="240" w:lineRule="auto"/>
+        <w:rPr>
+          <w:rFonts w:ascii="Arial" w:hAnsi="Arial" w:cs="Arial"/>
+          <w:sz w:val="24"/>
+          <w:szCs w:val="24"/>
+        </w:rPr>
+      </w:pPr>
+      <w:r>
+        <w:rPr>
+          <w:rFonts w:ascii="Arial" w:hAnsi="Arial" w:cs="Arial"/>
+          <w:sz w:val="24"/>
+          <w:szCs w:val="24"/>
+        </w:rPr>
+        <w:t xml:space="preserve">símbolo que se usa en la bolsa, en el NASDAQ, para Apple </w:t>
+      </w:r>
+      <w:proofErr w:type="spellStart"/>
+      <w:r>
+        <w:rPr>
+          <w:rFonts w:ascii="Arial" w:hAnsi="Arial" w:cs="Arial"/>
+          <w:sz w:val="24"/>
+          <w:szCs w:val="24"/>
+        </w:rPr>
+        <w:t>Computer</w:t>
+      </w:r>
+      <w:proofErr w:type="spellEnd"/>
+      <w:r>
+        <w:rPr>
+          <w:rFonts w:ascii="Arial" w:hAnsi="Arial" w:cs="Arial"/>
+          <w:sz w:val="24"/>
+          <w:szCs w:val="24"/>
+        </w:rPr>
+        <w:t>, Inc. (Miguel A, 2012)</w:t>
+      </w:r>
+    </w:p>
+    <w:p>
+      <w:pPr>
+        <w:spacing w:after="0" w:line="240" w:lineRule="auto"/>
+        <w:rPr>
+          <w:rFonts w:ascii="Arial" w:hAnsi="Arial" w:cs="Arial"/>
+          <w:sz w:val="24"/>
+          <w:szCs w:val="24"/>
+        </w:rPr>
+      </w:pPr>
+    </w:p>
+    <w:p>
+      <w:pPr>
+        <w:spacing w:after="0" w:line="240" w:lineRule="auto"/>
+        <w:rPr>
+          <w:rFonts w:ascii="Arial" w:hAnsi="Arial" w:cs="Arial"/>
+          <w:b/>
+          <w:i/>
+          <w:sz w:val="24"/>
+          <w:szCs w:val="24"/>
+        </w:rPr>
+      </w:pPr>
+      <w:r>
+        <w:rPr>
+          <w:rFonts w:ascii="Arial" w:hAnsi="Arial" w:cs="Arial"/>
+          <w:b/>
+          <w:i/>
+          <w:sz w:val="24"/>
+          <w:szCs w:val="24"/>
+        </w:rPr>
+        <w:t>MSFT:</w:t>
+      </w:r>
+    </w:p>
+    <w:p>
+      <w:pPr>
+        <w:spacing w:after="0" w:line="240" w:lineRule="auto"/>
+        <w:rPr>
+          <w:rFonts w:ascii="Arial" w:hAnsi="Arial" w:cs="Arial"/>
+          <w:sz w:val="24"/>
+          <w:szCs w:val="24"/>
+        </w:rPr>
+      </w:pPr>
+      <w:r>
+        <w:rPr>
+          <w:rFonts w:ascii="Arial" w:hAnsi="Arial" w:cs="Arial"/>
+          <w:sz w:val="24"/>
+          <w:szCs w:val="24"/>
+        </w:rPr>
+        <w:t xml:space="preserve">símbolo que se usa en la bolsa, en el NASDAQ, para Microsoft </w:t>
+      </w:r>
+      <w:proofErr w:type="spellStart"/>
+      <w:r>
+        <w:rPr>
+          <w:rFonts w:ascii="Arial" w:hAnsi="Arial" w:cs="Arial"/>
+          <w:sz w:val="24"/>
+          <w:szCs w:val="24"/>
+        </w:rPr>
+        <w:t>Computer</w:t>
+      </w:r>
+      <w:proofErr w:type="spellEnd"/>
+      <w:r>
+        <w:rPr>
+          <w:rFonts w:ascii="Arial" w:hAnsi="Arial" w:cs="Arial"/>
+          <w:sz w:val="24"/>
+          <w:szCs w:val="24"/>
+        </w:rPr>
+        <w:t>, Inc.</w:t>
+      </w:r>
+    </w:p>
+    <w:p>
+      <w:pPr>
+        <w:spacing w:after="0" w:line="240" w:lineRule="auto"/>
+        <w:rPr>
+          <w:rFonts w:ascii="Arial" w:hAnsi="Arial" w:cs="Arial"/>
+          <w:sz w:val="24"/>
+          <w:szCs w:val="24"/>
+        </w:rPr>
+      </w:pPr>
+    </w:p>
+    <w:p>
+      <w:pPr>
+        <w:spacing w:after="0" w:line="240" w:lineRule="auto"/>
+        <w:rPr>
+          <w:rFonts w:ascii="Arial" w:hAnsi="Arial" w:cs="Arial"/>
+          <w:b/>
+          <w:i/>
+          <w:sz w:val="24"/>
+          <w:szCs w:val="24"/>
+        </w:rPr>
+      </w:pPr>
+      <w:r>
+        <w:rPr>
+          <w:rFonts w:ascii="Arial" w:hAnsi="Arial" w:cs="Arial"/>
+          <w:b/>
+          <w:i/>
+          <w:sz w:val="24"/>
+          <w:szCs w:val="24"/>
+        </w:rPr>
+        <w:t>WTI:</w:t>
+      </w:r>
+    </w:p>
+    <w:p>
+      <w:pPr>
+        <w:spacing w:after="0" w:line="240" w:lineRule="auto"/>
+        <w:rPr>
+          <w:rFonts w:ascii="Arial" w:hAnsi="Arial" w:cs="Arial"/>
+          <w:sz w:val="24"/>
+          <w:szCs w:val="24"/>
+        </w:rPr>
+      </w:pPr>
+      <w:r>
+        <w:rPr>
+          <w:rFonts w:ascii="Arial" w:hAnsi="Arial" w:cs="Arial"/>
+          <w:sz w:val="24"/>
+          <w:szCs w:val="24"/>
+        </w:rPr>
+        <w:t xml:space="preserve">West Texas </w:t>
+      </w:r>
+      <w:proofErr w:type="spellStart"/>
+      <w:r>
+        <w:rPr>
+          <w:rFonts w:ascii="Arial" w:hAnsi="Arial" w:cs="Arial"/>
+          <w:sz w:val="24"/>
+          <w:szCs w:val="24"/>
+        </w:rPr>
+        <w:t>Intermediate</w:t>
+      </w:r>
+      <w:proofErr w:type="spellEnd"/>
+      <w:r>
+        <w:rPr>
+          <w:rFonts w:ascii="Arial" w:hAnsi="Arial" w:cs="Arial"/>
+          <w:sz w:val="24"/>
+          <w:szCs w:val="24"/>
+        </w:rPr>
+        <w:t xml:space="preserve"> (WTI) es una corriente de crudo producido en Texas y el sur de Oklahoma que sirve como referencia para fijar el precio de otras corrientes de crudo</w:t>
+      </w:r>
+    </w:p>
+    <w:p>
+      <w:pPr>
+        <w:spacing w:after="0" w:line="240" w:lineRule="auto"/>
+        <w:rPr>
+          <w:rFonts w:ascii="Arial" w:hAnsi="Arial" w:cs="Arial"/>
+          <w:b/>
+          <w:i/>
+          <w:sz w:val="24"/>
+          <w:szCs w:val="24"/>
+        </w:rPr>
+      </w:pPr>
+    </w:p>
+    <w:p>
+      <w:pPr>
+        <w:spacing w:after="0" w:line="240" w:lineRule="auto"/>
+        <w:rPr>
+          <w:rFonts w:ascii="Arial" w:hAnsi="Arial" w:cs="Arial"/>
+          <w:b/>
+          <w:i/>
+          <w:sz w:val="24"/>
+          <w:szCs w:val="24"/>
+        </w:rPr>
+      </w:pPr>
+      <w:r>
+        <w:rPr>
+          <w:rFonts w:ascii="Arial" w:hAnsi="Arial" w:cs="Arial"/>
+          <w:b/>
+          <w:i/>
+          <w:sz w:val="24"/>
+          <w:szCs w:val="24"/>
+        </w:rPr>
+        <w:t>Fase 3: Búsqueda de soluciones creativas</w:t>
+      </w:r>
+      <w:r>
+        <w:rPr>
+          <w:rFonts w:ascii="Arial" w:hAnsi="Arial" w:cs="Arial"/>
+          <w:b/>
+          <w:i/>
+          <w:sz w:val="24"/>
+          <w:szCs w:val="24"/>
+        </w:rPr>
+        <w:t>.</w:t>
+      </w:r>
+    </w:p>
+    <w:p>
+      <w:pPr>
+        <w:spacing w:after="0" w:line="240" w:lineRule="auto"/>
+        <w:rPr>
+          <w:rFonts w:ascii="Arial" w:hAnsi="Arial" w:cs="Arial"/>
+          <w:b/>
+          <w:i/>
+          <w:sz w:val="24"/>
+          <w:szCs w:val="24"/>
+        </w:rPr>
+      </w:pPr>
+    </w:p>
+    <w:p>
+      <w:pPr>
+        <w:spacing w:after="0" w:line="240" w:lineRule="auto"/>
+        <w:rPr>
+          <w:rFonts w:ascii="Arial" w:hAnsi="Arial" w:cs="Arial"/>
+          <w:sz w:val="24"/>
+          <w:szCs w:val="24"/>
+        </w:rPr>
+      </w:pPr>
+      <w:r>
+        <w:rPr>
+          <w:rFonts w:ascii="Arial" w:hAnsi="Arial" w:cs="Arial"/>
+          <w:sz w:val="24"/>
+          <w:szCs w:val="24"/>
+        </w:rPr>
+        <w:lastRenderedPageBreak/>
         <w:t>Para la solución de este problema necesitamos enfocarnos en las estructuras de datos que se adecuan más para almacenar las acciones, divisas y bitcoins, esto nos dará que el programa sea eficiente y preciso a la hora de dar la solución.</w:t>
       </w:r>
     </w:p>
@@ -2867,6 +4049,7 @@
           <w:noProof/>
           <w:sz w:val="24"/>
           <w:szCs w:val="24"/>
+          <w:lang w:eastAsia="es-CO"/>
         </w:rPr>
         <mc:AlternateContent>
           <mc:Choice Requires="wps">
@@ -2934,7 +4117,7 @@
               </wp:anchor>
             </w:drawing>
           </mc:Choice>
-          <mc:Fallback>
+          <mc:Fallback xmlns:cx2="http://schemas.microsoft.com/office/drawing/2015/10/21/chartex" xmlns:cx3="http://schemas.microsoft.com/office/drawing/2016/5/9/chartex" xmlns:cx4="http://schemas.microsoft.com/office/drawing/2016/5/10/chartex" xmlns:cx5="http://schemas.microsoft.com/office/drawing/2016/5/11/chartex" xmlns:cx6="http://schemas.microsoft.com/office/drawing/2016/5/12/chartex" xmlns:cx7="http://schemas.microsoft.com/office/drawing/2016/5/13/chartex" xmlns:cx8="http://schemas.microsoft.com/office/drawing/2016/5/14/chartex" xmlns:aink="http://schemas.microsoft.com/office/drawing/2016/ink" xmlns:am3d="http://schemas.microsoft.com/office/drawing/2017/model3d" xmlns:w16cid="http://schemas.microsoft.com/office/word/2016/wordml/cid">
             <w:pict>
               <v:rect w14:anchorId="041FF244" id="Rectángulo 1" o:spid="_x0000_s1026" style="position:absolute;margin-left:0;margin-top:8.85pt;width:297pt;height:167.45pt;z-index:251656192;visibility:visible;mso-wrap-style:square;mso-height-percent:0;mso-wrap-distance-left:9pt;mso-wrap-distance-top:0;mso-wrap-distance-right:9pt;mso-wrap-distance-bottom:0;mso-position-horizontal:center;mso-position-horizontal-relative:margin;mso-position-vertical:absolute;mso-position-vertical-relative:text;mso-height-percent:0;mso-height-relative:margin;v-text-anchor:middle" o:gfxdata="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" filled="f" strokecolor="black [3213]" strokeweight="2.25pt">
                 <w10:wrap anchorx="margin"/>
@@ -2949,6 +4132,7 @@
           <w:noProof/>
           <w:sz w:val="24"/>
           <w:szCs w:val="24"/>
+          <w:lang w:eastAsia="es-CO"/>
         </w:rPr>
         <mc:AlternateContent>
           <mc:Choice Requires="wpg">
@@ -3128,6 +4312,7 @@
           <w:noProof/>
           <w:sz w:val="24"/>
           <w:szCs w:val="24"/>
+          <w:lang w:eastAsia="es-CO"/>
         </w:rPr>
         <mc:AlternateContent>
           <mc:Choice Requires="wps">
@@ -3179,7 +4364,7 @@
               </wp:anchor>
             </w:drawing>
           </mc:Choice>
-          <mc:Fallback>
+          <mc:Fallback xmlns:cx2="http://schemas.microsoft.com/office/drawing/2015/10/21/chartex" xmlns:cx3="http://schemas.microsoft.com/office/drawing/2016/5/9/chartex" xmlns:cx4="http://schemas.microsoft.com/office/drawing/2016/5/10/chartex" xmlns:cx5="http://schemas.microsoft.com/office/drawing/2016/5/11/chartex" xmlns:cx6="http://schemas.microsoft.com/office/drawing/2016/5/12/chartex" xmlns:cx7="http://schemas.microsoft.com/office/drawing/2016/5/13/chartex" xmlns:cx8="http://schemas.microsoft.com/office/drawing/2016/5/14/chartex" xmlns:aink="http://schemas.microsoft.com/office/drawing/2016/ink" xmlns:am3d="http://schemas.microsoft.com/office/drawing/2017/model3d" xmlns:w16cid="http://schemas.microsoft.com/office/word/2016/wordml/cid">
             <w:pict>
               <v:line w14:anchorId="2D7EF37A" id="Conector recto 24" o:spid="_x0000_s1026" style="position:absolute;z-index:251674624;visibility:visible;mso-wrap-style:square;mso-wrap-distance-left:9pt;mso-wrap-distance-top:0;mso-wrap-distance-right:9pt;mso-wrap-distance-bottom:0;mso-position-horizontal:absolute;mso-position-horizontal-relative:text;mso-position-vertical:absolute;mso-position-vertical-relative:text" from="295.1pt,81.85pt" to="322.75pt,111.8pt" o:gfxdata="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" strokecolor="black [3200]" strokeweight="1.5pt">
                 <v:stroke joinstyle="miter"/>
@@ -3194,6 +4379,7 @@
           <w:noProof/>
           <w:sz w:val="24"/>
           <w:szCs w:val="24"/>
+          <w:lang w:eastAsia="es-CO"/>
         </w:rPr>
         <mc:AlternateContent>
           <mc:Choice Requires="wps">
@@ -3245,7 +4431,7 @@
               </wp:anchor>
             </w:drawing>
           </mc:Choice>
-          <mc:Fallback>
+          <mc:Fallback xmlns:cx2="http://schemas.microsoft.com/office/drawing/2015/10/21/chartex" xmlns:cx3="http://schemas.microsoft.com/office/drawing/2016/5/9/chartex" xmlns:cx4="http://schemas.microsoft.com/office/drawing/2016/5/10/chartex" xmlns:cx5="http://schemas.microsoft.com/office/drawing/2016/5/11/chartex" xmlns:cx6="http://schemas.microsoft.com/office/drawing/2016/5/12/chartex" xmlns:cx7="http://schemas.microsoft.com/office/drawing/2016/5/13/chartex" xmlns:cx8="http://schemas.microsoft.com/office/drawing/2016/5/14/chartex" xmlns:aink="http://schemas.microsoft.com/office/drawing/2016/ink" xmlns:am3d="http://schemas.microsoft.com/office/drawing/2017/model3d" xmlns:w16cid="http://schemas.microsoft.com/office/word/2016/wordml/cid">
             <w:pict>
               <v:line w14:anchorId="59E8CF76" id="Conector recto 23" o:spid="_x0000_s1026" style="position:absolute;z-index:251673600;visibility:visible;mso-wrap-style:square;mso-wrap-distance-left:9pt;mso-wrap-distance-top:0;mso-wrap-distance-right:9pt;mso-wrap-distance-bottom:0;mso-position-horizontal:absolute;mso-position-horizontal-relative:text;mso-position-vertical:absolute;mso-position-vertical-relative:text" from="174.9pt,79.1pt" to="196.2pt,111.85pt" o:gfxdata="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" strokecolor="black [3200]" strokeweight="1.5pt">
                 <v:stroke joinstyle="miter"/>
@@ -3260,6 +4446,7 @@
           <w:noProof/>
           <w:sz w:val="24"/>
           <w:szCs w:val="24"/>
+          <w:lang w:eastAsia="es-CO"/>
         </w:rPr>
         <mc:AlternateContent>
           <mc:Choice Requires="wps">
@@ -3311,7 +4498,7 @@
               </wp:anchor>
             </w:drawing>
           </mc:Choice>
-          <mc:Fallback>
+          <mc:Fallback xmlns:cx2="http://schemas.microsoft.com/office/drawing/2015/10/21/chartex" xmlns:cx3="http://schemas.microsoft.com/office/drawing/2016/5/9/chartex" xmlns:cx4="http://schemas.microsoft.com/office/drawing/2016/5/10/chartex" xmlns:cx5="http://schemas.microsoft.com/office/drawing/2016/5/11/chartex" xmlns:cx6="http://schemas.microsoft.com/office/drawing/2016/5/12/chartex" xmlns:cx7="http://schemas.microsoft.com/office/drawing/2016/5/13/chartex" xmlns:cx8="http://schemas.microsoft.com/office/drawing/2016/5/14/chartex" xmlns:aink="http://schemas.microsoft.com/office/drawing/2016/ink" xmlns:am3d="http://schemas.microsoft.com/office/drawing/2017/model3d" xmlns:w16cid="http://schemas.microsoft.com/office/word/2016/wordml/cid">
             <w:pict>
               <v:line w14:anchorId="20F150D2" id="Conector recto 22" o:spid="_x0000_s1026" style="position:absolute;flip:x;z-index:251672576;visibility:visible;mso-wrap-style:square;mso-wrap-distance-left:9pt;mso-wrap-distance-top:0;mso-wrap-distance-right:9pt;mso-wrap-distance-bottom:0;mso-position-horizontal:absolute;mso-position-horizontal-relative:text;mso-position-vertical:absolute;mso-position-vertical-relative:text" from="114.65pt,79.05pt" to="143.7pt,110.45pt" o:gfxdata="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" strokecolor="black [3200]" strokeweight="1.5pt">
                 <v:stroke joinstyle="miter"/>
@@ -3326,6 +4513,7 @@
           <w:noProof/>
           <w:sz w:val="24"/>
           <w:szCs w:val="24"/>
+          <w:lang w:eastAsia="es-CO"/>
         </w:rPr>
         <mc:AlternateContent>
           <mc:Choice Requires="wps">
@@ -3377,7 +4565,7 @@
               </wp:anchor>
             </w:drawing>
           </mc:Choice>
-          <mc:Fallback>
+          <mc:Fallback xmlns:cx2="http://schemas.microsoft.com/office/drawing/2015/10/21/chartex" xmlns:cx3="http://schemas.microsoft.com/office/drawing/2016/5/9/chartex" xmlns:cx4="http://schemas.microsoft.com/office/drawing/2016/5/10/chartex" xmlns:cx5="http://schemas.microsoft.com/office/drawing/2016/5/11/chartex" xmlns:cx6="http://schemas.microsoft.com/office/drawing/2016/5/12/chartex" xmlns:cx7="http://schemas.microsoft.com/office/drawing/2016/5/13/chartex" xmlns:cx8="http://schemas.microsoft.com/office/drawing/2016/5/14/chartex" xmlns:aink="http://schemas.microsoft.com/office/drawing/2016/ink" xmlns:am3d="http://schemas.microsoft.com/office/drawing/2017/model3d" xmlns:w16cid="http://schemas.microsoft.com/office/word/2016/wordml/cid">
             <w:pict>
               <v:line w14:anchorId="49AE243D" id="Conector recto 21" o:spid="_x0000_s1026" style="position:absolute;z-index:251671552;visibility:visible;mso-wrap-style:square;mso-wrap-distance-left:9pt;mso-wrap-distance-top:0;mso-wrap-distance-right:9pt;mso-wrap-distance-bottom:0;mso-position-horizontal:absolute;mso-position-horizontal-relative:text;mso-position-vertical:absolute;mso-position-vertical-relative:text" from="239.3pt,28.6pt" to="268.85pt,51.5pt" o:gfxdata="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" strokecolor="black [3200]" strokeweight="1.5pt">
                 <v:stroke joinstyle="miter"/>
@@ -3392,6 +4580,7 @@
           <w:noProof/>
           <w:sz w:val="24"/>
           <w:szCs w:val="24"/>
+          <w:lang w:eastAsia="es-CO"/>
         </w:rPr>
         <mc:AlternateContent>
           <mc:Choice Requires="wps">
@@ -3443,7 +4632,7 @@
               </wp:anchor>
             </w:drawing>
           </mc:Choice>
-          <mc:Fallback>
+          <mc:Fallback xmlns:cx2="http://schemas.microsoft.com/office/drawing/2015/10/21/chartex" xmlns:cx3="http://schemas.microsoft.com/office/drawing/2016/5/9/chartex" xmlns:cx4="http://schemas.microsoft.com/office/drawing/2016/5/10/chartex" xmlns:cx5="http://schemas.microsoft.com/office/drawing/2016/5/11/chartex" xmlns:cx6="http://schemas.microsoft.com/office/drawing/2016/5/12/chartex" xmlns:cx7="http://schemas.microsoft.com/office/drawing/2016/5/13/chartex" xmlns:cx8="http://schemas.microsoft.com/office/drawing/2016/5/14/chartex" xmlns:aink="http://schemas.microsoft.com/office/drawing/2016/ink" xmlns:am3d="http://schemas.microsoft.com/office/drawing/2017/model3d" xmlns:w16cid="http://schemas.microsoft.com/office/word/2016/wordml/cid">
             <w:pict>
               <v:line w14:anchorId="6C1A0407" id="Conector recto 20" o:spid="_x0000_s1026" style="position:absolute;flip:y;z-index:251670528;visibility:visible;mso-wrap-style:square;mso-wrap-distance-left:9pt;mso-wrap-distance-top:0;mso-wrap-distance-right:9pt;mso-wrap-distance-bottom:0;mso-position-horizontal:absolute;mso-position-horizontal-relative:text;mso-position-vertical:absolute;mso-position-vertical-relative:text" from="175.1pt,28.4pt" to="203.25pt,52.45pt" o:gfxdata="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" strokecolor="black [3200]" strokeweight="1.5pt">
                 <v:stroke joinstyle="miter"/>
@@ -3458,6 +4647,7 @@
           <w:noProof/>
           <w:sz w:val="24"/>
           <w:szCs w:val="24"/>
+          <w:lang w:eastAsia="es-CO"/>
         </w:rPr>
         <mc:AlternateContent>
           <mc:Choice Requires="wpg">
@@ -3619,6 +4809,7 @@
           <w:noProof/>
           <w:sz w:val="24"/>
           <w:szCs w:val="24"/>
+          <w:lang w:eastAsia="es-CO"/>
         </w:rPr>
         <mc:AlternateContent>
           <mc:Choice Requires="wpg">
@@ -3780,6 +4971,7 @@
           <w:noProof/>
           <w:sz w:val="24"/>
           <w:szCs w:val="24"/>
+          <w:lang w:eastAsia="es-CO"/>
         </w:rPr>
         <mc:AlternateContent>
           <mc:Choice Requires="wpg">
@@ -3941,6 +5133,7 @@
           <w:noProof/>
           <w:sz w:val="24"/>
           <w:szCs w:val="24"/>
+          <w:lang w:eastAsia="es-CO"/>
         </w:rPr>
         <mc:AlternateContent>
           <mc:Choice Requires="wpg">
@@ -4104,6 +5297,7 @@
           <w:noProof/>
           <w:sz w:val="24"/>
           <w:szCs w:val="24"/>
+          <w:lang w:eastAsia="es-CO"/>
         </w:rPr>
         <mc:AlternateContent>
           <mc:Choice Requires="wpg">
@@ -4411,6 +5605,7 @@
           <w:noProof/>
           <w:sz w:val="24"/>
           <w:szCs w:val="24"/>
+          <w:lang w:eastAsia="es-CO"/>
         </w:rPr>
         <mc:AlternateContent>
           <mc:Choice Requires="wps">
@@ -4516,6 +5711,7 @@
           <w:noProof/>
           <w:sz w:val="24"/>
           <w:szCs w:val="24"/>
+          <w:lang w:eastAsia="es-CO"/>
         </w:rPr>
         <mc:AlternateContent>
           <mc:Choice Requires="wps">
@@ -4637,6 +5833,7 @@
           <w:noProof/>
           <w:sz w:val="24"/>
           <w:szCs w:val="24"/>
+          <w:lang w:eastAsia="es-CO"/>
         </w:rPr>
         <mc:AlternateContent>
           <mc:Choice Requires="wps">
@@ -4742,6 +5939,7 @@
           <w:noProof/>
           <w:sz w:val="24"/>
           <w:szCs w:val="24"/>
+          <w:lang w:eastAsia="es-CO"/>
         </w:rPr>
         <mc:AlternateContent>
           <mc:Choice Requires="wps">
@@ -4847,6 +6045,7 @@
           <w:noProof/>
           <w:sz w:val="24"/>
           <w:szCs w:val="24"/>
+          <w:lang w:eastAsia="es-CO"/>
         </w:rPr>
         <mc:AlternateContent>
           <mc:Choice Requires="wps">
@@ -4952,6 +6151,7 @@
           <w:noProof/>
           <w:sz w:val="24"/>
           <w:szCs w:val="24"/>
+          <w:lang w:eastAsia="es-CO"/>
         </w:rPr>
         <mc:AlternateContent>
           <mc:Choice Requires="wps">
@@ -5057,6 +6257,7 @@
           <w:noProof/>
           <w:sz w:val="24"/>
           <w:szCs w:val="24"/>
+          <w:lang w:eastAsia="es-CO"/>
         </w:rPr>
         <mc:AlternateContent>
           <mc:Choice Requires="wps">
@@ -5108,7 +6309,7 @@
               </wp:anchor>
             </w:drawing>
           </mc:Choice>
-          <mc:Fallback>
+          <mc:Fallback xmlns:cx2="http://schemas.microsoft.com/office/drawing/2015/10/21/chartex" xmlns:cx3="http://schemas.microsoft.com/office/drawing/2016/5/9/chartex" xmlns:cx4="http://schemas.microsoft.com/office/drawing/2016/5/10/chartex" xmlns:cx5="http://schemas.microsoft.com/office/drawing/2016/5/11/chartex" xmlns:cx6="http://schemas.microsoft.com/office/drawing/2016/5/12/chartex" xmlns:cx7="http://schemas.microsoft.com/office/drawing/2016/5/13/chartex" xmlns:cx8="http://schemas.microsoft.com/office/drawing/2016/5/14/chartex" xmlns:aink="http://schemas.microsoft.com/office/drawing/2016/ink" xmlns:am3d="http://schemas.microsoft.com/office/drawing/2017/model3d" xmlns:w16cid="http://schemas.microsoft.com/office/word/2016/wordml/cid">
             <w:pict>
               <v:line w14:anchorId="7720AD1C" id="Conector recto 48" o:spid="_x0000_s1026" style="position:absolute;flip:x;z-index:251694080;visibility:visible;mso-wrap-style:square;mso-wrap-distance-left:9pt;mso-wrap-distance-top:0;mso-wrap-distance-right:9pt;mso-wrap-distance-bottom:0;mso-position-horizontal:absolute;mso-position-horizontal-relative:text;mso-position-vertical:absolute;mso-position-vertical-relative:text" from="266.85pt,120.95pt" to="289.35pt,147.55pt" o:gfxdata="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" strokecolor="black [3200]" strokeweight="1.5pt">
                 <v:stroke joinstyle="miter"/>
@@ -5123,6 +6324,7 @@
           <w:noProof/>
           <w:sz w:val="24"/>
           <w:szCs w:val="24"/>
+          <w:lang w:eastAsia="es-CO"/>
         </w:rPr>
         <mc:AlternateContent>
           <mc:Choice Requires="wps">
@@ -5174,7 +6376,7 @@
               </wp:anchor>
             </w:drawing>
           </mc:Choice>
-          <mc:Fallback>
+          <mc:Fallback xmlns:cx2="http://schemas.microsoft.com/office/drawing/2015/10/21/chartex" xmlns:cx3="http://schemas.microsoft.com/office/drawing/2016/5/9/chartex" xmlns:cx4="http://schemas.microsoft.com/office/drawing/2016/5/10/chartex" xmlns:cx5="http://schemas.microsoft.com/office/drawing/2016/5/11/chartex" xmlns:cx6="http://schemas.microsoft.com/office/drawing/2016/5/12/chartex" xmlns:cx7="http://schemas.microsoft.com/office/drawing/2016/5/13/chartex" xmlns:cx8="http://schemas.microsoft.com/office/drawing/2016/5/14/chartex" xmlns:aink="http://schemas.microsoft.com/office/drawing/2016/ink" xmlns:am3d="http://schemas.microsoft.com/office/drawing/2017/model3d" xmlns:w16cid="http://schemas.microsoft.com/office/word/2016/wordml/cid">
             <w:pict>
               <v:line w14:anchorId="1520AEA0" id="Conector recto 47" o:spid="_x0000_s1026" style="position:absolute;z-index:251693056;visibility:visible;mso-wrap-style:square;mso-wrap-distance-left:9pt;mso-wrap-distance-top:0;mso-wrap-distance-right:9pt;mso-wrap-distance-bottom:0;mso-position-horizontal:absolute;mso-position-horizontal-relative:text;mso-position-vertical:absolute;mso-position-vertical-relative:text" from="149.95pt,118.75pt" to="164.35pt,147.55pt" o:gfxdata="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" strokecolor="black [3200]" strokeweight="1.5pt">
                 <v:stroke joinstyle="miter"/>
@@ -5189,6 +6391,7 @@
           <w:noProof/>
           <w:sz w:val="24"/>
           <w:szCs w:val="24"/>
+          <w:lang w:eastAsia="es-CO"/>
         </w:rPr>
         <mc:AlternateContent>
           <mc:Choice Requires="wps">
@@ -5240,7 +6443,7 @@
               </wp:anchor>
             </w:drawing>
           </mc:Choice>
-          <mc:Fallback>
+          <mc:Fallback xmlns:cx2="http://schemas.microsoft.com/office/drawing/2015/10/21/chartex" xmlns:cx3="http://schemas.microsoft.com/office/drawing/2016/5/9/chartex" xmlns:cx4="http://schemas.microsoft.com/office/drawing/2016/5/10/chartex" xmlns:cx5="http://schemas.microsoft.com/office/drawing/2016/5/11/chartex" xmlns:cx6="http://schemas.microsoft.com/office/drawing/2016/5/12/chartex" xmlns:cx7="http://schemas.microsoft.com/office/drawing/2016/5/13/chartex" xmlns:cx8="http://schemas.microsoft.com/office/drawing/2016/5/14/chartex" xmlns:aink="http://schemas.microsoft.com/office/drawing/2016/ink" xmlns:am3d="http://schemas.microsoft.com/office/drawing/2017/model3d" xmlns:w16cid="http://schemas.microsoft.com/office/word/2016/wordml/cid">
             <w:pict>
               <v:line w14:anchorId="3FE9D7C0" id="Conector recto 46" o:spid="_x0000_s1026" style="position:absolute;flip:x;z-index:251692032;visibility:visible;mso-wrap-style:square;mso-wrap-distance-left:9pt;mso-wrap-distance-top:0;mso-wrap-distance-right:9pt;mso-wrap-distance-bottom:0;mso-position-horizontal:absolute;mso-position-horizontal-relative:text;mso-position-vertical:absolute;mso-position-vertical-relative:text" from="99.95pt,119.1pt" to="120.4pt,145.7pt" o:gfxdata="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" strokecolor="black [3200]" strokeweight="1.5pt">
                 <v:stroke joinstyle="miter"/>
@@ -5255,6 +6458,7 @@
           <w:noProof/>
           <w:sz w:val="24"/>
           <w:szCs w:val="24"/>
+          <w:lang w:eastAsia="es-CO"/>
         </w:rPr>
         <mc:AlternateContent>
           <mc:Choice Requires="wps">
@@ -5306,7 +6510,7 @@
               </wp:anchor>
             </w:drawing>
           </mc:Choice>
-          <mc:Fallback>
+          <mc:Fallback xmlns:cx2="http://schemas.microsoft.com/office/drawing/2015/10/21/chartex" xmlns:cx3="http://schemas.microsoft.com/office/drawing/2016/5/9/chartex" xmlns:cx4="http://schemas.microsoft.com/office/drawing/2016/5/10/chartex" xmlns:cx5="http://schemas.microsoft.com/office/drawing/2016/5/11/chartex" xmlns:cx6="http://schemas.microsoft.com/office/drawing/2016/5/12/chartex" xmlns:cx7="http://schemas.microsoft.com/office/drawing/2016/5/13/chartex" xmlns:cx8="http://schemas.microsoft.com/office/drawing/2016/5/14/chartex" xmlns:aink="http://schemas.microsoft.com/office/drawing/2016/ink" xmlns:am3d="http://schemas.microsoft.com/office/drawing/2017/model3d" xmlns:w16cid="http://schemas.microsoft.com/office/word/2016/wordml/cid">
             <w:pict>
               <v:line w14:anchorId="20EC7244" id="Conector recto 45" o:spid="_x0000_s1026" style="position:absolute;z-index:251691008;visibility:visible;mso-wrap-style:square;mso-wrap-distance-left:9pt;mso-wrap-distance-top:0;mso-wrap-distance-right:9pt;mso-wrap-distance-bottom:0;mso-position-horizontal:absolute;mso-position-horizontal-relative:text;mso-position-vertical:absolute;mso-position-vertical-relative:text" from="237.45pt,62.2pt" to="284.95pt,91.6pt" o:gfxdata="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" strokecolor="black [3200]" strokeweight="1.5pt">
                 <v:stroke joinstyle="miter"/>
@@ -5321,6 +6525,7 @@
           <w:noProof/>
           <w:sz w:val="24"/>
           <w:szCs w:val="24"/>
+          <w:lang w:eastAsia="es-CO"/>
         </w:rPr>
         <mc:AlternateContent>
           <mc:Choice Requires="wps">
@@ -5372,7 +6577,7 @@
               </wp:anchor>
             </w:drawing>
           </mc:Choice>
-          <mc:Fallback>
+          <mc:Fallback xmlns:cx2="http://schemas.microsoft.com/office/drawing/2015/10/21/chartex" xmlns:cx3="http://schemas.microsoft.com/office/drawing/2016/5/9/chartex" xmlns:cx4="http://schemas.microsoft.com/office/drawing/2016/5/10/chartex" xmlns:cx5="http://schemas.microsoft.com/office/drawing/2016/5/11/chartex" xmlns:cx6="http://schemas.microsoft.com/office/drawing/2016/5/12/chartex" xmlns:cx7="http://schemas.microsoft.com/office/drawing/2016/5/13/chartex" xmlns:cx8="http://schemas.microsoft.com/office/drawing/2016/5/14/chartex" xmlns:aink="http://schemas.microsoft.com/office/drawing/2016/ink" xmlns:am3d="http://schemas.microsoft.com/office/drawing/2017/model3d" xmlns:w16cid="http://schemas.microsoft.com/office/word/2016/wordml/cid">
             <w:pict>
               <v:line w14:anchorId="384825BA" id="Conector recto 44" o:spid="_x0000_s1026" style="position:absolute;flip:x;z-index:251689984;visibility:visible;mso-wrap-style:square;mso-wrap-distance-left:9pt;mso-wrap-distance-top:0;mso-wrap-distance-right:9pt;mso-wrap-distance-bottom:0;mso-position-horizontal:absolute;mso-position-horizontal-relative:text;mso-position-vertical:absolute;mso-position-vertical-relative:text" from="151.2pt,62.85pt" to="201.35pt,92.2pt" o:gfxdata="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" strokecolor="black [3200]" strokeweight="1.5pt">
                 <v:stroke joinstyle="miter"/>
@@ -5387,6 +6592,7 @@
           <w:noProof/>
           <w:sz w:val="24"/>
           <w:szCs w:val="24"/>
+          <w:lang w:eastAsia="es-CO"/>
         </w:rPr>
         <mc:AlternateContent>
           <mc:Choice Requires="wpg">
@@ -5550,6 +6756,7 @@
           <w:noProof/>
           <w:sz w:val="24"/>
           <w:szCs w:val="24"/>
+          <w:lang w:eastAsia="es-CO"/>
         </w:rPr>
         <mc:AlternateContent>
           <mc:Choice Requires="wpg">
@@ -5713,6 +6920,7 @@
           <w:noProof/>
           <w:sz w:val="24"/>
           <w:szCs w:val="24"/>
+          <w:lang w:eastAsia="es-CO"/>
         </w:rPr>
         <mc:AlternateContent>
           <mc:Choice Requires="wpg">
@@ -5876,6 +7084,7 @@
           <w:noProof/>
           <w:sz w:val="24"/>
           <w:szCs w:val="24"/>
+          <w:lang w:eastAsia="es-CO"/>
         </w:rPr>
         <mc:AlternateContent>
           <mc:Choice Requires="wpg">
@@ -6039,6 +7248,7 @@
           <w:noProof/>
           <w:sz w:val="24"/>
           <w:szCs w:val="24"/>
+          <w:lang w:eastAsia="es-CO"/>
         </w:rPr>
         <mc:AlternateContent>
           <mc:Choice Requires="wpg">
@@ -6202,6 +7412,7 @@
           <w:noProof/>
           <w:sz w:val="24"/>
           <w:szCs w:val="24"/>
+          <w:lang w:eastAsia="es-CO"/>
         </w:rPr>
         <mc:AlternateContent>
           <mc:Choice Requires="wpg">
@@ -6424,6 +7635,7 @@
           <w:noProof/>
           <w:sz w:val="24"/>
           <w:szCs w:val="24"/>
+          <w:lang w:eastAsia="es-CO"/>
         </w:rPr>
         <mc:AlternateContent>
           <mc:Choice Requires="wps">
@@ -6491,7 +7703,7 @@
               </wp:anchor>
             </w:drawing>
           </mc:Choice>
-          <mc:Fallback>
+          <mc:Fallback xmlns:cx2="http://schemas.microsoft.com/office/drawing/2015/10/21/chartex" xmlns:cx3="http://schemas.microsoft.com/office/drawing/2016/5/9/chartex" xmlns:cx4="http://schemas.microsoft.com/office/drawing/2016/5/10/chartex" xmlns:cx5="http://schemas.microsoft.com/office/drawing/2016/5/11/chartex" xmlns:cx6="http://schemas.microsoft.com/office/drawing/2016/5/12/chartex" xmlns:cx7="http://schemas.microsoft.com/office/drawing/2016/5/13/chartex" xmlns:cx8="http://schemas.microsoft.com/office/drawing/2016/5/14/chartex" xmlns:aink="http://schemas.microsoft.com/office/drawing/2016/ink" xmlns:am3d="http://schemas.microsoft.com/office/drawing/2017/model3d" xmlns:w16cid="http://schemas.microsoft.com/office/word/2016/wordml/cid">
             <w:pict>
               <v:rect w14:anchorId="32C872E4" id="Rectángulo 25" o:spid="_x0000_s1026" style="position:absolute;margin-left:0;margin-top:10.65pt;width:297pt;height:167.45pt;z-index:251676672;visibility:visible;mso-wrap-style:square;mso-height-percent:0;mso-wrap-distance-left:9pt;mso-wrap-distance-top:0;mso-wrap-distance-right:9pt;mso-wrap-distance-bottom:0;mso-position-horizontal:center;mso-position-horizontal-relative:margin;mso-position-vertical:absolute;mso-position-vertical-relative:text;mso-height-percent:0;mso-height-relative:margin;v-text-anchor:middle" o:gfxdata="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" filled="f" strokecolor="black [3213]" strokeweight="2.25pt">
                 <w10:wrap anchorx="margin"/>
@@ -6627,8 +7839,8 @@
       <w:r>
         <w:rPr>
           <w:noProof/>
-        </w:rPr>
-        <w:lastRenderedPageBreak/>
+          <w:lang w:eastAsia="es-CO"/>
+        </w:rPr>
         <mc:AlternateContent>
           <mc:Choice Requires="wps">
             <w:drawing>
@@ -6695,7 +7907,7 @@
               </wp:anchor>
             </w:drawing>
           </mc:Choice>
-          <mc:Fallback>
+          <mc:Fallback xmlns:cx2="http://schemas.microsoft.com/office/drawing/2015/10/21/chartex" xmlns:cx3="http://schemas.microsoft.com/office/drawing/2016/5/9/chartex" xmlns:cx4="http://schemas.microsoft.com/office/drawing/2016/5/10/chartex" xmlns:cx5="http://schemas.microsoft.com/office/drawing/2016/5/11/chartex" xmlns:cx6="http://schemas.microsoft.com/office/drawing/2016/5/12/chartex" xmlns:cx7="http://schemas.microsoft.com/office/drawing/2016/5/13/chartex" xmlns:cx8="http://schemas.microsoft.com/office/drawing/2016/5/14/chartex" xmlns:aink="http://schemas.microsoft.com/office/drawing/2016/ink" xmlns:am3d="http://schemas.microsoft.com/office/drawing/2017/model3d" xmlns:w16cid="http://schemas.microsoft.com/office/word/2016/wordml/cid">
             <w:pict>
               <v:rect w14:anchorId="32B503B4" id="Rectángulo 63" o:spid="_x0000_s1026" style="position:absolute;margin-left:-1.55pt;margin-top:-1.2pt;width:462.5pt;height:90.25pt;z-index:251717632;visibility:visible;mso-wrap-style:square;mso-height-percent:0;mso-wrap-distance-left:9pt;mso-wrap-distance-top:0;mso-wrap-distance-right:9pt;mso-wrap-distance-bottom:0;mso-position-horizontal:absolute;mso-position-horizontal-relative:text;mso-position-vertical:absolute;mso-position-vertical-relative:text;mso-height-percent:0;mso-height-relative:margin;v-text-anchor:middle" o:gfxdata="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" filled="f" strokecolor="black [3213]" strokeweight="2.25pt"/>
             </w:pict>
@@ -6705,6 +7917,7 @@
       <w:r>
         <w:rPr>
           <w:noProof/>
+          <w:lang w:eastAsia="es-CO"/>
         </w:rPr>
         <mc:AlternateContent>
           <mc:Choice Requires="wps">
@@ -6788,6 +8001,7 @@
       <w:r>
         <w:rPr>
           <w:noProof/>
+          <w:lang w:eastAsia="es-CO"/>
         </w:rPr>
         <mc:AlternateContent>
           <mc:Choice Requires="wps">
@@ -6842,7 +8056,7 @@
               </wp:anchor>
             </w:drawing>
           </mc:Choice>
-          <mc:Fallback>
+          <mc:Fallback xmlns:cx2="http://schemas.microsoft.com/office/drawing/2015/10/21/chartex" xmlns:cx3="http://schemas.microsoft.com/office/drawing/2016/5/9/chartex" xmlns:cx4="http://schemas.microsoft.com/office/drawing/2016/5/10/chartex" xmlns:cx5="http://schemas.microsoft.com/office/drawing/2016/5/11/chartex" xmlns:cx6="http://schemas.microsoft.com/office/drawing/2016/5/12/chartex" xmlns:cx7="http://schemas.microsoft.com/office/drawing/2016/5/13/chartex" xmlns:cx8="http://schemas.microsoft.com/office/drawing/2016/5/14/chartex" xmlns:aink="http://schemas.microsoft.com/office/drawing/2016/ink" xmlns:am3d="http://schemas.microsoft.com/office/drawing/2017/model3d" xmlns:w16cid="http://schemas.microsoft.com/office/word/2016/wordml/cid">
             <w:pict>
               <v:shapetype w14:anchorId="41080626" id="_x0000_t32" coordsize="21600,21600" o:spt="32" o:oned="t" path="m,l21600,21600e" filled="f">
                 <v:path arrowok="t" fillok="f" o:connecttype="none"/>
@@ -6858,6 +8072,7 @@
       <w:r>
         <w:rPr>
           <w:noProof/>
+          <w:lang w:eastAsia="es-CO"/>
         </w:rPr>
         <w:drawing>
           <wp:anchor distT="0" distB="0" distL="114300" distR="114300" simplePos="0" relativeHeight="251710464" behindDoc="0" locked="0" layoutInCell="1" allowOverlap="1" wp14:anchorId="2C9E9490" wp14:editId="5AB623B0">
@@ -6883,7 +8098,7 @@
                     <pic:cNvPicPr/>
                   </pic:nvPicPr>
                   <pic:blipFill>
-                    <a:blip r:embed="rId7" cstate="print">
+                    <a:blip r:embed="rId8" cstate="print">
                       <a:extLst>
                         <a:ext uri="{28A0092B-C50C-407E-A947-70E740481C1C}">
                           <a14:useLocalDpi xmlns:a14="http://schemas.microsoft.com/office/drawing/2010/main" val="0"/>
@@ -6918,6 +8133,7 @@
       <w:r>
         <w:rPr>
           <w:noProof/>
+          <w:lang w:eastAsia="es-CO"/>
         </w:rPr>
         <mc:AlternateContent>
           <mc:Choice Requires="wps">
@@ -6972,7 +8188,7 @@
               </wp:anchor>
             </w:drawing>
           </mc:Choice>
-          <mc:Fallback>
+          <mc:Fallback xmlns:cx2="http://schemas.microsoft.com/office/drawing/2015/10/21/chartex" xmlns:cx3="http://schemas.microsoft.com/office/drawing/2016/5/9/chartex" xmlns:cx4="http://schemas.microsoft.com/office/drawing/2016/5/10/chartex" xmlns:cx5="http://schemas.microsoft.com/office/drawing/2016/5/11/chartex" xmlns:cx6="http://schemas.microsoft.com/office/drawing/2016/5/12/chartex" xmlns:cx7="http://schemas.microsoft.com/office/drawing/2016/5/13/chartex" xmlns:cx8="http://schemas.microsoft.com/office/drawing/2016/5/14/chartex" xmlns:aink="http://schemas.microsoft.com/office/drawing/2016/ink" xmlns:am3d="http://schemas.microsoft.com/office/drawing/2017/model3d" xmlns:w16cid="http://schemas.microsoft.com/office/word/2016/wordml/cid">
             <w:pict>
               <v:shape w14:anchorId="206F44FD" id="Conector recto de flecha 60" o:spid="_x0000_s1026" type="#_x0000_t32" style="position:absolute;margin-left:253.85pt;margin-top:42.7pt;width:37.85pt;height:0;z-index:251713536;visibility:visible;mso-wrap-style:square;mso-wrap-distance-left:9pt;mso-wrap-distance-top:0;mso-wrap-distance-right:9pt;mso-wrap-distance-bottom:0;mso-position-horizontal:absolute;mso-position-horizontal-relative:text;mso-position-vertical:absolute;mso-position-vertical-relative:text" o:gfxdata="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" strokecolor="black [3200]" strokeweight="1.5pt">
                 <v:stroke endarrow="block" joinstyle="miter"/>
@@ -6984,6 +8200,7 @@
       <w:r>
         <w:rPr>
           <w:noProof/>
+          <w:lang w:eastAsia="es-CO"/>
         </w:rPr>
         <mc:AlternateContent>
           <mc:Choice Requires="wps">
@@ -7038,7 +8255,7 @@
               </wp:anchor>
             </w:drawing>
           </mc:Choice>
-          <mc:Fallback>
+          <mc:Fallback xmlns:cx2="http://schemas.microsoft.com/office/drawing/2015/10/21/chartex" xmlns:cx3="http://schemas.microsoft.com/office/drawing/2016/5/9/chartex" xmlns:cx4="http://schemas.microsoft.com/office/drawing/2016/5/10/chartex" xmlns:cx5="http://schemas.microsoft.com/office/drawing/2016/5/11/chartex" xmlns:cx6="http://schemas.microsoft.com/office/drawing/2016/5/12/chartex" xmlns:cx7="http://schemas.microsoft.com/office/drawing/2016/5/13/chartex" xmlns:cx8="http://schemas.microsoft.com/office/drawing/2016/5/14/chartex" xmlns:aink="http://schemas.microsoft.com/office/drawing/2016/ink" xmlns:am3d="http://schemas.microsoft.com/office/drawing/2017/model3d" xmlns:w16cid="http://schemas.microsoft.com/office/word/2016/wordml/cid">
             <w:pict>
               <v:shape w14:anchorId="0132AD3E" id="Conector recto de flecha 59" o:spid="_x0000_s1026" type="#_x0000_t32" style="position:absolute;margin-left:150.35pt;margin-top:43.4pt;width:37.85pt;height:0;z-index:251711488;visibility:visible;mso-wrap-style:square;mso-wrap-distance-left:9pt;mso-wrap-distance-top:0;mso-wrap-distance-right:9pt;mso-wrap-distance-bottom:0;mso-position-horizontal:absolute;mso-position-horizontal-relative:text;mso-position-vertical:absolute;mso-position-vertical-relative:text" o:gfxdata="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" strokecolor="black [3200]" strokeweight="1.5pt">
                 <v:stroke endarrow="block" joinstyle="miter"/>
@@ -7050,6 +8267,7 @@
       <w:r>
         <w:rPr>
           <w:noProof/>
+          <w:lang w:eastAsia="es-CO"/>
         </w:rPr>
         <w:drawing>
           <wp:anchor distT="0" distB="0" distL="114300" distR="114300" simplePos="0" relativeHeight="251708416" behindDoc="0" locked="0" layoutInCell="1" allowOverlap="1" wp14:anchorId="13252288" wp14:editId="12AA7A93">
@@ -7075,7 +8293,7 @@
                     <pic:cNvPicPr/>
                   </pic:nvPicPr>
                   <pic:blipFill>
-                    <a:blip r:embed="rId7" cstate="print">
+                    <a:blip r:embed="rId8" cstate="print">
                       <a:extLst>
                         <a:ext uri="{28A0092B-C50C-407E-A947-70E740481C1C}">
                           <a14:useLocalDpi xmlns:a14="http://schemas.microsoft.com/office/drawing/2010/main" val="0"/>
@@ -7110,6 +8328,7 @@
       <w:r>
         <w:rPr>
           <w:noProof/>
+          <w:lang w:eastAsia="es-CO"/>
         </w:rPr>
         <w:drawing>
           <wp:anchor distT="0" distB="0" distL="114300" distR="114300" simplePos="0" relativeHeight="251706368" behindDoc="0" locked="0" layoutInCell="1" allowOverlap="1">
@@ -7135,7 +8354,7 @@
                     <pic:cNvPicPr/>
                   </pic:nvPicPr>
                   <pic:blipFill>
-                    <a:blip r:embed="rId7" cstate="print">
+                    <a:blip r:embed="rId8" cstate="print">
                       <a:extLst>
                         <a:ext uri="{28A0092B-C50C-407E-A947-70E740481C1C}">
                           <a14:useLocalDpi xmlns:a14="http://schemas.microsoft.com/office/drawing/2010/main" val="0"/>
@@ -7277,6 +8496,7 @@
       <w:r>
         <w:rPr>
           <w:noProof/>
+          <w:lang w:eastAsia="es-CO"/>
         </w:rPr>
         <mc:AlternateContent>
           <mc:Choice Requires="wps">
@@ -7344,7 +8564,7 @@
               </wp:anchor>
             </w:drawing>
           </mc:Choice>
-          <mc:Fallback>
+          <mc:Fallback xmlns:cx2="http://schemas.microsoft.com/office/drawing/2015/10/21/chartex" xmlns:cx3="http://schemas.microsoft.com/office/drawing/2016/5/9/chartex" xmlns:cx4="http://schemas.microsoft.com/office/drawing/2016/5/10/chartex" xmlns:cx5="http://schemas.microsoft.com/office/drawing/2016/5/11/chartex" xmlns:cx6="http://schemas.microsoft.com/office/drawing/2016/5/12/chartex" xmlns:cx7="http://schemas.microsoft.com/office/drawing/2016/5/13/chartex" xmlns:cx8="http://schemas.microsoft.com/office/drawing/2016/5/14/chartex" xmlns:aink="http://schemas.microsoft.com/office/drawing/2016/ink" xmlns:am3d="http://schemas.microsoft.com/office/drawing/2017/model3d" xmlns:w16cid="http://schemas.microsoft.com/office/word/2016/wordml/cid">
             <w:pict>
               <v:rect w14:anchorId="55CCF0D1" id="Rectángulo 110" o:spid="_x0000_s1026" style="position:absolute;margin-left:0;margin-top:248.65pt;width:462.5pt;height:90.25pt;z-index:251755520;visibility:visible;mso-wrap-style:square;mso-height-percent:0;mso-wrap-distance-left:9pt;mso-wrap-distance-top:0;mso-wrap-distance-right:9pt;mso-wrap-distance-bottom:0;mso-position-horizontal:left;mso-position-horizontal-relative:margin;mso-position-vertical:absolute;mso-position-vertical-relative:text;mso-height-percent:0;mso-height-relative:margin;v-text-anchor:middle" o:gfxdata="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" filled="f" strokecolor="black [3213]" strokeweight="2.25pt">
                 <w10:wrap anchorx="margin"/>
@@ -7356,6 +8576,7 @@
       <w:r>
         <w:rPr>
           <w:noProof/>
+          <w:lang w:eastAsia="es-CO"/>
         </w:rPr>
         <mc:AlternateContent>
           <mc:Choice Requires="wps">
@@ -7439,6 +8660,7 @@
       <w:r>
         <w:rPr>
           <w:noProof/>
+          <w:lang w:eastAsia="es-CO"/>
         </w:rPr>
         <mc:AlternateContent>
           <mc:Choice Requires="wps">
@@ -7493,7 +8715,7 @@
               </wp:anchor>
             </w:drawing>
           </mc:Choice>
-          <mc:Fallback>
+          <mc:Fallback xmlns:cx2="http://schemas.microsoft.com/office/drawing/2015/10/21/chartex" xmlns:cx3="http://schemas.microsoft.com/office/drawing/2016/5/9/chartex" xmlns:cx4="http://schemas.microsoft.com/office/drawing/2016/5/10/chartex" xmlns:cx5="http://schemas.microsoft.com/office/drawing/2016/5/11/chartex" xmlns:cx6="http://schemas.microsoft.com/office/drawing/2016/5/12/chartex" xmlns:cx7="http://schemas.microsoft.com/office/drawing/2016/5/13/chartex" xmlns:cx8="http://schemas.microsoft.com/office/drawing/2016/5/14/chartex" xmlns:aink="http://schemas.microsoft.com/office/drawing/2016/ink" xmlns:am3d="http://schemas.microsoft.com/office/drawing/2017/model3d" xmlns:w16cid="http://schemas.microsoft.com/office/word/2016/wordml/cid">
             <w:pict>
               <v:shape w14:anchorId="6DB2C13C" id="Conector recto de flecha 105" o:spid="_x0000_s1026" type="#_x0000_t32" style="position:absolute;margin-left:353.75pt;margin-top:292.1pt;width:37.8pt;height:0;z-index:251752448;visibility:visible;mso-wrap-style:square;mso-wrap-distance-left:9pt;mso-wrap-distance-top:0;mso-wrap-distance-right:9pt;mso-wrap-distance-bottom:0;mso-position-horizontal:absolute;mso-position-horizontal-relative:text;mso-position-vertical:absolute;mso-position-vertical-relative:text" o:gfxdata="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" strokecolor="black [3200]" strokeweight="1.5pt">
                 <v:stroke endarrow="block" joinstyle="miter"/>
@@ -7505,6 +8727,7 @@
       <w:r>
         <w:rPr>
           <w:noProof/>
+          <w:lang w:eastAsia="es-CO"/>
         </w:rPr>
         <mc:AlternateContent>
           <mc:Choice Requires="wps">
@@ -7559,7 +8782,7 @@
               </wp:anchor>
             </w:drawing>
           </mc:Choice>
-          <mc:Fallback>
+          <mc:Fallback xmlns:cx2="http://schemas.microsoft.com/office/drawing/2015/10/21/chartex" xmlns:cx3="http://schemas.microsoft.com/office/drawing/2016/5/9/chartex" xmlns:cx4="http://schemas.microsoft.com/office/drawing/2016/5/10/chartex" xmlns:cx5="http://schemas.microsoft.com/office/drawing/2016/5/11/chartex" xmlns:cx6="http://schemas.microsoft.com/office/drawing/2016/5/12/chartex" xmlns:cx7="http://schemas.microsoft.com/office/drawing/2016/5/13/chartex" xmlns:cx8="http://schemas.microsoft.com/office/drawing/2016/5/14/chartex" xmlns:aink="http://schemas.microsoft.com/office/drawing/2016/ink" xmlns:am3d="http://schemas.microsoft.com/office/drawing/2017/model3d" xmlns:w16cid="http://schemas.microsoft.com/office/word/2016/wordml/cid">
             <w:pict>
               <v:shape w14:anchorId="30008B6C" id="Conector recto de flecha 104" o:spid="_x0000_s1026" type="#_x0000_t32" style="position:absolute;margin-left:249.9pt;margin-top:291.75pt;width:37.8pt;height:0;z-index:251751424;visibility:visible;mso-wrap-style:square;mso-wrap-distance-left:9pt;mso-wrap-distance-top:0;mso-wrap-distance-right:9pt;mso-wrap-distance-bottom:0;mso-position-horizontal:absolute;mso-position-horizontal-relative:text;mso-position-vertical:absolute;mso-position-vertical-relative:text" o:gfxdata="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" strokecolor="black [3200]" strokeweight="1.5pt">
                 <v:stroke endarrow="block" joinstyle="miter"/>
@@ -7571,6 +8794,7 @@
       <w:r>
         <w:rPr>
           <w:noProof/>
+          <w:lang w:eastAsia="es-CO"/>
         </w:rPr>
         <mc:AlternateContent>
           <mc:Choice Requires="wps">
@@ -7625,7 +8849,7 @@
               </wp:anchor>
             </w:drawing>
           </mc:Choice>
-          <mc:Fallback>
+          <mc:Fallback xmlns:cx2="http://schemas.microsoft.com/office/drawing/2015/10/21/chartex" xmlns:cx3="http://schemas.microsoft.com/office/drawing/2016/5/9/chartex" xmlns:cx4="http://schemas.microsoft.com/office/drawing/2016/5/10/chartex" xmlns:cx5="http://schemas.microsoft.com/office/drawing/2016/5/11/chartex" xmlns:cx6="http://schemas.microsoft.com/office/drawing/2016/5/12/chartex" xmlns:cx7="http://schemas.microsoft.com/office/drawing/2016/5/13/chartex" xmlns:cx8="http://schemas.microsoft.com/office/drawing/2016/5/14/chartex" xmlns:aink="http://schemas.microsoft.com/office/drawing/2016/ink" xmlns:am3d="http://schemas.microsoft.com/office/drawing/2017/model3d" xmlns:w16cid="http://schemas.microsoft.com/office/word/2016/wordml/cid">
             <w:pict>
               <v:shape w14:anchorId="29C22F37" id="Conector recto de flecha 103" o:spid="_x0000_s1026" type="#_x0000_t32" style="position:absolute;margin-left:146.4pt;margin-top:292.5pt;width:37.8pt;height:0;z-index:251750400;visibility:visible;mso-wrap-style:square;mso-wrap-distance-left:9pt;mso-wrap-distance-top:0;mso-wrap-distance-right:9pt;mso-wrap-distance-bottom:0;mso-position-horizontal:absolute;mso-position-horizontal-relative:text;mso-position-vertical:absolute;mso-position-vertical-relative:text" o:gfxdata="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" strokecolor="black [3200]" strokeweight="1.5pt">
                 <v:stroke endarrow="block" joinstyle="miter"/>
@@ -7637,6 +8861,7 @@
       <w:r>
         <w:rPr>
           <w:noProof/>
+          <w:lang w:eastAsia="es-CO"/>
         </w:rPr>
         <w:drawing>
           <wp:anchor distT="0" distB="0" distL="114300" distR="114300" simplePos="0" relativeHeight="251749376" behindDoc="0" locked="0" layoutInCell="1" allowOverlap="1" wp14:anchorId="440C5B80" wp14:editId="291F16AB">
@@ -7662,7 +8887,7 @@
                     <pic:cNvPicPr/>
                   </pic:nvPicPr>
                   <pic:blipFill>
-                    <a:blip r:embed="rId7" cstate="print">
+                    <a:blip r:embed="rId8" cstate="print">
                       <a:extLst>
                         <a:ext uri="{28A0092B-C50C-407E-A947-70E740481C1C}">
                           <a14:useLocalDpi xmlns:a14="http://schemas.microsoft.com/office/drawing/2010/main" val="0"/>
@@ -7697,6 +8922,7 @@
       <w:r>
         <w:rPr>
           <w:noProof/>
+          <w:lang w:eastAsia="es-CO"/>
         </w:rPr>
         <w:drawing>
           <wp:anchor distT="0" distB="0" distL="114300" distR="114300" simplePos="0" relativeHeight="251748352" behindDoc="0" locked="0" layoutInCell="1" allowOverlap="1" wp14:anchorId="1EFFA17C" wp14:editId="4FE2D70E">
@@ -7722,7 +8948,7 @@
                     <pic:cNvPicPr/>
                   </pic:nvPicPr>
                   <pic:blipFill>
-                    <a:blip r:embed="rId7" cstate="print">
+                    <a:blip r:embed="rId8" cstate="print">
                       <a:extLst>
                         <a:ext uri="{28A0092B-C50C-407E-A947-70E740481C1C}">
                           <a14:useLocalDpi xmlns:a14="http://schemas.microsoft.com/office/drawing/2010/main" val="0"/>
@@ -7757,6 +8983,7 @@
       <w:r>
         <w:rPr>
           <w:noProof/>
+          <w:lang w:eastAsia="es-CO"/>
         </w:rPr>
         <w:drawing>
           <wp:anchor distT="0" distB="0" distL="114300" distR="114300" simplePos="0" relativeHeight="251747328" behindDoc="0" locked="0" layoutInCell="1" allowOverlap="1" wp14:anchorId="3938ED80" wp14:editId="57FC0876">
@@ -7782,7 +9009,7 @@
                     <pic:cNvPicPr/>
                   </pic:nvPicPr>
                   <pic:blipFill>
-                    <a:blip r:embed="rId7" cstate="print">
+                    <a:blip r:embed="rId8" cstate="print">
                       <a:extLst>
                         <a:ext uri="{28A0092B-C50C-407E-A947-70E740481C1C}">
                           <a14:useLocalDpi xmlns:a14="http://schemas.microsoft.com/office/drawing/2010/main" val="0"/>
@@ -7817,6 +9044,7 @@
       <w:r>
         <w:rPr>
           <w:noProof/>
+          <w:lang w:eastAsia="es-CO"/>
         </w:rPr>
         <mc:AlternateContent>
           <mc:Choice Requires="wps">
@@ -7884,7 +9112,7 @@
               </wp:anchor>
             </w:drawing>
           </mc:Choice>
-          <mc:Fallback>
+          <mc:Fallback xmlns:cx2="http://schemas.microsoft.com/office/drawing/2015/10/21/chartex" xmlns:cx3="http://schemas.microsoft.com/office/drawing/2016/5/9/chartex" xmlns:cx4="http://schemas.microsoft.com/office/drawing/2016/5/10/chartex" xmlns:cx5="http://schemas.microsoft.com/office/drawing/2016/5/11/chartex" xmlns:cx6="http://schemas.microsoft.com/office/drawing/2016/5/12/chartex" xmlns:cx7="http://schemas.microsoft.com/office/drawing/2016/5/13/chartex" xmlns:cx8="http://schemas.microsoft.com/office/drawing/2016/5/14/chartex" xmlns:aink="http://schemas.microsoft.com/office/drawing/2016/ink" xmlns:am3d="http://schemas.microsoft.com/office/drawing/2017/model3d" xmlns:w16cid="http://schemas.microsoft.com/office/word/2016/wordml/cid">
             <w:pict>
               <v:rect w14:anchorId="3AFA2D33" id="Rectángulo 102" o:spid="_x0000_s1026" style="position:absolute;margin-left:0;margin-top:130.4pt;width:462.5pt;height:90.25pt;z-index:251745280;visibility:visible;mso-wrap-style:square;mso-height-percent:0;mso-wrap-distance-left:9pt;mso-wrap-distance-top:0;mso-wrap-distance-right:9pt;mso-wrap-distance-bottom:0;mso-position-horizontal:left;mso-position-horizontal-relative:margin;mso-position-vertical:absolute;mso-position-vertical-relative:text;mso-height-percent:0;mso-height-relative:margin;v-text-anchor:middle" o:gfxdata="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" filled="f" strokecolor="black [3213]" strokeweight="2.25pt">
                 <w10:wrap anchorx="margin"/>
@@ -7896,6 +9124,7 @@
       <w:r>
         <w:rPr>
           <w:noProof/>
+          <w:lang w:eastAsia="es-CO"/>
         </w:rPr>
         <mc:AlternateContent>
           <mc:Choice Requires="wps">
@@ -7979,6 +9208,7 @@
       <w:r>
         <w:rPr>
           <w:noProof/>
+          <w:lang w:eastAsia="es-CO"/>
         </w:rPr>
         <mc:AlternateContent>
           <mc:Choice Requires="wps">
@@ -8033,7 +9263,7 @@
               </wp:anchor>
             </w:drawing>
           </mc:Choice>
-          <mc:Fallback>
+          <mc:Fallback xmlns:cx2="http://schemas.microsoft.com/office/drawing/2015/10/21/chartex" xmlns:cx3="http://schemas.microsoft.com/office/drawing/2016/5/9/chartex" xmlns:cx4="http://schemas.microsoft.com/office/drawing/2016/5/10/chartex" xmlns:cx5="http://schemas.microsoft.com/office/drawing/2016/5/11/chartex" xmlns:cx6="http://schemas.microsoft.com/office/drawing/2016/5/12/chartex" xmlns:cx7="http://schemas.microsoft.com/office/drawing/2016/5/13/chartex" xmlns:cx8="http://schemas.microsoft.com/office/drawing/2016/5/14/chartex" xmlns:aink="http://schemas.microsoft.com/office/drawing/2016/ink" xmlns:am3d="http://schemas.microsoft.com/office/drawing/2017/model3d" xmlns:w16cid="http://schemas.microsoft.com/office/word/2016/wordml/cid">
             <w:pict>
               <v:shape w14:anchorId="4B9D6F8E" id="Conector recto de flecha 100" o:spid="_x0000_s1026" type="#_x0000_t32" style="position:absolute;margin-left:357.5pt;margin-top:177.35pt;width:37.8pt;height:0;z-index:251742208;visibility:visible;mso-wrap-style:square;mso-wrap-distance-left:9pt;mso-wrap-distance-top:0;mso-wrap-distance-right:9pt;mso-wrap-distance-bottom:0;mso-position-horizontal:absolute;mso-position-horizontal-relative:text;mso-position-vertical:absolute;mso-position-vertical-relative:text" o:gfxdata="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" strokecolor="black [3200]" strokeweight="1.5pt">
                 <v:stroke endarrow="block" joinstyle="miter"/>
@@ -8048,6 +9278,7 @@
           <w:noProof/>
           <w:sz w:val="24"/>
           <w:szCs w:val="24"/>
+          <w:lang w:eastAsia="es-CO"/>
         </w:rPr>
         <mc:AlternateContent>
           <mc:Choice Requires="wpg">
@@ -8211,6 +9442,7 @@
       <w:r>
         <w:rPr>
           <w:noProof/>
+          <w:lang w:eastAsia="es-CO"/>
         </w:rPr>
         <mc:AlternateContent>
           <mc:Choice Requires="wps">
@@ -8265,7 +9497,7 @@
               </wp:anchor>
             </w:drawing>
           </mc:Choice>
-          <mc:Fallback>
+          <mc:Fallback xmlns:cx2="http://schemas.microsoft.com/office/drawing/2015/10/21/chartex" xmlns:cx3="http://schemas.microsoft.com/office/drawing/2016/5/9/chartex" xmlns:cx4="http://schemas.microsoft.com/office/drawing/2016/5/10/chartex" xmlns:cx5="http://schemas.microsoft.com/office/drawing/2016/5/11/chartex" xmlns:cx6="http://schemas.microsoft.com/office/drawing/2016/5/12/chartex" xmlns:cx7="http://schemas.microsoft.com/office/drawing/2016/5/13/chartex" xmlns:cx8="http://schemas.microsoft.com/office/drawing/2016/5/14/chartex" xmlns:aink="http://schemas.microsoft.com/office/drawing/2016/ink" xmlns:am3d="http://schemas.microsoft.com/office/drawing/2017/model3d" xmlns:w16cid="http://schemas.microsoft.com/office/word/2016/wordml/cid">
             <w:pict>
               <v:shape w14:anchorId="5992DFCD" id="Conector recto de flecha 96" o:spid="_x0000_s1026" type="#_x0000_t32" style="position:absolute;margin-left:252.55pt;margin-top:175.7pt;width:37.8pt;height:0;z-index:251740160;visibility:visible;mso-wrap-style:square;mso-wrap-distance-left:9pt;mso-wrap-distance-top:0;mso-wrap-distance-right:9pt;mso-wrap-distance-bottom:0;mso-position-horizontal:absolute;mso-position-horizontal-relative:text;mso-position-vertical:absolute;mso-position-vertical-relative:text" o:gfxdata="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" strokecolor="black [3200]" strokeweight="1.5pt">
                 <v:stroke endarrow="block" joinstyle="miter"/>
@@ -8280,6 +9512,7 @@
           <w:noProof/>
           <w:sz w:val="24"/>
           <w:szCs w:val="24"/>
+          <w:lang w:eastAsia="es-CO"/>
         </w:rPr>
         <mc:AlternateContent>
           <mc:Choice Requires="wpg">
@@ -8443,6 +9676,7 @@
       <w:r>
         <w:rPr>
           <w:noProof/>
+          <w:lang w:eastAsia="es-CO"/>
         </w:rPr>
         <mc:AlternateContent>
           <mc:Choice Requires="wps">
@@ -8497,7 +9731,7 @@
               </wp:anchor>
             </w:drawing>
           </mc:Choice>
-          <mc:Fallback>
+          <mc:Fallback xmlns:cx2="http://schemas.microsoft.com/office/drawing/2015/10/21/chartex" xmlns:cx3="http://schemas.microsoft.com/office/drawing/2016/5/9/chartex" xmlns:cx4="http://schemas.microsoft.com/office/drawing/2016/5/10/chartex" xmlns:cx5="http://schemas.microsoft.com/office/drawing/2016/5/11/chartex" xmlns:cx6="http://schemas.microsoft.com/office/drawing/2016/5/12/chartex" xmlns:cx7="http://schemas.microsoft.com/office/drawing/2016/5/13/chartex" xmlns:cx8="http://schemas.microsoft.com/office/drawing/2016/5/14/chartex" xmlns:aink="http://schemas.microsoft.com/office/drawing/2016/ink" xmlns:am3d="http://schemas.microsoft.com/office/drawing/2017/model3d" xmlns:w16cid="http://schemas.microsoft.com/office/word/2016/wordml/cid">
             <w:pict>
               <v:shape w14:anchorId="09655112" id="Conector recto de flecha 92" o:spid="_x0000_s1026" type="#_x0000_t32" style="position:absolute;margin-left:146.75pt;margin-top:172.4pt;width:37.8pt;height:0;z-index:251738112;visibility:visible;mso-wrap-style:square;mso-wrap-distance-left:9pt;mso-wrap-distance-top:0;mso-wrap-distance-right:9pt;mso-wrap-distance-bottom:0;mso-position-horizontal:absolute;mso-position-horizontal-relative:text;mso-position-vertical:absolute;mso-position-vertical-relative:text" o:gfxdata="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" strokecolor="black [3200]" strokeweight="1.5pt">
                 <v:stroke endarrow="block" joinstyle="miter"/>
@@ -8512,6 +9746,7 @@
           <w:noProof/>
           <w:sz w:val="24"/>
           <w:szCs w:val="24"/>
+          <w:lang w:eastAsia="es-CO"/>
         </w:rPr>
         <mc:AlternateContent>
           <mc:Choice Requires="wpg">
@@ -8675,6 +9910,7 @@
       <w:r>
         <w:rPr>
           <w:noProof/>
+          <w:lang w:eastAsia="es-CO"/>
         </w:rPr>
         <mc:AlternateContent>
           <mc:Choice Requires="wps">
@@ -8742,7 +9978,7 @@
               </wp:anchor>
             </w:drawing>
           </mc:Choice>
-          <mc:Fallback>
+          <mc:Fallback xmlns:cx2="http://schemas.microsoft.com/office/drawing/2015/10/21/chartex" xmlns:cx3="http://schemas.microsoft.com/office/drawing/2016/5/9/chartex" xmlns:cx4="http://schemas.microsoft.com/office/drawing/2016/5/10/chartex" xmlns:cx5="http://schemas.microsoft.com/office/drawing/2016/5/11/chartex" xmlns:cx6="http://schemas.microsoft.com/office/drawing/2016/5/12/chartex" xmlns:cx7="http://schemas.microsoft.com/office/drawing/2016/5/13/chartex" xmlns:cx8="http://schemas.microsoft.com/office/drawing/2016/5/14/chartex" xmlns:aink="http://schemas.microsoft.com/office/drawing/2016/ink" xmlns:am3d="http://schemas.microsoft.com/office/drawing/2017/model3d" xmlns:w16cid="http://schemas.microsoft.com/office/word/2016/wordml/cid">
             <w:pict>
               <v:rect w14:anchorId="2E5D2A67" id="Rectángulo 88" o:spid="_x0000_s1026" style="position:absolute;margin-left:0;margin-top:11.25pt;width:462.5pt;height:90.25pt;z-index:251735040;visibility:visible;mso-wrap-style:square;mso-height-percent:0;mso-wrap-distance-left:9pt;mso-wrap-distance-top:0;mso-wrap-distance-right:9pt;mso-wrap-distance-bottom:0;mso-position-horizontal:left;mso-position-horizontal-relative:margin;mso-position-vertical:absolute;mso-position-vertical-relative:text;mso-height-percent:0;mso-height-relative:margin;v-text-anchor:middle" o:gfxdata="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" filled="f" strokecolor="black [3213]" strokeweight="2.25pt">
                 <w10:wrap anchorx="margin"/>
@@ -8754,6 +9990,7 @@
       <w:r>
         <w:rPr>
           <w:noProof/>
+          <w:lang w:eastAsia="es-CO"/>
         </w:rPr>
         <mc:AlternateContent>
           <mc:Choice Requires="wps">
@@ -8837,6 +10074,7 @@
       <w:r>
         <w:rPr>
           <w:noProof/>
+          <w:lang w:eastAsia="es-CO"/>
         </w:rPr>
         <mc:AlternateContent>
           <mc:Choice Requires="wps">
@@ -8891,7 +10129,7 @@
               </wp:anchor>
             </w:drawing>
           </mc:Choice>
-          <mc:Fallback>
+          <mc:Fallback xmlns:cx2="http://schemas.microsoft.com/office/drawing/2015/10/21/chartex" xmlns:cx3="http://schemas.microsoft.com/office/drawing/2016/5/9/chartex" xmlns:cx4="http://schemas.microsoft.com/office/drawing/2016/5/10/chartex" xmlns:cx5="http://schemas.microsoft.com/office/drawing/2016/5/11/chartex" xmlns:cx6="http://schemas.microsoft.com/office/drawing/2016/5/12/chartex" xmlns:cx7="http://schemas.microsoft.com/office/drawing/2016/5/13/chartex" xmlns:cx8="http://schemas.microsoft.com/office/drawing/2016/5/14/chartex" xmlns:aink="http://schemas.microsoft.com/office/drawing/2016/ink" xmlns:am3d="http://schemas.microsoft.com/office/drawing/2017/model3d" xmlns:w16cid="http://schemas.microsoft.com/office/word/2016/wordml/cid">
             <w:pict>
               <v:shape w14:anchorId="04D44299" id="Conector recto de flecha 86" o:spid="_x0000_s1026" type="#_x0000_t32" style="position:absolute;margin-left:357.5pt;margin-top:58.25pt;width:37.8pt;height:0;z-index:251730944;visibility:visible;mso-wrap-style:square;mso-wrap-distance-left:9pt;mso-wrap-distance-top:0;mso-wrap-distance-right:9pt;mso-wrap-distance-bottom:0;mso-position-horizontal:absolute;mso-position-horizontal-relative:text;mso-position-vertical:absolute;mso-position-vertical-relative:text" o:gfxdata="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" strokecolor="black [3200]" strokeweight="1.5pt">
                 <v:stroke endarrow="block" joinstyle="miter"/>
@@ -8906,6 +10144,7 @@
           <w:noProof/>
           <w:sz w:val="24"/>
           <w:szCs w:val="24"/>
+          <w:lang w:eastAsia="es-CO"/>
         </w:rPr>
         <mc:AlternateContent>
           <mc:Choice Requires="wpg">
@@ -9069,6 +10308,7 @@
       <w:r>
         <w:rPr>
           <w:noProof/>
+          <w:lang w:eastAsia="es-CO"/>
         </w:rPr>
         <mc:AlternateContent>
           <mc:Choice Requires="wps">
@@ -9123,7 +10363,7 @@
               </wp:anchor>
             </w:drawing>
           </mc:Choice>
-          <mc:Fallback>
+          <mc:Fallback xmlns:cx2="http://schemas.microsoft.com/office/drawing/2015/10/21/chartex" xmlns:cx3="http://schemas.microsoft.com/office/drawing/2016/5/9/chartex" xmlns:cx4="http://schemas.microsoft.com/office/drawing/2016/5/10/chartex" xmlns:cx5="http://schemas.microsoft.com/office/drawing/2016/5/11/chartex" xmlns:cx6="http://schemas.microsoft.com/office/drawing/2016/5/12/chartex" xmlns:cx7="http://schemas.microsoft.com/office/drawing/2016/5/13/chartex" xmlns:cx8="http://schemas.microsoft.com/office/drawing/2016/5/14/chartex" xmlns:aink="http://schemas.microsoft.com/office/drawing/2016/ink" xmlns:am3d="http://schemas.microsoft.com/office/drawing/2017/model3d" xmlns:w16cid="http://schemas.microsoft.com/office/word/2016/wordml/cid">
             <w:pict>
               <v:shape w14:anchorId="0FA49832" id="Conector recto de flecha 82" o:spid="_x0000_s1026" type="#_x0000_t32" style="position:absolute;margin-left:252.55pt;margin-top:56.6pt;width:37.8pt;height:0;z-index:251727872;visibility:visible;mso-wrap-style:square;mso-wrap-distance-left:9pt;mso-wrap-distance-top:0;mso-wrap-distance-right:9pt;mso-wrap-distance-bottom:0;mso-position-horizontal:absolute;mso-position-horizontal-relative:text;mso-position-vertical:absolute;mso-position-vertical-relative:text" o:gfxdata="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" strokecolor="black [3200]" strokeweight="1.5pt">
                 <v:stroke endarrow="block" joinstyle="miter"/>
@@ -9138,6 +10378,7 @@
           <w:noProof/>
           <w:sz w:val="24"/>
           <w:szCs w:val="24"/>
+          <w:lang w:eastAsia="es-CO"/>
         </w:rPr>
         <mc:AlternateContent>
           <mc:Choice Requires="wpg">
@@ -9301,6 +10542,7 @@
       <w:r>
         <w:rPr>
           <w:noProof/>
+          <w:lang w:eastAsia="es-CO"/>
         </w:rPr>
         <mc:AlternateContent>
           <mc:Choice Requires="wps">
@@ -9355,7 +10597,7 @@
               </wp:anchor>
             </w:drawing>
           </mc:Choice>
-          <mc:Fallback>
+          <mc:Fallback xmlns:cx2="http://schemas.microsoft.com/office/drawing/2015/10/21/chartex" xmlns:cx3="http://schemas.microsoft.com/office/drawing/2016/5/9/chartex" xmlns:cx4="http://schemas.microsoft.com/office/drawing/2016/5/10/chartex" xmlns:cx5="http://schemas.microsoft.com/office/drawing/2016/5/11/chartex" xmlns:cx6="http://schemas.microsoft.com/office/drawing/2016/5/12/chartex" xmlns:cx7="http://schemas.microsoft.com/office/drawing/2016/5/13/chartex" xmlns:cx8="http://schemas.microsoft.com/office/drawing/2016/5/14/chartex" xmlns:aink="http://schemas.microsoft.com/office/drawing/2016/ink" xmlns:am3d="http://schemas.microsoft.com/office/drawing/2017/model3d" xmlns:w16cid="http://schemas.microsoft.com/office/word/2016/wordml/cid">
             <w:pict>
               <v:shape w14:anchorId="21DF8F11" id="Conector recto de flecha 74" o:spid="_x0000_s1026" type="#_x0000_t32" style="position:absolute;margin-left:146.75pt;margin-top:53.35pt;width:37.85pt;height:0;z-index:251724800;visibility:visible;mso-wrap-style:square;mso-wrap-distance-left:9pt;mso-wrap-distance-top:0;mso-wrap-distance-right:9pt;mso-wrap-distance-bottom:0;mso-position-horizontal:absolute;mso-position-horizontal-relative:text;mso-position-vertical:absolute;mso-position-vertical-relative:text" o:gfxdata="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" strokecolor="black [3200]" strokeweight="1.5pt">
                 <v:stroke endarrow="block" joinstyle="miter"/>
@@ -9370,6 +10612,7 @@
           <w:noProof/>
           <w:sz w:val="24"/>
           <w:szCs w:val="24"/>
+          <w:lang w:eastAsia="es-CO"/>
         </w:rPr>
         <mc:AlternateContent>
           <mc:Choice Requires="wpg">
@@ -9596,7 +10839,6 @@
           <w:sz w:val="24"/>
           <w:szCs w:val="24"/>
         </w:rPr>
-        <w:lastRenderedPageBreak/>
         <w:t>Alternativa 3</w:t>
       </w:r>
     </w:p>
@@ -9635,7 +10877,9 @@
           <w:noProof/>
           <w:sz w:val="24"/>
           <w:szCs w:val="24"/>
-        </w:rPr>
+          <w:lang w:eastAsia="es-CO"/>
+        </w:rPr>
+        <w:lastRenderedPageBreak/>
         <mc:AlternateContent>
           <mc:Choice Requires="wps">
             <w:drawing>
@@ -9705,7 +10949,7 @@
               </wp:anchor>
             </w:drawing>
           </mc:Choice>
-          <mc:Fallback>
+          <mc:Fallback xmlns:cx2="http://schemas.microsoft.com/office/drawing/2015/10/21/chartex" xmlns:cx3="http://schemas.microsoft.com/office/drawing/2016/5/9/chartex" xmlns:cx4="http://schemas.microsoft.com/office/drawing/2016/5/10/chartex" xmlns:cx5="http://schemas.microsoft.com/office/drawing/2016/5/11/chartex" xmlns:cx6="http://schemas.microsoft.com/office/drawing/2016/5/12/chartex" xmlns:cx7="http://schemas.microsoft.com/office/drawing/2016/5/13/chartex" xmlns:cx8="http://schemas.microsoft.com/office/drawing/2016/5/14/chartex" xmlns:aink="http://schemas.microsoft.com/office/drawing/2016/ink" xmlns:am3d="http://schemas.microsoft.com/office/drawing/2017/model3d" xmlns:w16cid="http://schemas.microsoft.com/office/word/2016/wordml/cid">
             <w:pict>
               <v:rect w14:anchorId="2F9ADA5B" id="Rectángulo 189" o:spid="_x0000_s1026" style="position:absolute;margin-left:146.85pt;margin-top:322.7pt;width:151.3pt;height:261.45pt;rotation:90;z-index:251830272;visibility:visible;mso-wrap-style:square;mso-width-percent:0;mso-height-percent:0;mso-wrap-distance-left:9pt;mso-wrap-distance-top:0;mso-wrap-distance-right:9pt;mso-wrap-distance-bottom:0;mso-position-horizontal:absolute;mso-position-horizontal-relative:margin;mso-position-vertical:absolute;mso-position-vertical-relative:text;mso-width-percent:0;mso-height-percent:0;mso-width-relative:margin;mso-height-relative:margin;v-text-anchor:middle" o:gfxdata="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" filled="f" strokecolor="black [3213]" strokeweight="2.25pt">
                 <w10:wrap anchorx="margin"/>
@@ -9720,6 +10964,7 @@
           <w:noProof/>
           <w:sz w:val="24"/>
           <w:szCs w:val="24"/>
+          <w:lang w:eastAsia="es-CO"/>
         </w:rPr>
         <mc:AlternateContent>
           <mc:Choice Requires="wps">
@@ -9777,7 +11022,7 @@
               </wp:anchor>
             </w:drawing>
           </mc:Choice>
-          <mc:Fallback>
+          <mc:Fallback xmlns:cx2="http://schemas.microsoft.com/office/drawing/2015/10/21/chartex" xmlns:cx3="http://schemas.microsoft.com/office/drawing/2016/5/9/chartex" xmlns:cx4="http://schemas.microsoft.com/office/drawing/2016/5/10/chartex" xmlns:cx5="http://schemas.microsoft.com/office/drawing/2016/5/11/chartex" xmlns:cx6="http://schemas.microsoft.com/office/drawing/2016/5/12/chartex" xmlns:cx7="http://schemas.microsoft.com/office/drawing/2016/5/13/chartex" xmlns:cx8="http://schemas.microsoft.com/office/drawing/2016/5/14/chartex" xmlns:aink="http://schemas.microsoft.com/office/drawing/2016/ink" xmlns:am3d="http://schemas.microsoft.com/office/drawing/2017/model3d" xmlns:w16cid="http://schemas.microsoft.com/office/word/2016/wordml/cid">
             <w:pict>
               <v:rect w14:anchorId="5BA6692F" id="Rectángulo 188" o:spid="_x0000_s1026" style="position:absolute;margin-left:284.75pt;margin-top:470.8pt;width:36.5pt;height:20pt;z-index:251828224;visibility:visible;mso-wrap-style:square;mso-wrap-distance-left:9pt;mso-wrap-distance-top:0;mso-wrap-distance-right:9pt;mso-wrap-distance-bottom:0;mso-position-horizontal:absolute;mso-position-horizontal-relative:text;mso-position-vertical:absolute;mso-position-vertical-relative:text;v-text-anchor:middle" o:gfxdata="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" filled="f" strokecolor="black [3200]" strokeweight="1pt"/>
             </w:pict>
@@ -9790,6 +11035,7 @@
           <w:noProof/>
           <w:sz w:val="24"/>
           <w:szCs w:val="24"/>
+          <w:lang w:eastAsia="es-CO"/>
         </w:rPr>
         <mc:AlternateContent>
           <mc:Choice Requires="wps">
@@ -9847,7 +11093,7 @@
               </wp:anchor>
             </w:drawing>
           </mc:Choice>
-          <mc:Fallback>
+          <mc:Fallback xmlns:cx2="http://schemas.microsoft.com/office/drawing/2015/10/21/chartex" xmlns:cx3="http://schemas.microsoft.com/office/drawing/2016/5/9/chartex" xmlns:cx4="http://schemas.microsoft.com/office/drawing/2016/5/10/chartex" xmlns:cx5="http://schemas.microsoft.com/office/drawing/2016/5/11/chartex" xmlns:cx6="http://schemas.microsoft.com/office/drawing/2016/5/12/chartex" xmlns:cx7="http://schemas.microsoft.com/office/drawing/2016/5/13/chartex" xmlns:cx8="http://schemas.microsoft.com/office/drawing/2016/5/14/chartex" xmlns:aink="http://schemas.microsoft.com/office/drawing/2016/ink" xmlns:am3d="http://schemas.microsoft.com/office/drawing/2017/model3d" xmlns:w16cid="http://schemas.microsoft.com/office/word/2016/wordml/cid">
             <w:pict>
               <v:rect w14:anchorId="6879C116" id="Rectángulo 187" o:spid="_x0000_s1026" style="position:absolute;margin-left:284.75pt;margin-top:444.55pt;width:36.5pt;height:20pt;z-index:251826176;visibility:visible;mso-wrap-style:square;mso-wrap-distance-left:9pt;mso-wrap-distance-top:0;mso-wrap-distance-right:9pt;mso-wrap-distance-bottom:0;mso-position-horizontal:absolute;mso-position-horizontal-relative:text;mso-position-vertical:absolute;mso-position-vertical-relative:text;v-text-anchor:middle" o:gfxdata="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" filled="f" strokecolor="black [3200]" strokeweight="1pt"/>
             </w:pict>
@@ -9860,6 +11106,7 @@
           <w:noProof/>
           <w:sz w:val="24"/>
           <w:szCs w:val="24"/>
+          <w:lang w:eastAsia="es-CO"/>
         </w:rPr>
         <mc:AlternateContent>
           <mc:Choice Requires="wps">
@@ -9917,7 +11164,7 @@
               </wp:anchor>
             </w:drawing>
           </mc:Choice>
-          <mc:Fallback>
+          <mc:Fallback xmlns:cx2="http://schemas.microsoft.com/office/drawing/2015/10/21/chartex" xmlns:cx3="http://schemas.microsoft.com/office/drawing/2016/5/9/chartex" xmlns:cx4="http://schemas.microsoft.com/office/drawing/2016/5/10/chartex" xmlns:cx5="http://schemas.microsoft.com/office/drawing/2016/5/11/chartex" xmlns:cx6="http://schemas.microsoft.com/office/drawing/2016/5/12/chartex" xmlns:cx7="http://schemas.microsoft.com/office/drawing/2016/5/13/chartex" xmlns:cx8="http://schemas.microsoft.com/office/drawing/2016/5/14/chartex" xmlns:aink="http://schemas.microsoft.com/office/drawing/2016/ink" xmlns:am3d="http://schemas.microsoft.com/office/drawing/2017/model3d" xmlns:w16cid="http://schemas.microsoft.com/office/word/2016/wordml/cid">
             <w:pict>
               <v:rect w14:anchorId="756D92C5" id="Rectángulo 186" o:spid="_x0000_s1026" style="position:absolute;margin-left:284.8pt;margin-top:418.95pt;width:36.5pt;height:20pt;z-index:251824128;visibility:visible;mso-wrap-style:square;mso-wrap-distance-left:9pt;mso-wrap-distance-top:0;mso-wrap-distance-right:9pt;mso-wrap-distance-bottom:0;mso-position-horizontal:absolute;mso-position-horizontal-relative:text;mso-position-vertical:absolute;mso-position-vertical-relative:text;v-text-anchor:middle" o:gfxdata="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" filled="f" strokecolor="black [3200]" strokeweight="1pt"/>
             </w:pict>
@@ -9930,6 +11177,7 @@
           <w:noProof/>
           <w:sz w:val="24"/>
           <w:szCs w:val="24"/>
+          <w:lang w:eastAsia="es-CO"/>
         </w:rPr>
         <mc:AlternateContent>
           <mc:Choice Requires="wps">
@@ -9986,7 +11234,7 @@
               </wp:anchor>
             </w:drawing>
           </mc:Choice>
-          <mc:Fallback>
+          <mc:Fallback xmlns:cx2="http://schemas.microsoft.com/office/drawing/2015/10/21/chartex" xmlns:cx3="http://schemas.microsoft.com/office/drawing/2016/5/9/chartex" xmlns:cx4="http://schemas.microsoft.com/office/drawing/2016/5/10/chartex" xmlns:cx5="http://schemas.microsoft.com/office/drawing/2016/5/11/chartex" xmlns:cx6="http://schemas.microsoft.com/office/drawing/2016/5/12/chartex" xmlns:cx7="http://schemas.microsoft.com/office/drawing/2016/5/13/chartex" xmlns:cx8="http://schemas.microsoft.com/office/drawing/2016/5/14/chartex" xmlns:aink="http://schemas.microsoft.com/office/drawing/2016/ink" xmlns:am3d="http://schemas.microsoft.com/office/drawing/2017/model3d" xmlns:w16cid="http://schemas.microsoft.com/office/word/2016/wordml/cid">
             <w:pict>
               <v:rect w14:anchorId="71935E99" id="Rectángulo 177" o:spid="_x0000_s1026" style="position:absolute;margin-left:284.95pt;margin-top:389.3pt;width:36.5pt;height:20pt;z-index:251814912;visibility:visible;mso-wrap-style:square;mso-wrap-distance-left:9pt;mso-wrap-distance-top:0;mso-wrap-distance-right:9pt;mso-wrap-distance-bottom:0;mso-position-horizontal:absolute;mso-position-horizontal-relative:text;mso-position-vertical:absolute;mso-position-vertical-relative:text;v-text-anchor:middle" o:gfxdata="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" fillcolor="white [3201]" strokecolor="black [3200]" strokeweight="1pt"/>
             </w:pict>
@@ -9999,6 +11247,7 @@
           <w:noProof/>
           <w:sz w:val="24"/>
           <w:szCs w:val="24"/>
+          <w:lang w:eastAsia="es-CO"/>
         </w:rPr>
         <mc:AlternateContent>
           <mc:Choice Requires="wps">
@@ -10077,6 +11326,7 @@
           <w:noProof/>
           <w:sz w:val="24"/>
           <w:szCs w:val="24"/>
+          <w:lang w:eastAsia="es-CO"/>
         </w:rPr>
         <mc:AlternateContent>
           <mc:Choice Requires="wps">
@@ -10155,6 +11405,7 @@
           <w:noProof/>
           <w:sz w:val="24"/>
           <w:szCs w:val="24"/>
+          <w:lang w:eastAsia="es-CO"/>
         </w:rPr>
         <mc:AlternateContent>
           <mc:Choice Requires="wps">
@@ -10233,6 +11484,7 @@
           <w:noProof/>
           <w:sz w:val="24"/>
           <w:szCs w:val="24"/>
+          <w:lang w:eastAsia="es-CO"/>
         </w:rPr>
         <mc:AlternateContent>
           <mc:Choice Requires="wps">
@@ -10311,6 +11563,7 @@
           <w:noProof/>
           <w:sz w:val="24"/>
           <w:szCs w:val="24"/>
+          <w:lang w:eastAsia="es-CO"/>
         </w:rPr>
         <mc:AlternateContent>
           <mc:Choice Requires="wps">
@@ -10365,7 +11618,7 @@
               </wp:anchor>
             </w:drawing>
           </mc:Choice>
-          <mc:Fallback>
+          <mc:Fallback xmlns:cx2="http://schemas.microsoft.com/office/drawing/2015/10/21/chartex" xmlns:cx3="http://schemas.microsoft.com/office/drawing/2016/5/9/chartex" xmlns:cx4="http://schemas.microsoft.com/office/drawing/2016/5/10/chartex" xmlns:cx5="http://schemas.microsoft.com/office/drawing/2016/5/11/chartex" xmlns:cx6="http://schemas.microsoft.com/office/drawing/2016/5/12/chartex" xmlns:cx7="http://schemas.microsoft.com/office/drawing/2016/5/13/chartex" xmlns:cx8="http://schemas.microsoft.com/office/drawing/2016/5/14/chartex" xmlns:aink="http://schemas.microsoft.com/office/drawing/2016/ink" xmlns:am3d="http://schemas.microsoft.com/office/drawing/2017/model3d" xmlns:w16cid="http://schemas.microsoft.com/office/word/2016/wordml/cid">
             <w:pict>
               <v:shape w14:anchorId="77D25A1C" id="Conector recto de flecha 176" o:spid="_x0000_s1026" type="#_x0000_t32" style="position:absolute;margin-left:218.55pt;margin-top:480.8pt;width:60pt;height:0;z-index:251813888;visibility:visible;mso-wrap-style:square;mso-wrap-distance-left:9pt;mso-wrap-distance-top:0;mso-wrap-distance-right:9pt;mso-wrap-distance-bottom:0;mso-position-horizontal:absolute;mso-position-horizontal-relative:text;mso-position-vertical:absolute;mso-position-vertical-relative:text" o:gfxdata="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" strokecolor="black [3200]" strokeweight="1.5pt">
                 <v:stroke endarrow="block" joinstyle="miter"/>
@@ -10380,6 +11633,7 @@
           <w:noProof/>
           <w:sz w:val="24"/>
           <w:szCs w:val="24"/>
+          <w:lang w:eastAsia="es-CO"/>
         </w:rPr>
         <mc:AlternateContent>
           <mc:Choice Requires="wps">
@@ -10434,7 +11688,7 @@
               </wp:anchor>
             </w:drawing>
           </mc:Choice>
-          <mc:Fallback>
+          <mc:Fallback xmlns:cx2="http://schemas.microsoft.com/office/drawing/2015/10/21/chartex" xmlns:cx3="http://schemas.microsoft.com/office/drawing/2016/5/9/chartex" xmlns:cx4="http://schemas.microsoft.com/office/drawing/2016/5/10/chartex" xmlns:cx5="http://schemas.microsoft.com/office/drawing/2016/5/11/chartex" xmlns:cx6="http://schemas.microsoft.com/office/drawing/2016/5/12/chartex" xmlns:cx7="http://schemas.microsoft.com/office/drawing/2016/5/13/chartex" xmlns:cx8="http://schemas.microsoft.com/office/drawing/2016/5/14/chartex" xmlns:aink="http://schemas.microsoft.com/office/drawing/2016/ink" xmlns:am3d="http://schemas.microsoft.com/office/drawing/2017/model3d" xmlns:w16cid="http://schemas.microsoft.com/office/word/2016/wordml/cid">
             <w:pict>
               <v:shape w14:anchorId="0B379F4C" id="Conector recto de flecha 175" o:spid="_x0000_s1026" type="#_x0000_t32" style="position:absolute;margin-left:218.55pt;margin-top:453.75pt;width:60pt;height:0;z-index:251811840;visibility:visible;mso-wrap-style:square;mso-wrap-distance-left:9pt;mso-wrap-distance-top:0;mso-wrap-distance-right:9pt;mso-wrap-distance-bottom:0;mso-position-horizontal:absolute;mso-position-horizontal-relative:text;mso-position-vertical:absolute;mso-position-vertical-relative:text" o:gfxdata="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" strokecolor="black [3200]" strokeweight="1.5pt">
                 <v:stroke endarrow="block" joinstyle="miter"/>
@@ -10449,6 +11703,7 @@
           <w:noProof/>
           <w:sz w:val="24"/>
           <w:szCs w:val="24"/>
+          <w:lang w:eastAsia="es-CO"/>
         </w:rPr>
         <mc:AlternateContent>
           <mc:Choice Requires="wps">
@@ -10503,7 +11758,7 @@
               </wp:anchor>
             </w:drawing>
           </mc:Choice>
-          <mc:Fallback>
+          <mc:Fallback xmlns:cx2="http://schemas.microsoft.com/office/drawing/2015/10/21/chartex" xmlns:cx3="http://schemas.microsoft.com/office/drawing/2016/5/9/chartex" xmlns:cx4="http://schemas.microsoft.com/office/drawing/2016/5/10/chartex" xmlns:cx5="http://schemas.microsoft.com/office/drawing/2016/5/11/chartex" xmlns:cx6="http://schemas.microsoft.com/office/drawing/2016/5/12/chartex" xmlns:cx7="http://schemas.microsoft.com/office/drawing/2016/5/13/chartex" xmlns:cx8="http://schemas.microsoft.com/office/drawing/2016/5/14/chartex" xmlns:aink="http://schemas.microsoft.com/office/drawing/2016/ink" xmlns:am3d="http://schemas.microsoft.com/office/drawing/2017/model3d" xmlns:w16cid="http://schemas.microsoft.com/office/word/2016/wordml/cid">
             <w:pict>
               <v:shape w14:anchorId="3137DDEE" id="Conector recto de flecha 174" o:spid="_x0000_s1026" type="#_x0000_t32" style="position:absolute;margin-left:218.95pt;margin-top:427.5pt;width:60pt;height:0;z-index:251809792;visibility:visible;mso-wrap-style:square;mso-wrap-distance-left:9pt;mso-wrap-distance-top:0;mso-wrap-distance-right:9pt;mso-wrap-distance-bottom:0;mso-position-horizontal:absolute;mso-position-horizontal-relative:text;mso-position-vertical:absolute;mso-position-vertical-relative:text" o:gfxdata="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" strokecolor="black [3200]" strokeweight="1.5pt">
                 <v:stroke endarrow="block" joinstyle="miter"/>
@@ -10518,6 +11773,7 @@
           <w:noProof/>
           <w:sz w:val="24"/>
           <w:szCs w:val="24"/>
+          <w:lang w:eastAsia="es-CO"/>
         </w:rPr>
         <mc:AlternateContent>
           <mc:Choice Requires="wps">
@@ -10572,7 +11828,7 @@
               </wp:anchor>
             </w:drawing>
           </mc:Choice>
-          <mc:Fallback>
+          <mc:Fallback xmlns:cx2="http://schemas.microsoft.com/office/drawing/2015/10/21/chartex" xmlns:cx3="http://schemas.microsoft.com/office/drawing/2016/5/9/chartex" xmlns:cx4="http://schemas.microsoft.com/office/drawing/2016/5/10/chartex" xmlns:cx5="http://schemas.microsoft.com/office/drawing/2016/5/11/chartex" xmlns:cx6="http://schemas.microsoft.com/office/drawing/2016/5/12/chartex" xmlns:cx7="http://schemas.microsoft.com/office/drawing/2016/5/13/chartex" xmlns:cx8="http://schemas.microsoft.com/office/drawing/2016/5/14/chartex" xmlns:aink="http://schemas.microsoft.com/office/drawing/2016/ink" xmlns:am3d="http://schemas.microsoft.com/office/drawing/2017/model3d" xmlns:w16cid="http://schemas.microsoft.com/office/word/2016/wordml/cid">
             <w:pict>
               <v:shape w14:anchorId="08D9103A" id="Conector recto de flecha 173" o:spid="_x0000_s1026" type="#_x0000_t32" style="position:absolute;margin-left:218.7pt;margin-top:399.85pt;width:60pt;height:0;z-index:251807744;visibility:visible;mso-wrap-style:square;mso-wrap-distance-left:9pt;mso-wrap-distance-top:0;mso-wrap-distance-right:9pt;mso-wrap-distance-bottom:0;mso-position-horizontal:absolute;mso-position-horizontal-relative:text;mso-position-vertical:absolute;mso-position-vertical-relative:text" o:gfxdata="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" strokecolor="black [3200]" strokeweight="1.5pt">
                 <v:stroke endarrow="block" joinstyle="miter"/>
@@ -10587,6 +11843,7 @@
           <w:noProof/>
           <w:sz w:val="24"/>
           <w:szCs w:val="24"/>
+          <w:lang w:eastAsia="es-CO"/>
         </w:rPr>
         <mc:AlternateContent>
           <mc:Choice Requires="wps">
@@ -10645,7 +11902,7 @@
               </wp:anchor>
             </w:drawing>
           </mc:Choice>
-          <mc:Fallback>
+          <mc:Fallback xmlns:cx2="http://schemas.microsoft.com/office/drawing/2015/10/21/chartex" xmlns:cx3="http://schemas.microsoft.com/office/drawing/2016/5/9/chartex" xmlns:cx4="http://schemas.microsoft.com/office/drawing/2016/5/10/chartex" xmlns:cx5="http://schemas.microsoft.com/office/drawing/2016/5/11/chartex" xmlns:cx6="http://schemas.microsoft.com/office/drawing/2016/5/12/chartex" xmlns:cx7="http://schemas.microsoft.com/office/drawing/2016/5/13/chartex" xmlns:cx8="http://schemas.microsoft.com/office/drawing/2016/5/14/chartex" xmlns:aink="http://schemas.microsoft.com/office/drawing/2016/ink" xmlns:am3d="http://schemas.microsoft.com/office/drawing/2017/model3d" xmlns:w16cid="http://schemas.microsoft.com/office/word/2016/wordml/cid">
             <w:pict>
               <v:oval w14:anchorId="16D29376" id="Elipse 169" o:spid="_x0000_s1026" style="position:absolute;margin-left:0;margin-top:478.4pt;width:7.15pt;height:6.5pt;z-index:251804672;visibility:visible;mso-wrap-style:square;mso-wrap-distance-left:9pt;mso-wrap-distance-top:0;mso-wrap-distance-right:9pt;mso-wrap-distance-bottom:0;mso-position-horizontal:center;mso-position-horizontal-relative:margin;mso-position-vertical:absolute;mso-position-vertical-relative:text;v-text-anchor:middle" o:gfxdata="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" fillcolor="black [3200]" strokecolor="black [1600]" strokeweight="1pt">
                 <v:stroke joinstyle="miter"/>
@@ -10661,6 +11918,7 @@
           <w:noProof/>
           <w:sz w:val="24"/>
           <w:szCs w:val="24"/>
+          <w:lang w:eastAsia="es-CO"/>
         </w:rPr>
         <mc:AlternateContent>
           <mc:Choice Requires="wps">
@@ -10719,7 +11977,7 @@
               </wp:anchor>
             </w:drawing>
           </mc:Choice>
-          <mc:Fallback>
+          <mc:Fallback xmlns:cx2="http://schemas.microsoft.com/office/drawing/2015/10/21/chartex" xmlns:cx3="http://schemas.microsoft.com/office/drawing/2016/5/9/chartex" xmlns:cx4="http://schemas.microsoft.com/office/drawing/2016/5/10/chartex" xmlns:cx5="http://schemas.microsoft.com/office/drawing/2016/5/11/chartex" xmlns:cx6="http://schemas.microsoft.com/office/drawing/2016/5/12/chartex" xmlns:cx7="http://schemas.microsoft.com/office/drawing/2016/5/13/chartex" xmlns:cx8="http://schemas.microsoft.com/office/drawing/2016/5/14/chartex" xmlns:aink="http://schemas.microsoft.com/office/drawing/2016/ink" xmlns:am3d="http://schemas.microsoft.com/office/drawing/2017/model3d" xmlns:w16cid="http://schemas.microsoft.com/office/word/2016/wordml/cid">
             <w:pict>
               <v:oval w14:anchorId="47C4015E" id="Elipse 168" o:spid="_x0000_s1026" style="position:absolute;margin-left:0;margin-top:451.1pt;width:7.15pt;height:6.5pt;z-index:251802624;visibility:visible;mso-wrap-style:square;mso-wrap-distance-left:9pt;mso-wrap-distance-top:0;mso-wrap-distance-right:9pt;mso-wrap-distance-bottom:0;mso-position-horizontal:center;mso-position-horizontal-relative:margin;mso-position-vertical:absolute;mso-position-vertical-relative:text;v-text-anchor:middle" o:gfxdata="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" fillcolor="black [3200]" strokecolor="black [1600]" strokeweight="1pt">
                 <v:stroke joinstyle="miter"/>
@@ -10735,6 +11993,7 @@
           <w:noProof/>
           <w:sz w:val="24"/>
           <w:szCs w:val="24"/>
+          <w:lang w:eastAsia="es-CO"/>
         </w:rPr>
         <mc:AlternateContent>
           <mc:Choice Requires="wps">
@@ -10793,7 +12052,7 @@
               </wp:anchor>
             </w:drawing>
           </mc:Choice>
-          <mc:Fallback>
+          <mc:Fallback xmlns:cx2="http://schemas.microsoft.com/office/drawing/2015/10/21/chartex" xmlns:cx3="http://schemas.microsoft.com/office/drawing/2016/5/9/chartex" xmlns:cx4="http://schemas.microsoft.com/office/drawing/2016/5/10/chartex" xmlns:cx5="http://schemas.microsoft.com/office/drawing/2016/5/11/chartex" xmlns:cx6="http://schemas.microsoft.com/office/drawing/2016/5/12/chartex" xmlns:cx7="http://schemas.microsoft.com/office/drawing/2016/5/13/chartex" xmlns:cx8="http://schemas.microsoft.com/office/drawing/2016/5/14/chartex" xmlns:aink="http://schemas.microsoft.com/office/drawing/2016/ink" xmlns:am3d="http://schemas.microsoft.com/office/drawing/2017/model3d" xmlns:w16cid="http://schemas.microsoft.com/office/word/2016/wordml/cid">
             <w:pict>
               <v:oval w14:anchorId="50CF6C60" id="Elipse 167" o:spid="_x0000_s1026" style="position:absolute;margin-left:0;margin-top:424.1pt;width:7.15pt;height:6.5pt;z-index:251800576;visibility:visible;mso-wrap-style:square;mso-wrap-distance-left:9pt;mso-wrap-distance-top:0;mso-wrap-distance-right:9pt;mso-wrap-distance-bottom:0;mso-position-horizontal:center;mso-position-horizontal-relative:margin;mso-position-vertical:absolute;mso-position-vertical-relative:text;v-text-anchor:middle" o:gfxdata="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" fillcolor="black [3200]" strokecolor="black [1600]" strokeweight="1pt">
                 <v:stroke joinstyle="miter"/>
@@ -10809,6 +12068,7 @@
           <w:noProof/>
           <w:sz w:val="24"/>
           <w:szCs w:val="24"/>
+          <w:lang w:eastAsia="es-CO"/>
         </w:rPr>
         <mc:AlternateContent>
           <mc:Choice Requires="wps">
@@ -10867,7 +12127,7 @@
               </wp:anchor>
             </w:drawing>
           </mc:Choice>
-          <mc:Fallback>
+          <mc:Fallback xmlns:cx2="http://schemas.microsoft.com/office/drawing/2015/10/21/chartex" xmlns:cx3="http://schemas.microsoft.com/office/drawing/2016/5/9/chartex" xmlns:cx4="http://schemas.microsoft.com/office/drawing/2016/5/10/chartex" xmlns:cx5="http://schemas.microsoft.com/office/drawing/2016/5/11/chartex" xmlns:cx6="http://schemas.microsoft.com/office/drawing/2016/5/12/chartex" xmlns:cx7="http://schemas.microsoft.com/office/drawing/2016/5/13/chartex" xmlns:cx8="http://schemas.microsoft.com/office/drawing/2016/5/14/chartex" xmlns:aink="http://schemas.microsoft.com/office/drawing/2016/ink" xmlns:am3d="http://schemas.microsoft.com/office/drawing/2017/model3d" xmlns:w16cid="http://schemas.microsoft.com/office/word/2016/wordml/cid">
             <w:pict>
               <v:oval w14:anchorId="2E4E89CA" id="Elipse 166" o:spid="_x0000_s1026" style="position:absolute;margin-left:0;margin-top:396.7pt;width:7.15pt;height:6.5pt;z-index:251798528;visibility:visible;mso-wrap-style:square;mso-wrap-distance-left:9pt;mso-wrap-distance-top:0;mso-wrap-distance-right:9pt;mso-wrap-distance-bottom:0;mso-position-horizontal:center;mso-position-horizontal-relative:margin;mso-position-vertical:absolute;mso-position-vertical-relative:text;v-text-anchor:middle" o:gfxdata="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" fillcolor="black [3200]" strokecolor="black [1600]" strokeweight="1pt">
                 <v:stroke joinstyle="miter"/>
@@ -10883,6 +12143,7 @@
           <w:noProof/>
           <w:sz w:val="24"/>
           <w:szCs w:val="24"/>
+          <w:lang w:eastAsia="es-CO"/>
         </w:rPr>
         <mc:AlternateContent>
           <mc:Choice Requires="wpg">
@@ -11032,6 +12293,7 @@
           <w:noProof/>
           <w:sz w:val="24"/>
           <w:szCs w:val="24"/>
+          <w:lang w:eastAsia="es-CO"/>
         </w:rPr>
         <mc:AlternateContent>
           <mc:Choice Requires="wpg">
@@ -11181,6 +12443,7 @@
           <w:noProof/>
           <w:sz w:val="24"/>
           <w:szCs w:val="24"/>
+          <w:lang w:eastAsia="es-CO"/>
         </w:rPr>
         <mc:AlternateContent>
           <mc:Choice Requires="wpg">
@@ -11330,6 +12593,7 @@
           <w:noProof/>
           <w:sz w:val="24"/>
           <w:szCs w:val="24"/>
+          <w:lang w:eastAsia="es-CO"/>
         </w:rPr>
         <mc:AlternateContent>
           <mc:Choice Requires="wpg">
@@ -11479,6 +12743,7 @@
           <w:noProof/>
           <w:sz w:val="24"/>
           <w:szCs w:val="24"/>
+          <w:lang w:eastAsia="es-CO"/>
         </w:rPr>
         <mc:AlternateContent>
           <mc:Choice Requires="wps">
@@ -11545,7 +12810,7 @@
               </wp:anchor>
             </w:drawing>
           </mc:Choice>
-          <mc:Fallback>
+          <mc:Fallback xmlns:cx2="http://schemas.microsoft.com/office/drawing/2015/10/21/chartex" xmlns:cx3="http://schemas.microsoft.com/office/drawing/2016/5/9/chartex" xmlns:cx4="http://schemas.microsoft.com/office/drawing/2016/5/10/chartex" xmlns:cx5="http://schemas.microsoft.com/office/drawing/2016/5/11/chartex" xmlns:cx6="http://schemas.microsoft.com/office/drawing/2016/5/12/chartex" xmlns:cx7="http://schemas.microsoft.com/office/drawing/2016/5/13/chartex" xmlns:cx8="http://schemas.microsoft.com/office/drawing/2016/5/14/chartex" xmlns:aink="http://schemas.microsoft.com/office/drawing/2016/ink" xmlns:am3d="http://schemas.microsoft.com/office/drawing/2017/model3d" xmlns:w16cid="http://schemas.microsoft.com/office/word/2016/wordml/cid">
             <w:pict>
               <v:rect w14:anchorId="292C3539" id="Rectángulo 153" o:spid="_x0000_s1026" style="position:absolute;margin-left:81.4pt;margin-top:270.45pt;width:66.5pt;height:18.45pt;rotation:90;z-index:251789312;visibility:visible;mso-wrap-style:square;mso-wrap-distance-left:9pt;mso-wrap-distance-top:0;mso-wrap-distance-right:9pt;mso-wrap-distance-bottom:0;mso-position-horizontal:absolute;mso-position-horizontal-relative:margin;mso-position-vertical:absolute;mso-position-vertical-relative:text;v-text-anchor:middle" o:gfxdata="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" fillcolor="white [3212]" strokecolor="white [3212]" strokeweight="1pt">
                 <w10:wrap anchorx="margin"/>
@@ -11560,6 +12825,7 @@
           <w:noProof/>
           <w:sz w:val="24"/>
           <w:szCs w:val="24"/>
+          <w:lang w:eastAsia="es-CO"/>
         </w:rPr>
         <mc:AlternateContent>
           <mc:Choice Requires="wps">
@@ -11626,7 +12892,7 @@
               </wp:anchor>
             </w:drawing>
           </mc:Choice>
-          <mc:Fallback>
+          <mc:Fallback xmlns:cx2="http://schemas.microsoft.com/office/drawing/2015/10/21/chartex" xmlns:cx3="http://schemas.microsoft.com/office/drawing/2016/5/9/chartex" xmlns:cx4="http://schemas.microsoft.com/office/drawing/2016/5/10/chartex" xmlns:cx5="http://schemas.microsoft.com/office/drawing/2016/5/11/chartex" xmlns:cx6="http://schemas.microsoft.com/office/drawing/2016/5/12/chartex" xmlns:cx7="http://schemas.microsoft.com/office/drawing/2016/5/13/chartex" xmlns:cx8="http://schemas.microsoft.com/office/drawing/2016/5/14/chartex" xmlns:aink="http://schemas.microsoft.com/office/drawing/2016/ink" xmlns:am3d="http://schemas.microsoft.com/office/drawing/2017/model3d" xmlns:w16cid="http://schemas.microsoft.com/office/word/2016/wordml/cid">
             <w:pict>
               <v:rect w14:anchorId="24EB8C4D" id="Rectángulo 152" o:spid="_x0000_s1026" style="position:absolute;margin-left:272.15pt;margin-top:266.2pt;width:66.5pt;height:18.45pt;rotation:90;z-index:251787264;visibility:visible;mso-wrap-style:square;mso-wrap-distance-left:9pt;mso-wrap-distance-top:0;mso-wrap-distance-right:9pt;mso-wrap-distance-bottom:0;mso-position-horizontal:absolute;mso-position-horizontal-relative:margin;mso-position-vertical:absolute;mso-position-vertical-relative:text;v-text-anchor:middle" o:gfxdata="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" fillcolor="white [3212]" strokecolor="white [3212]" strokeweight="1pt">
                 <w10:wrap anchorx="margin"/>
@@ -11641,6 +12907,7 @@
           <w:noProof/>
           <w:sz w:val="24"/>
           <w:szCs w:val="24"/>
+          <w:lang w:eastAsia="es-CO"/>
         </w:rPr>
         <mc:AlternateContent>
           <mc:Choice Requires="wpg">
@@ -11790,6 +13057,7 @@
           <w:noProof/>
           <w:sz w:val="24"/>
           <w:szCs w:val="24"/>
+          <w:lang w:eastAsia="es-CO"/>
         </w:rPr>
         <mc:AlternateContent>
           <mc:Choice Requires="wpg">
@@ -11939,6 +13207,7 @@
           <w:noProof/>
           <w:sz w:val="24"/>
           <w:szCs w:val="24"/>
+          <w:lang w:eastAsia="es-CO"/>
         </w:rPr>
         <mc:AlternateContent>
           <mc:Choice Requires="wpg">
@@ -12120,6 +13389,7 @@
           <w:noProof/>
           <w:sz w:val="24"/>
           <w:szCs w:val="24"/>
+          <w:lang w:eastAsia="es-CO"/>
         </w:rPr>
         <mc:AlternateContent>
           <mc:Choice Requires="wpg">
@@ -12301,6 +13571,7 @@
           <w:noProof/>
           <w:sz w:val="24"/>
           <w:szCs w:val="24"/>
+          <w:lang w:eastAsia="es-CO"/>
         </w:rPr>
         <mc:AlternateContent>
           <mc:Choice Requires="wpg">
@@ -12482,6 +13753,7 @@
           <w:noProof/>
           <w:sz w:val="24"/>
           <w:szCs w:val="24"/>
+          <w:lang w:eastAsia="es-CO"/>
         </w:rPr>
         <mc:AlternateContent>
           <mc:Choice Requires="wpg">
@@ -12663,6 +13935,7 @@
           <w:noProof/>
           <w:sz w:val="24"/>
           <w:szCs w:val="24"/>
+          <w:lang w:eastAsia="es-CO"/>
         </w:rPr>
         <mc:AlternateContent>
           <mc:Choice Requires="wpg">
@@ -12860,6 +14133,7 @@
           <w:noProof/>
           <w:sz w:val="24"/>
           <w:szCs w:val="24"/>
+          <w:lang w:eastAsia="es-CO"/>
         </w:rPr>
         <mc:AlternateContent>
           <mc:Choice Requires="wps">
@@ -12927,7 +14201,7 @@
               </wp:anchor>
             </w:drawing>
           </mc:Choice>
-          <mc:Fallback>
+          <mc:Fallback xmlns:cx2="http://schemas.microsoft.com/office/drawing/2015/10/21/chartex" xmlns:cx3="http://schemas.microsoft.com/office/drawing/2016/5/9/chartex" xmlns:cx4="http://schemas.microsoft.com/office/drawing/2016/5/10/chartex" xmlns:cx5="http://schemas.microsoft.com/office/drawing/2016/5/11/chartex" xmlns:cx6="http://schemas.microsoft.com/office/drawing/2016/5/12/chartex" xmlns:cx7="http://schemas.microsoft.com/office/drawing/2016/5/13/chartex" xmlns:cx8="http://schemas.microsoft.com/office/drawing/2016/5/14/chartex" xmlns:aink="http://schemas.microsoft.com/office/drawing/2016/ink" xmlns:am3d="http://schemas.microsoft.com/office/drawing/2017/model3d" xmlns:w16cid="http://schemas.microsoft.com/office/word/2016/wordml/cid">
             <w:pict>
               <v:rect w14:anchorId="4E5B6A92" id="Rectángulo 130" o:spid="_x0000_s1026" style="position:absolute;margin-left:0;margin-top:205.4pt;width:261.25pt;height:147pt;z-index:251770880;visibility:visible;mso-wrap-style:square;mso-height-percent:0;mso-wrap-distance-left:9pt;mso-wrap-distance-top:0;mso-wrap-distance-right:9pt;mso-wrap-distance-bottom:0;mso-position-horizontal:center;mso-position-horizontal-relative:margin;mso-position-vertical:absolute;mso-position-vertical-relative:text;mso-height-percent:0;mso-height-relative:margin;v-text-anchor:middle" o:gfxdata="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" filled="f" strokecolor="black [3213]" strokeweight="2.25pt">
                 <w10:wrap anchorx="margin"/>
@@ -12942,6 +14216,7 @@
           <w:noProof/>
           <w:sz w:val="24"/>
           <w:szCs w:val="24"/>
+          <w:lang w:eastAsia="es-CO"/>
         </w:rPr>
         <mc:AlternateContent>
           <mc:Choice Requires="wps">
@@ -13009,7 +14284,7 @@
               </wp:anchor>
             </w:drawing>
           </mc:Choice>
-          <mc:Fallback>
+          <mc:Fallback xmlns:cx2="http://schemas.microsoft.com/office/drawing/2015/10/21/chartex" xmlns:cx3="http://schemas.microsoft.com/office/drawing/2016/5/9/chartex" xmlns:cx4="http://schemas.microsoft.com/office/drawing/2016/5/10/chartex" xmlns:cx5="http://schemas.microsoft.com/office/drawing/2016/5/11/chartex" xmlns:cx6="http://schemas.microsoft.com/office/drawing/2016/5/12/chartex" xmlns:cx7="http://schemas.microsoft.com/office/drawing/2016/5/13/chartex" xmlns:cx8="http://schemas.microsoft.com/office/drawing/2016/5/14/chartex" xmlns:aink="http://schemas.microsoft.com/office/drawing/2016/ink" xmlns:am3d="http://schemas.microsoft.com/office/drawing/2017/model3d" xmlns:w16cid="http://schemas.microsoft.com/office/word/2016/wordml/cid">
             <w:pict>
               <v:rect w14:anchorId="50959EBF" id="Rectángulo 129" o:spid="_x0000_s1026" style="position:absolute;margin-left:0;margin-top:21.7pt;width:261.25pt;height:147pt;z-index:251768832;visibility:visible;mso-wrap-style:square;mso-height-percent:0;mso-wrap-distance-left:9pt;mso-wrap-distance-top:0;mso-wrap-distance-right:9pt;mso-wrap-distance-bottom:0;mso-position-horizontal:center;mso-position-horizontal-relative:margin;mso-position-vertical:absolute;mso-position-vertical-relative:text;mso-height-percent:0;mso-height-relative:margin;v-text-anchor:middle" o:gfxdata="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" filled="f" strokecolor="black [3213]" strokeweight="2.25pt">
                 <w10:wrap anchorx="margin"/>
@@ -13024,6 +14299,7 @@
           <w:noProof/>
           <w:sz w:val="24"/>
           <w:szCs w:val="24"/>
+          <w:lang w:eastAsia="es-CO"/>
         </w:rPr>
         <mc:AlternateContent>
           <mc:Choice Requires="wps">
@@ -13090,7 +14366,7 @@
               </wp:anchor>
             </w:drawing>
           </mc:Choice>
-          <mc:Fallback>
+          <mc:Fallback xmlns:cx2="http://schemas.microsoft.com/office/drawing/2015/10/21/chartex" xmlns:cx3="http://schemas.microsoft.com/office/drawing/2016/5/9/chartex" xmlns:cx4="http://schemas.microsoft.com/office/drawing/2016/5/10/chartex" xmlns:cx5="http://schemas.microsoft.com/office/drawing/2016/5/11/chartex" xmlns:cx6="http://schemas.microsoft.com/office/drawing/2016/5/12/chartex" xmlns:cx7="http://schemas.microsoft.com/office/drawing/2016/5/13/chartex" xmlns:cx8="http://schemas.microsoft.com/office/drawing/2016/5/14/chartex" xmlns:aink="http://schemas.microsoft.com/office/drawing/2016/ink" xmlns:am3d="http://schemas.microsoft.com/office/drawing/2017/model3d" xmlns:w16cid="http://schemas.microsoft.com/office/word/2016/wordml/cid">
             <w:pict>
               <v:rect w14:anchorId="7E07F26B" id="Rectángulo 128" o:spid="_x0000_s1026" style="position:absolute;margin-left:0;margin-top:13.7pt;width:66.5pt;height:18.45pt;z-index:251767808;visibility:visible;mso-wrap-style:square;mso-wrap-distance-left:9pt;mso-wrap-distance-top:0;mso-wrap-distance-right:9pt;mso-wrap-distance-bottom:0;mso-position-horizontal:center;mso-position-horizontal-relative:margin;mso-position-vertical:absolute;mso-position-vertical-relative:text;v-text-anchor:middle" o:gfxdata="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" fillcolor="white [3212]" strokecolor="white [3212]" strokeweight="1pt">
                 <w10:wrap anchorx="margin"/>
@@ -13105,6 +14381,7 @@
           <w:noProof/>
           <w:sz w:val="24"/>
           <w:szCs w:val="24"/>
+          <w:lang w:eastAsia="es-CO"/>
         </w:rPr>
         <mc:AlternateContent>
           <mc:Choice Requires="wpg">
@@ -13254,6 +14531,7 @@
           <w:noProof/>
           <w:sz w:val="24"/>
           <w:szCs w:val="24"/>
+          <w:lang w:eastAsia="es-CO"/>
         </w:rPr>
         <mc:AlternateContent>
           <mc:Choice Requires="wpg">
@@ -13467,6 +14745,7 @@
           <w:noProof/>
           <w:sz w:val="24"/>
           <w:szCs w:val="24"/>
+          <w:lang w:eastAsia="es-CO"/>
         </w:rPr>
         <mc:AlternateContent>
           <mc:Choice Requires="wpg">
@@ -13680,6 +14959,7 @@
           <w:noProof/>
           <w:sz w:val="24"/>
           <w:szCs w:val="24"/>
+          <w:lang w:eastAsia="es-CO"/>
         </w:rPr>
         <mc:AlternateContent>
           <mc:Choice Requires="wpg">
@@ -13893,6 +15173,7 @@
           <w:noProof/>
           <w:sz w:val="24"/>
           <w:szCs w:val="24"/>
+          <w:lang w:eastAsia="es-CO"/>
         </w:rPr>
         <mc:AlternateContent>
           <mc:Choice Requires="wpg">
@@ -14561,7 +15842,6 @@
           <w:sz w:val="24"/>
           <w:szCs w:val="24"/>
         </w:rPr>
-        <w:lastRenderedPageBreak/>
         <w:t>Fase 4: Transición de la formulación de ideas a los diseños preliminares</w:t>
       </w:r>
       <w:r>
@@ -14616,6 +15896,7 @@
           <w:sz w:val="24"/>
           <w:szCs w:val="24"/>
         </w:rPr>
+        <w:lastRenderedPageBreak/>
         <w:t>Se descartaron las siguientes opciones de la búsqueda de soluciones creativas debido a:</w:t>
       </w:r>
     </w:p>
@@ -15196,44 +16477,7 @@
           <w:sz w:val="24"/>
           <w:szCs w:val="24"/>
         </w:rPr>
-        <w:lastRenderedPageBreak/>
-        <w:t xml:space="preserve">Criterio </w:t>
-      </w:r>
-      <w:r>
-        <w:rPr>
-          <w:rFonts w:ascii="Arial" w:hAnsi="Arial" w:cs="Arial"/>
-          <w:b/>
-          <w:sz w:val="24"/>
-          <w:szCs w:val="24"/>
-        </w:rPr>
-        <w:t>C</w:t>
-      </w:r>
-      <w:r>
-        <w:rPr>
-          <w:rFonts w:ascii="Arial" w:hAnsi="Arial" w:cs="Arial"/>
-          <w:b/>
-          <w:sz w:val="24"/>
-          <w:szCs w:val="24"/>
-        </w:rPr>
-        <w:t xml:space="preserve">: Complejidad </w:t>
-      </w:r>
-      <w:r>
-        <w:rPr>
-          <w:rFonts w:ascii="Arial" w:hAnsi="Arial" w:cs="Arial"/>
-          <w:b/>
-          <w:sz w:val="24"/>
-          <w:szCs w:val="24"/>
-        </w:rPr>
-        <w:t xml:space="preserve">Temporal </w:t>
-      </w:r>
-      <w:r>
-        <w:rPr>
-          <w:rFonts w:ascii="Arial" w:hAnsi="Arial" w:cs="Arial"/>
-          <w:b/>
-          <w:sz w:val="24"/>
-          <w:szCs w:val="24"/>
-        </w:rPr>
-        <w:t>en Acciones y Divisas</w:t>
+        <w:t>Criterio C: Complejidad Temporal en Acciones y Divisas</w:t>
       </w:r>
     </w:p>
     <w:p>
@@ -15252,23 +16496,7 @@
           <w:sz w:val="24"/>
           <w:szCs w:val="24"/>
         </w:rPr>
-        <w:t xml:space="preserve">Este criterio se basa en que tan eficiente </w:t>
-      </w:r>
-      <w:r>
-        <w:rPr>
-          <w:rFonts w:ascii="Arial" w:hAnsi="Arial" w:cs="Arial"/>
-          <w:sz w:val="24"/>
-          <w:szCs w:val="24"/>
-        </w:rPr>
-        <w:t xml:space="preserve">es en tiempo </w:t>
-      </w:r>
-      <w:r>
-        <w:rPr>
-          <w:rFonts w:ascii="Arial" w:hAnsi="Arial" w:cs="Arial"/>
-          <w:sz w:val="24"/>
-          <w:szCs w:val="24"/>
-        </w:rPr>
-        <w:t>la alternativa para las acciones y divisas para la solución del problema.</w:t>
+        <w:t>Este criterio se basa en que tan eficiente es en tiempo la alternativa para las acciones y divisas para la solución del problema.</w:t>
       </w:r>
     </w:p>
     <w:p>
@@ -15291,6 +16519,7 @@
           <w:sz w:val="24"/>
           <w:szCs w:val="24"/>
         </w:rPr>
+        <w:lastRenderedPageBreak/>
         <w:t>Constante: 6 puntos</w:t>
       </w:r>
     </w:p>
@@ -15440,34 +16669,7 @@
           <w:sz w:val="24"/>
           <w:szCs w:val="24"/>
         </w:rPr>
-        <w:t xml:space="preserve">Criterio </w:t>
-      </w:r>
-      <w:r>
-        <w:rPr>
-          <w:rFonts w:ascii="Arial" w:hAnsi="Arial" w:cs="Arial"/>
-          <w:b/>
-          <w:sz w:val="24"/>
-          <w:szCs w:val="24"/>
-        </w:rPr>
-        <w:t>D</w:t>
-      </w:r>
-      <w:r>
-        <w:rPr>
-          <w:rFonts w:ascii="Arial" w:hAnsi="Arial" w:cs="Arial"/>
-          <w:b/>
-          <w:sz w:val="24"/>
-          <w:szCs w:val="24"/>
-        </w:rPr>
-        <w:t xml:space="preserve">: Complejidad Temporal en </w:t>
-      </w:r>
-      <w:r>
-        <w:rPr>
-          <w:rFonts w:ascii="Arial" w:hAnsi="Arial" w:cs="Arial"/>
-          <w:b/>
-          <w:sz w:val="24"/>
-          <w:szCs w:val="24"/>
-        </w:rPr>
-        <w:t>Bitcoins</w:t>
+        <w:t>Criterio D: Complejidad Temporal en Bitcoins</w:t>
       </w:r>
     </w:p>
     <w:p>
@@ -15486,15 +16688,7 @@
           <w:sz w:val="24"/>
           <w:szCs w:val="24"/>
         </w:rPr>
-        <w:t xml:space="preserve">Este criterio se basa en que tan eficiente es en tiempo la alternativa </w:t>
-      </w:r>
-      <w:r>
-        <w:rPr>
-          <w:rFonts w:ascii="Arial" w:hAnsi="Arial" w:cs="Arial"/>
-          <w:sz w:val="24"/>
-          <w:szCs w:val="24"/>
-        </w:rPr>
-        <w:t>para los bitcoins.</w:t>
+        <w:t>Este criterio se basa en que tan eficiente es en tiempo la alternativa para los bitcoins.</w:t>
       </w:r>
     </w:p>
     <w:p>
@@ -15666,52 +16860,7 @@
           <w:sz w:val="24"/>
           <w:szCs w:val="24"/>
         </w:rPr>
-        <w:t xml:space="preserve">Criterio </w:t>
-      </w:r>
-      <w:r>
-        <w:rPr>
-          <w:rFonts w:ascii="Arial" w:hAnsi="Arial" w:cs="Arial"/>
-          <w:b/>
-          <w:sz w:val="24"/>
-          <w:szCs w:val="24"/>
-        </w:rPr>
-        <w:t>E</w:t>
-      </w:r>
-      <w:r>
-        <w:rPr>
-          <w:rFonts w:ascii="Arial" w:hAnsi="Arial" w:cs="Arial"/>
-          <w:b/>
-          <w:sz w:val="24"/>
-          <w:szCs w:val="24"/>
-        </w:rPr>
-        <w:t xml:space="preserve">: Complejidad </w:t>
-      </w:r>
-      <w:r>
-        <w:rPr>
-          <w:rFonts w:ascii="Arial" w:hAnsi="Arial" w:cs="Arial"/>
-          <w:b/>
-          <w:sz w:val="24"/>
-          <w:szCs w:val="24"/>
-        </w:rPr>
-        <w:t>Espacial</w:t>
-      </w:r>
-      <w:r>
-        <w:rPr>
-          <w:rFonts w:ascii="Arial" w:hAnsi="Arial" w:cs="Arial"/>
-          <w:b/>
-          <w:sz w:val="24"/>
-          <w:szCs w:val="24"/>
-        </w:rPr>
-        <w:t xml:space="preserve"> en </w:t>
-      </w:r>
-      <w:r>
-        <w:rPr>
-          <w:rFonts w:ascii="Arial" w:hAnsi="Arial" w:cs="Arial"/>
-          <w:b/>
-          <w:sz w:val="24"/>
-          <w:szCs w:val="24"/>
-        </w:rPr>
-        <w:t>Bitcoins</w:t>
+        <w:t>Criterio E: Complejidad Espacial en Bitcoins</w:t>
       </w:r>
     </w:p>
     <w:p>
@@ -16529,21 +17678,11 @@
           <w:sz w:val="24"/>
           <w:szCs w:val="24"/>
         </w:rPr>
-        <w:t xml:space="preserve">Con base en los resultados obtenidos la alternativa 2 va a ser descartada y por tanto la alternativa 1 será </w:t>
-      </w:r>
-      <w:bookmarkStart w:id="0" w:name="_GoBack"/>
-      <w:bookmarkEnd w:id="0"/>
-      <w:r>
-        <w:rPr>
-          <w:rFonts w:ascii="Arial" w:hAnsi="Arial" w:cs="Arial"/>
-          <w:sz w:val="24"/>
-          <w:szCs w:val="24"/>
-        </w:rPr>
-        <w:t>la utilizada para dar solución al problema.</w:t>
+        <w:t>Con base en los resultados obtenidos la alternativa 2 va a ser descartada y por tanto la alternativa 1 será la utilizada para dar solución al problema.</w:t>
       </w:r>
     </w:p>
     <w:sectPr>
-      <w:headerReference w:type="default" r:id="rId8"/>
+      <w:headerReference w:type="default" r:id="rId9"/>
       <w:pgSz w:w="12240" w:h="15840"/>
       <w:pgMar w:top="1417" w:right="1701" w:bottom="1417" w:left="1701" w:header="708" w:footer="708" w:gutter="0"/>
       <w:cols w:space="708"/>
@@ -16554,7 +17693,7 @@
 </file>
 
 <file path=word/endnotes.xml><?xml version="1.0" encoding="utf-8"?>
-<w:endnotes xmlns:wpc="http://schemas.microsoft.com/office/word/2010/wordprocessingCanvas" xmlns:cx="http://schemas.microsoft.com/office/drawing/2014/chartex" xmlns:cx1="http://schemas.microsoft.com/office/drawing/2015/9/8/chartex" xmlns:cx2="http://schemas.microsoft.com/office/drawing/2015/10/21/chartex" xmlns:cx3="http://schemas.microsoft.com/office/drawing/2016/5/9/chartex" xmlns:cx4="http://schemas.microsoft.com/office/drawing/2016/5/10/chartex" xmlns:cx5="http://schemas.microsoft.com/office/drawing/2016/5/11/chartex" xmlns:cx6="http://schemas.microsoft.com/office/drawing/2016/5/12/chartex" xmlns:cx7="http://schemas.microsoft.com/office/drawing/2016/5/13/chartex" xmlns:cx8="http://schemas.microsoft.com/office/drawing/2016/5/14/chartex" xmlns:mc="http://schemas.openxmlformats.org/markup-compatibility/2006" xmlns:aink="http://schemas.microsoft.com/office/drawing/2016/ink" xmlns:am3d="http://schemas.microsoft.com/office/drawing/2017/model3d" xmlns:o="urn:schemas-microsoft-com:office:office" xmlns:r="http://schemas.openxmlformats.org/officeDocument/2006/relationships" xmlns:m="http://schemas.openxmlformats.org/officeDocument/2006/math" xmlns:v="urn:schemas-microsoft-com:vml" xmlns:wp14="http://schemas.microsoft.com/office/word/2010/wordprocessingDrawing" xmlns:wp="http://schemas.openxmlformats.org/drawingml/2006/wordprocessingDrawing" xmlns:w10="urn:schemas-microsoft-com:office:word" xmlns:w="http://schemas.openxmlformats.org/wordprocessingml/2006/main" xmlns:w14="http://schemas.microsoft.com/office/word/2010/wordml" xmlns:w15="http://schemas.microsoft.com/office/word/2012/wordml" xmlns:w16cid="http://schemas.microsoft.com/office/word/2016/wordml/cid" xmlns:w16se="http://schemas.microsoft.com/office/word/2015/wordml/symex" xmlns:wpg="http://schemas.microsoft.com/office/word/2010/wordprocessingGroup" xmlns:wpi="http://schemas.microsoft.com/office/word/2010/wordprocessingInk" xmlns:wne="http://schemas.microsoft.com/office/word/2006/wordml" xmlns:wps="http://schemas.microsoft.com/office/word/2010/wordprocessingShape" mc:Ignorable="w14 w15 w16se w16cid wp14">
+<w:endnotes xmlns:wpc="http://schemas.microsoft.com/office/word/2010/wordprocessingCanvas" xmlns:cx="http://schemas.microsoft.com/office/drawing/2014/chartex" xmlns:cx1="http://schemas.microsoft.com/office/drawing/2015/9/8/chartex" xmlns:mc="http://schemas.openxmlformats.org/markup-compatibility/2006" xmlns:o="urn:schemas-microsoft-com:office:office" xmlns:r="http://schemas.openxmlformats.org/officeDocument/2006/relationships" xmlns:m="http://schemas.openxmlformats.org/officeDocument/2006/math" xmlns:v="urn:schemas-microsoft-com:vml" xmlns:wp14="http://schemas.microsoft.com/office/word/2010/wordprocessingDrawing" xmlns:wp="http://schemas.openxmlformats.org/drawingml/2006/wordprocessingDrawing" xmlns:w10="urn:schemas-microsoft-com:office:word" xmlns:w="http://schemas.openxmlformats.org/wordprocessingml/2006/main" xmlns:w14="http://schemas.microsoft.com/office/word/2010/wordml" xmlns:w15="http://schemas.microsoft.com/office/word/2012/wordml" xmlns:w16se="http://schemas.microsoft.com/office/word/2015/wordml/symex" xmlns:wpg="http://schemas.microsoft.com/office/word/2010/wordprocessingGroup" xmlns:wpi="http://schemas.microsoft.com/office/word/2010/wordprocessingInk" xmlns:wne="http://schemas.microsoft.com/office/word/2006/wordml" xmlns:wps="http://schemas.microsoft.com/office/word/2010/wordprocessingShape" mc:Ignorable="w14 w15 w16se wp14">
   <w:endnote w:type="separator" w:id="-1">
     <w:p>
       <w:pPr>
@@ -16579,7 +17718,7 @@
 </file>
 
 <file path=word/footnotes.xml><?xml version="1.0" encoding="utf-8"?>
-<w:footnotes xmlns:wpc="http://schemas.microsoft.com/office/word/2010/wordprocessingCanvas" xmlns:cx="http://schemas.microsoft.com/office/drawing/2014/chartex" xmlns:cx1="http://schemas.microsoft.com/office/drawing/2015/9/8/chartex" xmlns:cx2="http://schemas.microsoft.com/office/drawing/2015/10/21/chartex" xmlns:cx3="http://schemas.microsoft.com/office/drawing/2016/5/9/chartex" xmlns:cx4="http://schemas.microsoft.com/office/drawing/2016/5/10/chartex" xmlns:cx5="http://schemas.microsoft.com/office/drawing/2016/5/11/chartex" xmlns:cx6="http://schemas.microsoft.com/office/drawing/2016/5/12/chartex" xmlns:cx7="http://schemas.microsoft.com/office/drawing/2016/5/13/chartex" xmlns:cx8="http://schemas.microsoft.com/office/drawing/2016/5/14/chartex" xmlns:mc="http://schemas.openxmlformats.org/markup-compatibility/2006" xmlns:aink="http://schemas.microsoft.com/office/drawing/2016/ink" xmlns:am3d="http://schemas.microsoft.com/office/drawing/2017/model3d" xmlns:o="urn:schemas-microsoft-com:office:office" xmlns:r="http://schemas.openxmlformats.org/officeDocument/2006/relationships" xmlns:m="http://schemas.openxmlformats.org/officeDocument/2006/math" xmlns:v="urn:schemas-microsoft-com:vml" xmlns:wp14="http://schemas.microsoft.com/office/word/2010/wordprocessingDrawing" xmlns:wp="http://schemas.openxmlformats.org/drawingml/2006/wordprocessingDrawing" xmlns:w10="urn:schemas-microsoft-com:office:word" xmlns:w="http://schemas.openxmlformats.org/wordprocessingml/2006/main" xmlns:w14="http://schemas.microsoft.com/office/word/2010/wordml" xmlns:w15="http://schemas.microsoft.com/office/word/2012/wordml" xmlns:w16cid="http://schemas.microsoft.com/office/word/2016/wordml/cid" xmlns:w16se="http://schemas.microsoft.com/office/word/2015/wordml/symex" xmlns:wpg="http://schemas.microsoft.com/office/word/2010/wordprocessingGroup" xmlns:wpi="http://schemas.microsoft.com/office/word/2010/wordprocessingInk" xmlns:wne="http://schemas.microsoft.com/office/word/2006/wordml" xmlns:wps="http://schemas.microsoft.com/office/word/2010/wordprocessingShape" mc:Ignorable="w14 w15 w16se w16cid wp14">
+<w:footnotes xmlns:wpc="http://schemas.microsoft.com/office/word/2010/wordprocessingCanvas" xmlns:cx="http://schemas.microsoft.com/office/drawing/2014/chartex" xmlns:cx1="http://schemas.microsoft.com/office/drawing/2015/9/8/chartex" xmlns:mc="http://schemas.openxmlformats.org/markup-compatibility/2006" xmlns:o="urn:schemas-microsoft-com:office:office" xmlns:r="http://schemas.openxmlformats.org/officeDocument/2006/relationships" xmlns:m="http://schemas.openxmlformats.org/officeDocument/2006/math" xmlns:v="urn:schemas-microsoft-com:vml" xmlns:wp14="http://schemas.microsoft.com/office/word/2010/wordprocessingDrawing" xmlns:wp="http://schemas.openxmlformats.org/drawingml/2006/wordprocessingDrawing" xmlns:w10="urn:schemas-microsoft-com:office:word" xmlns:w="http://schemas.openxmlformats.org/wordprocessingml/2006/main" xmlns:w14="http://schemas.microsoft.com/office/word/2010/wordml" xmlns:w15="http://schemas.microsoft.com/office/word/2012/wordml" xmlns:w16se="http://schemas.microsoft.com/office/word/2015/wordml/symex" xmlns:wpg="http://schemas.microsoft.com/office/word/2010/wordprocessingGroup" xmlns:wpi="http://schemas.microsoft.com/office/word/2010/wordprocessingInk" xmlns:wne="http://schemas.microsoft.com/office/word/2006/wordml" xmlns:wps="http://schemas.microsoft.com/office/word/2010/wordprocessingShape" mc:Ignorable="w14 w15 w16se wp14">
   <w:footnote w:type="separator" w:id="-1">
     <w:p>
       <w:pPr>
@@ -16604,7 +17743,7 @@
 </file>
 
 <file path=word/header1.xml><?xml version="1.0" encoding="utf-8"?>
-<w:hdr xmlns:wpc="http://schemas.microsoft.com/office/word/2010/wordprocessingCanvas" xmlns:cx="http://schemas.microsoft.com/office/drawing/2014/chartex" xmlns:cx1="http://schemas.microsoft.com/office/drawing/2015/9/8/chartex" xmlns:cx2="http://schemas.microsoft.com/office/drawing/2015/10/21/chartex" xmlns:cx3="http://schemas.microsoft.com/office/drawing/2016/5/9/chartex" xmlns:cx4="http://schemas.microsoft.com/office/drawing/2016/5/10/chartex" xmlns:cx5="http://schemas.microsoft.com/office/drawing/2016/5/11/chartex" xmlns:cx6="http://schemas.microsoft.com/office/drawing/2016/5/12/chartex" xmlns:cx7="http://schemas.microsoft.com/office/drawing/2016/5/13/chartex" xmlns:cx8="http://schemas.microsoft.com/office/drawing/2016/5/14/chartex" xmlns:mc="http://schemas.openxmlformats.org/markup-compatibility/2006" xmlns:aink="http://schemas.microsoft.com/office/drawing/2016/ink" xmlns:am3d="http://schemas.microsoft.com/office/drawing/2017/model3d" xmlns:o="urn:schemas-microsoft-com:office:office" xmlns:r="http://schemas.openxmlformats.org/officeDocument/2006/relationships" xmlns:m="http://schemas.openxmlformats.org/officeDocument/2006/math" xmlns:v="urn:schemas-microsoft-com:vml" xmlns:wp14="http://schemas.microsoft.com/office/word/2010/wordprocessingDrawing" xmlns:wp="http://schemas.openxmlformats.org/drawingml/2006/wordprocessingDrawing" xmlns:w10="urn:schemas-microsoft-com:office:word" xmlns:w="http://schemas.openxmlformats.org/wordprocessingml/2006/main" xmlns:w14="http://schemas.microsoft.com/office/word/2010/wordml" xmlns:w15="http://schemas.microsoft.com/office/word/2012/wordml" xmlns:w16cid="http://schemas.microsoft.com/office/word/2016/wordml/cid" xmlns:w16se="http://schemas.microsoft.com/office/word/2015/wordml/symex" xmlns:wpg="http://schemas.microsoft.com/office/word/2010/wordprocessingGroup" xmlns:wpi="http://schemas.microsoft.com/office/word/2010/wordprocessingInk" xmlns:wne="http://schemas.microsoft.com/office/word/2006/wordml" xmlns:wps="http://schemas.microsoft.com/office/word/2010/wordprocessingShape" mc:Ignorable="w14 w15 w16se w16cid wp14">
+<w:hdr xmlns:wpc="http://schemas.microsoft.com/office/word/2010/wordprocessingCanvas" xmlns:cx="http://schemas.microsoft.com/office/drawing/2014/chartex" xmlns:cx1="http://schemas.microsoft.com/office/drawing/2015/9/8/chartex" xmlns:mc="http://schemas.openxmlformats.org/markup-compatibility/2006" xmlns:o="urn:schemas-microsoft-com:office:office" xmlns:r="http://schemas.openxmlformats.org/officeDocument/2006/relationships" xmlns:m="http://schemas.openxmlformats.org/officeDocument/2006/math" xmlns:v="urn:schemas-microsoft-com:vml" xmlns:wp14="http://schemas.microsoft.com/office/word/2010/wordprocessingDrawing" xmlns:wp="http://schemas.openxmlformats.org/drawingml/2006/wordprocessingDrawing" xmlns:w10="urn:schemas-microsoft-com:office:word" xmlns:w="http://schemas.openxmlformats.org/wordprocessingml/2006/main" xmlns:w14="http://schemas.microsoft.com/office/word/2010/wordml" xmlns:w15="http://schemas.microsoft.com/office/word/2012/wordml" xmlns:w16se="http://schemas.microsoft.com/office/word/2015/wordml/symex" xmlns:wpg="http://schemas.microsoft.com/office/word/2010/wordprocessingGroup" xmlns:wpi="http://schemas.microsoft.com/office/word/2010/wordprocessingInk" xmlns:wne="http://schemas.microsoft.com/office/word/2006/wordml" xmlns:wps="http://schemas.microsoft.com/office/word/2010/wordprocessingShape" mc:Ignorable="w14 w15 w16se wp14">
   <w:p>
     <w:pPr>
       <w:pStyle w:val="Encabezado"/>
@@ -16650,7 +17789,7 @@
 </file>
 
 <file path=word/numbering.xml><?xml version="1.0" encoding="utf-8"?>
-<w:numbering xmlns:wpc="http://schemas.microsoft.com/office/word/2010/wordprocessingCanvas" xmlns:cx="http://schemas.microsoft.com/office/drawing/2014/chartex" xmlns:cx1="http://schemas.microsoft.com/office/drawing/2015/9/8/chartex" xmlns:cx2="http://schemas.microsoft.com/office/drawing/2015/10/21/chartex" xmlns:cx3="http://schemas.microsoft.com/office/drawing/2016/5/9/chartex" xmlns:cx4="http://schemas.microsoft.com/office/drawing/2016/5/10/chartex" xmlns:cx5="http://schemas.microsoft.com/office/drawing/2016/5/11/chartex" xmlns:cx6="http://schemas.microsoft.com/office/drawing/2016/5/12/chartex" xmlns:cx7="http://schemas.microsoft.com/office/drawing/2016/5/13/chartex" xmlns:cx8="http://schemas.microsoft.com/office/drawing/2016/5/14/chartex" xmlns:mc="http://schemas.openxmlformats.org/markup-compatibility/2006" xmlns:aink="http://schemas.microsoft.com/office/drawing/2016/ink" xmlns:am3d="http://schemas.microsoft.com/office/drawing/2017/model3d" xmlns:o="urn:schemas-microsoft-com:office:office" xmlns:r="http://schemas.openxmlformats.org/officeDocument/2006/relationships" xmlns:m="http://schemas.openxmlformats.org/officeDocument/2006/math" xmlns:v="urn:schemas-microsoft-com:vml" xmlns:wp14="http://schemas.microsoft.com/office/word/2010/wordprocessingDrawing" xmlns:wp="http://schemas.openxmlformats.org/drawingml/2006/wordprocessingDrawing" xmlns:w10="urn:schemas-microsoft-com:office:word" xmlns:w="http://schemas.openxmlformats.org/wordprocessingml/2006/main" xmlns:w14="http://schemas.microsoft.com/office/word/2010/wordml" xmlns:w15="http://schemas.microsoft.com/office/word/2012/wordml" xmlns:w16cid="http://schemas.microsoft.com/office/word/2016/wordml/cid" xmlns:w16se="http://schemas.microsoft.com/office/word/2015/wordml/symex" xmlns:wpg="http://schemas.microsoft.com/office/word/2010/wordprocessingGroup" xmlns:wpi="http://schemas.microsoft.com/office/word/2010/wordprocessingInk" xmlns:wne="http://schemas.microsoft.com/office/word/2006/wordml" xmlns:wps="http://schemas.microsoft.com/office/word/2010/wordprocessingShape" mc:Ignorable="w14 w15 w16se w16cid wp14">
+<w:numbering xmlns:wpc="http://schemas.microsoft.com/office/word/2010/wordprocessingCanvas" xmlns:cx="http://schemas.microsoft.com/office/drawing/2014/chartex" xmlns:cx1="http://schemas.microsoft.com/office/drawing/2015/9/8/chartex" xmlns:mc="http://schemas.openxmlformats.org/markup-compatibility/2006" xmlns:o="urn:schemas-microsoft-com:office:office" xmlns:r="http://schemas.openxmlformats.org/officeDocument/2006/relationships" xmlns:m="http://schemas.openxmlformats.org/officeDocument/2006/math" xmlns:v="urn:schemas-microsoft-com:vml" xmlns:wp14="http://schemas.microsoft.com/office/word/2010/wordprocessingDrawing" xmlns:wp="http://schemas.openxmlformats.org/drawingml/2006/wordprocessingDrawing" xmlns:w10="urn:schemas-microsoft-com:office:word" xmlns:w="http://schemas.openxmlformats.org/wordprocessingml/2006/main" xmlns:w14="http://schemas.microsoft.com/office/word/2010/wordml" xmlns:w15="http://schemas.microsoft.com/office/word/2012/wordml" xmlns:w16se="http://schemas.microsoft.com/office/word/2015/wordml/symex" xmlns:wpg="http://schemas.microsoft.com/office/word/2010/wordprocessingGroup" xmlns:wpi="http://schemas.microsoft.com/office/word/2010/wordprocessingInk" xmlns:wne="http://schemas.microsoft.com/office/word/2006/wordml" xmlns:wps="http://schemas.microsoft.com/office/word/2010/wordprocessingShape" mc:Ignorable="w14 w15 w16se wp14">
   <w:numPicBullet w:numPicBulletId="0">
     <w:pict>
       <v:shapetype id="_x0000_t75" coordsize="21600,21600" o:spt="75" o:preferrelative="t" path="m@4@5l@4@11@9@11@9@5xe" filled="f" stroked="f">
@@ -16672,7 +17811,7 @@
         <v:path o:extrusionok="f" gradientshapeok="t" o:connecttype="rect"/>
         <o:lock v:ext="edit" aspectratio="t"/>
       </v:shapetype>
-      <v:shape id="_x0000_i1060" type="#_x0000_t75" style="width:11.25pt;height:11.25pt" o:bullet="t">
+      <v:shape id="_x0000_i1036" type="#_x0000_t75" style="width:11.25pt;height:11.25pt" o:bullet="t">
         <v:imagedata r:id="rId1" o:title="mso7C52"/>
       </v:shape>
     </w:pict>
@@ -17378,7 +18517,7 @@
 </file>
 
 <file path=word/styles.xml><?xml version="1.0" encoding="utf-8"?>
-<w:styles xmlns:mc="http://schemas.openxmlformats.org/markup-compatibility/2006" xmlns:r="http://schemas.openxmlformats.org/officeDocument/2006/relationships" xmlns:w="http://schemas.openxmlformats.org/wordprocessingml/2006/main" xmlns:w14="http://schemas.microsoft.com/office/word/2010/wordml" xmlns:w15="http://schemas.microsoft.com/office/word/2012/wordml" xmlns:w16cid="http://schemas.microsoft.com/office/word/2016/wordml/cid" xmlns:w16se="http://schemas.microsoft.com/office/word/2015/wordml/symex" mc:Ignorable="w14 w15 w16se w16cid">
+<w:styles xmlns:mc="http://schemas.openxmlformats.org/markup-compatibility/2006" xmlns:r="http://schemas.openxmlformats.org/officeDocument/2006/relationships" xmlns:w="http://schemas.openxmlformats.org/wordprocessingml/2006/main" xmlns:w14="http://schemas.microsoft.com/office/word/2010/wordml" xmlns:w15="http://schemas.microsoft.com/office/word/2012/wordml" xmlns:w16se="http://schemas.microsoft.com/office/word/2015/wordml/symex" mc:Ignorable="w14 w15 w16se">
   <w:docDefaults>
     <w:rPrDefault>
       <w:rPr>
@@ -17394,7 +18533,7 @@
       </w:pPr>
     </w:pPrDefault>
   </w:docDefaults>
-  <w:latentStyles w:defLockedState="0" w:defUIPriority="99" w:defSemiHidden="0" w:defUnhideWhenUsed="0" w:defQFormat="0" w:count="376">
+  <w:latentStyles w:defLockedState="0" w:defUIPriority="99" w:defSemiHidden="0" w:defUnhideWhenUsed="0" w:defQFormat="0" w:count="371">
     <w:lsdException w:name="Normal" w:uiPriority="0" w:qFormat="1"/>
     <w:lsdException w:name="heading 1" w:uiPriority="9" w:qFormat="1"/>
     <w:lsdException w:name="heading 2" w:semiHidden="1" w:uiPriority="9" w:unhideWhenUsed="1" w:qFormat="1"/>
@@ -17766,11 +18905,6 @@
     <w:lsdException w:name="List Table 5 Dark Accent 6" w:uiPriority="50"/>
     <w:lsdException w:name="List Table 6 Colorful Accent 6" w:uiPriority="51"/>
     <w:lsdException w:name="List Table 7 Colorful Accent 6" w:uiPriority="52"/>
-    <w:lsdException w:name="Mention" w:semiHidden="1" w:unhideWhenUsed="1"/>
-    <w:lsdException w:name="Smart Hyperlink" w:semiHidden="1" w:unhideWhenUsed="1"/>
-    <w:lsdException w:name="Hashtag" w:semiHidden="1" w:unhideWhenUsed="1"/>
-    <w:lsdException w:name="Unresolved Mention" w:semiHidden="1" w:unhideWhenUsed="1"/>
-    <w:lsdException w:name="Smart Link" w:semiHidden="1" w:unhideWhenUsed="1"/>
   </w:latentStyles>
   <w:style w:type="paragraph" w:default="1" w:styleId="Normal">
     <w:name w:val="Normal"/>
@@ -18186,4 +19320,169 @@
     </a:ext>
   </a:extLst>
 </a:theme>
+</file>
+
+<file path=customXml/item1.xml><?xml version="1.0" encoding="utf-8"?>
+<b:Sources xmlns:b="http://schemas.openxmlformats.org/officeDocument/2006/bibliography" xmlns="http://schemas.openxmlformats.org/officeDocument/2006/bibliography" SelectedStyle="\APASixthEditionOfficeOnline.xsl" StyleName="APA" Version="6">
+  <b:Source>
+    <b:Tag>Ale24</b:Tag>
+    <b:SourceType>InternetSite</b:SourceType>
+    <b:Guid>{3F2270C8-AA16-4810-B8BC-7383E8D1390F}</b:Guid>
+    <b:Author>
+      <b:Author>
+        <b:NameList>
+          <b:Person>
+            <b:Last>Perez</b:Last>
+            <b:First>Alejandro</b:First>
+            <b:Middle>Buján</b:Middle>
+          </b:Person>
+        </b:NameList>
+      </b:Author>
+    </b:Author>
+    <b:Title>Enciclopedia financiera</b:Title>
+    <b:Year>2018</b:Year>
+    <b:Month>10</b:Month>
+    <b:Day>24</b:Day>
+    <b:URL>https://www.enciclopediafinanciera.com/mercados-financieros/mercados-de-acciones.htm</b:URL>
+    <b:RefOrder>1</b:RefOrder>
+  </b:Source>
+  <b:Source>
+    <b:Tag>Jav19</b:Tag>
+    <b:SourceType>InternetSite</b:SourceType>
+    <b:Guid>{0D7675C5-26A5-4B2A-8DAF-7BE518519B25}</b:Guid>
+    <b:Author>
+      <b:Author>
+        <b:NameList>
+          <b:Person>
+            <b:Last>Arias</b:Last>
+            <b:First>Javier</b:First>
+            <b:Middle>Samper</b:Middle>
+          </b:Person>
+        </b:NameList>
+      </b:Author>
+    </b:Author>
+    <b:Title>Economipedia</b:Title>
+    <b:Year>2019</b:Year>
+    <b:Month>04</b:Month>
+    <b:Day>11</b:Day>
+    <b:URL>https://economipedia.com/definiciones/mercado-de-divisas-forex.html</b:URL>
+    <b:RefOrder>2</b:RefOrder>
+  </b:Source>
+  <b:Source>
+    <b:Tag>IgG19</b:Tag>
+    <b:SourceType>InternetSite</b:SourceType>
+    <b:Guid>{EF3C21F1-498E-4B5B-ACE5-C08D4B47CEAA}</b:Guid>
+    <b:Author>
+      <b:Author>
+        <b:NameList>
+          <b:Person>
+            <b:Last>Limited</b:Last>
+            <b:First>Ig</b:First>
+            <b:Middle>Group</b:Middle>
+          </b:Person>
+        </b:NameList>
+      </b:Author>
+    </b:Author>
+    <b:Title>Ig</b:Title>
+    <b:InternetSiteTitle>Ig</b:InternetSiteTitle>
+    <b:Year>2019</b:Year>
+    <b:Month>04</b:Month>
+    <b:Day>04</b:Day>
+    <b:URL>https://www.ig.com/es/invertir-en-criptomonedas/que-son-las-criptomonedas#information-banner-dismiss</b:URL>
+    <b:RefOrder>3</b:RefOrder>
+  </b:Source>
+  <b:Source>
+    <b:Tag>Cri19</b:Tag>
+    <b:SourceType>InternetSite</b:SourceType>
+    <b:Guid>{908093E2-7AEC-465D-A063-433500B585C0}</b:Guid>
+    <b:Author>
+      <b:Author>
+        <b:NameList>
+          <b:Person>
+            <b:Last>Criptonoticias</b:Last>
+          </b:Person>
+        </b:NameList>
+      </b:Author>
+    </b:Author>
+    <b:Title>Criptonoticias</b:Title>
+    <b:InternetSiteTitle>Criptonoticias</b:InternetSiteTitle>
+    <b:Year>2019</b:Year>
+    <b:Month>04</b:Month>
+    <b:Day>11</b:Day>
+    <b:URL>https://www.criptonoticias.com/informacion/que-es-bitcoin/</b:URL>
+    <b:RefOrder>4</b:RefOrder>
+  </b:Source>
+  <b:Source>
+    <b:Tag>iFo19</b:Tag>
+    <b:SourceType>InternetSite</b:SourceType>
+    <b:Guid>{6C426680-8AD4-47D6-BBD9-608D2278FC33}</b:Guid>
+    <b:Author>
+      <b:Author>
+        <b:NameList>
+          <b:Person>
+            <b:Last>iForex</b:Last>
+          </b:Person>
+        </b:NameList>
+      </b:Author>
+    </b:Author>
+    <b:Title>iForex</b:Title>
+    <b:InternetSiteTitle>iForex</b:InternetSiteTitle>
+    <b:Year>2019</b:Year>
+    <b:Month>04</b:Month>
+    <b:Day>11</b:Day>
+    <b:URL>https://www.iforex.mx/%C3%ADndices/dow-jones</b:URL>
+    <b:RefOrder>5</b:RefOrder>
+  </b:Source>
+  <b:Source>
+    <b:Tag>Wik19</b:Tag>
+    <b:SourceType>InternetSite</b:SourceType>
+    <b:Guid>{9F0C1093-F0D7-46F0-A56A-E2C8A1BEE27C}</b:Guid>
+    <b:Author>
+      <b:Author>
+        <b:NameList>
+          <b:Person>
+            <b:Last>Wikipedia</b:Last>
+          </b:Person>
+        </b:NameList>
+      </b:Author>
+    </b:Author>
+    <b:Title>Wikipedia</b:Title>
+    <b:InternetSiteTitle>Wikipedia</b:InternetSiteTitle>
+    <b:Year>2019</b:Year>
+    <b:Month>04</b:Month>
+    <b:Day>03</b:Day>
+    <b:URL>https://es.wikipedia.org/wiki/S%26P_500</b:URL>
+    <b:RefOrder>6</b:RefOrder>
+  </b:Source>
+  <b:Source>
+    <b:Tag>Mig12</b:Tag>
+    <b:SourceType>InternetSite</b:SourceType>
+    <b:Guid>{8BDEB043-FBB8-4518-97BF-52B60919EE51}</b:Guid>
+    <b:Author>
+      <b:Author>
+        <b:NameList>
+          <b:Person>
+            <b:Last>Miguel A</b:Last>
+            <b:First>Gallardo</b:First>
+          </b:Person>
+        </b:NameList>
+      </b:Author>
+    </b:Author>
+    <b:Title>applesfera</b:Title>
+    <b:InternetSiteTitle>applesfera</b:InternetSiteTitle>
+    <b:Year>2012</b:Year>
+    <b:Month>09</b:Month>
+    <b:Day>17</b:Day>
+    <b:URL>https://www.applesfera.com/respuestas/alguien-que-me-explique-por-favor-por-que-aapl-es-apple</b:URL>
+    <b:RefOrder>7</b:RefOrder>
+  </b:Source>
+</b:Sources>
+</file>
+
+<file path=customXml/itemProps1.xml><?xml version="1.0" encoding="utf-8"?>
+<ds:datastoreItem xmlns:ds="http://schemas.openxmlformats.org/officeDocument/2006/customXml" ds:itemID="{2382274E-9AD0-4A69-A74B-7F3684AA07DF}">
+  <ds:schemaRefs>
+    <ds:schemaRef ds:uri="http://schemas.openxmlformats.org/officeDocument/2006/bibliography"/>
+  </ds:schemaRefs>
+</ds:datastoreItem>
 </file>
</xml_diff>